<commit_message>
working on the test case
</commit_message>
<xml_diff>
--- a/OOP CW Diagrams/Test Cases.docx
+++ b/OOP CW Diagrams/Test Cases.docx
@@ -20,9 +20,9 @@
       </w:tblPr>
       <w:tblGrid>
         <w:gridCol w:w="990"/>
-        <w:gridCol w:w="1530"/>
-        <w:gridCol w:w="2880"/>
-        <w:gridCol w:w="2880"/>
+        <w:gridCol w:w="1350"/>
+        <w:gridCol w:w="2970"/>
+        <w:gridCol w:w="2970"/>
         <w:gridCol w:w="2970"/>
       </w:tblGrid>
       <w:tr>
@@ -53,7 +53,7 @@
         </w:tc>
         <w:tc>
           <w:tcPr>
-            <w:tcW w:w="1530" w:type="dxa"/>
+            <w:tcW w:w="1350" w:type="dxa"/>
           </w:tcPr>
           <w:p>
             <w:pPr>
@@ -78,7 +78,7 @@
         </w:tc>
         <w:tc>
           <w:tcPr>
-            <w:tcW w:w="2880" w:type="dxa"/>
+            <w:tcW w:w="2970" w:type="dxa"/>
           </w:tcPr>
           <w:p>
             <w:pPr>
@@ -103,7 +103,7 @@
         </w:tc>
         <w:tc>
           <w:tcPr>
-            <w:tcW w:w="2880" w:type="dxa"/>
+            <w:tcW w:w="2970" w:type="dxa"/>
           </w:tcPr>
           <w:p>
             <w:pPr>
@@ -168,7 +168,7 @@
         </w:tc>
         <w:tc>
           <w:tcPr>
-            <w:tcW w:w="1530" w:type="dxa"/>
+            <w:tcW w:w="1350" w:type="dxa"/>
           </w:tcPr>
           <w:p>
             <w:r>
@@ -178,7 +178,7 @@
         </w:tc>
         <w:tc>
           <w:tcPr>
-            <w:tcW w:w="2880" w:type="dxa"/>
+            <w:tcW w:w="2970" w:type="dxa"/>
           </w:tcPr>
           <w:p>
             <w:r>
@@ -227,8 +227,6 @@
             <w:r>
               <w:t xml:space="preserve"> Coach Name: </w:t>
             </w:r>
-            <w:proofErr w:type="spellStart"/>
-            <w:proofErr w:type="gramStart"/>
             <w:r>
               <w:rPr>
                 <w:rFonts w:ascii="Arial" w:hAnsi="Arial" w:cs="Arial"/>
@@ -237,7 +235,26 @@
                 <w:szCs w:val="21"/>
                 <w:shd w:val="clear" w:color="auto" w:fill="FFFFFF"/>
               </w:rPr>
-              <w:t>Ars</w:t>
+              <w:t>Arsene]</w:t>
+            </w:r>
+            <w:r>
+              <w:t xml:space="preserve">, </w:t>
+            </w:r>
+          </w:p>
+          <w:p/>
+          <w:p>
+            <w:r>
+              <w:t>[ Club name: Barnsley</w:t>
+            </w:r>
+          </w:p>
+          <w:p>
+            <w:r>
+              <w:t xml:space="preserve"> Location: Aston Villa</w:t>
+            </w:r>
+          </w:p>
+          <w:p>
+            <w:r>
+              <w:t xml:space="preserve"> Coach Name: </w:t>
             </w:r>
             <w:r>
               <w:rPr>
@@ -247,9 +264,138 @@
                 <w:szCs w:val="21"/>
                 <w:shd w:val="clear" w:color="auto" w:fill="FFFFFF"/>
               </w:rPr>
-              <w:t>e</w:t>
-            </w:r>
-            <w:r>
+              <w:t>Mikel]</w:t>
+            </w:r>
+            <w:r>
+              <w:t>,</w:t>
+            </w:r>
+          </w:p>
+          <w:p/>
+          <w:p>
+            <w:r>
+              <w:t>[ Club name: Liverpool</w:t>
+            </w:r>
+          </w:p>
+          <w:p>
+            <w:r>
+              <w:t xml:space="preserve"> Location: England</w:t>
+            </w:r>
+          </w:p>
+          <w:p>
+            <w:r>
+              <w:t xml:space="preserve"> Coach Name: </w:t>
+            </w:r>
+            <w:r>
+              <w:t>Jurgen]</w:t>
+            </w:r>
+          </w:p>
+          <w:p/>
+        </w:tc>
+        <w:tc>
+          <w:tcPr>
+            <w:tcW w:w="2970" w:type="dxa"/>
+          </w:tcPr>
+          <w:p>
+            <w:pPr>
+              <w:pStyle w:val="HTMLPreformatted"/>
+              <w:shd w:val="clear" w:color="auto" w:fill="FFFFFF"/>
+              <w:rPr>
+                <w:rFonts w:asciiTheme="minorHAnsi" w:hAnsiTheme="minorHAnsi" w:cstheme="minorHAnsi"/>
+                <w:sz w:val="22"/>
+                <w:szCs w:val="22"/>
+              </w:rPr>
+            </w:pPr>
+            <w:r>
+              <w:rPr>
+                <w:rFonts w:asciiTheme="minorHAnsi" w:hAnsiTheme="minorHAnsi" w:cstheme="minorHAnsi"/>
+                <w:sz w:val="22"/>
+                <w:szCs w:val="22"/>
+              </w:rPr>
+              <w:t>Displays “Clubs Successfully added!” for both the club details entered</w:t>
+            </w:r>
+          </w:p>
+        </w:tc>
+        <w:tc>
+          <w:tcPr>
+            <w:tcW w:w="2970" w:type="dxa"/>
+          </w:tcPr>
+          <w:p>
+            <w:r>
+              <w:rPr>
+                <w:rFonts w:cstheme="minorHAnsi"/>
+              </w:rPr>
+              <w:t>Displays “Clubs Successfully added!” for both the club details entered</w:t>
+            </w:r>
+          </w:p>
+        </w:tc>
+      </w:tr>
+      <w:tr>
+        <w:tc>
+          <w:tcPr>
+            <w:tcW w:w="990" w:type="dxa"/>
+          </w:tcPr>
+          <w:p>
+            <w:pPr>
+              <w:jc w:val="center"/>
+            </w:pPr>
+            <w:r>
+              <w:t>2</w:t>
+            </w:r>
+          </w:p>
+        </w:tc>
+        <w:tc>
+          <w:tcPr>
+            <w:tcW w:w="1350" w:type="dxa"/>
+          </w:tcPr>
+          <w:p>
+            <w:r>
+              <w:t>Create Club (University)</w:t>
+            </w:r>
+          </w:p>
+        </w:tc>
+        <w:tc>
+          <w:tcPr>
+            <w:tcW w:w="2970" w:type="dxa"/>
+          </w:tcPr>
+          <w:p>
+            <w:r>
+              <w:t>Select the option 1</w:t>
+            </w:r>
+            <w:r>
+              <w:t xml:space="preserve"> from the menu</w:t>
+            </w:r>
+          </w:p>
+          <w:p/>
+          <w:p>
+            <w:r>
+              <w:t>Select option 2 from the football club types</w:t>
+            </w:r>
+          </w:p>
+          <w:p/>
+          <w:p>
+            <w:r>
+              <w:t>Enter the all the prompted information given below</w:t>
+            </w:r>
+          </w:p>
+          <w:p/>
+          <w:p>
+            <w:r>
+              <w:t xml:space="preserve">[ Club name: </w:t>
+            </w:r>
+            <w:r>
+              <w:t>Juventus</w:t>
+            </w:r>
+          </w:p>
+          <w:p>
+            <w:r>
+              <w:t xml:space="preserve"> Location: </w:t>
+            </w:r>
+            <w:r>
+              <w:t>Italy</w:t>
+            </w:r>
+          </w:p>
+          <w:p>
+            <w:pPr>
               <w:rPr>
                 <w:rFonts w:ascii="Arial" w:hAnsi="Arial" w:cs="Arial"/>
                 <w:color w:val="202124"/>
@@ -257,9 +403,10 @@
                 <w:szCs w:val="21"/>
                 <w:shd w:val="clear" w:color="auto" w:fill="FFFFFF"/>
               </w:rPr>
-              <w:t>ne</w:t>
-            </w:r>
-            <w:proofErr w:type="spellEnd"/>
+            </w:pPr>
+            <w:r>
+              <w:t xml:space="preserve"> Coach Name: </w:t>
+            </w:r>
             <w:r>
               <w:rPr>
                 <w:rFonts w:ascii="Arial" w:hAnsi="Arial" w:cs="Arial"/>
@@ -268,249 +415,6 @@
                 <w:szCs w:val="21"/>
                 <w:shd w:val="clear" w:color="auto" w:fill="FFFFFF"/>
               </w:rPr>
-              <w:t xml:space="preserve"> </w:t>
-            </w:r>
-            <w:r>
-              <w:t>]</w:t>
-            </w:r>
-            <w:proofErr w:type="gramEnd"/>
-            <w:r>
-              <w:t xml:space="preserve">, </w:t>
-            </w:r>
-          </w:p>
-          <w:p/>
-          <w:p>
-            <w:r>
-              <w:t xml:space="preserve">[ </w:t>
-            </w:r>
-            <w:r>
-              <w:t xml:space="preserve">Club name: </w:t>
-            </w:r>
-            <w:r>
-              <w:t>Barnsley</w:t>
-            </w:r>
-          </w:p>
-          <w:p>
-            <w:r>
-              <w:t xml:space="preserve"> Location: </w:t>
-            </w:r>
-            <w:r>
-              <w:t>Aston Villa</w:t>
-            </w:r>
-          </w:p>
-          <w:p>
-            <w:r>
-              <w:t xml:space="preserve"> Coach Name: </w:t>
-            </w:r>
-            <w:proofErr w:type="gramStart"/>
-            <w:r>
-              <w:rPr>
-                <w:rFonts w:ascii="Arial" w:hAnsi="Arial" w:cs="Arial"/>
-                <w:color w:val="202124"/>
-                <w:sz w:val="21"/>
-                <w:szCs w:val="21"/>
-                <w:shd w:val="clear" w:color="auto" w:fill="FFFFFF"/>
-              </w:rPr>
-              <w:t>Mikel </w:t>
-            </w:r>
-            <w:r>
-              <w:t>]</w:t>
-            </w:r>
-            <w:proofErr w:type="gramEnd"/>
-            <w:r>
-              <w:t>,</w:t>
-            </w:r>
-          </w:p>
-          <w:p/>
-          <w:p>
-            <w:r>
-              <w:t xml:space="preserve">[ Club name: </w:t>
-            </w:r>
-            <w:r>
-              <w:t>Liverpool</w:t>
-            </w:r>
-          </w:p>
-          <w:p>
-            <w:r>
-              <w:t xml:space="preserve"> Location: </w:t>
-            </w:r>
-            <w:r>
-              <w:t>England</w:t>
-            </w:r>
-          </w:p>
-          <w:p>
-            <w:r>
-              <w:t xml:space="preserve"> Coach Name:</w:t>
-            </w:r>
-            <w:r>
-              <w:t xml:space="preserve"> </w:t>
-            </w:r>
-            <w:proofErr w:type="gramStart"/>
-            <w:r>
-              <w:t>Jurgen</w:t>
-            </w:r>
-            <w:r>
-              <w:t xml:space="preserve"> ]</w:t>
-            </w:r>
-            <w:proofErr w:type="gramEnd"/>
-          </w:p>
-          <w:p/>
-        </w:tc>
-        <w:tc>
-          <w:tcPr>
-            <w:tcW w:w="2880" w:type="dxa"/>
-          </w:tcPr>
-          <w:p>
-            <w:pPr>
-              <w:pStyle w:val="HTMLPreformatted"/>
-              <w:shd w:val="clear" w:color="auto" w:fill="FFFFFF"/>
-              <w:rPr>
-                <w:rFonts w:asciiTheme="minorHAnsi" w:hAnsiTheme="minorHAnsi" w:cstheme="minorHAnsi"/>
-                <w:sz w:val="22"/>
-                <w:szCs w:val="22"/>
-              </w:rPr>
-            </w:pPr>
-            <w:r>
-              <w:rPr>
-                <w:rFonts w:asciiTheme="minorHAnsi" w:hAnsiTheme="minorHAnsi" w:cstheme="minorHAnsi"/>
-                <w:sz w:val="22"/>
-                <w:szCs w:val="22"/>
-              </w:rPr>
-              <w:t>Displays “</w:t>
-            </w:r>
-            <w:r>
-              <w:rPr>
-                <w:rFonts w:asciiTheme="minorHAnsi" w:hAnsiTheme="minorHAnsi" w:cstheme="minorHAnsi"/>
-                <w:sz w:val="22"/>
-                <w:szCs w:val="22"/>
-              </w:rPr>
-              <w:t>Clubs Successfully added!</w:t>
-            </w:r>
-            <w:r>
-              <w:rPr>
-                <w:rFonts w:asciiTheme="minorHAnsi" w:hAnsiTheme="minorHAnsi" w:cstheme="minorHAnsi"/>
-                <w:sz w:val="22"/>
-                <w:szCs w:val="22"/>
-              </w:rPr>
-              <w:t>” for both the club details entered</w:t>
-            </w:r>
-          </w:p>
-        </w:tc>
-        <w:tc>
-          <w:tcPr>
-            <w:tcW w:w="2970" w:type="dxa"/>
-          </w:tcPr>
-          <w:p>
-            <w:r>
-              <w:rPr>
-                <w:rFonts w:cstheme="minorHAnsi"/>
-              </w:rPr>
-              <w:t>Displays “Clubs Successfully added!” for both the club details entered</w:t>
-            </w:r>
-          </w:p>
-        </w:tc>
-      </w:tr>
-      <w:tr>
-        <w:tc>
-          <w:tcPr>
-            <w:tcW w:w="990" w:type="dxa"/>
-          </w:tcPr>
-          <w:p>
-            <w:pPr>
-              <w:jc w:val="center"/>
-            </w:pPr>
-            <w:r>
-              <w:t>2</w:t>
-            </w:r>
-          </w:p>
-        </w:tc>
-        <w:tc>
-          <w:tcPr>
-            <w:tcW w:w="1530" w:type="dxa"/>
-          </w:tcPr>
-          <w:p>
-            <w:r>
-              <w:t>Create Club (</w:t>
-            </w:r>
-            <w:r>
-              <w:t>University</w:t>
-            </w:r>
-            <w:r>
-              <w:t>)</w:t>
-            </w:r>
-          </w:p>
-        </w:tc>
-        <w:tc>
-          <w:tcPr>
-            <w:tcW w:w="2880" w:type="dxa"/>
-          </w:tcPr>
-          <w:p>
-            <w:r>
-              <w:t>Select the option 1</w:t>
-            </w:r>
-            <w:r>
-              <w:t xml:space="preserve"> from the menu</w:t>
-            </w:r>
-          </w:p>
-          <w:p/>
-          <w:p>
-            <w:r>
-              <w:t xml:space="preserve">Select option </w:t>
-            </w:r>
-            <w:r>
-              <w:t>2</w:t>
-            </w:r>
-            <w:r>
-              <w:t xml:space="preserve"> from the football club types</w:t>
-            </w:r>
-          </w:p>
-          <w:p/>
-          <w:p>
-            <w:r>
-              <w:t>Enter the all the prompted information</w:t>
-            </w:r>
-            <w:r>
-              <w:t xml:space="preserve"> given below</w:t>
-            </w:r>
-          </w:p>
-          <w:p/>
-          <w:p>
-            <w:r>
-              <w:t xml:space="preserve">[ Club name: </w:t>
-            </w:r>
-            <w:r>
-              <w:t>Juventus</w:t>
-            </w:r>
-          </w:p>
-          <w:p>
-            <w:r>
-              <w:t xml:space="preserve"> Location: </w:t>
-            </w:r>
-            <w:r>
-              <w:t>Italy</w:t>
-            </w:r>
-          </w:p>
-          <w:p>
-            <w:pPr>
-              <w:rPr>
-                <w:rFonts w:ascii="Arial" w:hAnsi="Arial" w:cs="Arial"/>
-                <w:color w:val="202124"/>
-                <w:sz w:val="21"/>
-                <w:szCs w:val="21"/>
-                <w:shd w:val="clear" w:color="auto" w:fill="FFFFFF"/>
-              </w:rPr>
-            </w:pPr>
-            <w:r>
-              <w:t xml:space="preserve"> Coach Name: </w:t>
-            </w:r>
-            <w:r>
-              <w:rPr>
-                <w:rFonts w:ascii="Arial" w:hAnsi="Arial" w:cs="Arial"/>
-                <w:color w:val="202124"/>
-                <w:sz w:val="21"/>
-                <w:szCs w:val="21"/>
-                <w:shd w:val="clear" w:color="auto" w:fill="FFFFFF"/>
-              </w:rPr>
               <w:t>Andrea</w:t>
             </w:r>
           </w:p>
@@ -518,11 +422,9 @@
             <w:r>
               <w:t xml:space="preserve">University Name: </w:t>
             </w:r>
-            <w:proofErr w:type="gramStart"/>
-            <w:r>
-              <w:t>IIT ]</w:t>
-            </w:r>
-            <w:proofErr w:type="gramEnd"/>
+            <w:r>
+              <w:t>IIT]</w:t>
+            </w:r>
           </w:p>
           <w:p/>
           <w:p/>
@@ -530,7 +432,7 @@
         </w:tc>
         <w:tc>
           <w:tcPr>
-            <w:tcW w:w="2880" w:type="dxa"/>
+            <w:tcW w:w="2970" w:type="dxa"/>
           </w:tcPr>
           <w:p>
             <w:r>
@@ -575,23 +477,17 @@
         </w:tc>
         <w:tc>
           <w:tcPr>
-            <w:tcW w:w="1530" w:type="dxa"/>
-          </w:tcPr>
-          <w:p>
-            <w:r>
-              <w:t>Create Club (</w:t>
-            </w:r>
-            <w:r>
-              <w:t>School</w:t>
-            </w:r>
-            <w:r>
-              <w:t>)</w:t>
-            </w:r>
-          </w:p>
-        </w:tc>
-        <w:tc>
-          <w:tcPr>
-            <w:tcW w:w="2880" w:type="dxa"/>
+            <w:tcW w:w="1350" w:type="dxa"/>
+          </w:tcPr>
+          <w:p>
+            <w:r>
+              <w:t>Create Club (School)</w:t>
+            </w:r>
+          </w:p>
+        </w:tc>
+        <w:tc>
+          <w:tcPr>
+            <w:tcW w:w="2970" w:type="dxa"/>
           </w:tcPr>
           <w:p>
             <w:r>
@@ -604,13 +500,7 @@
           <w:p/>
           <w:p>
             <w:r>
-              <w:t xml:space="preserve">Select option </w:t>
-            </w:r>
-            <w:r>
-              <w:t>3</w:t>
-            </w:r>
-            <w:r>
-              <w:t xml:space="preserve"> from the football club types</w:t>
+              <w:t>Select option 3 from the football club types</w:t>
             </w:r>
           </w:p>
           <w:p/>
@@ -630,13 +520,7 @@
               <w:rPr>
                 <w:rFonts w:ascii="Calibri" w:hAnsi="Calibri" w:cs="Calibri"/>
               </w:rPr>
-              <w:t xml:space="preserve">[ Club name: </w:t>
-            </w:r>
-            <w:r>
-              <w:rPr>
-                <w:rFonts w:ascii="Calibri" w:hAnsi="Calibri" w:cs="Calibri"/>
-              </w:rPr>
-              <w:t>Barcelona</w:t>
+              <w:t>[ Club name: Barcelona</w:t>
             </w:r>
           </w:p>
           <w:p>
@@ -687,34 +571,20 @@
               <w:rPr>
                 <w:rFonts w:ascii="Calibri" w:hAnsi="Calibri" w:cs="Calibri"/>
               </w:rPr>
-              <w:t xml:space="preserve"> School</w:t>
+              <w:t xml:space="preserve"> School Name: </w:t>
             </w:r>
             <w:r>
               <w:rPr>
                 <w:rFonts w:ascii="Calibri" w:hAnsi="Calibri" w:cs="Calibri"/>
               </w:rPr>
-              <w:t xml:space="preserve"> Name: </w:t>
-            </w:r>
-            <w:proofErr w:type="gramStart"/>
-            <w:r>
-              <w:rPr>
-                <w:rFonts w:ascii="Calibri" w:hAnsi="Calibri" w:cs="Calibri"/>
-              </w:rPr>
-              <w:t>Royal</w:t>
-            </w:r>
-            <w:r>
-              <w:rPr>
-                <w:rFonts w:ascii="Calibri" w:hAnsi="Calibri" w:cs="Calibri"/>
-              </w:rPr>
-              <w:t xml:space="preserve"> ]</w:t>
-            </w:r>
-            <w:proofErr w:type="gramEnd"/>
+              <w:t>Royal]</w:t>
+            </w:r>
           </w:p>
           <w:p/>
         </w:tc>
         <w:tc>
           <w:tcPr>
-            <w:tcW w:w="2880" w:type="dxa"/>
+            <w:tcW w:w="2970" w:type="dxa"/>
           </w:tcPr>
           <w:p>
             <w:r>
@@ -755,7 +625,7 @@
         </w:tc>
         <w:tc>
           <w:tcPr>
-            <w:tcW w:w="1530" w:type="dxa"/>
+            <w:tcW w:w="1350" w:type="dxa"/>
           </w:tcPr>
           <w:p>
             <w:r>
@@ -765,7 +635,7 @@
         </w:tc>
         <w:tc>
           <w:tcPr>
-            <w:tcW w:w="2880" w:type="dxa"/>
+            <w:tcW w:w="2970" w:type="dxa"/>
           </w:tcPr>
           <w:p>
             <w:r>
@@ -787,7 +657,7 @@
         </w:tc>
         <w:tc>
           <w:tcPr>
-            <w:tcW w:w="2880" w:type="dxa"/>
+            <w:tcW w:w="2970" w:type="dxa"/>
           </w:tcPr>
           <w:p>
             <w:pPr>
@@ -844,7 +714,7 @@
         </w:tc>
         <w:tc>
           <w:tcPr>
-            <w:tcW w:w="1530" w:type="dxa"/>
+            <w:tcW w:w="1350" w:type="dxa"/>
           </w:tcPr>
           <w:p>
             <w:r>
@@ -854,7 +724,7 @@
         </w:tc>
         <w:tc>
           <w:tcPr>
-            <w:tcW w:w="2880" w:type="dxa"/>
+            <w:tcW w:w="2970" w:type="dxa"/>
           </w:tcPr>
           <w:p>
             <w:r>
@@ -872,7 +742,7 @@
         </w:tc>
         <w:tc>
           <w:tcPr>
-            <w:tcW w:w="2880" w:type="dxa"/>
+            <w:tcW w:w="2970" w:type="dxa"/>
           </w:tcPr>
           <w:p>
             <w:pPr>
@@ -923,7 +793,7 @@
         </w:tc>
         <w:tc>
           <w:tcPr>
-            <w:tcW w:w="1530" w:type="dxa"/>
+            <w:tcW w:w="1350" w:type="dxa"/>
           </w:tcPr>
           <w:p>
             <w:r>
@@ -933,7 +803,7 @@
         </w:tc>
         <w:tc>
           <w:tcPr>
-            <w:tcW w:w="2880" w:type="dxa"/>
+            <w:tcW w:w="2970" w:type="dxa"/>
           </w:tcPr>
           <w:p>
             <w:r>
@@ -950,7 +820,7 @@
         </w:tc>
         <w:tc>
           <w:tcPr>
-            <w:tcW w:w="2880" w:type="dxa"/>
+            <w:tcW w:w="2970" w:type="dxa"/>
           </w:tcPr>
           <w:p>
             <w:pPr>
@@ -1001,19 +871,2002 @@
         </w:tc>
         <w:tc>
           <w:tcPr>
-            <w:tcW w:w="1530" w:type="dxa"/>
-          </w:tcPr>
+            <w:tcW w:w="1350" w:type="dxa"/>
+          </w:tcPr>
+          <w:p>
+            <w:r>
+              <w:t>Add Played Match</w:t>
+            </w:r>
+          </w:p>
+        </w:tc>
+        <w:tc>
+          <w:tcPr>
+            <w:tcW w:w="2970" w:type="dxa"/>
+          </w:tcPr>
+          <w:p>
+            <w:r>
+              <w:t>Select the option 5 from the menu</w:t>
+            </w:r>
+          </w:p>
           <w:p/>
-        </w:tc>
-        <w:tc>
-          <w:tcPr>
-            <w:tcW w:w="2880" w:type="dxa"/>
-          </w:tcPr>
+          <w:p>
+            <w:r>
+              <w:t xml:space="preserve">Add all the following matches by repeatedly selecting the “Add Played Match Option” </w:t>
+            </w:r>
+          </w:p>
           <w:p/>
-        </w:tc>
-        <w:tc>
-          <w:tcPr>
-            <w:tcW w:w="2880" w:type="dxa"/>
+          <w:tbl>
+            <w:tblPr>
+              <w:tblStyle w:val="TableGrid"/>
+              <w:tblW w:w="0" w:type="auto"/>
+              <w:tblLook w:val="04A0" w:firstRow="1" w:lastRow="0" w:firstColumn="1" w:lastColumn="0" w:noHBand="0" w:noVBand="1"/>
+            </w:tblPr>
+            <w:tblGrid>
+              <w:gridCol w:w="2744"/>
+            </w:tblGrid>
+            <w:tr>
+              <w:tc>
+                <w:tcPr>
+                  <w:tcW w:w="2744" w:type="dxa"/>
+                </w:tcPr>
+                <w:p>
+                  <w:r>
+                    <w:t>Club name 1: Arsenal</w:t>
+                  </w:r>
+                </w:p>
+                <w:p>
+                  <w:r>
+                    <w:t>Goal Scored: 5</w:t>
+                  </w:r>
+                </w:p>
+                <w:p>
+                  <w:r>
+                    <w:t>Club name 2: Barcelona</w:t>
+                  </w:r>
+                </w:p>
+                <w:p>
+                  <w:r>
+                    <w:t>Goal Scored: 3</w:t>
+                  </w:r>
+                </w:p>
+                <w:p>
+                  <w:r>
+                    <w:lastRenderedPageBreak/>
+                    <w:t>Day: 14</w:t>
+                  </w:r>
+                </w:p>
+                <w:p>
+                  <w:r>
+                    <w:t>Month: 12</w:t>
+                  </w:r>
+                </w:p>
+                <w:p>
+                  <w:r>
+                    <w:t>Year: 2020</w:t>
+                  </w:r>
+                </w:p>
+                <w:p/>
+                <w:p>
+                  <w:r>
+                    <w:t>Select 2020-21 as the season</w:t>
+                  </w:r>
+                </w:p>
+                <w:p/>
+                <w:p>
+                  <w:r>
+                    <w:t>Enter match type as “Home”</w:t>
+                  </w:r>
+                </w:p>
+                <w:p/>
+                <w:p>
+                  <w:r>
+                    <w:t>Enter “Y” to make sure that the details entered are correct and to continue</w:t>
+                  </w:r>
+                </w:p>
+                <w:p/>
+              </w:tc>
+            </w:tr>
+            <w:tr>
+              <w:tc>
+                <w:tcPr>
+                  <w:tcW w:w="2744" w:type="dxa"/>
+                </w:tcPr>
+                <w:p>
+                  <w:r>
+                    <w:lastRenderedPageBreak/>
+                    <w:t>Club name 1: Arsenal</w:t>
+                  </w:r>
+                </w:p>
+                <w:p>
+                  <w:r>
+                    <w:t>Goal Scored: 5</w:t>
+                  </w:r>
+                </w:p>
+                <w:p>
+                  <w:r>
+                    <w:t>Club name 2: Barcelona</w:t>
+                  </w:r>
+                </w:p>
+                <w:p>
+                  <w:r>
+                    <w:t>Goal Scored: 3</w:t>
+                  </w:r>
+                </w:p>
+                <w:p>
+                  <w:r>
+                    <w:t>Day: 1</w:t>
+                  </w:r>
+                  <w:r>
+                    <w:t>5</w:t>
+                  </w:r>
+                </w:p>
+                <w:p>
+                  <w:r>
+                    <w:t>Month: 12</w:t>
+                  </w:r>
+                </w:p>
+                <w:p>
+                  <w:r>
+                    <w:t>Year: 2020</w:t>
+                  </w:r>
+                </w:p>
+                <w:p/>
+                <w:p>
+                  <w:r>
+                    <w:t>Select 2020-21 as the season</w:t>
+                  </w:r>
+                </w:p>
+                <w:p/>
+                <w:p>
+                  <w:r>
+                    <w:t>Enter match type as “</w:t>
+                  </w:r>
+                  <w:r>
+                    <w:t>Away</w:t>
+                  </w:r>
+                  <w:r>
+                    <w:t>”</w:t>
+                  </w:r>
+                </w:p>
+                <w:p/>
+                <w:p>
+                  <w:r>
+                    <w:t>Enter “Y” to make sure that the details entered are correct and to continue</w:t>
+                  </w:r>
+                </w:p>
+                <w:p/>
+              </w:tc>
+            </w:tr>
+            <w:tr>
+              <w:tc>
+                <w:tcPr>
+                  <w:tcW w:w="2744" w:type="dxa"/>
+                </w:tcPr>
+                <w:p>
+                  <w:r>
+                    <w:t>Club name 1: Arsenal</w:t>
+                  </w:r>
+                </w:p>
+                <w:p>
+                  <w:r>
+                    <w:t>Goal Scored: 5</w:t>
+                  </w:r>
+                </w:p>
+                <w:p>
+                  <w:r>
+                    <w:t xml:space="preserve">Club name 2: </w:t>
+                  </w:r>
+                  <w:r>
+                    <w:t>Juventus</w:t>
+                  </w:r>
+                </w:p>
+                <w:p>
+                  <w:r>
+                    <w:t>Goal Scored: 3</w:t>
+                  </w:r>
+                </w:p>
+                <w:p>
+                  <w:r>
+                    <w:t>Day: 15</w:t>
+                  </w:r>
+                </w:p>
+                <w:p>
+                  <w:r>
+                    <w:t>Month: 1</w:t>
+                  </w:r>
+                  <w:r>
+                    <w:t>1</w:t>
+                  </w:r>
+                </w:p>
+                <w:p>
+                  <w:r>
+                    <w:t>Year: 2020</w:t>
+                  </w:r>
+                </w:p>
+                <w:p/>
+                <w:p>
+                  <w:r>
+                    <w:t>Select 2020-21 as the season</w:t>
+                  </w:r>
+                </w:p>
+                <w:p/>
+                <w:p>
+                  <w:r>
+                    <w:t>Enter match type as “Away”</w:t>
+                  </w:r>
+                </w:p>
+                <w:p/>
+                <w:p>
+                  <w:r>
+                    <w:t>Enter “Y” to make sure that the details entered are correct and to continue</w:t>
+                  </w:r>
+                </w:p>
+                <w:p/>
+                <w:p/>
+              </w:tc>
+            </w:tr>
+            <w:tr>
+              <w:tc>
+                <w:tcPr>
+                  <w:tcW w:w="2744" w:type="dxa"/>
+                </w:tcPr>
+                <w:p>
+                  <w:r>
+                    <w:lastRenderedPageBreak/>
+                    <w:t xml:space="preserve">Club name 1: </w:t>
+                  </w:r>
+                  <w:r>
+                    <w:t>Barcelona</w:t>
+                  </w:r>
+                </w:p>
+                <w:p>
+                  <w:r>
+                    <w:t xml:space="preserve">Goal Scored: </w:t>
+                  </w:r>
+                  <w:r>
+                    <w:t>3</w:t>
+                  </w:r>
+                </w:p>
+                <w:p>
+                  <w:r>
+                    <w:t xml:space="preserve">Club name 2: </w:t>
+                  </w:r>
+                  <w:r>
+                    <w:t>Arsenal</w:t>
+                  </w:r>
+                </w:p>
+                <w:p>
+                  <w:r>
+                    <w:t xml:space="preserve">Goal Scored: </w:t>
+                  </w:r>
+                  <w:r>
+                    <w:t>0</w:t>
+                  </w:r>
+                </w:p>
+                <w:p>
+                  <w:r>
+                    <w:t>Day: 1</w:t>
+                  </w:r>
+                  <w:r>
+                    <w:t>7</w:t>
+                  </w:r>
+                </w:p>
+                <w:p>
+                  <w:r>
+                    <w:t>Month: 1</w:t>
+                  </w:r>
+                  <w:r>
+                    <w:t>0</w:t>
+                  </w:r>
+                </w:p>
+                <w:p>
+                  <w:r>
+                    <w:t>Year: 2020</w:t>
+                  </w:r>
+                </w:p>
+                <w:p/>
+                <w:p>
+                  <w:r>
+                    <w:t>Select 2020-21 as the season</w:t>
+                  </w:r>
+                </w:p>
+                <w:p/>
+                <w:p>
+                  <w:r>
+                    <w:t xml:space="preserve">Enter match type as </w:t>
+                  </w:r>
+                  <w:r>
+                    <w:t>“Home</w:t>
+                  </w:r>
+                  <w:r>
+                    <w:t>”</w:t>
+                  </w:r>
+                </w:p>
+                <w:p/>
+                <w:p>
+                  <w:r>
+                    <w:t>Enter “Y” to make sure that the details entered are correct and to continue</w:t>
+                  </w:r>
+                </w:p>
+                <w:p/>
+              </w:tc>
+            </w:tr>
+            <w:tr>
+              <w:tc>
+                <w:tcPr>
+                  <w:tcW w:w="2744" w:type="dxa"/>
+                </w:tcPr>
+                <w:p>
+                  <w:r>
+                    <w:t>Club name 1: Barcelona</w:t>
+                  </w:r>
+                </w:p>
+                <w:p>
+                  <w:r>
+                    <w:t xml:space="preserve">Goal Scored: </w:t>
+                  </w:r>
+                  <w:r>
+                    <w:t>10</w:t>
+                  </w:r>
+                </w:p>
+                <w:p>
+                  <w:r>
+                    <w:t xml:space="preserve">Club name 2: </w:t>
+                  </w:r>
+                  <w:r>
+                    <w:t>Juventus</w:t>
+                  </w:r>
+                </w:p>
+                <w:p>
+                  <w:r>
+                    <w:t xml:space="preserve">Goal Scored: </w:t>
+                  </w:r>
+                  <w:r>
+                    <w:t>8</w:t>
+                  </w:r>
+                </w:p>
+                <w:p>
+                  <w:r>
+                    <w:t>Day: 1</w:t>
+                  </w:r>
+                  <w:r>
+                    <w:t>2</w:t>
+                  </w:r>
+                </w:p>
+                <w:p>
+                  <w:r>
+                    <w:t xml:space="preserve">Month: </w:t>
+                  </w:r>
+                  <w:r>
+                    <w:t>8</w:t>
+                  </w:r>
+                </w:p>
+                <w:p>
+                  <w:r>
+                    <w:t>Year: 2020</w:t>
+                  </w:r>
+                </w:p>
+                <w:p/>
+                <w:p>
+                  <w:r>
+                    <w:t>Select 2020-21 as the season</w:t>
+                  </w:r>
+                </w:p>
+                <w:p/>
+                <w:p>
+                  <w:r>
+                    <w:t>Enter match type as “</w:t>
+                  </w:r>
+                  <w:r>
+                    <w:t>Away</w:t>
+                  </w:r>
+                  <w:r>
+                    <w:t>”</w:t>
+                  </w:r>
+                </w:p>
+                <w:p/>
+                <w:p>
+                  <w:r>
+                    <w:t>Enter “Y” to make sure that the details entered are correct and to continue</w:t>
+                  </w:r>
+                </w:p>
+                <w:p/>
+              </w:tc>
+            </w:tr>
+            <w:tr>
+              <w:trPr>
+                <w:trHeight w:val="1781"/>
+              </w:trPr>
+              <w:tc>
+                <w:tcPr>
+                  <w:tcW w:w="2744" w:type="dxa"/>
+                </w:tcPr>
+                <w:p>
+                  <w:r>
+                    <w:t xml:space="preserve">Club name 1: </w:t>
+                  </w:r>
+                  <w:r>
+                    <w:t>Juventus</w:t>
+                  </w:r>
+                </w:p>
+                <w:p>
+                  <w:r>
+                    <w:t xml:space="preserve">Goal Scored: </w:t>
+                  </w:r>
+                  <w:r>
+                    <w:t>7</w:t>
+                  </w:r>
+                </w:p>
+                <w:p>
+                  <w:r>
+                    <w:t xml:space="preserve">Club name 2: </w:t>
+                  </w:r>
+                  <w:r>
+                    <w:t>Barnsley</w:t>
+                  </w:r>
+                </w:p>
+                <w:p>
+                  <w:r>
+                    <w:t>Goal Scored: 8</w:t>
+                  </w:r>
+                </w:p>
+                <w:p>
+                  <w:r>
+                    <w:t xml:space="preserve">Day: </w:t>
+                  </w:r>
+                  <w:r>
+                    <w:t>7</w:t>
+                  </w:r>
+                </w:p>
+                <w:p>
+                  <w:r>
+                    <w:t>Month: 8</w:t>
+                  </w:r>
+                </w:p>
+                <w:p>
+                  <w:r>
+                    <w:t>Year: 2020</w:t>
+                  </w:r>
+                </w:p>
+                <w:p/>
+                <w:p>
+                  <w:r>
+                    <w:t>Select 2020-21 as the season</w:t>
+                  </w:r>
+                </w:p>
+                <w:p/>
+                <w:p>
+                  <w:r>
+                    <w:lastRenderedPageBreak/>
+                    <w:t>Enter match type as “</w:t>
+                  </w:r>
+                  <w:r>
+                    <w:t>Home</w:t>
+                  </w:r>
+                  <w:r>
+                    <w:t>”</w:t>
+                  </w:r>
+                </w:p>
+                <w:p/>
+                <w:p>
+                  <w:r>
+                    <w:t>Enter “Y” to make sure that the details entered are correct and to continue</w:t>
+                  </w:r>
+                </w:p>
+                <w:p/>
+              </w:tc>
+            </w:tr>
+            <w:tr>
+              <w:tc>
+                <w:tcPr>
+                  <w:tcW w:w="2744" w:type="dxa"/>
+                </w:tcPr>
+                <w:p>
+                  <w:r>
+                    <w:lastRenderedPageBreak/>
+                    <w:t>Club name 1: Barnsley</w:t>
+                  </w:r>
+                </w:p>
+                <w:p>
+                  <w:r>
+                    <w:t>Goal Scored: 0</w:t>
+                  </w:r>
+                </w:p>
+                <w:p>
+                  <w:r>
+                    <w:t>Club name 2: Juventus</w:t>
+                  </w:r>
+                </w:p>
+                <w:p>
+                  <w:r>
+                    <w:t xml:space="preserve">Goal Scored: </w:t>
+                  </w:r>
+                  <w:r>
+                    <w:t>0</w:t>
+                  </w:r>
+                </w:p>
+                <w:p>
+                  <w:r>
+                    <w:t xml:space="preserve">Day: </w:t>
+                  </w:r>
+                  <w:r>
+                    <w:t>14</w:t>
+                  </w:r>
+                </w:p>
+                <w:p>
+                  <w:r>
+                    <w:t xml:space="preserve">Month: </w:t>
+                  </w:r>
+                  <w:r>
+                    <w:t>12</w:t>
+                  </w:r>
+                </w:p>
+                <w:p>
+                  <w:r>
+                    <w:t>Year: 2020</w:t>
+                  </w:r>
+                </w:p>
+                <w:p/>
+                <w:p>
+                  <w:r>
+                    <w:t>Select 2020-21 as the season</w:t>
+                  </w:r>
+                </w:p>
+                <w:p/>
+                <w:p>
+                  <w:r>
+                    <w:t>Enter match type as “Away”</w:t>
+                  </w:r>
+                </w:p>
+                <w:p/>
+                <w:p>
+                  <w:r>
+                    <w:t>Enter “Y” to make sure that the details entered are correct and to continue</w:t>
+                  </w:r>
+                </w:p>
+                <w:p/>
+              </w:tc>
+            </w:tr>
+            <w:tr>
+              <w:tc>
+                <w:tcPr>
+                  <w:tcW w:w="2744" w:type="dxa"/>
+                </w:tcPr>
+                <w:p>
+                  <w:r>
+                    <w:t>Club name 1: Barnsley</w:t>
+                  </w:r>
+                </w:p>
+                <w:p>
+                  <w:r>
+                    <w:t xml:space="preserve">Goal Scored: </w:t>
+                  </w:r>
+                  <w:r>
+                    <w:t>2</w:t>
+                  </w:r>
+                </w:p>
+                <w:p>
+                  <w:r>
+                    <w:t>Club name 2: Juventus</w:t>
+                  </w:r>
+                </w:p>
+                <w:p>
+                  <w:r>
+                    <w:t xml:space="preserve">Goal Scored: </w:t>
+                  </w:r>
+                  <w:r>
+                    <w:t>2</w:t>
+                  </w:r>
+                </w:p>
+                <w:p>
+                  <w:r>
+                    <w:t>Day: 1</w:t>
+                  </w:r>
+                  <w:r>
+                    <w:t>5</w:t>
+                  </w:r>
+                </w:p>
+                <w:p>
+                  <w:r>
+                    <w:t>Month: 12</w:t>
+                  </w:r>
+                </w:p>
+                <w:p>
+                  <w:r>
+                    <w:t>Year: 2020</w:t>
+                  </w:r>
+                </w:p>
+                <w:p/>
+                <w:p>
+                  <w:r>
+                    <w:t>Select 2020-21 as the season</w:t>
+                  </w:r>
+                </w:p>
+                <w:p/>
+                <w:p>
+                  <w:r>
+                    <w:t>Enter match type as “</w:t>
+                  </w:r>
+                  <w:r>
+                    <w:t>Home</w:t>
+                  </w:r>
+                  <w:r>
+                    <w:t>”</w:t>
+                  </w:r>
+                </w:p>
+                <w:p/>
+                <w:p>
+                  <w:r>
+                    <w:t>Enter “Y” to make sure that the details entered are correct and to continue</w:t>
+                  </w:r>
+                </w:p>
+                <w:p/>
+              </w:tc>
+            </w:tr>
+            <w:tr>
+              <w:tc>
+                <w:tcPr>
+                  <w:tcW w:w="2744" w:type="dxa"/>
+                </w:tcPr>
+                <w:p>
+                  <w:r>
+                    <w:t>Club name 1: Barnsley</w:t>
+                  </w:r>
+                </w:p>
+                <w:p>
+                  <w:r>
+                    <w:t xml:space="preserve">Goal Scored: </w:t>
+                  </w:r>
+                  <w:r>
+                    <w:t>3</w:t>
+                  </w:r>
+                </w:p>
+                <w:p>
+                  <w:r>
+                    <w:t>Club name 2: Juventus</w:t>
+                  </w:r>
+                </w:p>
+                <w:p>
+                  <w:r>
+                    <w:t xml:space="preserve">Goal Scored: </w:t>
+                  </w:r>
+                  <w:r>
+                    <w:t>3</w:t>
+                  </w:r>
+                </w:p>
+                <w:p>
+                  <w:r>
+                    <w:t>Day: 1</w:t>
+                  </w:r>
+                  <w:r>
+                    <w:t>4</w:t>
+                  </w:r>
+                </w:p>
+                <w:p>
+                  <w:r>
+                    <w:lastRenderedPageBreak/>
+                    <w:t>Month: 12</w:t>
+                  </w:r>
+                </w:p>
+                <w:p>
+                  <w:r>
+                    <w:t>Year: 2020</w:t>
+                  </w:r>
+                </w:p>
+                <w:p/>
+                <w:p>
+                  <w:r>
+                    <w:t>Select 2020-21 as the season</w:t>
+                  </w:r>
+                </w:p>
+                <w:p/>
+                <w:p>
+                  <w:r>
+                    <w:t>Enter match type as “Home”</w:t>
+                  </w:r>
+                </w:p>
+                <w:p/>
+                <w:p>
+                  <w:r>
+                    <w:t>Enter “Y” to make sure that the details entered are correct and to continue</w:t>
+                  </w:r>
+                </w:p>
+                <w:p/>
+              </w:tc>
+            </w:tr>
+            <w:tr>
+              <w:tc>
+                <w:tcPr>
+                  <w:tcW w:w="2744" w:type="dxa"/>
+                </w:tcPr>
+                <w:p>
+                  <w:r>
+                    <w:lastRenderedPageBreak/>
+                    <w:t>Club name 1: Barnsley</w:t>
+                  </w:r>
+                </w:p>
+                <w:p>
+                  <w:r>
+                    <w:t>Goal Scored: 2</w:t>
+                  </w:r>
+                </w:p>
+                <w:p>
+                  <w:r>
+                    <w:t>Club name 2: Juventus</w:t>
+                  </w:r>
+                </w:p>
+                <w:p>
+                  <w:r>
+                    <w:t>Goal Scored: 2</w:t>
+                  </w:r>
+                </w:p>
+                <w:p>
+                  <w:r>
+                    <w:t>Day: 15</w:t>
+                  </w:r>
+                </w:p>
+                <w:p>
+                  <w:r>
+                    <w:t>Month: 12</w:t>
+                  </w:r>
+                </w:p>
+                <w:p>
+                  <w:r>
+                    <w:t>Year: 2020</w:t>
+                  </w:r>
+                </w:p>
+                <w:p/>
+                <w:p>
+                  <w:r>
+                    <w:t>Select 2020-21 as the season</w:t>
+                  </w:r>
+                </w:p>
+                <w:p/>
+                <w:p>
+                  <w:r>
+                    <w:t>Enter match type as “</w:t>
+                  </w:r>
+                  <w:r>
+                    <w:t>Away</w:t>
+                  </w:r>
+                  <w:r>
+                    <w:t>”</w:t>
+                  </w:r>
+                </w:p>
+                <w:p/>
+                <w:p>
+                  <w:r>
+                    <w:t>Enter “Y” to make sure that the details entered are correct and to continue</w:t>
+                  </w:r>
+                </w:p>
+                <w:p/>
+              </w:tc>
+            </w:tr>
+            <w:tr>
+              <w:tc>
+                <w:tcPr>
+                  <w:tcW w:w="2744" w:type="dxa"/>
+                </w:tcPr>
+                <w:p>
+                  <w:r>
+                    <w:t>Club name 1: Barnsley</w:t>
+                  </w:r>
+                </w:p>
+                <w:p>
+                  <w:r>
+                    <w:t xml:space="preserve">Goal Scored: </w:t>
+                  </w:r>
+                  <w:r>
+                    <w:t>1</w:t>
+                  </w:r>
+                </w:p>
+                <w:p>
+                  <w:r>
+                    <w:t>Club name 2: Juventus</w:t>
+                  </w:r>
+                </w:p>
+                <w:p>
+                  <w:r>
+                    <w:t xml:space="preserve">Goal Scored: </w:t>
+                  </w:r>
+                  <w:r>
+                    <w:t>1</w:t>
+                  </w:r>
+                </w:p>
+                <w:p>
+                  <w:r>
+                    <w:t>Day: 1</w:t>
+                  </w:r>
+                  <w:r>
+                    <w:t>3</w:t>
+                  </w:r>
+                </w:p>
+                <w:p>
+                  <w:r>
+                    <w:t>Month: 12</w:t>
+                  </w:r>
+                </w:p>
+                <w:p>
+                  <w:r>
+                    <w:t>Year: 2020</w:t>
+                  </w:r>
+                </w:p>
+                <w:p/>
+                <w:p>
+                  <w:r>
+                    <w:t>Select 2020-21 as the season</w:t>
+                  </w:r>
+                </w:p>
+                <w:p/>
+                <w:p>
+                  <w:r>
+                    <w:t>Enter match type as “Away”</w:t>
+                  </w:r>
+                </w:p>
+                <w:p/>
+                <w:p>
+                  <w:r>
+                    <w:t>Enter “Y” to make sure that the details entered are correct and to continue</w:t>
+                  </w:r>
+                </w:p>
+                <w:p/>
+              </w:tc>
+            </w:tr>
+            <w:tr>
+              <w:tc>
+                <w:tcPr>
+                  <w:tcW w:w="2744" w:type="dxa"/>
+                </w:tcPr>
+                <w:p>
+                  <w:r>
+                    <w:lastRenderedPageBreak/>
+                    <w:t>Club name 1: Barnsley</w:t>
+                  </w:r>
+                </w:p>
+                <w:p>
+                  <w:r>
+                    <w:t xml:space="preserve">Goal Scored: </w:t>
+                  </w:r>
+                  <w:r>
+                    <w:t>2</w:t>
+                  </w:r>
+                </w:p>
+                <w:p>
+                  <w:r>
+                    <w:t>Club name 2: Juventus</w:t>
+                  </w:r>
+                </w:p>
+                <w:p>
+                  <w:r>
+                    <w:t xml:space="preserve">Goal Scored: </w:t>
+                  </w:r>
+                  <w:r>
+                    <w:t>2</w:t>
+                  </w:r>
+                </w:p>
+                <w:p>
+                  <w:r>
+                    <w:t>Day: 1</w:t>
+                  </w:r>
+                  <w:r>
+                    <w:t>1</w:t>
+                  </w:r>
+                </w:p>
+                <w:p>
+                  <w:r>
+                    <w:t>Month: 1</w:t>
+                  </w:r>
+                  <w:r>
+                    <w:t>0</w:t>
+                  </w:r>
+                </w:p>
+                <w:p>
+                  <w:r>
+                    <w:t>Year: 2020</w:t>
+                  </w:r>
+                </w:p>
+                <w:p/>
+                <w:p>
+                  <w:r>
+                    <w:t>Select 2020-21 as the season</w:t>
+                  </w:r>
+                </w:p>
+                <w:p/>
+                <w:p>
+                  <w:r>
+                    <w:t>Enter match type as “</w:t>
+                  </w:r>
+                  <w:r>
+                    <w:t>Home</w:t>
+                  </w:r>
+                  <w:r>
+                    <w:t>”</w:t>
+                  </w:r>
+                </w:p>
+                <w:p/>
+                <w:p>
+                  <w:r>
+                    <w:t>Enter “Y” to make sure that the details entered are correct and to continue</w:t>
+                  </w:r>
+                </w:p>
+                <w:p/>
+              </w:tc>
+            </w:tr>
+            <w:tr>
+              <w:tc>
+                <w:tcPr>
+                  <w:tcW w:w="2744" w:type="dxa"/>
+                </w:tcPr>
+                <w:p>
+                  <w:r>
+                    <w:t>Club name 1: Barnsley</w:t>
+                  </w:r>
+                </w:p>
+                <w:p>
+                  <w:r>
+                    <w:t xml:space="preserve">Goal Scored: </w:t>
+                  </w:r>
+                  <w:r>
+                    <w:t>5</w:t>
+                  </w:r>
+                </w:p>
+                <w:p>
+                  <w:r>
+                    <w:t>Club name 2: Juventus</w:t>
+                  </w:r>
+                </w:p>
+                <w:p>
+                  <w:r>
+                    <w:t xml:space="preserve">Goal Scored: </w:t>
+                  </w:r>
+                  <w:r>
+                    <w:t>5</w:t>
+                  </w:r>
+                </w:p>
+                <w:p>
+                  <w:r>
+                    <w:t>Day: 1</w:t>
+                  </w:r>
+                  <w:r>
+                    <w:t>0</w:t>
+                  </w:r>
+                </w:p>
+                <w:p>
+                  <w:r>
+                    <w:t>Month: 10</w:t>
+                  </w:r>
+                </w:p>
+                <w:p>
+                  <w:r>
+                    <w:t>Year: 2020</w:t>
+                  </w:r>
+                </w:p>
+                <w:p/>
+                <w:p>
+                  <w:r>
+                    <w:t>Select 2020-21 as the season</w:t>
+                  </w:r>
+                </w:p>
+                <w:p/>
+                <w:p>
+                  <w:r>
+                    <w:t>Enter match type as “</w:t>
+                  </w:r>
+                  <w:r>
+                    <w:t>Away</w:t>
+                  </w:r>
+                  <w:r>
+                    <w:t>”</w:t>
+                  </w:r>
+                </w:p>
+                <w:p/>
+                <w:p>
+                  <w:r>
+                    <w:t>Enter “Y” to make sure that the details entered are correct and to continue</w:t>
+                  </w:r>
+                </w:p>
+                <w:p/>
+              </w:tc>
+            </w:tr>
+            <w:tr>
+              <w:tc>
+                <w:tcPr>
+                  <w:tcW w:w="2744" w:type="dxa"/>
+                </w:tcPr>
+                <w:p>
+                  <w:r>
+                    <w:t>Club name 1: Barnsley</w:t>
+                  </w:r>
+                </w:p>
+                <w:p>
+                  <w:r>
+                    <w:t>Goal Scored: 1</w:t>
+                  </w:r>
+                </w:p>
+                <w:p>
+                  <w:r>
+                    <w:t>Club name 2: Juventus</w:t>
+                  </w:r>
+                </w:p>
+                <w:p>
+                  <w:r>
+                    <w:t>Goal Scored: 1</w:t>
+                  </w:r>
+                </w:p>
+                <w:p>
+                  <w:r>
+                    <w:t>Day: 13</w:t>
+                  </w:r>
+                </w:p>
+                <w:p>
+                  <w:r>
+                    <w:t>Month: 12</w:t>
+                  </w:r>
+                </w:p>
+                <w:p>
+                  <w:r>
+                    <w:t>Year: 2020</w:t>
+                  </w:r>
+                </w:p>
+                <w:p/>
+                <w:p>
+                  <w:r>
+                    <w:t>Select 2020-21 as the season</w:t>
+                  </w:r>
+                </w:p>
+                <w:p/>
+                <w:p>
+                  <w:r>
+                    <w:t>Enter match type as “Away”</w:t>
+                  </w:r>
+                </w:p>
+                <w:p/>
+                <w:p>
+                  <w:r>
+                    <w:lastRenderedPageBreak/>
+                    <w:t>Enter “Y” to make sure that the details entered are correct and to continue</w:t>
+                  </w:r>
+                </w:p>
+                <w:p/>
+              </w:tc>
+            </w:tr>
+            <w:tr>
+              <w:tc>
+                <w:tcPr>
+                  <w:tcW w:w="2744" w:type="dxa"/>
+                </w:tcPr>
+                <w:p>
+                  <w:r>
+                    <w:lastRenderedPageBreak/>
+                    <w:t>Club name 1: Barnsley</w:t>
+                  </w:r>
+                </w:p>
+                <w:p>
+                  <w:r>
+                    <w:t xml:space="preserve">Goal Scored: </w:t>
+                  </w:r>
+                  <w:r>
+                    <w:t>5</w:t>
+                  </w:r>
+                </w:p>
+                <w:p>
+                  <w:r>
+                    <w:t xml:space="preserve">Club name 2: </w:t>
+                  </w:r>
+                  <w:r>
+                    <w:t>Barcelona</w:t>
+                  </w:r>
+                </w:p>
+                <w:p>
+                  <w:r>
+                    <w:t xml:space="preserve">Goal Scored: </w:t>
+                  </w:r>
+                  <w:r>
+                    <w:t>5</w:t>
+                  </w:r>
+                </w:p>
+                <w:p>
+                  <w:r>
+                    <w:t>Day: 1</w:t>
+                  </w:r>
+                  <w:r>
+                    <w:t>7</w:t>
+                  </w:r>
+                </w:p>
+                <w:p>
+                  <w:r>
+                    <w:t>Month: 1</w:t>
+                  </w:r>
+                  <w:r>
+                    <w:t>1</w:t>
+                  </w:r>
+                </w:p>
+                <w:p>
+                  <w:r>
+                    <w:t>Year: 2020</w:t>
+                  </w:r>
+                </w:p>
+                <w:p/>
+                <w:p>
+                  <w:r>
+                    <w:t>Select 2020-21 as the season</w:t>
+                  </w:r>
+                </w:p>
+                <w:p/>
+                <w:p>
+                  <w:r>
+                    <w:t>Enter match type as “</w:t>
+                  </w:r>
+                  <w:r>
+                    <w:t>Home</w:t>
+                  </w:r>
+                  <w:r>
+                    <w:t>”</w:t>
+                  </w:r>
+                </w:p>
+                <w:p/>
+                <w:p>
+                  <w:r>
+                    <w:t>Enter “Y” to make sure that the details entered are correct and to continue</w:t>
+                  </w:r>
+                </w:p>
+                <w:p/>
+              </w:tc>
+            </w:tr>
+            <w:tr>
+              <w:tc>
+                <w:tcPr>
+                  <w:tcW w:w="2744" w:type="dxa"/>
+                </w:tcPr>
+                <w:p>
+                  <w:r>
+                    <w:t>Club name 1: Barnsley</w:t>
+                  </w:r>
+                </w:p>
+                <w:p>
+                  <w:r>
+                    <w:t xml:space="preserve">Goal Scored: </w:t>
+                  </w:r>
+                  <w:r>
+                    <w:t>6</w:t>
+                  </w:r>
+                </w:p>
+                <w:p>
+                  <w:r>
+                    <w:t>Club name 2: Barcelona</w:t>
+                  </w:r>
+                </w:p>
+                <w:p>
+                  <w:r>
+                    <w:t xml:space="preserve">Goal Scored: </w:t>
+                  </w:r>
+                  <w:r>
+                    <w:t>6</w:t>
+                  </w:r>
+                </w:p>
+                <w:p>
+                  <w:r>
+                    <w:t>Day: 1</w:t>
+                  </w:r>
+                  <w:r>
+                    <w:t>4</w:t>
+                  </w:r>
+                </w:p>
+                <w:p>
+                  <w:r>
+                    <w:t>Month: 1</w:t>
+                  </w:r>
+                  <w:r>
+                    <w:t>2</w:t>
+                  </w:r>
+                </w:p>
+                <w:p>
+                  <w:r>
+                    <w:t>Year: 2020</w:t>
+                  </w:r>
+                </w:p>
+                <w:p/>
+                <w:p>
+                  <w:r>
+                    <w:t>Select 2020-21 as the season</w:t>
+                  </w:r>
+                </w:p>
+                <w:p/>
+                <w:p>
+                  <w:r>
+                    <w:t>Enter match type as “</w:t>
+                  </w:r>
+                  <w:r>
+                    <w:t>Away</w:t>
+                  </w:r>
+                  <w:r>
+                    <w:t>”</w:t>
+                  </w:r>
+                </w:p>
+                <w:p/>
+                <w:p>
+                  <w:r>
+                    <w:t>Enter “Y” to make sure that the details entered are correct and to continue</w:t>
+                  </w:r>
+                </w:p>
+                <w:p/>
+              </w:tc>
+            </w:tr>
+            <w:tr>
+              <w:tc>
+                <w:tcPr>
+                  <w:tcW w:w="2744" w:type="dxa"/>
+                </w:tcPr>
+                <w:p>
+                  <w:r>
+                    <w:t>Club name 1: Barnsley</w:t>
+                  </w:r>
+                </w:p>
+                <w:p>
+                  <w:r>
+                    <w:t xml:space="preserve">Goal Scored: </w:t>
+                  </w:r>
+                  <w:r>
+                    <w:t>4</w:t>
+                  </w:r>
+                </w:p>
+                <w:p>
+                  <w:r>
+                    <w:t>Club name 2: Barcelona</w:t>
+                  </w:r>
+                </w:p>
+                <w:p>
+                  <w:r>
+                    <w:t xml:space="preserve">Goal Scored: </w:t>
+                  </w:r>
+                  <w:r>
+                    <w:t>4</w:t>
+                  </w:r>
+                </w:p>
+                <w:p>
+                  <w:r>
+                    <w:t>Day: 1</w:t>
+                  </w:r>
+                  <w:r>
+                    <w:t>8</w:t>
+                  </w:r>
+                </w:p>
+                <w:p>
+                  <w:r>
+                    <w:t>Month: 12</w:t>
+                  </w:r>
+                </w:p>
+                <w:p>
+                  <w:r>
+                    <w:t>Year: 2020</w:t>
+                  </w:r>
+                </w:p>
+                <w:p/>
+                <w:p>
+                  <w:r>
+                    <w:lastRenderedPageBreak/>
+                    <w:t>Select 2020-21 as the season</w:t>
+                  </w:r>
+                </w:p>
+                <w:p/>
+                <w:p>
+                  <w:r>
+                    <w:t>Enter match type as “</w:t>
+                  </w:r>
+                  <w:r>
+                    <w:t>Home</w:t>
+                  </w:r>
+                  <w:r>
+                    <w:t>”</w:t>
+                  </w:r>
+                </w:p>
+                <w:p/>
+                <w:p>
+                  <w:r>
+                    <w:t>Enter “Y” to make sure that the details entered are correct and to continue</w:t>
+                  </w:r>
+                </w:p>
+                <w:p/>
+              </w:tc>
+            </w:tr>
+            <w:tr>
+              <w:tc>
+                <w:tcPr>
+                  <w:tcW w:w="2744" w:type="dxa"/>
+                </w:tcPr>
+                <w:p>
+                  <w:r>
+                    <w:lastRenderedPageBreak/>
+                    <w:t>Club name 1: Barnsley</w:t>
+                  </w:r>
+                </w:p>
+                <w:p>
+                  <w:r>
+                    <w:t xml:space="preserve">Goal Scored: </w:t>
+                  </w:r>
+                  <w:r>
+                    <w:t>2</w:t>
+                  </w:r>
+                </w:p>
+                <w:p>
+                  <w:r>
+                    <w:t>Club name 2: Barcelona</w:t>
+                  </w:r>
+                </w:p>
+                <w:p>
+                  <w:r>
+                    <w:t xml:space="preserve">Goal Scored: </w:t>
+                  </w:r>
+                  <w:r>
+                    <w:t>2</w:t>
+                  </w:r>
+                </w:p>
+                <w:p>
+                  <w:r>
+                    <w:t>Day: 1</w:t>
+                  </w:r>
+                  <w:r>
+                    <w:t>4</w:t>
+                  </w:r>
+                </w:p>
+                <w:p>
+                  <w:r>
+                    <w:t>Month: 12</w:t>
+                  </w:r>
+                </w:p>
+                <w:p>
+                  <w:r>
+                    <w:t>Year: 2020</w:t>
+                  </w:r>
+                </w:p>
+                <w:p/>
+                <w:p>
+                  <w:r>
+                    <w:t>Select 2020-21 as the season</w:t>
+                  </w:r>
+                </w:p>
+                <w:p/>
+                <w:p>
+                  <w:r>
+                    <w:t>Enter match type as “Away”</w:t>
+                  </w:r>
+                </w:p>
+                <w:p/>
+                <w:p>
+                  <w:r>
+                    <w:t>Enter “Y” to make sure that the details entered are correct and to continue</w:t>
+                  </w:r>
+                </w:p>
+                <w:p/>
+              </w:tc>
+            </w:tr>
+          </w:tbl>
+          <w:p/>
+          <w:p/>
+        </w:tc>
+        <w:tc>
+          <w:tcPr>
+            <w:tcW w:w="2970" w:type="dxa"/>
+          </w:tcPr>
+          <w:p>
+            <w:pPr>
+              <w:rPr>
+                <w:rFonts w:cstheme="minorHAnsi"/>
+                <w:color w:val="000000" w:themeColor="text1"/>
+              </w:rPr>
+            </w:pPr>
+            <w:r>
+              <w:rPr>
+                <w:rFonts w:cstheme="minorHAnsi"/>
+                <w:color w:val="000000" w:themeColor="text1"/>
+              </w:rPr>
+              <w:lastRenderedPageBreak/>
+              <w:t>Display th</w:t>
+            </w:r>
+            <w:r>
+              <w:rPr>
+                <w:rFonts w:cstheme="minorHAnsi"/>
+                <w:color w:val="000000" w:themeColor="text1"/>
+              </w:rPr>
+              <w:t>e</w:t>
+            </w:r>
+            <w:r>
+              <w:rPr>
+                <w:rFonts w:cstheme="minorHAnsi"/>
+                <w:color w:val="000000" w:themeColor="text1"/>
+              </w:rPr>
+              <w:t xml:space="preserve"> following message</w:t>
+            </w:r>
+          </w:p>
+          <w:p>
+            <w:pPr>
+              <w:pStyle w:val="HTMLPreformatted"/>
+              <w:shd w:val="clear" w:color="auto" w:fill="FFFFFF"/>
+              <w:rPr>
+                <w:color w:val="080808"/>
+                <w:sz w:val="18"/>
+                <w:szCs w:val="18"/>
+              </w:rPr>
+            </w:pPr>
+            <w:r>
+              <w:rPr>
+                <w:rFonts w:asciiTheme="minorHAnsi" w:hAnsiTheme="minorHAnsi" w:cstheme="minorHAnsi"/>
+                <w:color w:val="000000" w:themeColor="text1"/>
+                <w:sz w:val="22"/>
+                <w:szCs w:val="22"/>
+              </w:rPr>
+              <w:t>“</w:t>
+            </w:r>
+            <w:r>
+              <w:rPr>
+                <w:rFonts w:asciiTheme="minorHAnsi" w:hAnsiTheme="minorHAnsi" w:cstheme="minorHAnsi"/>
+                <w:color w:val="000000" w:themeColor="text1"/>
+                <w:sz w:val="22"/>
+                <w:szCs w:val="22"/>
+              </w:rPr>
+              <w:t>Match Successfully added!</w:t>
+            </w:r>
+            <w:r>
+              <w:rPr>
+                <w:rFonts w:asciiTheme="minorHAnsi" w:hAnsiTheme="minorHAnsi" w:cstheme="minorHAnsi"/>
+                <w:color w:val="000000" w:themeColor="text1"/>
+                <w:sz w:val="22"/>
+                <w:szCs w:val="22"/>
+              </w:rPr>
+              <w:t>”</w:t>
+            </w:r>
+            <w:r>
+              <w:rPr>
+                <w:rFonts w:asciiTheme="minorHAnsi" w:hAnsiTheme="minorHAnsi" w:cstheme="minorHAnsi"/>
+                <w:color w:val="000000" w:themeColor="text1"/>
+                <w:sz w:val="22"/>
+                <w:szCs w:val="22"/>
+              </w:rPr>
+              <w:t xml:space="preserve"> for each of the matches added</w:t>
+            </w:r>
+          </w:p>
+        </w:tc>
+        <w:tc>
+          <w:tcPr>
+            <w:tcW w:w="2970" w:type="dxa"/>
+          </w:tcPr>
+          <w:p>
+            <w:pPr>
+              <w:rPr>
+                <w:rFonts w:cstheme="minorHAnsi"/>
+                <w:color w:val="000000" w:themeColor="text1"/>
+              </w:rPr>
+            </w:pPr>
+            <w:r>
+              <w:rPr>
+                <w:rFonts w:cstheme="minorHAnsi"/>
+                <w:color w:val="000000" w:themeColor="text1"/>
+              </w:rPr>
+              <w:t>Display the following message</w:t>
+            </w:r>
+          </w:p>
+          <w:p>
+            <w:pPr>
+              <w:rPr>
+                <w:rFonts w:cstheme="minorHAnsi"/>
+              </w:rPr>
+            </w:pPr>
+            <w:r>
+              <w:rPr>
+                <w:rFonts w:cstheme="minorHAnsi"/>
+                <w:color w:val="000000" w:themeColor="text1"/>
+              </w:rPr>
+              <w:t>“Match Successfully added!”</w:t>
+            </w:r>
+            <w:r>
+              <w:rPr>
+                <w:rFonts w:cstheme="minorHAnsi"/>
+                <w:color w:val="000000" w:themeColor="text1"/>
+              </w:rPr>
+              <w:t xml:space="preserve"> </w:t>
+            </w:r>
+            <w:r>
+              <w:rPr>
+                <w:rFonts w:cstheme="minorHAnsi"/>
+                <w:color w:val="000000" w:themeColor="text1"/>
+              </w:rPr>
+              <w:t>for each of the matches added</w:t>
+            </w:r>
+          </w:p>
+        </w:tc>
+      </w:tr>
+      <w:tr>
+        <w:tc>
+          <w:tcPr>
+            <w:tcW w:w="990" w:type="dxa"/>
+          </w:tcPr>
+          <w:p>
+            <w:pPr>
+              <w:jc w:val="center"/>
+            </w:pPr>
+            <w:r>
+              <w:lastRenderedPageBreak/>
+              <w:t>8</w:t>
+            </w:r>
+          </w:p>
+        </w:tc>
+        <w:tc>
+          <w:tcPr>
+            <w:tcW w:w="1350" w:type="dxa"/>
+          </w:tcPr>
+          <w:p>
+            <w:r>
+              <w:t xml:space="preserve">Display Club Statistics </w:t>
+            </w:r>
+          </w:p>
+        </w:tc>
+        <w:tc>
+          <w:tcPr>
+            <w:tcW w:w="2970" w:type="dxa"/>
+          </w:tcPr>
+          <w:p>
+            <w:r>
+              <w:t>Select the option 3 from the menu</w:t>
+            </w:r>
+          </w:p>
+          <w:p/>
+          <w:p>
+            <w:r>
+              <w:t>Enter “Juventus” as the club name to display the statistics.</w:t>
+            </w:r>
+          </w:p>
+          <w:p/>
+          <w:p/>
+        </w:tc>
+        <w:tc>
+          <w:tcPr>
+            <w:tcW w:w="2970" w:type="dxa"/>
+          </w:tcPr>
+          <w:p>
+            <w:pPr>
+              <w:rPr>
+                <w:rFonts w:cstheme="minorHAnsi"/>
+                <w:color w:val="000000" w:themeColor="text1"/>
+              </w:rPr>
+            </w:pPr>
+            <w:r>
+              <w:rPr>
+                <w:rFonts w:cstheme="minorHAnsi"/>
+              </w:rPr>
+              <w:t>Display all the statistics of the club “Juventus”</w:t>
+            </w:r>
+          </w:p>
+        </w:tc>
+        <w:tc>
+          <w:tcPr>
+            <w:tcW w:w="2970" w:type="dxa"/>
+          </w:tcPr>
+          <w:p>
+            <w:pPr>
+              <w:rPr>
+                <w:rFonts w:cstheme="minorHAnsi"/>
+                <w:color w:val="000000" w:themeColor="text1"/>
+              </w:rPr>
+            </w:pPr>
+            <w:r>
+              <w:rPr>
+                <w:rFonts w:cstheme="minorHAnsi"/>
+              </w:rPr>
+              <w:t>Display all the statistics of the club “Juventus”</w:t>
+            </w:r>
+          </w:p>
+        </w:tc>
+      </w:tr>
+      <w:tr>
+        <w:tc>
+          <w:tcPr>
+            <w:tcW w:w="990" w:type="dxa"/>
+          </w:tcPr>
+          <w:p>
+            <w:pPr>
+              <w:jc w:val="center"/>
+            </w:pPr>
+            <w:r>
+              <w:t>9</w:t>
+            </w:r>
+          </w:p>
+        </w:tc>
+        <w:tc>
+          <w:tcPr>
+            <w:tcW w:w="1350" w:type="dxa"/>
+          </w:tcPr>
+          <w:p>
+            <w:r>
+              <w:t>Display Club Statistics</w:t>
+            </w:r>
+          </w:p>
+        </w:tc>
+        <w:tc>
+          <w:tcPr>
+            <w:tcW w:w="2970" w:type="dxa"/>
+          </w:tcPr>
+          <w:p>
+            <w:r>
+              <w:t>Select the option 3 from the menu</w:t>
+            </w:r>
+          </w:p>
+          <w:p/>
+          <w:p>
+            <w:r>
+              <w:t>Enter “</w:t>
+            </w:r>
+            <w:r>
+              <w:t>Arsenal</w:t>
+            </w:r>
+            <w:r>
+              <w:t>” as the club name to display the statistics.</w:t>
+            </w:r>
+          </w:p>
+          <w:p/>
+        </w:tc>
+        <w:tc>
+          <w:tcPr>
+            <w:tcW w:w="2970" w:type="dxa"/>
+          </w:tcPr>
+          <w:p>
+            <w:pPr>
+              <w:rPr>
+                <w:rFonts w:cstheme="minorHAnsi"/>
+              </w:rPr>
+            </w:pPr>
+            <w:r>
+              <w:rPr>
+                <w:rFonts w:cstheme="minorHAnsi"/>
+              </w:rPr>
+              <w:t>Display all the statistics of the club “</w:t>
+            </w:r>
+            <w:r>
+              <w:t>Arsenal</w:t>
+            </w:r>
+            <w:r>
+              <w:rPr>
+                <w:rFonts w:cstheme="minorHAnsi"/>
+              </w:rPr>
+              <w:t>”</w:t>
+            </w:r>
+          </w:p>
+        </w:tc>
+        <w:tc>
+          <w:tcPr>
+            <w:tcW w:w="2970" w:type="dxa"/>
+          </w:tcPr>
+          <w:p>
+            <w:pPr>
+              <w:rPr>
+                <w:rFonts w:cstheme="minorHAnsi"/>
+              </w:rPr>
+            </w:pPr>
+            <w:r>
+              <w:rPr>
+                <w:rFonts w:cstheme="minorHAnsi"/>
+              </w:rPr>
+              <w:t>Display all the statistics of the club “</w:t>
+            </w:r>
+            <w:r>
+              <w:t>Arsenal</w:t>
+            </w:r>
+            <w:r>
+              <w:rPr>
+                <w:rFonts w:cstheme="minorHAnsi"/>
+              </w:rPr>
+              <w:t>”</w:t>
+            </w:r>
+          </w:p>
+        </w:tc>
+      </w:tr>
+      <w:tr>
+        <w:tc>
+          <w:tcPr>
+            <w:tcW w:w="990" w:type="dxa"/>
+          </w:tcPr>
+          <w:p>
+            <w:pPr>
+              <w:jc w:val="center"/>
+            </w:pPr>
+            <w:r>
+              <w:t>10</w:t>
+            </w:r>
+          </w:p>
+        </w:tc>
+        <w:tc>
+          <w:tcPr>
+            <w:tcW w:w="1350" w:type="dxa"/>
+          </w:tcPr>
+          <w:p>
+            <w:r>
+              <w:t>Display Club Statistics</w:t>
+            </w:r>
+          </w:p>
+        </w:tc>
+        <w:tc>
+          <w:tcPr>
+            <w:tcW w:w="2970" w:type="dxa"/>
+          </w:tcPr>
+          <w:p>
+            <w:r>
+              <w:t>Select the option 3 from the menu</w:t>
+            </w:r>
+          </w:p>
+          <w:p/>
+          <w:p>
+            <w:r>
+              <w:t>Enter “</w:t>
+            </w:r>
+            <w:r>
+              <w:t>Barcelona</w:t>
+            </w:r>
+            <w:r>
+              <w:t>” as the club name to display the statistics.</w:t>
+            </w:r>
+          </w:p>
+        </w:tc>
+        <w:tc>
+          <w:tcPr>
+            <w:tcW w:w="2970" w:type="dxa"/>
+          </w:tcPr>
+          <w:p>
+            <w:pPr>
+              <w:rPr>
+                <w:rFonts w:cstheme="minorHAnsi"/>
+              </w:rPr>
+            </w:pPr>
+            <w:r>
+              <w:rPr>
+                <w:rFonts w:cstheme="minorHAnsi"/>
+              </w:rPr>
+              <w:t>Display all the statistics of the club “</w:t>
+            </w:r>
+            <w:r>
+              <w:t>Barcelona</w:t>
+            </w:r>
+            <w:r>
+              <w:rPr>
+                <w:rFonts w:cstheme="minorHAnsi"/>
+              </w:rPr>
+              <w:t>”</w:t>
+            </w:r>
+          </w:p>
+        </w:tc>
+        <w:tc>
+          <w:tcPr>
+            <w:tcW w:w="2970" w:type="dxa"/>
+          </w:tcPr>
+          <w:p>
+            <w:pPr>
+              <w:rPr>
+                <w:rFonts w:cstheme="minorHAnsi"/>
+              </w:rPr>
+            </w:pPr>
+            <w:r>
+              <w:rPr>
+                <w:rFonts w:cstheme="minorHAnsi"/>
+              </w:rPr>
+              <w:t>Display all the statistics of the club “</w:t>
+            </w:r>
+            <w:r>
+              <w:t>Barcelona</w:t>
+            </w:r>
+            <w:r>
+              <w:rPr>
+                <w:rFonts w:cstheme="minorHAnsi"/>
+              </w:rPr>
+              <w:t>”</w:t>
+            </w:r>
+          </w:p>
+        </w:tc>
+      </w:tr>
+      <w:tr>
+        <w:tc>
+          <w:tcPr>
+            <w:tcW w:w="990" w:type="dxa"/>
+          </w:tcPr>
+          <w:p>
+            <w:pPr>
+              <w:jc w:val="center"/>
+            </w:pPr>
+            <w:r>
+              <w:lastRenderedPageBreak/>
+              <w:t>11</w:t>
+            </w:r>
+          </w:p>
+        </w:tc>
+        <w:tc>
+          <w:tcPr>
+            <w:tcW w:w="1350" w:type="dxa"/>
+          </w:tcPr>
+          <w:p>
+            <w:r>
+              <w:t>Display Club Statistics</w:t>
+            </w:r>
+          </w:p>
+        </w:tc>
+        <w:tc>
+          <w:tcPr>
+            <w:tcW w:w="2970" w:type="dxa"/>
+          </w:tcPr>
+          <w:p>
+            <w:r>
+              <w:t>Select the option 3 from the menu</w:t>
+            </w:r>
+          </w:p>
+          <w:p/>
+          <w:p>
+            <w:r>
+              <w:t>Enter “Ba</w:t>
+            </w:r>
+            <w:r>
+              <w:t>rnsley</w:t>
+            </w:r>
+            <w:r>
+              <w:t>” as the club name to display the statistics.</w:t>
+            </w:r>
+          </w:p>
+          <w:p/>
+        </w:tc>
+        <w:tc>
+          <w:tcPr>
+            <w:tcW w:w="2970" w:type="dxa"/>
+          </w:tcPr>
+          <w:p>
+            <w:pPr>
+              <w:rPr>
+                <w:rFonts w:cstheme="minorHAnsi"/>
+              </w:rPr>
+            </w:pPr>
+            <w:r>
+              <w:rPr>
+                <w:rFonts w:cstheme="minorHAnsi"/>
+              </w:rPr>
+              <w:t>Display all the statistics of the club “</w:t>
+            </w:r>
+            <w:r>
+              <w:t>Barnsley</w:t>
+            </w:r>
+            <w:r>
+              <w:rPr>
+                <w:rFonts w:cstheme="minorHAnsi"/>
+              </w:rPr>
+              <w:t>”</w:t>
+            </w:r>
+          </w:p>
+        </w:tc>
+        <w:tc>
+          <w:tcPr>
+            <w:tcW w:w="2970" w:type="dxa"/>
+          </w:tcPr>
+          <w:p>
+            <w:pPr>
+              <w:rPr>
+                <w:rFonts w:cstheme="minorHAnsi"/>
+              </w:rPr>
+            </w:pPr>
+            <w:r>
+              <w:rPr>
+                <w:rFonts w:cstheme="minorHAnsi"/>
+              </w:rPr>
+              <w:t>Display all the statistics of the club “</w:t>
+            </w:r>
+            <w:r>
+              <w:t>Barnsley</w:t>
+            </w:r>
+            <w:r>
+              <w:rPr>
+                <w:rFonts w:cstheme="minorHAnsi"/>
+              </w:rPr>
+              <w:t>”</w:t>
+            </w:r>
+          </w:p>
+        </w:tc>
+      </w:tr>
+      <w:tr>
+        <w:tc>
+          <w:tcPr>
+            <w:tcW w:w="990" w:type="dxa"/>
+          </w:tcPr>
+          <w:p>
+            <w:pPr>
+              <w:jc w:val="center"/>
+            </w:pPr>
+            <w:r>
+              <w:t>12</w:t>
+            </w:r>
+          </w:p>
+        </w:tc>
+        <w:tc>
+          <w:tcPr>
+            <w:tcW w:w="1350" w:type="dxa"/>
+          </w:tcPr>
+          <w:p>
+            <w:r>
+              <w:t>Display Premier League Table</w:t>
+            </w:r>
+          </w:p>
+        </w:tc>
+        <w:tc>
+          <w:tcPr>
+            <w:tcW w:w="2970" w:type="dxa"/>
+          </w:tcPr>
+          <w:p>
+            <w:r>
+              <w:t>Select the option 4 from the menu</w:t>
+            </w:r>
+          </w:p>
+          <w:p/>
+          <w:p>
+            <w:r>
+              <w:t>Enter “2020-21” as the season</w:t>
+            </w:r>
+          </w:p>
+          <w:p/>
+        </w:tc>
+        <w:tc>
+          <w:tcPr>
+            <w:tcW w:w="2970" w:type="dxa"/>
+          </w:tcPr>
+          <w:p>
+            <w:pPr>
+              <w:rPr>
+                <w:rFonts w:cstheme="minorHAnsi"/>
+              </w:rPr>
+            </w:pPr>
+            <w:r>
+              <w:rPr>
+                <w:rFonts w:cstheme="minorHAnsi"/>
+              </w:rPr>
+              <w:t>Displays the Premier League Table for the season 2020-21 sort in descending order of points</w:t>
+            </w:r>
+          </w:p>
+        </w:tc>
+        <w:tc>
+          <w:tcPr>
+            <w:tcW w:w="2970" w:type="dxa"/>
+          </w:tcPr>
+          <w:p>
+            <w:pPr>
+              <w:rPr>
+                <w:rFonts w:cstheme="minorHAnsi"/>
+              </w:rPr>
+            </w:pPr>
+            <w:r>
+              <w:rPr>
+                <w:rFonts w:cstheme="minorHAnsi"/>
+              </w:rPr>
+              <w:t>Displays the Premier League Table for the season 2020-21 sort in descending order of points</w:t>
+            </w:r>
+          </w:p>
+        </w:tc>
+      </w:tr>
+      <w:tr>
+        <w:tc>
+          <w:tcPr>
+            <w:tcW w:w="990" w:type="dxa"/>
+          </w:tcPr>
+          <w:p>
+            <w:pPr>
+              <w:jc w:val="center"/>
+            </w:pPr>
+          </w:p>
+        </w:tc>
+        <w:tc>
+          <w:tcPr>
+            <w:tcW w:w="1350" w:type="dxa"/>
+          </w:tcPr>
+          <w:p/>
+        </w:tc>
+        <w:tc>
+          <w:tcPr>
+            <w:tcW w:w="2970" w:type="dxa"/>
+          </w:tcPr>
+          <w:p/>
+        </w:tc>
+        <w:tc>
+          <w:tcPr>
+            <w:tcW w:w="2970" w:type="dxa"/>
           </w:tcPr>
           <w:p>
             <w:pPr>
@@ -2307,4 +4160,16 @@
     </a:ext>
   </a:extLst>
 </a:theme>
+</file>
+
+<file path=customXml/item1.xml><?xml version="1.0" encoding="utf-8"?>
+<b:Sources xmlns:b="http://schemas.openxmlformats.org/officeDocument/2006/bibliography" xmlns="http://schemas.openxmlformats.org/officeDocument/2006/bibliography" SelectedStyle="\APASixthEditionOfficeOnline.xsl" StyleName="APA" Version="6"/>
+</file>
+
+<file path=customXml/itemProps1.xml><?xml version="1.0" encoding="utf-8"?>
+<ds:datastoreItem xmlns:ds="http://schemas.openxmlformats.org/officeDocument/2006/customXml" ds:itemID="{48AF5687-4D73-433D-A113-38AA98FA84E4}">
+  <ds:schemaRefs>
+    <ds:schemaRef ds:uri="http://schemas.openxmlformats.org/officeDocument/2006/bibliography"/>
+  </ds:schemaRefs>
+</ds:datastoreItem>
 </file>
</xml_diff>

<commit_message>
completed the test cases main
</commit_message>
<xml_diff>
--- a/OOP CW Diagrams/Test Cases.docx
+++ b/OOP CW Diagrams/Test Cases.docx
@@ -14,16 +14,17 @@
     <w:tbl>
       <w:tblPr>
         <w:tblStyle w:val="TableGrid"/>
-        <w:tblW w:w="11250" w:type="dxa"/>
+        <w:tblW w:w="11160" w:type="dxa"/>
         <w:tblInd w:w="-905" w:type="dxa"/>
         <w:tblLook w:val="04A0" w:firstRow="1" w:lastRow="0" w:firstColumn="1" w:lastColumn="0" w:noHBand="0" w:noVBand="1"/>
       </w:tblPr>
       <w:tblGrid>
         <w:gridCol w:w="990"/>
-        <w:gridCol w:w="1350"/>
-        <w:gridCol w:w="2970"/>
-        <w:gridCol w:w="2970"/>
-        <w:gridCol w:w="2970"/>
+        <w:gridCol w:w="1440"/>
+        <w:gridCol w:w="2430"/>
+        <w:gridCol w:w="2700"/>
+        <w:gridCol w:w="2700"/>
+        <w:gridCol w:w="900"/>
       </w:tblGrid>
       <w:tr>
         <w:tc>
@@ -53,7 +54,7 @@
         </w:tc>
         <w:tc>
           <w:tcPr>
-            <w:tcW w:w="1350" w:type="dxa"/>
+            <w:tcW w:w="1440" w:type="dxa"/>
           </w:tcPr>
           <w:p>
             <w:pPr>
@@ -78,7 +79,7 @@
         </w:tc>
         <w:tc>
           <w:tcPr>
-            <w:tcW w:w="2970" w:type="dxa"/>
+            <w:tcW w:w="2430" w:type="dxa"/>
           </w:tcPr>
           <w:p>
             <w:pPr>
@@ -103,7 +104,7 @@
         </w:tc>
         <w:tc>
           <w:tcPr>
-            <w:tcW w:w="2970" w:type="dxa"/>
+            <w:tcW w:w="2700" w:type="dxa"/>
           </w:tcPr>
           <w:p>
             <w:pPr>
@@ -128,7 +129,7 @@
         </w:tc>
         <w:tc>
           <w:tcPr>
-            <w:tcW w:w="2970" w:type="dxa"/>
+            <w:tcW w:w="2700" w:type="dxa"/>
           </w:tcPr>
           <w:p>
             <w:pPr>
@@ -151,6 +152,51 @@
             </w:r>
           </w:p>
         </w:tc>
+        <w:tc>
+          <w:tcPr>
+            <w:tcW w:w="900" w:type="dxa"/>
+          </w:tcPr>
+          <w:p>
+            <w:pPr>
+              <w:jc w:val="center"/>
+              <w:rPr>
+                <w:b/>
+                <w:bCs/>
+                <w:sz w:val="24"/>
+                <w:szCs w:val="24"/>
+              </w:rPr>
+            </w:pPr>
+            <w:r>
+              <w:rPr>
+                <w:b/>
+                <w:bCs/>
+                <w:sz w:val="24"/>
+                <w:szCs w:val="24"/>
+              </w:rPr>
+              <w:t>Pass/</w:t>
+            </w:r>
+          </w:p>
+          <w:p>
+            <w:pPr>
+              <w:jc w:val="center"/>
+              <w:rPr>
+                <w:b/>
+                <w:bCs/>
+                <w:sz w:val="24"/>
+                <w:szCs w:val="24"/>
+              </w:rPr>
+            </w:pPr>
+            <w:r>
+              <w:rPr>
+                <w:b/>
+                <w:bCs/>
+                <w:sz w:val="24"/>
+                <w:szCs w:val="24"/>
+              </w:rPr>
+              <w:t>Fail</w:t>
+            </w:r>
+          </w:p>
+        </w:tc>
       </w:tr>
       <w:tr>
         <w:tc>
@@ -168,7 +214,7 @@
         </w:tc>
         <w:tc>
           <w:tcPr>
-            <w:tcW w:w="1350" w:type="dxa"/>
+            <w:tcW w:w="1440" w:type="dxa"/>
           </w:tcPr>
           <w:p>
             <w:r>
@@ -178,14 +224,11 @@
         </w:tc>
         <w:tc>
           <w:tcPr>
-            <w:tcW w:w="2970" w:type="dxa"/>
-          </w:tcPr>
-          <w:p>
-            <w:r>
-              <w:t>Select the option 1</w:t>
-            </w:r>
-            <w:r>
-              <w:t xml:space="preserve"> from the menu</w:t>
+            <w:tcW w:w="2430" w:type="dxa"/>
+          </w:tcPr>
+          <w:p>
+            <w:r>
+              <w:t>Select the option 1 from the menu</w:t>
             </w:r>
           </w:p>
           <w:p/>
@@ -203,13 +246,7 @@
           <w:p/>
           <w:p>
             <w:r>
-              <w:t xml:space="preserve">Repeat this until </w:t>
-            </w:r>
-            <w:r>
-              <w:t>3</w:t>
-            </w:r>
-            <w:r>
-              <w:t xml:space="preserve"> clubs are created with the details given below</w:t>
+              <w:t>Repeat this until 3 clubs are created with the details given below</w:t>
             </w:r>
           </w:p>
           <w:p/>
@@ -227,15 +264,23 @@
             <w:r>
               <w:t xml:space="preserve"> Coach Name: </w:t>
             </w:r>
-            <w:r>
-              <w:rPr>
-                <w:rFonts w:ascii="Arial" w:hAnsi="Arial" w:cs="Arial"/>
+            <w:proofErr w:type="spellStart"/>
+            <w:r>
+              <w:rPr>
+                <w:rFonts w:cs="Arial"/>
                 <w:color w:val="202124"/>
-                <w:sz w:val="21"/>
-                <w:szCs w:val="21"/>
                 <w:shd w:val="clear" w:color="auto" w:fill="FFFFFF"/>
               </w:rPr>
-              <w:t>Arsene]</w:t>
+              <w:t>Arsene</w:t>
+            </w:r>
+            <w:proofErr w:type="spellEnd"/>
+            <w:r>
+              <w:rPr>
+                <w:rFonts w:cs="Arial"/>
+                <w:color w:val="202124"/>
+                <w:shd w:val="clear" w:color="auto" w:fill="FFFFFF"/>
+              </w:rPr>
+              <w:t>]</w:t>
             </w:r>
             <w:r>
               <w:t xml:space="preserve">, </w:t>
@@ -258,10 +303,8 @@
             </w:r>
             <w:r>
               <w:rPr>
-                <w:rFonts w:ascii="Arial" w:hAnsi="Arial" w:cs="Arial"/>
+                <w:rFonts w:cs="Arial"/>
                 <w:color w:val="202124"/>
-                <w:sz w:val="21"/>
-                <w:szCs w:val="21"/>
                 <w:shd w:val="clear" w:color="auto" w:fill="FFFFFF"/>
               </w:rPr>
               <w:t>Mikel]</w:t>
@@ -283,17 +326,14 @@
           </w:p>
           <w:p>
             <w:r>
-              <w:t xml:space="preserve"> Coach Name: </w:t>
-            </w:r>
-            <w:r>
-              <w:t>Jurgen]</w:t>
+              <w:t xml:space="preserve"> Coach Name: Jurgen]</w:t>
             </w:r>
           </w:p>
           <w:p/>
         </w:tc>
         <w:tc>
           <w:tcPr>
-            <w:tcW w:w="2970" w:type="dxa"/>
+            <w:tcW w:w="2700" w:type="dxa"/>
           </w:tcPr>
           <w:p>
             <w:pPr>
@@ -317,7 +357,7 @@
         </w:tc>
         <w:tc>
           <w:tcPr>
-            <w:tcW w:w="2970" w:type="dxa"/>
+            <w:tcW w:w="2700" w:type="dxa"/>
           </w:tcPr>
           <w:p>
             <w:r>
@@ -325,6 +365,24 @@
                 <w:rFonts w:cstheme="minorHAnsi"/>
               </w:rPr>
               <w:t>Displays “Clubs Successfully added!” for both the club details entered</w:t>
+            </w:r>
+          </w:p>
+        </w:tc>
+        <w:tc>
+          <w:tcPr>
+            <w:tcW w:w="900" w:type="dxa"/>
+          </w:tcPr>
+          <w:p>
+            <w:pPr>
+              <w:rPr>
+                <w:rFonts w:cstheme="minorHAnsi"/>
+              </w:rPr>
+            </w:pPr>
+            <w:r>
+              <w:rPr>
+                <w:rFonts w:cstheme="minorHAnsi"/>
+              </w:rPr>
+              <w:t>Pass</w:t>
             </w:r>
           </w:p>
         </w:tc>
@@ -345,7 +403,7 @@
         </w:tc>
         <w:tc>
           <w:tcPr>
-            <w:tcW w:w="1350" w:type="dxa"/>
+            <w:tcW w:w="1440" w:type="dxa"/>
           </w:tcPr>
           <w:p>
             <w:r>
@@ -355,14 +413,11 @@
         </w:tc>
         <w:tc>
           <w:tcPr>
-            <w:tcW w:w="2970" w:type="dxa"/>
-          </w:tcPr>
-          <w:p>
-            <w:r>
-              <w:t>Select the option 1</w:t>
-            </w:r>
-            <w:r>
-              <w:t xml:space="preserve"> from the menu</w:t>
+            <w:tcW w:w="2430" w:type="dxa"/>
+          </w:tcPr>
+          <w:p>
+            <w:r>
+              <w:t>Select the option 1 from the menu</w:t>
             </w:r>
           </w:p>
           <w:p/>
@@ -380,27 +435,19 @@
           <w:p/>
           <w:p>
             <w:r>
-              <w:t xml:space="preserve">[ Club name: </w:t>
-            </w:r>
-            <w:r>
-              <w:t>Juventus</w:t>
-            </w:r>
-          </w:p>
-          <w:p>
-            <w:r>
-              <w:t xml:space="preserve"> Location: </w:t>
-            </w:r>
-            <w:r>
-              <w:t>Italy</w:t>
-            </w:r>
-          </w:p>
-          <w:p>
-            <w:pPr>
-              <w:rPr>
-                <w:rFonts w:ascii="Arial" w:hAnsi="Arial" w:cs="Arial"/>
+              <w:t>[ Club name: Juventus</w:t>
+            </w:r>
+          </w:p>
+          <w:p>
+            <w:r>
+              <w:t xml:space="preserve"> Location: Italy</w:t>
+            </w:r>
+          </w:p>
+          <w:p>
+            <w:pPr>
+              <w:rPr>
+                <w:rFonts w:cs="Arial"/>
                 <w:color w:val="202124"/>
-                <w:sz w:val="21"/>
-                <w:szCs w:val="21"/>
                 <w:shd w:val="clear" w:color="auto" w:fill="FFFFFF"/>
               </w:rPr>
             </w:pPr>
@@ -409,10 +456,8 @@
             </w:r>
             <w:r>
               <w:rPr>
-                <w:rFonts w:ascii="Arial" w:hAnsi="Arial" w:cs="Arial"/>
+                <w:rFonts w:cs="Arial"/>
                 <w:color w:val="202124"/>
-                <w:sz w:val="21"/>
-                <w:szCs w:val="21"/>
                 <w:shd w:val="clear" w:color="auto" w:fill="FFFFFF"/>
               </w:rPr>
               <w:t>Andrea</w:t>
@@ -420,10 +465,7 @@
           </w:p>
           <w:p>
             <w:r>
-              <w:t xml:space="preserve">University Name: </w:t>
-            </w:r>
-            <w:r>
-              <w:t>IIT]</w:t>
+              <w:t>University Name: IIT]</w:t>
             </w:r>
           </w:p>
           <w:p/>
@@ -432,7 +474,7 @@
         </w:tc>
         <w:tc>
           <w:tcPr>
-            <w:tcW w:w="2970" w:type="dxa"/>
+            <w:tcW w:w="2700" w:type="dxa"/>
           </w:tcPr>
           <w:p>
             <w:r>
@@ -445,7 +487,7 @@
         </w:tc>
         <w:tc>
           <w:tcPr>
-            <w:tcW w:w="2970" w:type="dxa"/>
+            <w:tcW w:w="2700" w:type="dxa"/>
           </w:tcPr>
           <w:p>
             <w:r>
@@ -453,6 +495,24 @@
                 <w:rFonts w:cstheme="minorHAnsi"/>
               </w:rPr>
               <w:t xml:space="preserve">Displays “Clubs Successfully added!” </w:t>
+            </w:r>
+          </w:p>
+        </w:tc>
+        <w:tc>
+          <w:tcPr>
+            <w:tcW w:w="900" w:type="dxa"/>
+          </w:tcPr>
+          <w:p>
+            <w:pPr>
+              <w:rPr>
+                <w:rFonts w:cstheme="minorHAnsi"/>
+              </w:rPr>
+            </w:pPr>
+            <w:r>
+              <w:rPr>
+                <w:rFonts w:cstheme="minorHAnsi"/>
+              </w:rPr>
+              <w:t>Pass</w:t>
             </w:r>
           </w:p>
         </w:tc>
@@ -477,7 +537,7 @@
         </w:tc>
         <w:tc>
           <w:tcPr>
-            <w:tcW w:w="1350" w:type="dxa"/>
+            <w:tcW w:w="1440" w:type="dxa"/>
           </w:tcPr>
           <w:p>
             <w:r>
@@ -487,14 +547,11 @@
         </w:tc>
         <w:tc>
           <w:tcPr>
-            <w:tcW w:w="2970" w:type="dxa"/>
-          </w:tcPr>
-          <w:p>
-            <w:r>
-              <w:t>Select the option 1</w:t>
-            </w:r>
-            <w:r>
-              <w:t xml:space="preserve"> from the menu</w:t>
+            <w:tcW w:w="2430" w:type="dxa"/>
+          </w:tcPr>
+          <w:p>
+            <w:r>
+              <w:t>Select the option 1 from the menu</w:t>
             </w:r>
           </w:p>
           <w:p/>
@@ -513,12 +570,12 @@
           <w:p>
             <w:pPr>
               <w:rPr>
-                <w:rFonts w:ascii="Calibri" w:hAnsi="Calibri" w:cs="Calibri"/>
-              </w:rPr>
-            </w:pPr>
-            <w:r>
-              <w:rPr>
-                <w:rFonts w:ascii="Calibri" w:hAnsi="Calibri" w:cs="Calibri"/>
+                <w:rFonts w:cs="Calibri"/>
+              </w:rPr>
+            </w:pPr>
+            <w:r>
+              <w:rPr>
+                <w:rFonts w:cs="Calibri"/>
               </w:rPr>
               <w:t>[ Club name: Barcelona</w:t>
             </w:r>
@@ -526,12 +583,12 @@
           <w:p>
             <w:pPr>
               <w:rPr>
-                <w:rFonts w:ascii="Calibri" w:hAnsi="Calibri" w:cs="Calibri"/>
-              </w:rPr>
-            </w:pPr>
-            <w:r>
-              <w:rPr>
-                <w:rFonts w:ascii="Calibri" w:hAnsi="Calibri" w:cs="Calibri"/>
+                <w:rFonts w:cs="Calibri"/>
+              </w:rPr>
+            </w:pPr>
+            <w:r>
+              <w:rPr>
+                <w:rFonts w:cs="Calibri"/>
               </w:rPr>
               <w:t xml:space="preserve"> Location: Spain</w:t>
             </w:r>
@@ -539,52 +596,44 @@
           <w:p>
             <w:pPr>
               <w:rPr>
-                <w:rFonts w:ascii="Calibri" w:hAnsi="Calibri" w:cs="Calibri"/>
-                <w:color w:val="202124"/>
-                <w:sz w:val="21"/>
-                <w:szCs w:val="21"/>
-                <w:shd w:val="clear" w:color="auto" w:fill="FFFFFF"/>
-              </w:rPr>
-            </w:pPr>
-            <w:r>
-              <w:rPr>
-                <w:rFonts w:ascii="Calibri" w:hAnsi="Calibri" w:cs="Calibri"/>
-              </w:rPr>
-              <w:t xml:space="preserve"> Coach Name: </w:t>
-            </w:r>
-            <w:r>
-              <w:rPr>
-                <w:rFonts w:ascii="Calibri" w:hAnsi="Calibri" w:cs="Calibri"/>
+                <w:rFonts w:cs="Calibri"/>
                 <w:color w:val="202124"/>
                 <w:shd w:val="clear" w:color="auto" w:fill="FFFFFF"/>
               </w:rPr>
+            </w:pPr>
+            <w:r>
+              <w:rPr>
+                <w:rFonts w:cs="Calibri"/>
+              </w:rPr>
+              <w:t xml:space="preserve"> Coach Name: </w:t>
+            </w:r>
+            <w:r>
+              <w:rPr>
+                <w:rFonts w:cs="Calibri"/>
+                <w:color w:val="202124"/>
+                <w:shd w:val="clear" w:color="auto" w:fill="FFFFFF"/>
+              </w:rPr>
               <w:t>Ronald</w:t>
             </w:r>
           </w:p>
           <w:p>
             <w:pPr>
               <w:rPr>
-                <w:rFonts w:ascii="Calibri" w:hAnsi="Calibri" w:cs="Calibri"/>
-              </w:rPr>
-            </w:pPr>
-            <w:r>
-              <w:rPr>
-                <w:rFonts w:ascii="Calibri" w:hAnsi="Calibri" w:cs="Calibri"/>
-              </w:rPr>
-              <w:t xml:space="preserve"> School Name: </w:t>
-            </w:r>
-            <w:r>
-              <w:rPr>
-                <w:rFonts w:ascii="Calibri" w:hAnsi="Calibri" w:cs="Calibri"/>
-              </w:rPr>
-              <w:t>Royal]</w:t>
+                <w:rFonts w:cs="Calibri"/>
+              </w:rPr>
+            </w:pPr>
+            <w:r>
+              <w:rPr>
+                <w:rFonts w:cs="Calibri"/>
+              </w:rPr>
+              <w:t xml:space="preserve"> School Name: Royal]</w:t>
             </w:r>
           </w:p>
           <w:p/>
         </w:tc>
         <w:tc>
           <w:tcPr>
-            <w:tcW w:w="2970" w:type="dxa"/>
+            <w:tcW w:w="2700" w:type="dxa"/>
           </w:tcPr>
           <w:p>
             <w:r>
@@ -597,7 +646,7 @@
         </w:tc>
         <w:tc>
           <w:tcPr>
-            <w:tcW w:w="2970" w:type="dxa"/>
+            <w:tcW w:w="2700" w:type="dxa"/>
           </w:tcPr>
           <w:p>
             <w:r>
@@ -605,6 +654,24 @@
                 <w:rFonts w:cstheme="minorHAnsi"/>
               </w:rPr>
               <w:t>Displays “Clubs Successfully added!”</w:t>
+            </w:r>
+          </w:p>
+        </w:tc>
+        <w:tc>
+          <w:tcPr>
+            <w:tcW w:w="900" w:type="dxa"/>
+          </w:tcPr>
+          <w:p>
+            <w:pPr>
+              <w:rPr>
+                <w:rFonts w:cstheme="minorHAnsi"/>
+              </w:rPr>
+            </w:pPr>
+            <w:r>
+              <w:rPr>
+                <w:rFonts w:cstheme="minorHAnsi"/>
+              </w:rPr>
+              <w:t>Pass</w:t>
             </w:r>
           </w:p>
         </w:tc>
@@ -625,7 +692,7 @@
         </w:tc>
         <w:tc>
           <w:tcPr>
-            <w:tcW w:w="1350" w:type="dxa"/>
+            <w:tcW w:w="1440" w:type="dxa"/>
           </w:tcPr>
           <w:p>
             <w:r>
@@ -635,7 +702,7 @@
         </w:tc>
         <w:tc>
           <w:tcPr>
-            <w:tcW w:w="2970" w:type="dxa"/>
+            <w:tcW w:w="2430" w:type="dxa"/>
           </w:tcPr>
           <w:p>
             <w:r>
@@ -654,34 +721,29 @@
               <w:t>Enter “y” to confirm the deletion of the respective club.</w:t>
             </w:r>
           </w:p>
-        </w:tc>
-        <w:tc>
-          <w:tcPr>
-            <w:tcW w:w="2970" w:type="dxa"/>
-          </w:tcPr>
-          <w:p>
-            <w:pPr>
-              <w:rPr>
-                <w:rFonts w:cstheme="minorHAnsi"/>
-              </w:rPr>
-            </w:pPr>
-            <w:r>
-              <w:rPr>
-                <w:rFonts w:cstheme="minorHAnsi"/>
-              </w:rPr>
-              <w:t xml:space="preserve">Display </w:t>
-            </w:r>
-            <w:r>
-              <w:rPr>
-                <w:rFonts w:cstheme="minorHAnsi"/>
-              </w:rPr>
-              <w:t xml:space="preserve">a message that the club was successfully deleted with more details of the deleted club. </w:t>
-            </w:r>
-          </w:p>
-        </w:tc>
-        <w:tc>
-          <w:tcPr>
-            <w:tcW w:w="2970" w:type="dxa"/>
+          <w:p/>
+        </w:tc>
+        <w:tc>
+          <w:tcPr>
+            <w:tcW w:w="2700" w:type="dxa"/>
+          </w:tcPr>
+          <w:p>
+            <w:pPr>
+              <w:rPr>
+                <w:rFonts w:cstheme="minorHAnsi"/>
+              </w:rPr>
+            </w:pPr>
+            <w:r>
+              <w:rPr>
+                <w:rFonts w:cstheme="minorHAnsi"/>
+              </w:rPr>
+              <w:t xml:space="preserve">Display a message that the club was successfully deleted with more details of the deleted club. </w:t>
+            </w:r>
+          </w:p>
+        </w:tc>
+        <w:tc>
+          <w:tcPr>
+            <w:tcW w:w="2700" w:type="dxa"/>
           </w:tcPr>
           <w:p>
             <w:pPr>
@@ -694,6 +756,24 @@
                 <w:rFonts w:cstheme="minorHAnsi"/>
               </w:rPr>
               <w:t>Display a message that the club was successfully deleted with more details of the deleted club.</w:t>
+            </w:r>
+          </w:p>
+        </w:tc>
+        <w:tc>
+          <w:tcPr>
+            <w:tcW w:w="900" w:type="dxa"/>
+          </w:tcPr>
+          <w:p>
+            <w:pPr>
+              <w:rPr>
+                <w:rFonts w:cstheme="minorHAnsi"/>
+              </w:rPr>
+            </w:pPr>
+            <w:r>
+              <w:rPr>
+                <w:rFonts w:cstheme="minorHAnsi"/>
+              </w:rPr>
+              <w:t>Pass</w:t>
             </w:r>
           </w:p>
         </w:tc>
@@ -714,7 +794,7 @@
         </w:tc>
         <w:tc>
           <w:tcPr>
-            <w:tcW w:w="1350" w:type="dxa"/>
+            <w:tcW w:w="1440" w:type="dxa"/>
           </w:tcPr>
           <w:p>
             <w:r>
@@ -724,7 +804,7 @@
         </w:tc>
         <w:tc>
           <w:tcPr>
-            <w:tcW w:w="2970" w:type="dxa"/>
+            <w:tcW w:w="2430" w:type="dxa"/>
           </w:tcPr>
           <w:p>
             <w:r>
@@ -742,7 +822,7 @@
         </w:tc>
         <w:tc>
           <w:tcPr>
-            <w:tcW w:w="2970" w:type="dxa"/>
+            <w:tcW w:w="2700" w:type="dxa"/>
           </w:tcPr>
           <w:p>
             <w:pPr>
@@ -760,7 +840,7 @@
         </w:tc>
         <w:tc>
           <w:tcPr>
-            <w:tcW w:w="2970" w:type="dxa"/>
+            <w:tcW w:w="2700" w:type="dxa"/>
           </w:tcPr>
           <w:p>
             <w:pPr>
@@ -773,6 +853,24 @@
                 <w:rFonts w:cstheme="minorHAnsi"/>
               </w:rPr>
               <w:t>Display all the statistics of the club “Juventus”</w:t>
+            </w:r>
+          </w:p>
+        </w:tc>
+        <w:tc>
+          <w:tcPr>
+            <w:tcW w:w="900" w:type="dxa"/>
+          </w:tcPr>
+          <w:p>
+            <w:pPr>
+              <w:rPr>
+                <w:rFonts w:cstheme="minorHAnsi"/>
+              </w:rPr>
+            </w:pPr>
+            <w:r>
+              <w:rPr>
+                <w:rFonts w:cstheme="minorHAnsi"/>
+              </w:rPr>
+              <w:t>Pass</w:t>
             </w:r>
           </w:p>
         </w:tc>
@@ -793,7 +891,7 @@
         </w:tc>
         <w:tc>
           <w:tcPr>
-            <w:tcW w:w="1350" w:type="dxa"/>
+            <w:tcW w:w="1440" w:type="dxa"/>
           </w:tcPr>
           <w:p>
             <w:r>
@@ -803,7 +901,7 @@
         </w:tc>
         <w:tc>
           <w:tcPr>
-            <w:tcW w:w="2970" w:type="dxa"/>
+            <w:tcW w:w="2430" w:type="dxa"/>
           </w:tcPr>
           <w:p>
             <w:r>
@@ -820,7 +918,7 @@
         </w:tc>
         <w:tc>
           <w:tcPr>
-            <w:tcW w:w="2970" w:type="dxa"/>
+            <w:tcW w:w="2700" w:type="dxa"/>
           </w:tcPr>
           <w:p>
             <w:pPr>
@@ -838,7 +936,7 @@
         </w:tc>
         <w:tc>
           <w:tcPr>
-            <w:tcW w:w="2970" w:type="dxa"/>
+            <w:tcW w:w="2700" w:type="dxa"/>
           </w:tcPr>
           <w:p>
             <w:pPr>
@@ -851,6 +949,24 @@
                 <w:rFonts w:cstheme="minorHAnsi"/>
               </w:rPr>
               <w:t>Display an empty table for the season entered.</w:t>
+            </w:r>
+          </w:p>
+        </w:tc>
+        <w:tc>
+          <w:tcPr>
+            <w:tcW w:w="900" w:type="dxa"/>
+          </w:tcPr>
+          <w:p>
+            <w:pPr>
+              <w:rPr>
+                <w:rFonts w:cstheme="minorHAnsi"/>
+              </w:rPr>
+            </w:pPr>
+            <w:r>
+              <w:rPr>
+                <w:rFonts w:cstheme="minorHAnsi"/>
+              </w:rPr>
+              <w:t>Pass</w:t>
             </w:r>
           </w:p>
         </w:tc>
@@ -871,7 +987,7 @@
         </w:tc>
         <w:tc>
           <w:tcPr>
-            <w:tcW w:w="1350" w:type="dxa"/>
+            <w:tcW w:w="1440" w:type="dxa"/>
           </w:tcPr>
           <w:p>
             <w:r>
@@ -881,7 +997,7 @@
         </w:tc>
         <w:tc>
           <w:tcPr>
-            <w:tcW w:w="2970" w:type="dxa"/>
+            <w:tcW w:w="2430" w:type="dxa"/>
           </w:tcPr>
           <w:p>
             <w:r>
@@ -902,7 +1018,7 @@
               <w:tblLook w:val="04A0" w:firstRow="1" w:lastRow="0" w:firstColumn="1" w:lastColumn="0" w:noHBand="0" w:noVBand="1"/>
             </w:tblPr>
             <w:tblGrid>
-              <w:gridCol w:w="2744"/>
+              <w:gridCol w:w="2204"/>
             </w:tblGrid>
             <w:tr>
               <w:tc>
@@ -911,6 +1027,7 @@
                 </w:tcPr>
                 <w:p>
                   <w:r>
+                    <w:lastRenderedPageBreak/>
                     <w:t>Club name 1: Arsenal</w:t>
                   </w:r>
                 </w:p>
@@ -931,7 +1048,6 @@
                 </w:p>
                 <w:p>
                   <w:r>
-                    <w:lastRenderedPageBreak/>
                     <w:t>Day: 14</w:t>
                   </w:r>
                 </w:p>
@@ -973,7 +1089,6 @@
                 </w:tcPr>
                 <w:p>
                   <w:r>
-                    <w:lastRenderedPageBreak/>
                     <w:t>Club name 1: Arsenal</w:t>
                   </w:r>
                 </w:p>
@@ -994,10 +1109,7 @@
                 </w:p>
                 <w:p>
                   <w:r>
-                    <w:t>Day: 1</w:t>
-                  </w:r>
-                  <w:r>
-                    <w:t>5</w:t>
+                    <w:t>Day: 15</w:t>
                   </w:r>
                 </w:p>
                 <w:p>
@@ -1019,13 +1131,7 @@
                 <w:p/>
                 <w:p>
                   <w:r>
-                    <w:t>Enter match type as “</w:t>
-                  </w:r>
-                  <w:r>
-                    <w:t>Away</w:t>
-                  </w:r>
-                  <w:r>
-                    <w:t>”</w:t>
+                    <w:t>Enter match type as “Away”</w:t>
                   </w:r>
                 </w:p>
                 <w:p/>
@@ -1054,10 +1160,7 @@
                 </w:p>
                 <w:p>
                   <w:r>
-                    <w:t xml:space="preserve">Club name 2: </w:t>
-                  </w:r>
-                  <w:r>
-                    <w:t>Juventus</w:t>
+                    <w:t>Club name 2: Juventus</w:t>
                   </w:r>
                 </w:p>
                 <w:p>
@@ -1072,10 +1175,7 @@
                 </w:p>
                 <w:p>
                   <w:r>
-                    <w:t>Month: 1</w:t>
-                  </w:r>
-                  <w:r>
-                    <w:t>1</w:t>
+                    <w:t>Month: 11</w:t>
                   </w:r>
                 </w:p>
                 <w:p>
@@ -1113,50 +1213,32 @@
                 <w:p>
                   <w:r>
                     <w:lastRenderedPageBreak/>
-                    <w:t xml:space="preserve">Club name 1: </w:t>
-                  </w:r>
-                  <w:r>
-                    <w:t>Barcelona</w:t>
-                  </w:r>
-                </w:p>
-                <w:p>
-                  <w:r>
-                    <w:t xml:space="preserve">Goal Scored: </w:t>
-                  </w:r>
-                  <w:r>
-                    <w:t>3</w:t>
-                  </w:r>
-                </w:p>
-                <w:p>
-                  <w:r>
-                    <w:t xml:space="preserve">Club name 2: </w:t>
-                  </w:r>
-                  <w:r>
-                    <w:t>Arsenal</w:t>
-                  </w:r>
-                </w:p>
-                <w:p>
-                  <w:r>
-                    <w:t xml:space="preserve">Goal Scored: </w:t>
-                  </w:r>
-                  <w:r>
-                    <w:t>0</w:t>
-                  </w:r>
-                </w:p>
-                <w:p>
-                  <w:r>
-                    <w:t>Day: 1</w:t>
-                  </w:r>
-                  <w:r>
-                    <w:t>7</w:t>
-                  </w:r>
-                </w:p>
-                <w:p>
-                  <w:r>
-                    <w:t>Month: 1</w:t>
-                  </w:r>
-                  <w:r>
-                    <w:t>0</w:t>
+                    <w:t>Club name 1: Barcelona</w:t>
+                  </w:r>
+                </w:p>
+                <w:p>
+                  <w:r>
+                    <w:t>Goal Scored: 3</w:t>
+                  </w:r>
+                </w:p>
+                <w:p>
+                  <w:r>
+                    <w:t>Club name 2: Arsenal</w:t>
+                  </w:r>
+                </w:p>
+                <w:p>
+                  <w:r>
+                    <w:t>Goal Scored: 0</w:t>
+                  </w:r>
+                </w:p>
+                <w:p>
+                  <w:r>
+                    <w:t>Day: 17</w:t>
+                  </w:r>
+                </w:p>
+                <w:p>
+                  <w:r>
+                    <w:t>Month: 10</w:t>
                   </w:r>
                 </w:p>
                 <w:p>
@@ -1173,13 +1255,7 @@
                 <w:p/>
                 <w:p>
                   <w:r>
-                    <w:t xml:space="preserve">Enter match type as </w:t>
-                  </w:r>
-                  <w:r>
-                    <w:t>“Home</w:t>
-                  </w:r>
-                  <w:r>
-                    <w:t>”</w:t>
+                    <w:t>Enter match type as “Home”</w:t>
                   </w:r>
                 </w:p>
                 <w:p/>
@@ -1203,42 +1279,27 @@
                 </w:p>
                 <w:p>
                   <w:r>
-                    <w:t xml:space="preserve">Goal Scored: </w:t>
-                  </w:r>
-                  <w:r>
-                    <w:t>10</w:t>
-                  </w:r>
-                </w:p>
-                <w:p>
-                  <w:r>
-                    <w:t xml:space="preserve">Club name 2: </w:t>
-                  </w:r>
-                  <w:r>
-                    <w:t>Juventus</w:t>
-                  </w:r>
-                </w:p>
-                <w:p>
-                  <w:r>
-                    <w:t xml:space="preserve">Goal Scored: </w:t>
-                  </w:r>
-                  <w:r>
-                    <w:t>8</w:t>
-                  </w:r>
-                </w:p>
-                <w:p>
-                  <w:r>
-                    <w:t>Day: 1</w:t>
-                  </w:r>
-                  <w:r>
-                    <w:t>2</w:t>
-                  </w:r>
-                </w:p>
-                <w:p>
-                  <w:r>
-                    <w:t xml:space="preserve">Month: </w:t>
-                  </w:r>
-                  <w:r>
-                    <w:t>8</w:t>
+                    <w:t>Goal Scored: 10</w:t>
+                  </w:r>
+                </w:p>
+                <w:p>
+                  <w:r>
+                    <w:t>Club name 2: Juventus</w:t>
+                  </w:r>
+                </w:p>
+                <w:p>
+                  <w:r>
+                    <w:t>Goal Scored: 8</w:t>
+                  </w:r>
+                </w:p>
+                <w:p>
+                  <w:r>
+                    <w:t>Day: 12</w:t>
+                  </w:r>
+                </w:p>
+                <w:p>
+                  <w:r>
+                    <w:t>Month: 8</w:t>
                   </w:r>
                 </w:p>
                 <w:p>
@@ -1255,13 +1316,7 @@
                 <w:p/>
                 <w:p>
                   <w:r>
-                    <w:t>Enter match type as “</w:t>
-                  </w:r>
-                  <w:r>
-                    <w:t>Away</w:t>
-                  </w:r>
-                  <w:r>
-                    <w:t>”</w:t>
+                    <w:t>Enter match type as “Away”</w:t>
                   </w:r>
                 </w:p>
                 <w:p/>
@@ -1283,26 +1338,18 @@
                 </w:tcPr>
                 <w:p>
                   <w:r>
-                    <w:t xml:space="preserve">Club name 1: </w:t>
-                  </w:r>
-                  <w:r>
-                    <w:t>Juventus</w:t>
-                  </w:r>
-                </w:p>
-                <w:p>
-                  <w:r>
-                    <w:t xml:space="preserve">Goal Scored: </w:t>
-                  </w:r>
-                  <w:r>
-                    <w:t>7</w:t>
-                  </w:r>
-                </w:p>
-                <w:p>
-                  <w:r>
-                    <w:t xml:space="preserve">Club name 2: </w:t>
-                  </w:r>
-                  <w:r>
-                    <w:t>Barnsley</w:t>
+                    <w:lastRenderedPageBreak/>
+                    <w:t>Club name 1: Juventus</w:t>
+                  </w:r>
+                </w:p>
+                <w:p>
+                  <w:r>
+                    <w:t>Goal Scored: 7</w:t>
+                  </w:r>
+                </w:p>
+                <w:p>
+                  <w:r>
+                    <w:t>Club name 2: Barnsley</w:t>
                   </w:r>
                 </w:p>
                 <w:p>
@@ -1312,10 +1359,7 @@
                 </w:p>
                 <w:p>
                   <w:r>
-                    <w:t xml:space="preserve">Day: </w:t>
-                  </w:r>
-                  <w:r>
-                    <w:t>7</w:t>
+                    <w:t>Day: 7</w:t>
                   </w:r>
                 </w:p>
                 <w:p>
@@ -1337,14 +1381,7 @@
                 <w:p/>
                 <w:p>
                   <w:r>
-                    <w:lastRenderedPageBreak/>
-                    <w:t>Enter match type as “</w:t>
-                  </w:r>
-                  <w:r>
-                    <w:t>Home</w:t>
-                  </w:r>
-                  <w:r>
-                    <w:t>”</w:t>
+                    <w:t>Enter match type as “Home”</w:t>
                   </w:r>
                 </w:p>
                 <w:p/>
@@ -1363,7 +1400,6 @@
                 </w:tcPr>
                 <w:p>
                   <w:r>
-                    <w:lastRenderedPageBreak/>
                     <w:t>Club name 1: Barnsley</w:t>
                   </w:r>
                 </w:p>
@@ -1379,26 +1415,17 @@
                 </w:p>
                 <w:p>
                   <w:r>
-                    <w:t xml:space="preserve">Goal Scored: </w:t>
-                  </w:r>
-                  <w:r>
-                    <w:t>0</w:t>
-                  </w:r>
-                </w:p>
-                <w:p>
-                  <w:r>
-                    <w:t xml:space="preserve">Day: </w:t>
-                  </w:r>
-                  <w:r>
-                    <w:t>14</w:t>
-                  </w:r>
-                </w:p>
-                <w:p>
-                  <w:r>
-                    <w:t xml:space="preserve">Month: </w:t>
-                  </w:r>
-                  <w:r>
-                    <w:t>12</w:t>
+                    <w:t>Goal Scored: 0</w:t>
+                  </w:r>
+                </w:p>
+                <w:p>
+                  <w:r>
+                    <w:t>Day: 14</w:t>
+                  </w:r>
+                </w:p>
+                <w:p>
+                  <w:r>
+                    <w:t>Month: 12</w:t>
                   </w:r>
                 </w:p>
                 <w:p>
@@ -1439,10 +1466,8 @@
                 </w:p>
                 <w:p>
                   <w:r>
-                    <w:t xml:space="preserve">Goal Scored: </w:t>
-                  </w:r>
-                  <w:r>
-                    <w:t>2</w:t>
+                    <w:lastRenderedPageBreak/>
+                    <w:t>Goal Scored: 2</w:t>
                   </w:r>
                 </w:p>
                 <w:p>
@@ -1452,18 +1477,12 @@
                 </w:p>
                 <w:p>
                   <w:r>
-                    <w:t xml:space="preserve">Goal Scored: </w:t>
-                  </w:r>
-                  <w:r>
-                    <w:t>2</w:t>
-                  </w:r>
-                </w:p>
-                <w:p>
-                  <w:r>
-                    <w:t>Day: 1</w:t>
-                  </w:r>
-                  <w:r>
-                    <w:t>5</w:t>
+                    <w:t>Goal Scored: 2</w:t>
+                  </w:r>
+                </w:p>
+                <w:p>
+                  <w:r>
+                    <w:t>Day: 15</w:t>
                   </w:r>
                 </w:p>
                 <w:p>
@@ -1485,13 +1504,7 @@
                 <w:p/>
                 <w:p>
                   <w:r>
-                    <w:t>Enter match type as “</w:t>
-                  </w:r>
-                  <w:r>
-                    <w:t>Home</w:t>
-                  </w:r>
-                  <w:r>
-                    <w:t>”</w:t>
+                    <w:t>Enter match type as “Home”</w:t>
                   </w:r>
                 </w:p>
                 <w:p/>
@@ -1510,15 +1523,13 @@
                 </w:tcPr>
                 <w:p>
                   <w:r>
+                    <w:lastRenderedPageBreak/>
                     <w:t>Club name 1: Barnsley</w:t>
                   </w:r>
                 </w:p>
                 <w:p>
                   <w:r>
-                    <w:t xml:space="preserve">Goal Scored: </w:t>
-                  </w:r>
-                  <w:r>
-                    <w:t>3</w:t>
+                    <w:t>Goal Scored: 3</w:t>
                   </w:r>
                 </w:p>
                 <w:p>
@@ -1528,23 +1539,16 @@
                 </w:p>
                 <w:p>
                   <w:r>
-                    <w:t xml:space="preserve">Goal Scored: </w:t>
-                  </w:r>
-                  <w:r>
-                    <w:t>3</w:t>
-                  </w:r>
-                </w:p>
-                <w:p>
-                  <w:r>
-                    <w:t>Day: 1</w:t>
-                  </w:r>
-                  <w:r>
-                    <w:t>4</w:t>
-                  </w:r>
-                </w:p>
-                <w:p>
-                  <w:r>
-                    <w:lastRenderedPageBreak/>
+                    <w:t>Goal Scored: 3</w:t>
+                  </w:r>
+                </w:p>
+                <w:p>
+                  <w:r>
+                    <w:t>Day: 14</w:t>
+                  </w:r>
+                </w:p>
+                <w:p>
+                  <w:r>
                     <w:t>Month: 12</w:t>
                   </w:r>
                 </w:p>
@@ -1581,56 +1585,50 @@
                 </w:tcPr>
                 <w:p>
                   <w:r>
+                    <w:t>Club name 1: Barnsley</w:t>
+                  </w:r>
+                </w:p>
+                <w:p>
+                  <w:r>
+                    <w:t>Goal Scored: 2</w:t>
+                  </w:r>
+                </w:p>
+                <w:p>
+                  <w:r>
+                    <w:t>Club name 2: Juventus</w:t>
+                  </w:r>
+                </w:p>
+                <w:p>
+                  <w:r>
+                    <w:t>Goal Scored: 2</w:t>
+                  </w:r>
+                </w:p>
+                <w:p>
+                  <w:r>
+                    <w:t>Day: 15</w:t>
+                  </w:r>
+                </w:p>
+                <w:p>
+                  <w:r>
+                    <w:t>Month: 12</w:t>
+                  </w:r>
+                </w:p>
+                <w:p>
+                  <w:r>
+                    <w:t>Year: 2020</w:t>
+                  </w:r>
+                </w:p>
+                <w:p/>
+                <w:p>
+                  <w:r>
                     <w:lastRenderedPageBreak/>
-                    <w:t>Club name 1: Barnsley</w:t>
-                  </w:r>
-                </w:p>
-                <w:p>
-                  <w:r>
-                    <w:t>Goal Scored: 2</w:t>
-                  </w:r>
-                </w:p>
-                <w:p>
-                  <w:r>
-                    <w:t>Club name 2: Juventus</w:t>
-                  </w:r>
-                </w:p>
-                <w:p>
-                  <w:r>
-                    <w:t>Goal Scored: 2</w:t>
-                  </w:r>
-                </w:p>
-                <w:p>
-                  <w:r>
-                    <w:t>Day: 15</w:t>
-                  </w:r>
-                </w:p>
-                <w:p>
-                  <w:r>
-                    <w:t>Month: 12</w:t>
-                  </w:r>
-                </w:p>
-                <w:p>
-                  <w:r>
-                    <w:t>Year: 2020</w:t>
-                  </w:r>
-                </w:p>
-                <w:p/>
-                <w:p>
-                  <w:r>
                     <w:t>Select 2020-21 as the season</w:t>
                   </w:r>
                 </w:p>
                 <w:p/>
                 <w:p>
                   <w:r>
-                    <w:t>Enter match type as “</w:t>
-                  </w:r>
-                  <w:r>
-                    <w:t>Away</w:t>
-                  </w:r>
-                  <w:r>
-                    <w:t>”</w:t>
+                    <w:t>Enter match type as “Away”</w:t>
                   </w:r>
                 </w:p>
                 <w:p/>
@@ -1649,15 +1647,13 @@
                 </w:tcPr>
                 <w:p>
                   <w:r>
+                    <w:lastRenderedPageBreak/>
                     <w:t>Club name 1: Barnsley</w:t>
                   </w:r>
                 </w:p>
                 <w:p>
                   <w:r>
-                    <w:t xml:space="preserve">Goal Scored: </w:t>
-                  </w:r>
-                  <w:r>
-                    <w:t>1</w:t>
+                    <w:t>Goal Scored: 1</w:t>
                   </w:r>
                 </w:p>
                 <w:p>
@@ -1667,18 +1663,12 @@
                 </w:p>
                 <w:p>
                   <w:r>
-                    <w:t xml:space="preserve">Goal Scored: </w:t>
-                  </w:r>
-                  <w:r>
-                    <w:t>1</w:t>
-                  </w:r>
-                </w:p>
-                <w:p>
-                  <w:r>
-                    <w:t>Day: 1</w:t>
-                  </w:r>
-                  <w:r>
-                    <w:t>3</w:t>
+                    <w:t>Goal Scored: 1</w:t>
+                  </w:r>
+                </w:p>
+                <w:p>
+                  <w:r>
+                    <w:t>Day: 13</w:t>
                   </w:r>
                 </w:p>
                 <w:p>
@@ -1719,74 +1709,59 @@
                 </w:tcPr>
                 <w:p>
                   <w:r>
+                    <w:t>Club name 1: Barnsley</w:t>
+                  </w:r>
+                </w:p>
+                <w:p>
+                  <w:r>
+                    <w:t>Goal Scored: 2</w:t>
+                  </w:r>
+                </w:p>
+                <w:p>
+                  <w:r>
+                    <w:t>Club name 2: Juventus</w:t>
+                  </w:r>
+                </w:p>
+                <w:p>
+                  <w:r>
+                    <w:t>Goal Scored: 2</w:t>
+                  </w:r>
+                </w:p>
+                <w:p>
+                  <w:r>
+                    <w:t>Day: 11</w:t>
+                  </w:r>
+                </w:p>
+                <w:p>
+                  <w:r>
+                    <w:t>Month: 10</w:t>
+                  </w:r>
+                </w:p>
+                <w:p>
+                  <w:r>
+                    <w:t>Year: 2020</w:t>
+                  </w:r>
+                </w:p>
+                <w:p/>
+                <w:p>
+                  <w:r>
+                    <w:t>Select 2020-21 as the season</w:t>
+                  </w:r>
+                </w:p>
+                <w:p/>
+                <w:p>
+                  <w:r>
+                    <w:t>Enter match type as “Home”</w:t>
+                  </w:r>
+                </w:p>
+                <w:p/>
+                <w:p>
+                  <w:r>
+                    <w:t xml:space="preserve">Enter “Y” to make sure that the details </w:t>
+                  </w:r>
+                  <w:r>
                     <w:lastRenderedPageBreak/>
-                    <w:t>Club name 1: Barnsley</w:t>
-                  </w:r>
-                </w:p>
-                <w:p>
-                  <w:r>
-                    <w:t xml:space="preserve">Goal Scored: </w:t>
-                  </w:r>
-                  <w:r>
-                    <w:t>2</w:t>
-                  </w:r>
-                </w:p>
-                <w:p>
-                  <w:r>
-                    <w:t>Club name 2: Juventus</w:t>
-                  </w:r>
-                </w:p>
-                <w:p>
-                  <w:r>
-                    <w:t xml:space="preserve">Goal Scored: </w:t>
-                  </w:r>
-                  <w:r>
-                    <w:t>2</w:t>
-                  </w:r>
-                </w:p>
-                <w:p>
-                  <w:r>
-                    <w:t>Day: 1</w:t>
-                  </w:r>
-                  <w:r>
-                    <w:t>1</w:t>
-                  </w:r>
-                </w:p>
-                <w:p>
-                  <w:r>
-                    <w:t>Month: 1</w:t>
-                  </w:r>
-                  <w:r>
-                    <w:t>0</w:t>
-                  </w:r>
-                </w:p>
-                <w:p>
-                  <w:r>
-                    <w:t>Year: 2020</w:t>
-                  </w:r>
-                </w:p>
-                <w:p/>
-                <w:p>
-                  <w:r>
-                    <w:t>Select 2020-21 as the season</w:t>
-                  </w:r>
-                </w:p>
-                <w:p/>
-                <w:p>
-                  <w:r>
-                    <w:t>Enter match type as “</w:t>
-                  </w:r>
-                  <w:r>
-                    <w:t>Home</w:t>
-                  </w:r>
-                  <w:r>
-                    <w:t>”</w:t>
-                  </w:r>
-                </w:p>
-                <w:p/>
-                <w:p>
-                  <w:r>
-                    <w:t>Enter “Y” to make sure that the details entered are correct and to continue</w:t>
+                    <w:t>entered are correct and to continue</w:t>
                   </w:r>
                 </w:p>
                 <w:p/>
@@ -1799,15 +1774,13 @@
                 </w:tcPr>
                 <w:p>
                   <w:r>
+                    <w:lastRenderedPageBreak/>
                     <w:t>Club name 1: Barnsley</w:t>
                   </w:r>
                 </w:p>
                 <w:p>
                   <w:r>
-                    <w:t xml:space="preserve">Goal Scored: </w:t>
-                  </w:r>
-                  <w:r>
-                    <w:t>5</w:t>
+                    <w:t>Goal Scored: 5</w:t>
                   </w:r>
                 </w:p>
                 <w:p>
@@ -1817,18 +1790,12 @@
                 </w:p>
                 <w:p>
                   <w:r>
-                    <w:t xml:space="preserve">Goal Scored: </w:t>
-                  </w:r>
-                  <w:r>
-                    <w:t>5</w:t>
-                  </w:r>
-                </w:p>
-                <w:p>
-                  <w:r>
-                    <w:t>Day: 1</w:t>
-                  </w:r>
-                  <w:r>
-                    <w:t>0</w:t>
+                    <w:t>Goal Scored: 5</w:t>
+                  </w:r>
+                </w:p>
+                <w:p>
+                  <w:r>
+                    <w:t>Day: 10</w:t>
                   </w:r>
                 </w:p>
                 <w:p>
@@ -1850,13 +1817,7 @@
                 <w:p/>
                 <w:p>
                   <w:r>
-                    <w:t>Enter match type as “</w:t>
-                  </w:r>
-                  <w:r>
-                    <w:t>Away</w:t>
-                  </w:r>
-                  <w:r>
-                    <w:t>”</w:t>
+                    <w:t>Enter match type as “Away”</w:t>
                   </w:r>
                 </w:p>
                 <w:p/>
@@ -1923,7 +1884,6 @@
                 <w:p/>
                 <w:p>
                   <w:r>
-                    <w:lastRenderedPageBreak/>
                     <w:t>Enter “Y” to make sure that the details entered are correct and to continue</w:t>
                   </w:r>
                 </w:p>
@@ -1937,48 +1897,33 @@
                 </w:tcPr>
                 <w:p>
                   <w:r>
+                    <w:t>Club name 1: Barnsley</w:t>
+                  </w:r>
+                </w:p>
+                <w:p>
+                  <w:r>
+                    <w:t>Goal Scored: 5</w:t>
+                  </w:r>
+                </w:p>
+                <w:p>
+                  <w:r>
+                    <w:t>Club name 2: Barcelona</w:t>
+                  </w:r>
+                </w:p>
+                <w:p>
+                  <w:r>
                     <w:lastRenderedPageBreak/>
-                    <w:t>Club name 1: Barnsley</w:t>
-                  </w:r>
-                </w:p>
-                <w:p>
-                  <w:r>
-                    <w:t xml:space="preserve">Goal Scored: </w:t>
-                  </w:r>
-                  <w:r>
-                    <w:t>5</w:t>
-                  </w:r>
-                </w:p>
-                <w:p>
-                  <w:r>
-                    <w:t xml:space="preserve">Club name 2: </w:t>
-                  </w:r>
-                  <w:r>
-                    <w:t>Barcelona</w:t>
-                  </w:r>
-                </w:p>
-                <w:p>
-                  <w:r>
-                    <w:t xml:space="preserve">Goal Scored: </w:t>
-                  </w:r>
-                  <w:r>
-                    <w:t>5</w:t>
-                  </w:r>
-                </w:p>
-                <w:p>
-                  <w:r>
-                    <w:t>Day: 1</w:t>
-                  </w:r>
-                  <w:r>
-                    <w:t>7</w:t>
-                  </w:r>
-                </w:p>
-                <w:p>
-                  <w:r>
-                    <w:t>Month: 1</w:t>
-                  </w:r>
-                  <w:r>
-                    <w:t>1</w:t>
+                    <w:t>Goal Scored: 5</w:t>
+                  </w:r>
+                </w:p>
+                <w:p>
+                  <w:r>
+                    <w:t>Day: 17</w:t>
+                  </w:r>
+                </w:p>
+                <w:p>
+                  <w:r>
+                    <w:t>Month: 11</w:t>
                   </w:r>
                 </w:p>
                 <w:p>
@@ -1995,13 +1940,7 @@
                 <w:p/>
                 <w:p>
                   <w:r>
-                    <w:t>Enter match type as “</w:t>
-                  </w:r>
-                  <w:r>
-                    <w:t>Home</w:t>
-                  </w:r>
-                  <w:r>
-                    <w:t>”</w:t>
+                    <w:t>Enter match type as “Home”</w:t>
                   </w:r>
                 </w:p>
                 <w:p/>
@@ -2020,15 +1959,13 @@
                 </w:tcPr>
                 <w:p>
                   <w:r>
+                    <w:lastRenderedPageBreak/>
                     <w:t>Club name 1: Barnsley</w:t>
                   </w:r>
                 </w:p>
                 <w:p>
                   <w:r>
-                    <w:t xml:space="preserve">Goal Scored: </w:t>
-                  </w:r>
-                  <w:r>
-                    <w:t>6</w:t>
+                    <w:t>Goal Scored: 6</w:t>
                   </w:r>
                 </w:p>
                 <w:p>
@@ -2038,26 +1975,17 @@
                 </w:p>
                 <w:p>
                   <w:r>
-                    <w:t xml:space="preserve">Goal Scored: </w:t>
-                  </w:r>
-                  <w:r>
-                    <w:t>6</w:t>
-                  </w:r>
-                </w:p>
-                <w:p>
-                  <w:r>
-                    <w:t>Day: 1</w:t>
-                  </w:r>
-                  <w:r>
-                    <w:t>4</w:t>
-                  </w:r>
-                </w:p>
-                <w:p>
-                  <w:r>
-                    <w:t>Month: 1</w:t>
-                  </w:r>
-                  <w:r>
-                    <w:t>2</w:t>
+                    <w:t>Goal Scored: 6</w:t>
+                  </w:r>
+                </w:p>
+                <w:p>
+                  <w:r>
+                    <w:t>Day: 14</w:t>
+                  </w:r>
+                </w:p>
+                <w:p>
+                  <w:r>
+                    <w:t>Month: 12</w:t>
                   </w:r>
                 </w:p>
                 <w:p>
@@ -2074,13 +2002,7 @@
                 <w:p/>
                 <w:p>
                   <w:r>
-                    <w:t>Enter match type as “</w:t>
-                  </w:r>
-                  <w:r>
-                    <w:t>Away</w:t>
-                  </w:r>
-                  <w:r>
-                    <w:t>”</w:t>
+                    <w:t>Enter match type as “Away”</w:t>
                   </w:r>
                 </w:p>
                 <w:p/>
@@ -2104,10 +2026,7 @@
                 </w:p>
                 <w:p>
                   <w:r>
-                    <w:t xml:space="preserve">Goal Scored: </w:t>
-                  </w:r>
-                  <w:r>
-                    <w:t>4</w:t>
+                    <w:t>Goal Scored: 4</w:t>
                   </w:r>
                 </w:p>
                 <w:p>
@@ -2117,18 +2036,12 @@
                 </w:p>
                 <w:p>
                   <w:r>
-                    <w:t xml:space="preserve">Goal Scored: </w:t>
-                  </w:r>
-                  <w:r>
-                    <w:t>4</w:t>
-                  </w:r>
-                </w:p>
-                <w:p>
-                  <w:r>
-                    <w:t>Day: 1</w:t>
-                  </w:r>
-                  <w:r>
-                    <w:t>8</w:t>
+                    <w:t>Goal Scored: 4</w:t>
+                  </w:r>
+                </w:p>
+                <w:p>
+                  <w:r>
+                    <w:t>Day: 18</w:t>
                   </w:r>
                 </w:p>
                 <w:p>
@@ -2144,20 +2057,14 @@
                 <w:p/>
                 <w:p>
                   <w:r>
+                    <w:t>Select 2020-21 as the season</w:t>
+                  </w:r>
+                </w:p>
+                <w:p/>
+                <w:p>
+                  <w:r>
                     <w:lastRenderedPageBreak/>
-                    <w:t>Select 2020-21 as the season</w:t>
-                  </w:r>
-                </w:p>
-                <w:p/>
-                <w:p>
-                  <w:r>
-                    <w:t>Enter match type as “</w:t>
-                  </w:r>
-                  <w:r>
-                    <w:t>Home</w:t>
-                  </w:r>
-                  <w:r>
-                    <w:t>”</w:t>
+                    <w:t>Enter match type as “Home”</w:t>
                   </w:r>
                 </w:p>
                 <w:p/>
@@ -2182,10 +2089,7 @@
                 </w:p>
                 <w:p>
                   <w:r>
-                    <w:t xml:space="preserve">Goal Scored: </w:t>
-                  </w:r>
-                  <w:r>
-                    <w:t>2</w:t>
+                    <w:t>Goal Scored: 2</w:t>
                   </w:r>
                 </w:p>
                 <w:p>
@@ -2195,18 +2099,12 @@
                 </w:p>
                 <w:p>
                   <w:r>
-                    <w:t xml:space="preserve">Goal Scored: </w:t>
-                  </w:r>
-                  <w:r>
-                    <w:t>2</w:t>
-                  </w:r>
-                </w:p>
-                <w:p>
-                  <w:r>
-                    <w:t>Day: 1</w:t>
-                  </w:r>
-                  <w:r>
-                    <w:t>4</w:t>
+                    <w:t>Goal Scored: 2</w:t>
+                  </w:r>
+                </w:p>
+                <w:p>
+                  <w:r>
+                    <w:t>Day: 14</w:t>
                   </w:r>
                 </w:p>
                 <w:p>
@@ -2246,7 +2144,7 @@
         </w:tc>
         <w:tc>
           <w:tcPr>
-            <w:tcW w:w="2970" w:type="dxa"/>
+            <w:tcW w:w="2700" w:type="dxa"/>
           </w:tcPr>
           <w:p>
             <w:pPr>
@@ -2261,21 +2159,7 @@
                 <w:color w:val="000000" w:themeColor="text1"/>
               </w:rPr>
               <w:lastRenderedPageBreak/>
-              <w:t>Display th</w:t>
-            </w:r>
-            <w:r>
-              <w:rPr>
-                <w:rFonts w:cstheme="minorHAnsi"/>
-                <w:color w:val="000000" w:themeColor="text1"/>
-              </w:rPr>
-              <w:t>e</w:t>
-            </w:r>
-            <w:r>
-              <w:rPr>
-                <w:rFonts w:cstheme="minorHAnsi"/>
-                <w:color w:val="000000" w:themeColor="text1"/>
-              </w:rPr>
-              <w:t xml:space="preserve"> following message</w:t>
+              <w:t>Display the following message</w:t>
             </w:r>
           </w:p>
           <w:p>
@@ -2283,9 +2167,10 @@
               <w:pStyle w:val="HTMLPreformatted"/>
               <w:shd w:val="clear" w:color="auto" w:fill="FFFFFF"/>
               <w:rPr>
+                <w:rFonts w:asciiTheme="minorHAnsi" w:hAnsiTheme="minorHAnsi"/>
                 <w:color w:val="080808"/>
-                <w:sz w:val="18"/>
-                <w:szCs w:val="18"/>
+                <w:sz w:val="22"/>
+                <w:szCs w:val="22"/>
               </w:rPr>
             </w:pPr>
             <w:r>
@@ -2295,40 +2180,47 @@
                 <w:sz w:val="22"/>
                 <w:szCs w:val="22"/>
               </w:rPr>
-              <w:t>“</w:t>
-            </w:r>
-            <w:r>
-              <w:rPr>
-                <w:rFonts w:asciiTheme="minorHAnsi" w:hAnsiTheme="minorHAnsi" w:cstheme="minorHAnsi"/>
+              <w:t>“Match Successfully added!” for each of the matches added</w:t>
+            </w:r>
+          </w:p>
+        </w:tc>
+        <w:tc>
+          <w:tcPr>
+            <w:tcW w:w="2700" w:type="dxa"/>
+          </w:tcPr>
+          <w:p>
+            <w:pPr>
+              <w:rPr>
+                <w:rFonts w:cstheme="minorHAnsi"/>
                 <w:color w:val="000000" w:themeColor="text1"/>
-                <w:sz w:val="22"/>
-                <w:szCs w:val="22"/>
-              </w:rPr>
-              <w:t>Match Successfully added!</w:t>
-            </w:r>
-            <w:r>
-              <w:rPr>
-                <w:rFonts w:asciiTheme="minorHAnsi" w:hAnsiTheme="minorHAnsi" w:cstheme="minorHAnsi"/>
+              </w:rPr>
+            </w:pPr>
+            <w:r>
+              <w:rPr>
+                <w:rFonts w:cstheme="minorHAnsi"/>
                 <w:color w:val="000000" w:themeColor="text1"/>
-                <w:sz w:val="22"/>
-                <w:szCs w:val="22"/>
-              </w:rPr>
-              <w:t>”</w:t>
-            </w:r>
-            <w:r>
-              <w:rPr>
-                <w:rFonts w:asciiTheme="minorHAnsi" w:hAnsiTheme="minorHAnsi" w:cstheme="minorHAnsi"/>
+              </w:rPr>
+              <w:t>Display the following message</w:t>
+            </w:r>
+          </w:p>
+          <w:p>
+            <w:pPr>
+              <w:rPr>
+                <w:rFonts w:cstheme="minorHAnsi"/>
+              </w:rPr>
+            </w:pPr>
+            <w:r>
+              <w:rPr>
+                <w:rFonts w:cstheme="minorHAnsi"/>
                 <w:color w:val="000000" w:themeColor="text1"/>
-                <w:sz w:val="22"/>
-                <w:szCs w:val="22"/>
-              </w:rPr>
-              <w:t xml:space="preserve"> for each of the matches added</w:t>
-            </w:r>
-          </w:p>
-        </w:tc>
-        <w:tc>
-          <w:tcPr>
-            <w:tcW w:w="2970" w:type="dxa"/>
+              </w:rPr>
+              <w:t>“Match Successfully added!” for each of the matches added</w:t>
+            </w:r>
+          </w:p>
+        </w:tc>
+        <w:tc>
+          <w:tcPr>
+            <w:tcW w:w="900" w:type="dxa"/>
           </w:tcPr>
           <w:p>
             <w:pPr>
@@ -2340,37 +2232,8 @@
             <w:r>
               <w:rPr>
                 <w:rFonts w:cstheme="minorHAnsi"/>
-                <w:color w:val="000000" w:themeColor="text1"/>
-              </w:rPr>
-              <w:t>Display the following message</w:t>
-            </w:r>
-          </w:p>
-          <w:p>
-            <w:pPr>
-              <w:rPr>
-                <w:rFonts w:cstheme="minorHAnsi"/>
-              </w:rPr>
-            </w:pPr>
-            <w:r>
-              <w:rPr>
-                <w:rFonts w:cstheme="minorHAnsi"/>
-                <w:color w:val="000000" w:themeColor="text1"/>
-              </w:rPr>
-              <w:t>“Match Successfully added!”</w:t>
-            </w:r>
-            <w:r>
-              <w:rPr>
-                <w:rFonts w:cstheme="minorHAnsi"/>
-                <w:color w:val="000000" w:themeColor="text1"/>
-              </w:rPr>
-              <w:t xml:space="preserve"> </w:t>
-            </w:r>
-            <w:r>
-              <w:rPr>
-                <w:rFonts w:cstheme="minorHAnsi"/>
-                <w:color w:val="000000" w:themeColor="text1"/>
-              </w:rPr>
-              <w:t>for each of the matches added</w:t>
+              </w:rPr>
+              <w:t>Pass</w:t>
             </w:r>
           </w:p>
         </w:tc>
@@ -2392,7 +2255,7 @@
         </w:tc>
         <w:tc>
           <w:tcPr>
-            <w:tcW w:w="1350" w:type="dxa"/>
+            <w:tcW w:w="1440" w:type="dxa"/>
           </w:tcPr>
           <w:p>
             <w:r>
@@ -2402,7 +2265,7 @@
         </w:tc>
         <w:tc>
           <w:tcPr>
-            <w:tcW w:w="2970" w:type="dxa"/>
+            <w:tcW w:w="2430" w:type="dxa"/>
           </w:tcPr>
           <w:p>
             <w:r>
@@ -2420,7 +2283,7 @@
         </w:tc>
         <w:tc>
           <w:tcPr>
-            <w:tcW w:w="2970" w:type="dxa"/>
+            <w:tcW w:w="2700" w:type="dxa"/>
           </w:tcPr>
           <w:p>
             <w:pPr>
@@ -2439,7 +2302,7 @@
         </w:tc>
         <w:tc>
           <w:tcPr>
-            <w:tcW w:w="2970" w:type="dxa"/>
+            <w:tcW w:w="2700" w:type="dxa"/>
           </w:tcPr>
           <w:p>
             <w:pPr>
@@ -2453,6 +2316,24 @@
                 <w:rFonts w:cstheme="minorHAnsi"/>
               </w:rPr>
               <w:t>Display all the statistics of the club “Juventus”</w:t>
+            </w:r>
+          </w:p>
+        </w:tc>
+        <w:tc>
+          <w:tcPr>
+            <w:tcW w:w="900" w:type="dxa"/>
+          </w:tcPr>
+          <w:p>
+            <w:pPr>
+              <w:rPr>
+                <w:rFonts w:cstheme="minorHAnsi"/>
+              </w:rPr>
+            </w:pPr>
+            <w:r>
+              <w:rPr>
+                <w:rFonts w:cstheme="minorHAnsi"/>
+              </w:rPr>
+              <w:t>Pass</w:t>
             </w:r>
           </w:p>
         </w:tc>
@@ -2473,7 +2354,7 @@
         </w:tc>
         <w:tc>
           <w:tcPr>
-            <w:tcW w:w="1350" w:type="dxa"/>
+            <w:tcW w:w="1440" w:type="dxa"/>
           </w:tcPr>
           <w:p>
             <w:r>
@@ -2483,7 +2364,7 @@
         </w:tc>
         <w:tc>
           <w:tcPr>
-            <w:tcW w:w="2970" w:type="dxa"/>
+            <w:tcW w:w="2430" w:type="dxa"/>
           </w:tcPr>
           <w:p>
             <w:r>
@@ -2493,20 +2374,42 @@
           <w:p/>
           <w:p>
             <w:r>
-              <w:t>Enter “</w:t>
+              <w:t>Enter “Arsenal” as the club name to display the statistics.</w:t>
+            </w:r>
+          </w:p>
+          <w:p/>
+          <w:p/>
+        </w:tc>
+        <w:tc>
+          <w:tcPr>
+            <w:tcW w:w="2700" w:type="dxa"/>
+          </w:tcPr>
+          <w:p>
+            <w:pPr>
+              <w:rPr>
+                <w:rFonts w:cstheme="minorHAnsi"/>
+              </w:rPr>
+            </w:pPr>
+            <w:r>
+              <w:rPr>
+                <w:rFonts w:cstheme="minorHAnsi"/>
+              </w:rPr>
+              <w:t>Display all the statistics of the club “</w:t>
             </w:r>
             <w:r>
               <w:t>Arsenal</w:t>
             </w:r>
             <w:r>
-              <w:t>” as the club name to display the statistics.</w:t>
-            </w:r>
-          </w:p>
-          <w:p/>
-        </w:tc>
-        <w:tc>
-          <w:tcPr>
-            <w:tcW w:w="2970" w:type="dxa"/>
+              <w:rPr>
+                <w:rFonts w:cstheme="minorHAnsi"/>
+              </w:rPr>
+              <w:t>”</w:t>
+            </w:r>
+          </w:p>
+        </w:tc>
+        <w:tc>
+          <w:tcPr>
+            <w:tcW w:w="2700" w:type="dxa"/>
           </w:tcPr>
           <w:p>
             <w:pPr>
@@ -2533,28 +2436,19 @@
         </w:tc>
         <w:tc>
           <w:tcPr>
-            <w:tcW w:w="2970" w:type="dxa"/>
-          </w:tcPr>
-          <w:p>
-            <w:pPr>
-              <w:rPr>
-                <w:rFonts w:cstheme="minorHAnsi"/>
-              </w:rPr>
-            </w:pPr>
-            <w:r>
-              <w:rPr>
-                <w:rFonts w:cstheme="minorHAnsi"/>
-              </w:rPr>
-              <w:t>Display all the statistics of the club “</w:t>
-            </w:r>
-            <w:r>
-              <w:t>Arsenal</w:t>
-            </w:r>
-            <w:r>
-              <w:rPr>
-                <w:rFonts w:cstheme="minorHAnsi"/>
-              </w:rPr>
-              <w:t>”</w:t>
+            <w:tcW w:w="900" w:type="dxa"/>
+          </w:tcPr>
+          <w:p>
+            <w:pPr>
+              <w:rPr>
+                <w:rFonts w:cstheme="minorHAnsi"/>
+              </w:rPr>
+            </w:pPr>
+            <w:r>
+              <w:rPr>
+                <w:rFonts w:cstheme="minorHAnsi"/>
+              </w:rPr>
+              <w:t>Pass</w:t>
             </w:r>
           </w:p>
         </w:tc>
@@ -2569,13 +2463,14 @@
               <w:jc w:val="center"/>
             </w:pPr>
             <w:r>
+              <w:lastRenderedPageBreak/>
               <w:t>10</w:t>
             </w:r>
           </w:p>
         </w:tc>
         <w:tc>
           <w:tcPr>
-            <w:tcW w:w="1350" w:type="dxa"/>
+            <w:tcW w:w="1440" w:type="dxa"/>
           </w:tcPr>
           <w:p>
             <w:r>
@@ -2585,7 +2480,7 @@
         </w:tc>
         <w:tc>
           <w:tcPr>
-            <w:tcW w:w="2970" w:type="dxa"/>
+            <w:tcW w:w="2430" w:type="dxa"/>
           </w:tcPr>
           <w:p>
             <w:r>
@@ -2595,19 +2490,41 @@
           <w:p/>
           <w:p>
             <w:r>
-              <w:t>Enter “</w:t>
+              <w:t>Enter “Barcelona” as the club name to display the statistics.</w:t>
+            </w:r>
+          </w:p>
+          <w:p/>
+        </w:tc>
+        <w:tc>
+          <w:tcPr>
+            <w:tcW w:w="2700" w:type="dxa"/>
+          </w:tcPr>
+          <w:p>
+            <w:pPr>
+              <w:rPr>
+                <w:rFonts w:cstheme="minorHAnsi"/>
+              </w:rPr>
+            </w:pPr>
+            <w:r>
+              <w:rPr>
+                <w:rFonts w:cstheme="minorHAnsi"/>
+              </w:rPr>
+              <w:t>Display all the statistics of the club “</w:t>
             </w:r>
             <w:r>
               <w:t>Barcelona</w:t>
             </w:r>
             <w:r>
-              <w:t>” as the club name to display the statistics.</w:t>
-            </w:r>
-          </w:p>
-        </w:tc>
-        <w:tc>
-          <w:tcPr>
-            <w:tcW w:w="2970" w:type="dxa"/>
+              <w:rPr>
+                <w:rFonts w:cstheme="minorHAnsi"/>
+              </w:rPr>
+              <w:t>”</w:t>
+            </w:r>
+          </w:p>
+        </w:tc>
+        <w:tc>
+          <w:tcPr>
+            <w:tcW w:w="2700" w:type="dxa"/>
           </w:tcPr>
           <w:p>
             <w:pPr>
@@ -2634,28 +2551,19 @@
         </w:tc>
         <w:tc>
           <w:tcPr>
-            <w:tcW w:w="2970" w:type="dxa"/>
-          </w:tcPr>
-          <w:p>
-            <w:pPr>
-              <w:rPr>
-                <w:rFonts w:cstheme="minorHAnsi"/>
-              </w:rPr>
-            </w:pPr>
-            <w:r>
-              <w:rPr>
-                <w:rFonts w:cstheme="minorHAnsi"/>
-              </w:rPr>
-              <w:t>Display all the statistics of the club “</w:t>
-            </w:r>
-            <w:r>
-              <w:t>Barcelona</w:t>
-            </w:r>
-            <w:r>
-              <w:rPr>
-                <w:rFonts w:cstheme="minorHAnsi"/>
-              </w:rPr>
-              <w:t>”</w:t>
+            <w:tcW w:w="900" w:type="dxa"/>
+          </w:tcPr>
+          <w:p>
+            <w:pPr>
+              <w:rPr>
+                <w:rFonts w:cstheme="minorHAnsi"/>
+              </w:rPr>
+            </w:pPr>
+            <w:r>
+              <w:rPr>
+                <w:rFonts w:cstheme="minorHAnsi"/>
+              </w:rPr>
+              <w:t>Pass</w:t>
             </w:r>
           </w:p>
         </w:tc>
@@ -2670,14 +2578,13 @@
               <w:jc w:val="center"/>
             </w:pPr>
             <w:r>
-              <w:lastRenderedPageBreak/>
               <w:t>11</w:t>
             </w:r>
           </w:p>
         </w:tc>
         <w:tc>
           <w:tcPr>
-            <w:tcW w:w="1350" w:type="dxa"/>
+            <w:tcW w:w="1440" w:type="dxa"/>
           </w:tcPr>
           <w:p>
             <w:r>
@@ -2687,7 +2594,7 @@
         </w:tc>
         <w:tc>
           <w:tcPr>
-            <w:tcW w:w="2970" w:type="dxa"/>
+            <w:tcW w:w="2430" w:type="dxa"/>
           </w:tcPr>
           <w:p>
             <w:r>
@@ -2697,20 +2604,14 @@
           <w:p/>
           <w:p>
             <w:r>
-              <w:t>Enter “Ba</w:t>
-            </w:r>
-            <w:r>
-              <w:t>rnsley</w:t>
-            </w:r>
-            <w:r>
-              <w:t>” as the club name to display the statistics.</w:t>
+              <w:t>Enter “Barnsley” as the club name to display the statistics.</w:t>
             </w:r>
           </w:p>
           <w:p/>
         </w:tc>
         <w:tc>
           <w:tcPr>
-            <w:tcW w:w="2970" w:type="dxa"/>
+            <w:tcW w:w="2700" w:type="dxa"/>
           </w:tcPr>
           <w:p>
             <w:pPr>
@@ -2737,7 +2638,7 @@
         </w:tc>
         <w:tc>
           <w:tcPr>
-            <w:tcW w:w="2970" w:type="dxa"/>
+            <w:tcW w:w="2700" w:type="dxa"/>
           </w:tcPr>
           <w:p>
             <w:pPr>
@@ -2759,6 +2660,24 @@
                 <w:rFonts w:cstheme="minorHAnsi"/>
               </w:rPr>
               <w:t>”</w:t>
+            </w:r>
+          </w:p>
+        </w:tc>
+        <w:tc>
+          <w:tcPr>
+            <w:tcW w:w="900" w:type="dxa"/>
+          </w:tcPr>
+          <w:p>
+            <w:pPr>
+              <w:rPr>
+                <w:rFonts w:cstheme="minorHAnsi"/>
+              </w:rPr>
+            </w:pPr>
+            <w:r>
+              <w:rPr>
+                <w:rFonts w:cstheme="minorHAnsi"/>
+              </w:rPr>
+              <w:t>Pass</w:t>
             </w:r>
           </w:p>
         </w:tc>
@@ -2779,7 +2698,7 @@
         </w:tc>
         <w:tc>
           <w:tcPr>
-            <w:tcW w:w="1350" w:type="dxa"/>
+            <w:tcW w:w="1440" w:type="dxa"/>
           </w:tcPr>
           <w:p>
             <w:r>
@@ -2789,7 +2708,7 @@
         </w:tc>
         <w:tc>
           <w:tcPr>
-            <w:tcW w:w="2970" w:type="dxa"/>
+            <w:tcW w:w="2430" w:type="dxa"/>
           </w:tcPr>
           <w:p>
             <w:r>
@@ -2806,7 +2725,7 @@
         </w:tc>
         <w:tc>
           <w:tcPr>
-            <w:tcW w:w="2970" w:type="dxa"/>
+            <w:tcW w:w="2700" w:type="dxa"/>
           </w:tcPr>
           <w:p>
             <w:pPr>
@@ -2824,7 +2743,7 @@
         </w:tc>
         <w:tc>
           <w:tcPr>
-            <w:tcW w:w="2970" w:type="dxa"/>
+            <w:tcW w:w="2700" w:type="dxa"/>
           </w:tcPr>
           <w:p>
             <w:pPr>
@@ -2837,6 +2756,24 @@
                 <w:rFonts w:cstheme="minorHAnsi"/>
               </w:rPr>
               <w:t>Displays the Premier League Table for the season 2020-21 sort in descending order of points</w:t>
+            </w:r>
+          </w:p>
+        </w:tc>
+        <w:tc>
+          <w:tcPr>
+            <w:tcW w:w="900" w:type="dxa"/>
+          </w:tcPr>
+          <w:p>
+            <w:pPr>
+              <w:rPr>
+                <w:rFonts w:cstheme="minorHAnsi"/>
+              </w:rPr>
+            </w:pPr>
+            <w:r>
+              <w:rPr>
+                <w:rFonts w:cstheme="minorHAnsi"/>
+              </w:rPr>
+              <w:t>Pass</w:t>
             </w:r>
           </w:p>
         </w:tc>
@@ -2850,42 +2787,2226 @@
             <w:pPr>
               <w:jc w:val="center"/>
             </w:pPr>
-          </w:p>
-        </w:tc>
-        <w:tc>
-          <w:tcPr>
-            <w:tcW w:w="1350" w:type="dxa"/>
-          </w:tcPr>
+            <w:r>
+              <w:t>13</w:t>
+            </w:r>
+          </w:p>
+        </w:tc>
+        <w:tc>
+          <w:tcPr>
+            <w:tcW w:w="1440" w:type="dxa"/>
+          </w:tcPr>
+          <w:p>
+            <w:r>
+              <w:t>Add Played Match</w:t>
+            </w:r>
+          </w:p>
+        </w:tc>
+        <w:tc>
+          <w:tcPr>
+            <w:tcW w:w="2430" w:type="dxa"/>
+          </w:tcPr>
+          <w:p>
+            <w:r>
+              <w:t>Select the option 5 from the menu</w:t>
+            </w:r>
+          </w:p>
           <w:p/>
-        </w:tc>
-        <w:tc>
-          <w:tcPr>
-            <w:tcW w:w="2970" w:type="dxa"/>
-          </w:tcPr>
+          <w:p>
+            <w:r>
+              <w:t>Add all the following matches by repeatedly selecting the “Add Played Match Option” for other seasons</w:t>
+            </w:r>
+          </w:p>
           <w:p/>
-        </w:tc>
-        <w:tc>
-          <w:tcPr>
-            <w:tcW w:w="2970" w:type="dxa"/>
-          </w:tcPr>
-          <w:p>
-            <w:pPr>
-              <w:rPr>
-                <w:rFonts w:cstheme="minorHAnsi"/>
-              </w:rPr>
-            </w:pPr>
-          </w:p>
-        </w:tc>
-        <w:tc>
-          <w:tcPr>
-            <w:tcW w:w="2970" w:type="dxa"/>
-          </w:tcPr>
-          <w:p>
-            <w:pPr>
-              <w:rPr>
-                <w:rFonts w:cstheme="minorHAnsi"/>
-              </w:rPr>
-            </w:pPr>
+          <w:tbl>
+            <w:tblPr>
+              <w:tblStyle w:val="TableGrid"/>
+              <w:tblW w:w="0" w:type="auto"/>
+              <w:tblLook w:val="04A0" w:firstRow="1" w:lastRow="0" w:firstColumn="1" w:lastColumn="0" w:noHBand="0" w:noVBand="1"/>
+            </w:tblPr>
+            <w:tblGrid>
+              <w:gridCol w:w="2204"/>
+            </w:tblGrid>
+            <w:tr>
+              <w:tc>
+                <w:tcPr>
+                  <w:tcW w:w="2744" w:type="dxa"/>
+                </w:tcPr>
+                <w:p>
+                  <w:r>
+                    <w:t>Club name 1: Juventus</w:t>
+                  </w:r>
+                </w:p>
+                <w:p>
+                  <w:r>
+                    <w:t>Goal Scored: 9</w:t>
+                  </w:r>
+                </w:p>
+                <w:p>
+                  <w:r>
+                    <w:t>Club name 2: Barcelona</w:t>
+                  </w:r>
+                </w:p>
+                <w:p>
+                  <w:r>
+                    <w:t>Goal Scored: 6</w:t>
+                  </w:r>
+                </w:p>
+                <w:p>
+                  <w:r>
+                    <w:t>Day: 20</w:t>
+                  </w:r>
+                </w:p>
+                <w:p>
+                  <w:r>
+                    <w:t>Month: 12</w:t>
+                  </w:r>
+                </w:p>
+                <w:p>
+                  <w:r>
+                    <w:t>Year: 2020</w:t>
+                  </w:r>
+                </w:p>
+                <w:p/>
+                <w:p>
+                  <w:r>
+                    <w:t>Select 2019-20 as the season</w:t>
+                  </w:r>
+                </w:p>
+                <w:p/>
+                <w:p>
+                  <w:r>
+                    <w:t>Enter match type as “Away”</w:t>
+                  </w:r>
+                </w:p>
+                <w:p/>
+                <w:p>
+                  <w:r>
+                    <w:t xml:space="preserve">Enter “Y” to make sure that the details </w:t>
+                  </w:r>
+                  <w:r>
+                    <w:lastRenderedPageBreak/>
+                    <w:t>entered are correct and to continue</w:t>
+                  </w:r>
+                </w:p>
+                <w:p/>
+              </w:tc>
+            </w:tr>
+            <w:tr>
+              <w:tc>
+                <w:tcPr>
+                  <w:tcW w:w="2744" w:type="dxa"/>
+                </w:tcPr>
+                <w:p>
+                  <w:r>
+                    <w:lastRenderedPageBreak/>
+                    <w:t>Club name 1: Barnsley</w:t>
+                  </w:r>
+                </w:p>
+                <w:p>
+                  <w:r>
+                    <w:t>Goal Scored: 6</w:t>
+                  </w:r>
+                </w:p>
+                <w:p>
+                  <w:r>
+                    <w:t>Club name 2: Juventus</w:t>
+                  </w:r>
+                </w:p>
+                <w:p>
+                  <w:r>
+                    <w:t>Goal Scored: 4</w:t>
+                  </w:r>
+                </w:p>
+                <w:p>
+                  <w:r>
+                    <w:t>Day: 14</w:t>
+                  </w:r>
+                </w:p>
+                <w:p>
+                  <w:r>
+                    <w:t>Month: 12</w:t>
+                  </w:r>
+                </w:p>
+                <w:p>
+                  <w:r>
+                    <w:t>Year: 2020</w:t>
+                  </w:r>
+                </w:p>
+                <w:p/>
+                <w:p>
+                  <w:r>
+                    <w:t>Select 2019-20 as the season</w:t>
+                  </w:r>
+                </w:p>
+                <w:p/>
+                <w:p>
+                  <w:r>
+                    <w:t>Enter match type as “Away”</w:t>
+                  </w:r>
+                </w:p>
+                <w:p/>
+                <w:p>
+                  <w:r>
+                    <w:t>Enter “Y” to make sure that the details entered are correct and to continue</w:t>
+                  </w:r>
+                </w:p>
+                <w:p/>
+              </w:tc>
+            </w:tr>
+            <w:tr>
+              <w:tc>
+                <w:tcPr>
+                  <w:tcW w:w="2744" w:type="dxa"/>
+                </w:tcPr>
+                <w:p>
+                  <w:r>
+                    <w:t>Club name 1: Arsenal</w:t>
+                  </w:r>
+                </w:p>
+                <w:p>
+                  <w:r>
+                    <w:t>Goal Scored: 5</w:t>
+                  </w:r>
+                </w:p>
+                <w:p>
+                  <w:r>
+                    <w:t>Club name 2: Juventus</w:t>
+                  </w:r>
+                </w:p>
+                <w:p>
+                  <w:r>
+                    <w:t>Goal Scored: 1</w:t>
+                  </w:r>
+                </w:p>
+                <w:p>
+                  <w:r>
+                    <w:t>Day: 22</w:t>
+                  </w:r>
+                </w:p>
+                <w:p>
+                  <w:r>
+                    <w:t>Month: 10</w:t>
+                  </w:r>
+                </w:p>
+                <w:p>
+                  <w:r>
+                    <w:t>Year: 2020</w:t>
+                  </w:r>
+                </w:p>
+                <w:p/>
+                <w:p>
+                  <w:r>
+                    <w:t>Select 2019-20 as the season</w:t>
+                  </w:r>
+                </w:p>
+                <w:p/>
+                <w:p>
+                  <w:r>
+                    <w:t>Enter match type as “Home”</w:t>
+                  </w:r>
+                </w:p>
+                <w:p/>
+                <w:p>
+                  <w:r>
+                    <w:t>Enter “Y” to make sure that the details entered are correct and to continue</w:t>
+                  </w:r>
+                </w:p>
+                <w:p/>
+              </w:tc>
+            </w:tr>
+            <w:tr>
+              <w:tc>
+                <w:tcPr>
+                  <w:tcW w:w="2744" w:type="dxa"/>
+                </w:tcPr>
+                <w:p>
+                  <w:r>
+                    <w:t>Club name 1: Juventus</w:t>
+                  </w:r>
+                </w:p>
+                <w:p>
+                  <w:r>
+                    <w:t>Goal Scored: 3</w:t>
+                  </w:r>
+                </w:p>
+                <w:p>
+                  <w:r>
+                    <w:lastRenderedPageBreak/>
+                    <w:t>Club name 2: Juventus</w:t>
+                  </w:r>
+                </w:p>
+                <w:p>
+                  <w:r>
+                    <w:t>Goal Scored: 2</w:t>
+                  </w:r>
+                </w:p>
+                <w:p>
+                  <w:r>
+                    <w:t>Day: 10</w:t>
+                  </w:r>
+                </w:p>
+                <w:p>
+                  <w:r>
+                    <w:t>Month: 11</w:t>
+                  </w:r>
+                </w:p>
+                <w:p>
+                  <w:r>
+                    <w:t>Year: 2018</w:t>
+                  </w:r>
+                </w:p>
+                <w:p/>
+                <w:p>
+                  <w:r>
+                    <w:t>Select 2018-19 as the season</w:t>
+                  </w:r>
+                </w:p>
+                <w:p/>
+                <w:p>
+                  <w:r>
+                    <w:t>Enter match type as “Home”</w:t>
+                  </w:r>
+                </w:p>
+                <w:p/>
+                <w:p>
+                  <w:r>
+                    <w:t>Enter “Y” to make sure that the details entered are correct and to continue</w:t>
+                  </w:r>
+                </w:p>
+                <w:p/>
+              </w:tc>
+            </w:tr>
+          </w:tbl>
+          <w:p/>
+          <w:p/>
+          <w:p/>
+          <w:p/>
+        </w:tc>
+        <w:tc>
+          <w:tcPr>
+            <w:tcW w:w="2700" w:type="dxa"/>
+          </w:tcPr>
+          <w:p>
+            <w:pPr>
+              <w:rPr>
+                <w:rFonts w:cstheme="minorHAnsi"/>
+                <w:color w:val="000000" w:themeColor="text1"/>
+              </w:rPr>
+            </w:pPr>
+            <w:r>
+              <w:rPr>
+                <w:rFonts w:cstheme="minorHAnsi"/>
+                <w:color w:val="000000" w:themeColor="text1"/>
+              </w:rPr>
+              <w:lastRenderedPageBreak/>
+              <w:t>Display the following message</w:t>
+            </w:r>
+          </w:p>
+          <w:p>
+            <w:pPr>
+              <w:rPr>
+                <w:rFonts w:cstheme="minorHAnsi"/>
+              </w:rPr>
+            </w:pPr>
+            <w:r>
+              <w:rPr>
+                <w:rFonts w:cstheme="minorHAnsi"/>
+                <w:color w:val="000000" w:themeColor="text1"/>
+              </w:rPr>
+              <w:t>“Match Successfully added!” for each of the matches added</w:t>
+            </w:r>
+          </w:p>
+        </w:tc>
+        <w:tc>
+          <w:tcPr>
+            <w:tcW w:w="2700" w:type="dxa"/>
+          </w:tcPr>
+          <w:p>
+            <w:pPr>
+              <w:rPr>
+                <w:rFonts w:cstheme="minorHAnsi"/>
+                <w:color w:val="000000" w:themeColor="text1"/>
+              </w:rPr>
+            </w:pPr>
+            <w:r>
+              <w:rPr>
+                <w:rFonts w:cstheme="minorHAnsi"/>
+                <w:color w:val="000000" w:themeColor="text1"/>
+              </w:rPr>
+              <w:t>Display the following message</w:t>
+            </w:r>
+          </w:p>
+          <w:p>
+            <w:pPr>
+              <w:rPr>
+                <w:rFonts w:cstheme="minorHAnsi"/>
+              </w:rPr>
+            </w:pPr>
+            <w:r>
+              <w:rPr>
+                <w:rFonts w:cstheme="minorHAnsi"/>
+                <w:color w:val="000000" w:themeColor="text1"/>
+              </w:rPr>
+              <w:t>“Match Successfully added!” for each of the matches added</w:t>
+            </w:r>
+          </w:p>
+        </w:tc>
+        <w:tc>
+          <w:tcPr>
+            <w:tcW w:w="900" w:type="dxa"/>
+          </w:tcPr>
+          <w:p>
+            <w:pPr>
+              <w:rPr>
+                <w:rFonts w:cstheme="minorHAnsi"/>
+                <w:color w:val="000000" w:themeColor="text1"/>
+              </w:rPr>
+            </w:pPr>
+            <w:r>
+              <w:rPr>
+                <w:rFonts w:cstheme="minorHAnsi"/>
+              </w:rPr>
+              <w:t>Pass</w:t>
+            </w:r>
+          </w:p>
+        </w:tc>
+      </w:tr>
+      <w:tr>
+        <w:tc>
+          <w:tcPr>
+            <w:tcW w:w="990" w:type="dxa"/>
+          </w:tcPr>
+          <w:p>
+            <w:pPr>
+              <w:jc w:val="center"/>
+            </w:pPr>
+            <w:r>
+              <w:lastRenderedPageBreak/>
+              <w:t>14</w:t>
+            </w:r>
+          </w:p>
+        </w:tc>
+        <w:tc>
+          <w:tcPr>
+            <w:tcW w:w="1440" w:type="dxa"/>
+          </w:tcPr>
+          <w:p>
+            <w:r>
+              <w:t xml:space="preserve">Display Club Statistics </w:t>
+            </w:r>
+          </w:p>
+        </w:tc>
+        <w:tc>
+          <w:tcPr>
+            <w:tcW w:w="2430" w:type="dxa"/>
+          </w:tcPr>
+          <w:p>
+            <w:r>
+              <w:t>Select the option 3 from the menu</w:t>
+            </w:r>
+          </w:p>
+          <w:p/>
+          <w:p>
+            <w:r>
+              <w:t>Enter “Juventus” as the club name to display the statistics.</w:t>
+            </w:r>
+          </w:p>
+          <w:p/>
+          <w:p>
+            <w:r>
+              <w:t>Repeat this process for the other clubs such as “Barcelona”, “Barnsley”, “Arsenal”</w:t>
+            </w:r>
+          </w:p>
+          <w:p/>
+          <w:p/>
+        </w:tc>
+        <w:tc>
+          <w:tcPr>
+            <w:tcW w:w="2700" w:type="dxa"/>
+          </w:tcPr>
+          <w:p>
+            <w:pPr>
+              <w:rPr>
+                <w:rFonts w:cstheme="minorHAnsi"/>
+              </w:rPr>
+            </w:pPr>
+            <w:r>
+              <w:rPr>
+                <w:rFonts w:cstheme="minorHAnsi"/>
+              </w:rPr>
+              <w:t>Display all the statistics of the club “Juventus”</w:t>
+            </w:r>
+          </w:p>
+          <w:p>
+            <w:pPr>
+              <w:rPr>
+                <w:rFonts w:cstheme="minorHAnsi"/>
+                <w:color w:val="000000" w:themeColor="text1"/>
+              </w:rPr>
+            </w:pPr>
+          </w:p>
+          <w:p>
+            <w:pPr>
+              <w:rPr>
+                <w:rFonts w:cstheme="minorHAnsi"/>
+              </w:rPr>
+            </w:pPr>
+            <w:r>
+              <w:rPr>
+                <w:rFonts w:cstheme="minorHAnsi"/>
+              </w:rPr>
+              <w:t>Display all the statistics of the club “</w:t>
+            </w:r>
+            <w:r>
+              <w:t>Barcelona</w:t>
+            </w:r>
+            <w:r>
+              <w:rPr>
+                <w:rFonts w:cstheme="minorHAnsi"/>
+              </w:rPr>
+              <w:t>”</w:t>
+            </w:r>
+          </w:p>
+          <w:p>
+            <w:pPr>
+              <w:rPr>
+                <w:rFonts w:cstheme="minorHAnsi"/>
+                <w:color w:val="000000" w:themeColor="text1"/>
+              </w:rPr>
+            </w:pPr>
+          </w:p>
+          <w:p>
+            <w:pPr>
+              <w:rPr>
+                <w:rFonts w:cstheme="minorHAnsi"/>
+              </w:rPr>
+            </w:pPr>
+            <w:r>
+              <w:rPr>
+                <w:rFonts w:cstheme="minorHAnsi"/>
+              </w:rPr>
+              <w:t>Display all the statistics of the club “</w:t>
+            </w:r>
+            <w:r>
+              <w:t>Barnsley</w:t>
+            </w:r>
+            <w:r>
+              <w:rPr>
+                <w:rFonts w:cstheme="minorHAnsi"/>
+              </w:rPr>
+              <w:t>”</w:t>
+            </w:r>
+          </w:p>
+          <w:p>
+            <w:pPr>
+              <w:rPr>
+                <w:rFonts w:cstheme="minorHAnsi"/>
+                <w:color w:val="000000" w:themeColor="text1"/>
+              </w:rPr>
+            </w:pPr>
+          </w:p>
+          <w:p>
+            <w:pPr>
+              <w:rPr>
+                <w:rFonts w:cstheme="minorHAnsi"/>
+              </w:rPr>
+            </w:pPr>
+            <w:r>
+              <w:rPr>
+                <w:rFonts w:cstheme="minorHAnsi"/>
+              </w:rPr>
+              <w:t>Display all the statistics of the club “</w:t>
+            </w:r>
+            <w:r>
+              <w:t>Arsenal</w:t>
+            </w:r>
+            <w:r>
+              <w:rPr>
+                <w:rFonts w:cstheme="minorHAnsi"/>
+              </w:rPr>
+              <w:t>”</w:t>
+            </w:r>
+          </w:p>
+          <w:p>
+            <w:pPr>
+              <w:rPr>
+                <w:rFonts w:cstheme="minorHAnsi"/>
+                <w:color w:val="000000" w:themeColor="text1"/>
+              </w:rPr>
+            </w:pPr>
+          </w:p>
+        </w:tc>
+        <w:tc>
+          <w:tcPr>
+            <w:tcW w:w="2700" w:type="dxa"/>
+          </w:tcPr>
+          <w:p>
+            <w:pPr>
+              <w:rPr>
+                <w:rFonts w:cstheme="minorHAnsi"/>
+              </w:rPr>
+            </w:pPr>
+            <w:r>
+              <w:rPr>
+                <w:rFonts w:cstheme="minorHAnsi"/>
+              </w:rPr>
+              <w:t>Display all the statistics of the club “Juventus”</w:t>
+            </w:r>
+          </w:p>
+          <w:p>
+            <w:pPr>
+              <w:rPr>
+                <w:rFonts w:cstheme="minorHAnsi"/>
+                <w:color w:val="000000" w:themeColor="text1"/>
+              </w:rPr>
+            </w:pPr>
+          </w:p>
+          <w:p>
+            <w:pPr>
+              <w:rPr>
+                <w:rFonts w:cstheme="minorHAnsi"/>
+              </w:rPr>
+            </w:pPr>
+            <w:r>
+              <w:rPr>
+                <w:rFonts w:cstheme="minorHAnsi"/>
+              </w:rPr>
+              <w:t>Display all the statistics of the club “</w:t>
+            </w:r>
+            <w:r>
+              <w:t>Barcelona</w:t>
+            </w:r>
+            <w:r>
+              <w:rPr>
+                <w:rFonts w:cstheme="minorHAnsi"/>
+              </w:rPr>
+              <w:t>”</w:t>
+            </w:r>
+          </w:p>
+          <w:p>
+            <w:pPr>
+              <w:rPr>
+                <w:rFonts w:cstheme="minorHAnsi"/>
+                <w:color w:val="000000" w:themeColor="text1"/>
+              </w:rPr>
+            </w:pPr>
+          </w:p>
+          <w:p>
+            <w:pPr>
+              <w:rPr>
+                <w:rFonts w:cstheme="minorHAnsi"/>
+              </w:rPr>
+            </w:pPr>
+            <w:r>
+              <w:rPr>
+                <w:rFonts w:cstheme="minorHAnsi"/>
+              </w:rPr>
+              <w:t>Display all the statistics of the club “</w:t>
+            </w:r>
+            <w:r>
+              <w:t>Barnsley</w:t>
+            </w:r>
+            <w:r>
+              <w:rPr>
+                <w:rFonts w:cstheme="minorHAnsi"/>
+              </w:rPr>
+              <w:t>”</w:t>
+            </w:r>
+          </w:p>
+          <w:p>
+            <w:pPr>
+              <w:rPr>
+                <w:rFonts w:cstheme="minorHAnsi"/>
+                <w:color w:val="000000" w:themeColor="text1"/>
+              </w:rPr>
+            </w:pPr>
+          </w:p>
+          <w:p>
+            <w:pPr>
+              <w:rPr>
+                <w:rFonts w:cstheme="minorHAnsi"/>
+              </w:rPr>
+            </w:pPr>
+            <w:r>
+              <w:rPr>
+                <w:rFonts w:cstheme="minorHAnsi"/>
+              </w:rPr>
+              <w:t>Display all the statistics of the club “</w:t>
+            </w:r>
+            <w:r>
+              <w:t>Arsenal</w:t>
+            </w:r>
+            <w:r>
+              <w:rPr>
+                <w:rFonts w:cstheme="minorHAnsi"/>
+              </w:rPr>
+              <w:t>”</w:t>
+            </w:r>
+          </w:p>
+          <w:p>
+            <w:pPr>
+              <w:rPr>
+                <w:rFonts w:cstheme="minorHAnsi"/>
+                <w:color w:val="000000" w:themeColor="text1"/>
+              </w:rPr>
+            </w:pPr>
+          </w:p>
+        </w:tc>
+        <w:tc>
+          <w:tcPr>
+            <w:tcW w:w="900" w:type="dxa"/>
+          </w:tcPr>
+          <w:p>
+            <w:pPr>
+              <w:rPr>
+                <w:rFonts w:cstheme="minorHAnsi"/>
+              </w:rPr>
+            </w:pPr>
+            <w:r>
+              <w:rPr>
+                <w:rFonts w:cstheme="minorHAnsi"/>
+              </w:rPr>
+              <w:t>Pass</w:t>
+            </w:r>
+          </w:p>
+        </w:tc>
+      </w:tr>
+      <w:tr>
+        <w:tc>
+          <w:tcPr>
+            <w:tcW w:w="990" w:type="dxa"/>
+          </w:tcPr>
+          <w:p>
+            <w:pPr>
+              <w:jc w:val="center"/>
+            </w:pPr>
+            <w:r>
+              <w:t>15</w:t>
+            </w:r>
+          </w:p>
+        </w:tc>
+        <w:tc>
+          <w:tcPr>
+            <w:tcW w:w="1440" w:type="dxa"/>
+          </w:tcPr>
+          <w:p>
+            <w:r>
+              <w:t>Display Premier League Table</w:t>
+            </w:r>
+          </w:p>
+        </w:tc>
+        <w:tc>
+          <w:tcPr>
+            <w:tcW w:w="2430" w:type="dxa"/>
+          </w:tcPr>
+          <w:p>
+            <w:r>
+              <w:t>Select the option 4 from the menu</w:t>
+            </w:r>
+          </w:p>
+          <w:p/>
+          <w:p>
+            <w:r>
+              <w:t>Enter “20</w:t>
+            </w:r>
+            <w:r>
+              <w:t>19-20</w:t>
+            </w:r>
+            <w:r>
+              <w:t>” as the season</w:t>
+            </w:r>
+          </w:p>
+          <w:p/>
+        </w:tc>
+        <w:tc>
+          <w:tcPr>
+            <w:tcW w:w="2700" w:type="dxa"/>
+          </w:tcPr>
+          <w:p>
+            <w:pPr>
+              <w:rPr>
+                <w:rFonts w:cstheme="minorHAnsi"/>
+              </w:rPr>
+            </w:pPr>
+            <w:r>
+              <w:rPr>
+                <w:rFonts w:cstheme="minorHAnsi"/>
+              </w:rPr>
+              <w:t xml:space="preserve">Displays the Premier League Table for the season </w:t>
+            </w:r>
+            <w:r>
+              <w:t>2019-20</w:t>
+            </w:r>
+            <w:r>
+              <w:t xml:space="preserve"> </w:t>
+            </w:r>
+            <w:r>
+              <w:rPr>
+                <w:rFonts w:cstheme="minorHAnsi"/>
+              </w:rPr>
+              <w:t>sort in descending order of points</w:t>
+            </w:r>
+          </w:p>
+        </w:tc>
+        <w:tc>
+          <w:tcPr>
+            <w:tcW w:w="2700" w:type="dxa"/>
+          </w:tcPr>
+          <w:p>
+            <w:pPr>
+              <w:rPr>
+                <w:rFonts w:cstheme="minorHAnsi"/>
+              </w:rPr>
+            </w:pPr>
+            <w:r>
+              <w:rPr>
+                <w:rFonts w:cstheme="minorHAnsi"/>
+              </w:rPr>
+              <w:t xml:space="preserve">Displays the Premier League Table for the season </w:t>
+            </w:r>
+            <w:r>
+              <w:t>2019-20</w:t>
+            </w:r>
+            <w:r>
+              <w:t xml:space="preserve"> </w:t>
+            </w:r>
+            <w:r>
+              <w:rPr>
+                <w:rFonts w:cstheme="minorHAnsi"/>
+              </w:rPr>
+              <w:t>sort in descending order of points</w:t>
+            </w:r>
+          </w:p>
+        </w:tc>
+        <w:tc>
+          <w:tcPr>
+            <w:tcW w:w="900" w:type="dxa"/>
+          </w:tcPr>
+          <w:p>
+            <w:pPr>
+              <w:rPr>
+                <w:rFonts w:cstheme="minorHAnsi"/>
+              </w:rPr>
+            </w:pPr>
+            <w:r>
+              <w:rPr>
+                <w:rFonts w:cstheme="minorHAnsi"/>
+              </w:rPr>
+              <w:t>Pass</w:t>
+            </w:r>
+          </w:p>
+        </w:tc>
+      </w:tr>
+      <w:tr>
+        <w:tc>
+          <w:tcPr>
+            <w:tcW w:w="990" w:type="dxa"/>
+          </w:tcPr>
+          <w:p>
+            <w:pPr>
+              <w:jc w:val="center"/>
+            </w:pPr>
+            <w:r>
+              <w:t>1</w:t>
+            </w:r>
+            <w:r>
+              <w:t>6</w:t>
+            </w:r>
+          </w:p>
+        </w:tc>
+        <w:tc>
+          <w:tcPr>
+            <w:tcW w:w="1440" w:type="dxa"/>
+          </w:tcPr>
+          <w:p>
+            <w:r>
+              <w:t>Display Premier League Table</w:t>
+            </w:r>
+          </w:p>
+        </w:tc>
+        <w:tc>
+          <w:tcPr>
+            <w:tcW w:w="2430" w:type="dxa"/>
+          </w:tcPr>
+          <w:p>
+            <w:r>
+              <w:t>Select the option 4 from the menu</w:t>
+            </w:r>
+          </w:p>
+          <w:p/>
+          <w:p>
+            <w:r>
+              <w:t>Enter “201</w:t>
+            </w:r>
+            <w:r>
+              <w:t>8</w:t>
+            </w:r>
+            <w:r>
+              <w:t>-</w:t>
+            </w:r>
+            <w:r>
+              <w:t>19</w:t>
+            </w:r>
+            <w:r>
+              <w:t>” as the season</w:t>
+            </w:r>
+          </w:p>
+          <w:p/>
+        </w:tc>
+        <w:tc>
+          <w:tcPr>
+            <w:tcW w:w="2700" w:type="dxa"/>
+          </w:tcPr>
+          <w:p>
+            <w:pPr>
+              <w:rPr>
+                <w:rFonts w:cstheme="minorHAnsi"/>
+              </w:rPr>
+            </w:pPr>
+            <w:r>
+              <w:rPr>
+                <w:rFonts w:cstheme="minorHAnsi"/>
+              </w:rPr>
+              <w:t xml:space="preserve">Displays the Premier League Table for the season </w:t>
+            </w:r>
+            <w:r>
+              <w:t>2018-19</w:t>
+            </w:r>
+            <w:r>
+              <w:t xml:space="preserve"> </w:t>
+            </w:r>
+            <w:r>
+              <w:rPr>
+                <w:rFonts w:cstheme="minorHAnsi"/>
+              </w:rPr>
+              <w:t>sort in descending order of points</w:t>
+            </w:r>
+          </w:p>
+        </w:tc>
+        <w:tc>
+          <w:tcPr>
+            <w:tcW w:w="2700" w:type="dxa"/>
+          </w:tcPr>
+          <w:p>
+            <w:pPr>
+              <w:rPr>
+                <w:rFonts w:cstheme="minorHAnsi"/>
+              </w:rPr>
+            </w:pPr>
+            <w:r>
+              <w:rPr>
+                <w:rFonts w:cstheme="minorHAnsi"/>
+              </w:rPr>
+              <w:t xml:space="preserve">Displays the Premier League Table for the season </w:t>
+            </w:r>
+            <w:r>
+              <w:t>2018-19</w:t>
+            </w:r>
+            <w:r>
+              <w:t xml:space="preserve"> </w:t>
+            </w:r>
+            <w:r>
+              <w:rPr>
+                <w:rFonts w:cstheme="minorHAnsi"/>
+              </w:rPr>
+              <w:t>sort in descending order of points</w:t>
+            </w:r>
+          </w:p>
+        </w:tc>
+        <w:tc>
+          <w:tcPr>
+            <w:tcW w:w="900" w:type="dxa"/>
+          </w:tcPr>
+          <w:p>
+            <w:pPr>
+              <w:rPr>
+                <w:rFonts w:cstheme="minorHAnsi"/>
+              </w:rPr>
+            </w:pPr>
+            <w:r>
+              <w:rPr>
+                <w:rFonts w:cstheme="minorHAnsi"/>
+              </w:rPr>
+              <w:t>Pass</w:t>
+            </w:r>
+          </w:p>
+        </w:tc>
+      </w:tr>
+      <w:tr>
+        <w:tc>
+          <w:tcPr>
+            <w:tcW w:w="990" w:type="dxa"/>
+          </w:tcPr>
+          <w:p>
+            <w:pPr>
+              <w:jc w:val="center"/>
+            </w:pPr>
+            <w:r>
+              <w:lastRenderedPageBreak/>
+              <w:t>17</w:t>
+            </w:r>
+          </w:p>
+        </w:tc>
+        <w:tc>
+          <w:tcPr>
+            <w:tcW w:w="1440" w:type="dxa"/>
+          </w:tcPr>
+          <w:p>
+            <w:r>
+              <w:t>Display GUI</w:t>
+            </w:r>
+          </w:p>
+        </w:tc>
+        <w:tc>
+          <w:tcPr>
+            <w:tcW w:w="2430" w:type="dxa"/>
+          </w:tcPr>
+          <w:p>
+            <w:r>
+              <w:t>Select the option 6 from the menu</w:t>
+            </w:r>
+          </w:p>
+          <w:p/>
+          <w:p/>
+          <w:p/>
+          <w:p/>
+          <w:p/>
+        </w:tc>
+        <w:tc>
+          <w:tcPr>
+            <w:tcW w:w="2700" w:type="dxa"/>
+          </w:tcPr>
+          <w:p>
+            <w:pPr>
+              <w:pStyle w:val="HTMLPreformatted"/>
+              <w:shd w:val="clear" w:color="auto" w:fill="FFFFFF"/>
+              <w:rPr>
+                <w:rFonts w:asciiTheme="minorHAnsi" w:hAnsiTheme="minorHAnsi" w:cstheme="minorHAnsi"/>
+                <w:sz w:val="22"/>
+                <w:szCs w:val="22"/>
+              </w:rPr>
+            </w:pPr>
+            <w:r>
+              <w:rPr>
+                <w:rFonts w:asciiTheme="minorHAnsi" w:hAnsiTheme="minorHAnsi" w:cstheme="minorHAnsi"/>
+                <w:sz w:val="22"/>
+                <w:szCs w:val="22"/>
+              </w:rPr>
+              <w:t>Displays message “Opening the GUI at localhost: 4200”</w:t>
+            </w:r>
+          </w:p>
+          <w:p>
+            <w:pPr>
+              <w:pStyle w:val="HTMLPreformatted"/>
+              <w:shd w:val="clear" w:color="auto" w:fill="FFFFFF"/>
+              <w:rPr>
+                <w:rFonts w:asciiTheme="minorHAnsi" w:hAnsiTheme="minorHAnsi" w:cstheme="minorHAnsi"/>
+                <w:sz w:val="22"/>
+                <w:szCs w:val="22"/>
+              </w:rPr>
+            </w:pPr>
+          </w:p>
+          <w:p>
+            <w:pPr>
+              <w:pStyle w:val="HTMLPreformatted"/>
+              <w:shd w:val="clear" w:color="auto" w:fill="FFFFFF"/>
+              <w:rPr>
+                <w:rFonts w:asciiTheme="minorHAnsi" w:hAnsiTheme="minorHAnsi" w:cstheme="minorHAnsi"/>
+                <w:sz w:val="22"/>
+                <w:szCs w:val="22"/>
+              </w:rPr>
+            </w:pPr>
+            <w:r>
+              <w:rPr>
+                <w:rFonts w:asciiTheme="minorHAnsi" w:hAnsiTheme="minorHAnsi" w:cstheme="minorHAnsi"/>
+                <w:sz w:val="22"/>
+                <w:szCs w:val="22"/>
+              </w:rPr>
+              <w:t>The GUI opens in a new tab in the web browser.</w:t>
+            </w:r>
+          </w:p>
+          <w:p>
+            <w:pPr>
+              <w:pStyle w:val="HTMLPreformatted"/>
+              <w:shd w:val="clear" w:color="auto" w:fill="FFFFFF"/>
+              <w:rPr>
+                <w:rFonts w:asciiTheme="minorHAnsi" w:hAnsiTheme="minorHAnsi" w:cstheme="minorHAnsi"/>
+                <w:sz w:val="22"/>
+                <w:szCs w:val="22"/>
+              </w:rPr>
+            </w:pPr>
+          </w:p>
+        </w:tc>
+        <w:tc>
+          <w:tcPr>
+            <w:tcW w:w="2700" w:type="dxa"/>
+          </w:tcPr>
+          <w:p>
+            <w:pPr>
+              <w:pStyle w:val="HTMLPreformatted"/>
+              <w:shd w:val="clear" w:color="auto" w:fill="FFFFFF"/>
+              <w:rPr>
+                <w:rFonts w:asciiTheme="minorHAnsi" w:hAnsiTheme="minorHAnsi" w:cstheme="minorHAnsi"/>
+                <w:sz w:val="22"/>
+                <w:szCs w:val="22"/>
+              </w:rPr>
+            </w:pPr>
+            <w:r>
+              <w:rPr>
+                <w:rFonts w:asciiTheme="minorHAnsi" w:hAnsiTheme="minorHAnsi" w:cstheme="minorHAnsi"/>
+                <w:sz w:val="22"/>
+                <w:szCs w:val="22"/>
+              </w:rPr>
+              <w:t>Displays message “Opening the GUI at localhost: 4200”</w:t>
+            </w:r>
+          </w:p>
+          <w:p>
+            <w:pPr>
+              <w:pStyle w:val="HTMLPreformatted"/>
+              <w:shd w:val="clear" w:color="auto" w:fill="FFFFFF"/>
+              <w:rPr>
+                <w:rFonts w:asciiTheme="minorHAnsi" w:hAnsiTheme="minorHAnsi" w:cstheme="minorHAnsi"/>
+                <w:sz w:val="22"/>
+                <w:szCs w:val="22"/>
+              </w:rPr>
+            </w:pPr>
+          </w:p>
+          <w:p>
+            <w:pPr>
+              <w:rPr>
+                <w:rFonts w:cstheme="minorHAnsi"/>
+              </w:rPr>
+            </w:pPr>
+            <w:r>
+              <w:rPr>
+                <w:rFonts w:cstheme="minorHAnsi"/>
+              </w:rPr>
+              <w:t>The GUI opens in a new tab in the web browser.</w:t>
+            </w:r>
+          </w:p>
+        </w:tc>
+        <w:tc>
+          <w:tcPr>
+            <w:tcW w:w="900" w:type="dxa"/>
+          </w:tcPr>
+          <w:p>
+            <w:pPr>
+              <w:pStyle w:val="HTMLPreformatted"/>
+              <w:shd w:val="clear" w:color="auto" w:fill="FFFFFF"/>
+              <w:rPr>
+                <w:rFonts w:asciiTheme="minorHAnsi" w:hAnsiTheme="minorHAnsi" w:cstheme="minorHAnsi"/>
+                <w:sz w:val="22"/>
+                <w:szCs w:val="22"/>
+              </w:rPr>
+            </w:pPr>
+            <w:r>
+              <w:rPr>
+                <w:rFonts w:asciiTheme="minorHAnsi" w:hAnsiTheme="minorHAnsi" w:cstheme="minorHAnsi"/>
+                <w:sz w:val="22"/>
+                <w:szCs w:val="22"/>
+              </w:rPr>
+              <w:t>Pass</w:t>
+            </w:r>
+          </w:p>
+        </w:tc>
+      </w:tr>
+      <w:tr>
+        <w:tc>
+          <w:tcPr>
+            <w:tcW w:w="990" w:type="dxa"/>
+          </w:tcPr>
+          <w:p>
+            <w:pPr>
+              <w:jc w:val="center"/>
+            </w:pPr>
+            <w:r>
+              <w:t>18</w:t>
+            </w:r>
+          </w:p>
+        </w:tc>
+        <w:tc>
+          <w:tcPr>
+            <w:tcW w:w="1440" w:type="dxa"/>
+          </w:tcPr>
+          <w:p>
+            <w:r>
+              <w:t>Display table in the GUI</w:t>
+            </w:r>
+          </w:p>
+        </w:tc>
+        <w:tc>
+          <w:tcPr>
+            <w:tcW w:w="2430" w:type="dxa"/>
+          </w:tcPr>
+          <w:p>
+            <w:r>
+              <w:t>Select the “tables” option from the nav bar from the GUI</w:t>
+            </w:r>
+          </w:p>
+        </w:tc>
+        <w:tc>
+          <w:tcPr>
+            <w:tcW w:w="2700" w:type="dxa"/>
+          </w:tcPr>
+          <w:p>
+            <w:pPr>
+              <w:pStyle w:val="HTMLPreformatted"/>
+              <w:shd w:val="clear" w:color="auto" w:fill="FFFFFF"/>
+              <w:rPr>
+                <w:rFonts w:asciiTheme="minorHAnsi" w:hAnsiTheme="minorHAnsi" w:cstheme="minorHAnsi"/>
+                <w:sz w:val="22"/>
+                <w:szCs w:val="22"/>
+              </w:rPr>
+            </w:pPr>
+            <w:r>
+              <w:rPr>
+                <w:rFonts w:asciiTheme="minorHAnsi" w:hAnsiTheme="minorHAnsi" w:cstheme="minorHAnsi"/>
+                <w:sz w:val="22"/>
+                <w:szCs w:val="22"/>
+              </w:rPr>
+              <w:t>This displays a scrollable record table with the options such as sort by points, goals scored and wins. Moreover, it has an option to select the season to display the records.</w:t>
+            </w:r>
+          </w:p>
+          <w:p>
+            <w:pPr>
+              <w:pStyle w:val="HTMLPreformatted"/>
+              <w:shd w:val="clear" w:color="auto" w:fill="FFFFFF"/>
+              <w:rPr>
+                <w:rFonts w:asciiTheme="minorHAnsi" w:hAnsiTheme="minorHAnsi" w:cstheme="minorHAnsi"/>
+                <w:sz w:val="22"/>
+                <w:szCs w:val="22"/>
+              </w:rPr>
+            </w:pPr>
+          </w:p>
+          <w:p>
+            <w:pPr>
+              <w:pStyle w:val="HTMLPreformatted"/>
+              <w:shd w:val="clear" w:color="auto" w:fill="FFFFFF"/>
+              <w:rPr>
+                <w:rFonts w:asciiTheme="minorHAnsi" w:hAnsiTheme="minorHAnsi" w:cstheme="minorHAnsi"/>
+                <w:sz w:val="22"/>
+                <w:szCs w:val="22"/>
+              </w:rPr>
+            </w:pPr>
+          </w:p>
+        </w:tc>
+        <w:tc>
+          <w:tcPr>
+            <w:tcW w:w="2700" w:type="dxa"/>
+          </w:tcPr>
+          <w:p>
+            <w:pPr>
+              <w:pStyle w:val="HTMLPreformatted"/>
+              <w:shd w:val="clear" w:color="auto" w:fill="FFFFFF"/>
+              <w:rPr>
+                <w:rFonts w:asciiTheme="minorHAnsi" w:hAnsiTheme="minorHAnsi" w:cstheme="minorHAnsi"/>
+                <w:sz w:val="22"/>
+                <w:szCs w:val="22"/>
+              </w:rPr>
+            </w:pPr>
+            <w:r>
+              <w:rPr>
+                <w:rFonts w:asciiTheme="minorHAnsi" w:hAnsiTheme="minorHAnsi" w:cstheme="minorHAnsi"/>
+                <w:sz w:val="22"/>
+                <w:szCs w:val="22"/>
+              </w:rPr>
+              <w:t>This displays the table with the options such as sort by points, goals scored and wins. Moreover, it has an option to select the season to display the records.</w:t>
+            </w:r>
+          </w:p>
+          <w:p>
+            <w:pPr>
+              <w:pStyle w:val="HTMLPreformatted"/>
+              <w:shd w:val="clear" w:color="auto" w:fill="FFFFFF"/>
+              <w:rPr>
+                <w:rFonts w:asciiTheme="minorHAnsi" w:hAnsiTheme="minorHAnsi" w:cstheme="minorHAnsi"/>
+                <w:sz w:val="22"/>
+                <w:szCs w:val="22"/>
+              </w:rPr>
+            </w:pPr>
+          </w:p>
+        </w:tc>
+        <w:tc>
+          <w:tcPr>
+            <w:tcW w:w="900" w:type="dxa"/>
+          </w:tcPr>
+          <w:p>
+            <w:pPr>
+              <w:pStyle w:val="HTMLPreformatted"/>
+              <w:shd w:val="clear" w:color="auto" w:fill="FFFFFF"/>
+              <w:rPr>
+                <w:rFonts w:asciiTheme="minorHAnsi" w:hAnsiTheme="minorHAnsi" w:cstheme="minorHAnsi"/>
+                <w:sz w:val="22"/>
+                <w:szCs w:val="22"/>
+              </w:rPr>
+            </w:pPr>
+            <w:r>
+              <w:rPr>
+                <w:rFonts w:asciiTheme="minorHAnsi" w:hAnsiTheme="minorHAnsi" w:cstheme="minorHAnsi"/>
+                <w:sz w:val="22"/>
+                <w:szCs w:val="22"/>
+              </w:rPr>
+              <w:t>Pass</w:t>
+            </w:r>
+          </w:p>
+        </w:tc>
+      </w:tr>
+      <w:tr>
+        <w:tc>
+          <w:tcPr>
+            <w:tcW w:w="990" w:type="dxa"/>
+          </w:tcPr>
+          <w:p>
+            <w:pPr>
+              <w:jc w:val="center"/>
+            </w:pPr>
+            <w:r>
+              <w:t>19</w:t>
+            </w:r>
+          </w:p>
+        </w:tc>
+        <w:tc>
+          <w:tcPr>
+            <w:tcW w:w="1440" w:type="dxa"/>
+          </w:tcPr>
+          <w:p>
+            <w:r>
+              <w:t xml:space="preserve">Display matches in the GUI </w:t>
+            </w:r>
+          </w:p>
+        </w:tc>
+        <w:tc>
+          <w:tcPr>
+            <w:tcW w:w="2430" w:type="dxa"/>
+          </w:tcPr>
+          <w:p>
+            <w:r>
+              <w:t xml:space="preserve">Select the </w:t>
+            </w:r>
+            <w:r>
+              <w:t>“matches”</w:t>
+            </w:r>
+            <w:r>
+              <w:t xml:space="preserve"> option from the nav bar from the GUI</w:t>
+            </w:r>
+          </w:p>
+        </w:tc>
+        <w:tc>
+          <w:tcPr>
+            <w:tcW w:w="2700" w:type="dxa"/>
+          </w:tcPr>
+          <w:p>
+            <w:pPr>
+              <w:pStyle w:val="HTMLPreformatted"/>
+              <w:shd w:val="clear" w:color="auto" w:fill="FFFFFF"/>
+              <w:rPr>
+                <w:rFonts w:asciiTheme="minorHAnsi" w:hAnsiTheme="minorHAnsi" w:cstheme="minorHAnsi"/>
+                <w:sz w:val="22"/>
+                <w:szCs w:val="22"/>
+              </w:rPr>
+            </w:pPr>
+            <w:r>
+              <w:rPr>
+                <w:rFonts w:asciiTheme="minorHAnsi" w:hAnsiTheme="minorHAnsi" w:cstheme="minorHAnsi"/>
+                <w:sz w:val="22"/>
+                <w:szCs w:val="22"/>
+              </w:rPr>
+              <w:t>This displays a scrollable list of matches and the user will have the option to search matches by “date” and also select matches by season, Moreover the user is also able to generate a match as well.</w:t>
+            </w:r>
+          </w:p>
+          <w:p>
+            <w:pPr>
+              <w:pStyle w:val="HTMLPreformatted"/>
+              <w:shd w:val="clear" w:color="auto" w:fill="FFFFFF"/>
+              <w:rPr>
+                <w:rFonts w:asciiTheme="minorHAnsi" w:hAnsiTheme="minorHAnsi" w:cstheme="minorHAnsi"/>
+                <w:sz w:val="22"/>
+                <w:szCs w:val="22"/>
+              </w:rPr>
+            </w:pPr>
+          </w:p>
+          <w:p>
+            <w:pPr>
+              <w:pStyle w:val="HTMLPreformatted"/>
+              <w:shd w:val="clear" w:color="auto" w:fill="FFFFFF"/>
+              <w:rPr>
+                <w:rFonts w:asciiTheme="minorHAnsi" w:hAnsiTheme="minorHAnsi" w:cstheme="minorHAnsi"/>
+                <w:sz w:val="22"/>
+                <w:szCs w:val="22"/>
+              </w:rPr>
+            </w:pPr>
+          </w:p>
+        </w:tc>
+        <w:tc>
+          <w:tcPr>
+            <w:tcW w:w="2700" w:type="dxa"/>
+          </w:tcPr>
+          <w:p>
+            <w:pPr>
+              <w:pStyle w:val="HTMLPreformatted"/>
+              <w:shd w:val="clear" w:color="auto" w:fill="FFFFFF"/>
+              <w:rPr>
+                <w:rFonts w:asciiTheme="minorHAnsi" w:hAnsiTheme="minorHAnsi" w:cstheme="minorHAnsi"/>
+                <w:sz w:val="22"/>
+                <w:szCs w:val="22"/>
+              </w:rPr>
+            </w:pPr>
+            <w:r>
+              <w:rPr>
+                <w:rFonts w:asciiTheme="minorHAnsi" w:hAnsiTheme="minorHAnsi" w:cstheme="minorHAnsi"/>
+                <w:sz w:val="22"/>
+                <w:szCs w:val="22"/>
+              </w:rPr>
+              <w:t>This displays a scrollable list of matches and the user will have the option to search matches by “date” and also select matches by season, Moreover the user is also able to generate a match as well.</w:t>
+            </w:r>
+          </w:p>
+          <w:p>
+            <w:pPr>
+              <w:pStyle w:val="HTMLPreformatted"/>
+              <w:shd w:val="clear" w:color="auto" w:fill="FFFFFF"/>
+              <w:rPr>
+                <w:rFonts w:asciiTheme="minorHAnsi" w:hAnsiTheme="minorHAnsi" w:cstheme="minorHAnsi"/>
+                <w:sz w:val="22"/>
+                <w:szCs w:val="22"/>
+              </w:rPr>
+            </w:pPr>
+          </w:p>
+        </w:tc>
+        <w:tc>
+          <w:tcPr>
+            <w:tcW w:w="900" w:type="dxa"/>
+          </w:tcPr>
+          <w:p>
+            <w:pPr>
+              <w:pStyle w:val="HTMLPreformatted"/>
+              <w:shd w:val="clear" w:color="auto" w:fill="FFFFFF"/>
+              <w:rPr>
+                <w:rFonts w:asciiTheme="minorHAnsi" w:hAnsiTheme="minorHAnsi" w:cstheme="minorHAnsi"/>
+                <w:sz w:val="22"/>
+                <w:szCs w:val="22"/>
+              </w:rPr>
+            </w:pPr>
+            <w:r>
+              <w:rPr>
+                <w:rFonts w:asciiTheme="minorHAnsi" w:hAnsiTheme="minorHAnsi" w:cstheme="minorHAnsi"/>
+                <w:sz w:val="22"/>
+                <w:szCs w:val="22"/>
+              </w:rPr>
+              <w:t>Pass</w:t>
+            </w:r>
+          </w:p>
+        </w:tc>
+      </w:tr>
+      <w:tr>
+        <w:tc>
+          <w:tcPr>
+            <w:tcW w:w="990" w:type="dxa"/>
+          </w:tcPr>
+          <w:p>
+            <w:pPr>
+              <w:jc w:val="center"/>
+            </w:pPr>
+            <w:r>
+              <w:t>20</w:t>
+            </w:r>
+          </w:p>
+        </w:tc>
+        <w:tc>
+          <w:tcPr>
+            <w:tcW w:w="1440" w:type="dxa"/>
+          </w:tcPr>
+          <w:p>
+            <w:r>
+              <w:t>Save data to file</w:t>
+            </w:r>
+          </w:p>
+        </w:tc>
+        <w:tc>
+          <w:tcPr>
+            <w:tcW w:w="2430" w:type="dxa"/>
+          </w:tcPr>
+          <w:p>
+            <w:r>
+              <w:t>Select the option 7 from the menu.</w:t>
+            </w:r>
+          </w:p>
+        </w:tc>
+        <w:tc>
+          <w:tcPr>
+            <w:tcW w:w="2700" w:type="dxa"/>
+          </w:tcPr>
+          <w:p>
+            <w:pPr>
+              <w:pStyle w:val="HTMLPreformatted"/>
+              <w:shd w:val="clear" w:color="auto" w:fill="FFFFFF"/>
+              <w:rPr>
+                <w:rFonts w:asciiTheme="minorHAnsi" w:hAnsiTheme="minorHAnsi" w:cstheme="minorHAnsi"/>
+                <w:sz w:val="22"/>
+                <w:szCs w:val="22"/>
+              </w:rPr>
+            </w:pPr>
+            <w:r>
+              <w:rPr>
+                <w:rFonts w:asciiTheme="minorHAnsi" w:hAnsiTheme="minorHAnsi" w:cstheme="minorHAnsi"/>
+                <w:sz w:val="22"/>
+                <w:szCs w:val="22"/>
+              </w:rPr>
+              <w:t xml:space="preserve">This will display the following message if there are no exceptions caused </w:t>
+            </w:r>
+          </w:p>
+          <w:p>
+            <w:pPr>
+              <w:pStyle w:val="HTMLPreformatted"/>
+              <w:shd w:val="clear" w:color="auto" w:fill="FFFFFF"/>
+              <w:rPr>
+                <w:rFonts w:asciiTheme="minorHAnsi" w:hAnsiTheme="minorHAnsi" w:cstheme="minorHAnsi"/>
+                <w:sz w:val="22"/>
+                <w:szCs w:val="22"/>
+              </w:rPr>
+            </w:pPr>
+            <w:r>
+              <w:rPr>
+                <w:rFonts w:asciiTheme="minorHAnsi" w:hAnsiTheme="minorHAnsi" w:cstheme="minorHAnsi"/>
+                <w:sz w:val="22"/>
+                <w:szCs w:val="22"/>
+              </w:rPr>
+              <w:t>“Saving the data . . .”</w:t>
+            </w:r>
+          </w:p>
+          <w:p>
+            <w:pPr>
+              <w:pStyle w:val="HTMLPreformatted"/>
+              <w:shd w:val="clear" w:color="auto" w:fill="FFFFFF"/>
+              <w:rPr>
+                <w:rFonts w:asciiTheme="minorHAnsi" w:hAnsiTheme="minorHAnsi" w:cstheme="minorHAnsi"/>
+                <w:sz w:val="22"/>
+                <w:szCs w:val="22"/>
+              </w:rPr>
+            </w:pPr>
+            <w:r>
+              <w:rPr>
+                <w:rFonts w:asciiTheme="minorHAnsi" w:hAnsiTheme="minorHAnsi" w:cstheme="minorHAnsi"/>
+                <w:sz w:val="22"/>
+                <w:szCs w:val="22"/>
+              </w:rPr>
+              <w:t>“Successfully saved!”</w:t>
+            </w:r>
+          </w:p>
+          <w:p>
+            <w:pPr>
+              <w:pStyle w:val="HTMLPreformatted"/>
+              <w:shd w:val="clear" w:color="auto" w:fill="FFFFFF"/>
+              <w:rPr>
+                <w:rFonts w:asciiTheme="minorHAnsi" w:hAnsiTheme="minorHAnsi" w:cstheme="minorHAnsi"/>
+                <w:sz w:val="22"/>
+                <w:szCs w:val="22"/>
+              </w:rPr>
+            </w:pPr>
+          </w:p>
+          <w:p>
+            <w:pPr>
+              <w:pStyle w:val="HTMLPreformatted"/>
+              <w:shd w:val="clear" w:color="auto" w:fill="FFFFFF"/>
+              <w:rPr>
+                <w:rFonts w:asciiTheme="minorHAnsi" w:hAnsiTheme="minorHAnsi" w:cstheme="minorHAnsi"/>
+                <w:sz w:val="22"/>
+                <w:szCs w:val="22"/>
+              </w:rPr>
+            </w:pPr>
+            <w:r>
+              <w:rPr>
+                <w:rFonts w:asciiTheme="minorHAnsi" w:hAnsiTheme="minorHAnsi" w:cstheme="minorHAnsi"/>
+                <w:sz w:val="22"/>
+                <w:szCs w:val="22"/>
+              </w:rPr>
+              <w:t>The data will be stored into the text file</w:t>
+            </w:r>
+          </w:p>
+          <w:p>
+            <w:pPr>
+              <w:pStyle w:val="HTMLPreformatted"/>
+              <w:shd w:val="clear" w:color="auto" w:fill="FFFFFF"/>
+              <w:rPr>
+                <w:rFonts w:asciiTheme="minorHAnsi" w:hAnsiTheme="minorHAnsi" w:cstheme="minorHAnsi"/>
+                <w:sz w:val="22"/>
+                <w:szCs w:val="22"/>
+              </w:rPr>
+            </w:pPr>
+          </w:p>
+          <w:p>
+            <w:pPr>
+              <w:pStyle w:val="HTMLPreformatted"/>
+              <w:shd w:val="clear" w:color="auto" w:fill="FFFFFF"/>
+              <w:rPr>
+                <w:rFonts w:asciiTheme="minorHAnsi" w:hAnsiTheme="minorHAnsi" w:cstheme="minorHAnsi"/>
+                <w:sz w:val="22"/>
+                <w:szCs w:val="22"/>
+              </w:rPr>
+            </w:pPr>
+          </w:p>
+        </w:tc>
+        <w:tc>
+          <w:tcPr>
+            <w:tcW w:w="2700" w:type="dxa"/>
+          </w:tcPr>
+          <w:p>
+            <w:pPr>
+              <w:pStyle w:val="HTMLPreformatted"/>
+              <w:shd w:val="clear" w:color="auto" w:fill="FFFFFF"/>
+              <w:rPr>
+                <w:rFonts w:asciiTheme="minorHAnsi" w:hAnsiTheme="minorHAnsi" w:cstheme="minorHAnsi"/>
+                <w:sz w:val="22"/>
+                <w:szCs w:val="22"/>
+              </w:rPr>
+            </w:pPr>
+            <w:r>
+              <w:rPr>
+                <w:rFonts w:asciiTheme="minorHAnsi" w:hAnsiTheme="minorHAnsi" w:cstheme="minorHAnsi"/>
+                <w:sz w:val="22"/>
+                <w:szCs w:val="22"/>
+              </w:rPr>
+              <w:t xml:space="preserve">This will display the following message if there are no exceptions caused </w:t>
+            </w:r>
+          </w:p>
+          <w:p>
+            <w:pPr>
+              <w:pStyle w:val="HTMLPreformatted"/>
+              <w:shd w:val="clear" w:color="auto" w:fill="FFFFFF"/>
+              <w:rPr>
+                <w:rFonts w:asciiTheme="minorHAnsi" w:hAnsiTheme="minorHAnsi" w:cstheme="minorHAnsi"/>
+                <w:sz w:val="22"/>
+                <w:szCs w:val="22"/>
+              </w:rPr>
+            </w:pPr>
+            <w:r>
+              <w:rPr>
+                <w:rFonts w:asciiTheme="minorHAnsi" w:hAnsiTheme="minorHAnsi" w:cstheme="minorHAnsi"/>
+                <w:sz w:val="22"/>
+                <w:szCs w:val="22"/>
+              </w:rPr>
+              <w:t>“Saving the data . . .”</w:t>
+            </w:r>
+          </w:p>
+          <w:p>
+            <w:pPr>
+              <w:pStyle w:val="HTMLPreformatted"/>
+              <w:shd w:val="clear" w:color="auto" w:fill="FFFFFF"/>
+              <w:rPr>
+                <w:rFonts w:asciiTheme="minorHAnsi" w:hAnsiTheme="minorHAnsi" w:cstheme="minorHAnsi"/>
+                <w:sz w:val="22"/>
+                <w:szCs w:val="22"/>
+              </w:rPr>
+            </w:pPr>
+            <w:r>
+              <w:rPr>
+                <w:rFonts w:asciiTheme="minorHAnsi" w:hAnsiTheme="minorHAnsi" w:cstheme="minorHAnsi"/>
+                <w:sz w:val="22"/>
+                <w:szCs w:val="22"/>
+              </w:rPr>
+              <w:t>“Successfully saved!”</w:t>
+            </w:r>
+          </w:p>
+          <w:p>
+            <w:pPr>
+              <w:pStyle w:val="HTMLPreformatted"/>
+              <w:shd w:val="clear" w:color="auto" w:fill="FFFFFF"/>
+              <w:rPr>
+                <w:rFonts w:asciiTheme="minorHAnsi" w:hAnsiTheme="minorHAnsi" w:cstheme="minorHAnsi"/>
+                <w:sz w:val="22"/>
+                <w:szCs w:val="22"/>
+              </w:rPr>
+            </w:pPr>
+          </w:p>
+          <w:p>
+            <w:pPr>
+              <w:pStyle w:val="HTMLPreformatted"/>
+              <w:shd w:val="clear" w:color="auto" w:fill="FFFFFF"/>
+              <w:rPr>
+                <w:rFonts w:asciiTheme="minorHAnsi" w:hAnsiTheme="minorHAnsi" w:cstheme="minorHAnsi"/>
+                <w:sz w:val="22"/>
+                <w:szCs w:val="22"/>
+              </w:rPr>
+            </w:pPr>
+            <w:r>
+              <w:rPr>
+                <w:rFonts w:asciiTheme="minorHAnsi" w:hAnsiTheme="minorHAnsi" w:cstheme="minorHAnsi"/>
+                <w:sz w:val="22"/>
+                <w:szCs w:val="22"/>
+              </w:rPr>
+              <w:t>The data will be stored into the text file</w:t>
+            </w:r>
+          </w:p>
+          <w:p>
+            <w:pPr>
+              <w:pStyle w:val="HTMLPreformatted"/>
+              <w:shd w:val="clear" w:color="auto" w:fill="FFFFFF"/>
+              <w:rPr>
+                <w:rFonts w:asciiTheme="minorHAnsi" w:hAnsiTheme="minorHAnsi" w:cstheme="minorHAnsi"/>
+                <w:sz w:val="22"/>
+                <w:szCs w:val="22"/>
+              </w:rPr>
+            </w:pPr>
+          </w:p>
+        </w:tc>
+        <w:tc>
+          <w:tcPr>
+            <w:tcW w:w="900" w:type="dxa"/>
+          </w:tcPr>
+          <w:p>
+            <w:pPr>
+              <w:pStyle w:val="HTMLPreformatted"/>
+              <w:shd w:val="clear" w:color="auto" w:fill="FFFFFF"/>
+              <w:rPr>
+                <w:rFonts w:asciiTheme="minorHAnsi" w:hAnsiTheme="minorHAnsi" w:cstheme="minorHAnsi"/>
+                <w:sz w:val="22"/>
+                <w:szCs w:val="22"/>
+              </w:rPr>
+            </w:pPr>
+            <w:r>
+              <w:rPr>
+                <w:rFonts w:asciiTheme="minorHAnsi" w:hAnsiTheme="minorHAnsi" w:cstheme="minorHAnsi"/>
+                <w:sz w:val="22"/>
+                <w:szCs w:val="22"/>
+              </w:rPr>
+              <w:t>Pass</w:t>
+            </w:r>
+          </w:p>
+        </w:tc>
+      </w:tr>
+      <w:tr>
+        <w:tc>
+          <w:tcPr>
+            <w:tcW w:w="990" w:type="dxa"/>
+          </w:tcPr>
+          <w:p>
+            <w:pPr>
+              <w:jc w:val="center"/>
+            </w:pPr>
+            <w:r>
+              <w:t>21</w:t>
+            </w:r>
+          </w:p>
+        </w:tc>
+        <w:tc>
+          <w:tcPr>
+            <w:tcW w:w="1440" w:type="dxa"/>
+          </w:tcPr>
+          <w:p>
+            <w:r>
+              <w:t>Clear data from file</w:t>
+            </w:r>
+          </w:p>
+        </w:tc>
+        <w:tc>
+          <w:tcPr>
+            <w:tcW w:w="2430" w:type="dxa"/>
+          </w:tcPr>
+          <w:p>
+            <w:r>
+              <w:t>Select the option 8 from the menu</w:t>
+            </w:r>
+          </w:p>
+        </w:tc>
+        <w:tc>
+          <w:tcPr>
+            <w:tcW w:w="2700" w:type="dxa"/>
+          </w:tcPr>
+          <w:p>
+            <w:pPr>
+              <w:pStyle w:val="HTMLPreformatted"/>
+              <w:shd w:val="clear" w:color="auto" w:fill="FFFFFF"/>
+              <w:rPr>
+                <w:rFonts w:asciiTheme="minorHAnsi" w:hAnsiTheme="minorHAnsi" w:cstheme="minorHAnsi"/>
+                <w:sz w:val="22"/>
+                <w:szCs w:val="22"/>
+              </w:rPr>
+            </w:pPr>
+            <w:r>
+              <w:rPr>
+                <w:rFonts w:asciiTheme="minorHAnsi" w:hAnsiTheme="minorHAnsi" w:cstheme="minorHAnsi"/>
+                <w:sz w:val="22"/>
+                <w:szCs w:val="22"/>
+              </w:rPr>
+              <w:t xml:space="preserve">This will display the following message if there are no exceptions caused </w:t>
+            </w:r>
+          </w:p>
+          <w:p>
+            <w:pPr>
+              <w:pStyle w:val="HTMLPreformatted"/>
+              <w:shd w:val="clear" w:color="auto" w:fill="FFFFFF"/>
+              <w:rPr>
+                <w:rFonts w:asciiTheme="minorHAnsi" w:hAnsiTheme="minorHAnsi" w:cstheme="minorHAnsi"/>
+                <w:sz w:val="22"/>
+                <w:szCs w:val="22"/>
+              </w:rPr>
+            </w:pPr>
+            <w:r>
+              <w:rPr>
+                <w:rFonts w:asciiTheme="minorHAnsi" w:hAnsiTheme="minorHAnsi" w:cstheme="minorHAnsi"/>
+                <w:sz w:val="22"/>
+                <w:szCs w:val="22"/>
+              </w:rPr>
+              <w:t>“Clearing the contents of the file”</w:t>
+            </w:r>
+          </w:p>
+          <w:p>
+            <w:pPr>
+              <w:pStyle w:val="HTMLPreformatted"/>
+              <w:shd w:val="clear" w:color="auto" w:fill="FFFFFF"/>
+              <w:rPr>
+                <w:rFonts w:asciiTheme="minorHAnsi" w:hAnsiTheme="minorHAnsi" w:cstheme="minorHAnsi"/>
+                <w:sz w:val="22"/>
+                <w:szCs w:val="22"/>
+              </w:rPr>
+            </w:pPr>
+            <w:r>
+              <w:rPr>
+                <w:rFonts w:asciiTheme="minorHAnsi" w:hAnsiTheme="minorHAnsi" w:cstheme="minorHAnsi"/>
+                <w:sz w:val="22"/>
+                <w:szCs w:val="22"/>
+              </w:rPr>
+              <w:t>“Successfully cleared the file details”</w:t>
+            </w:r>
+          </w:p>
+          <w:p>
+            <w:pPr>
+              <w:pStyle w:val="HTMLPreformatted"/>
+              <w:shd w:val="clear" w:color="auto" w:fill="FFFFFF"/>
+              <w:rPr>
+                <w:rFonts w:asciiTheme="minorHAnsi" w:hAnsiTheme="minorHAnsi" w:cstheme="minorHAnsi"/>
+                <w:sz w:val="22"/>
+                <w:szCs w:val="22"/>
+              </w:rPr>
+            </w:pPr>
+          </w:p>
+          <w:p>
+            <w:pPr>
+              <w:pStyle w:val="HTMLPreformatted"/>
+              <w:shd w:val="clear" w:color="auto" w:fill="FFFFFF"/>
+              <w:rPr>
+                <w:rFonts w:asciiTheme="minorHAnsi" w:hAnsiTheme="minorHAnsi" w:cstheme="minorHAnsi"/>
+                <w:sz w:val="22"/>
+                <w:szCs w:val="22"/>
+              </w:rPr>
+            </w:pPr>
+            <w:r>
+              <w:rPr>
+                <w:rFonts w:asciiTheme="minorHAnsi" w:hAnsiTheme="minorHAnsi" w:cstheme="minorHAnsi"/>
+                <w:sz w:val="22"/>
+                <w:szCs w:val="22"/>
+              </w:rPr>
+              <w:t>All the data from the text file will be cleared</w:t>
+            </w:r>
+          </w:p>
+          <w:p>
+            <w:pPr>
+              <w:pStyle w:val="HTMLPreformatted"/>
+              <w:shd w:val="clear" w:color="auto" w:fill="FFFFFF"/>
+              <w:rPr>
+                <w:rFonts w:asciiTheme="minorHAnsi" w:hAnsiTheme="minorHAnsi" w:cstheme="minorHAnsi"/>
+                <w:sz w:val="22"/>
+                <w:szCs w:val="22"/>
+              </w:rPr>
+            </w:pPr>
+          </w:p>
+          <w:p>
+            <w:pPr>
+              <w:pStyle w:val="HTMLPreformatted"/>
+              <w:shd w:val="clear" w:color="auto" w:fill="FFFFFF"/>
+              <w:rPr>
+                <w:rFonts w:asciiTheme="minorHAnsi" w:hAnsiTheme="minorHAnsi" w:cstheme="minorHAnsi"/>
+                <w:sz w:val="22"/>
+                <w:szCs w:val="22"/>
+              </w:rPr>
+            </w:pPr>
+          </w:p>
+        </w:tc>
+        <w:tc>
+          <w:tcPr>
+            <w:tcW w:w="2700" w:type="dxa"/>
+          </w:tcPr>
+          <w:p>
+            <w:pPr>
+              <w:pStyle w:val="HTMLPreformatted"/>
+              <w:shd w:val="clear" w:color="auto" w:fill="FFFFFF"/>
+              <w:rPr>
+                <w:rFonts w:asciiTheme="minorHAnsi" w:hAnsiTheme="minorHAnsi" w:cstheme="minorHAnsi"/>
+                <w:sz w:val="22"/>
+                <w:szCs w:val="22"/>
+              </w:rPr>
+            </w:pPr>
+            <w:r>
+              <w:rPr>
+                <w:rFonts w:asciiTheme="minorHAnsi" w:hAnsiTheme="minorHAnsi" w:cstheme="minorHAnsi"/>
+                <w:sz w:val="22"/>
+                <w:szCs w:val="22"/>
+              </w:rPr>
+              <w:t xml:space="preserve">This will display the following message if there are no exceptions caused </w:t>
+            </w:r>
+          </w:p>
+          <w:p>
+            <w:pPr>
+              <w:pStyle w:val="HTMLPreformatted"/>
+              <w:shd w:val="clear" w:color="auto" w:fill="FFFFFF"/>
+              <w:rPr>
+                <w:rFonts w:asciiTheme="minorHAnsi" w:hAnsiTheme="minorHAnsi" w:cstheme="minorHAnsi"/>
+                <w:sz w:val="22"/>
+                <w:szCs w:val="22"/>
+              </w:rPr>
+            </w:pPr>
+            <w:r>
+              <w:rPr>
+                <w:rFonts w:asciiTheme="minorHAnsi" w:hAnsiTheme="minorHAnsi" w:cstheme="minorHAnsi"/>
+                <w:sz w:val="22"/>
+                <w:szCs w:val="22"/>
+              </w:rPr>
+              <w:t>“Clearing the contents of the file”</w:t>
+            </w:r>
+          </w:p>
+          <w:p>
+            <w:pPr>
+              <w:pStyle w:val="HTMLPreformatted"/>
+              <w:shd w:val="clear" w:color="auto" w:fill="FFFFFF"/>
+              <w:rPr>
+                <w:rFonts w:asciiTheme="minorHAnsi" w:hAnsiTheme="minorHAnsi" w:cstheme="minorHAnsi"/>
+                <w:sz w:val="22"/>
+                <w:szCs w:val="22"/>
+              </w:rPr>
+            </w:pPr>
+            <w:r>
+              <w:rPr>
+                <w:rFonts w:asciiTheme="minorHAnsi" w:hAnsiTheme="minorHAnsi" w:cstheme="minorHAnsi"/>
+                <w:sz w:val="22"/>
+                <w:szCs w:val="22"/>
+              </w:rPr>
+              <w:t>“Successfully cleared the file details”</w:t>
+            </w:r>
+          </w:p>
+          <w:p>
+            <w:pPr>
+              <w:pStyle w:val="HTMLPreformatted"/>
+              <w:shd w:val="clear" w:color="auto" w:fill="FFFFFF"/>
+              <w:rPr>
+                <w:rFonts w:asciiTheme="minorHAnsi" w:hAnsiTheme="minorHAnsi" w:cstheme="minorHAnsi"/>
+                <w:sz w:val="22"/>
+                <w:szCs w:val="22"/>
+              </w:rPr>
+            </w:pPr>
+          </w:p>
+          <w:p>
+            <w:pPr>
+              <w:pStyle w:val="HTMLPreformatted"/>
+              <w:shd w:val="clear" w:color="auto" w:fill="FFFFFF"/>
+              <w:rPr>
+                <w:rFonts w:asciiTheme="minorHAnsi" w:hAnsiTheme="minorHAnsi" w:cstheme="minorHAnsi"/>
+                <w:sz w:val="22"/>
+                <w:szCs w:val="22"/>
+              </w:rPr>
+            </w:pPr>
+            <w:r>
+              <w:rPr>
+                <w:rFonts w:asciiTheme="minorHAnsi" w:hAnsiTheme="minorHAnsi" w:cstheme="minorHAnsi"/>
+                <w:sz w:val="22"/>
+                <w:szCs w:val="22"/>
+              </w:rPr>
+              <w:t>All the data from the text file will be cleared</w:t>
+            </w:r>
+          </w:p>
+          <w:p>
+            <w:pPr>
+              <w:pStyle w:val="HTMLPreformatted"/>
+              <w:shd w:val="clear" w:color="auto" w:fill="FFFFFF"/>
+              <w:rPr>
+                <w:rFonts w:asciiTheme="minorHAnsi" w:hAnsiTheme="minorHAnsi" w:cstheme="minorHAnsi"/>
+                <w:sz w:val="22"/>
+                <w:szCs w:val="22"/>
+              </w:rPr>
+            </w:pPr>
+          </w:p>
+        </w:tc>
+        <w:tc>
+          <w:tcPr>
+            <w:tcW w:w="900" w:type="dxa"/>
+          </w:tcPr>
+          <w:p>
+            <w:pPr>
+              <w:pStyle w:val="HTMLPreformatted"/>
+              <w:shd w:val="clear" w:color="auto" w:fill="FFFFFF"/>
+              <w:rPr>
+                <w:rFonts w:asciiTheme="minorHAnsi" w:hAnsiTheme="minorHAnsi" w:cstheme="minorHAnsi"/>
+                <w:sz w:val="22"/>
+                <w:szCs w:val="22"/>
+              </w:rPr>
+            </w:pPr>
+            <w:r>
+              <w:rPr>
+                <w:rFonts w:asciiTheme="minorHAnsi" w:hAnsiTheme="minorHAnsi" w:cstheme="minorHAnsi"/>
+                <w:sz w:val="22"/>
+                <w:szCs w:val="22"/>
+              </w:rPr>
+              <w:t>Pass</w:t>
+            </w:r>
+          </w:p>
+        </w:tc>
+      </w:tr>
+      <w:tr>
+        <w:tc>
+          <w:tcPr>
+            <w:tcW w:w="990" w:type="dxa"/>
+          </w:tcPr>
+          <w:p>
+            <w:pPr>
+              <w:jc w:val="center"/>
+            </w:pPr>
+            <w:r>
+              <w:lastRenderedPageBreak/>
+              <w:t>22</w:t>
+            </w:r>
+          </w:p>
+        </w:tc>
+        <w:tc>
+          <w:tcPr>
+            <w:tcW w:w="1440" w:type="dxa"/>
+          </w:tcPr>
+          <w:p>
+            <w:r>
+              <w:t>Exit Program</w:t>
+            </w:r>
+          </w:p>
+        </w:tc>
+        <w:tc>
+          <w:tcPr>
+            <w:tcW w:w="2430" w:type="dxa"/>
+          </w:tcPr>
+          <w:p>
+            <w:r>
+              <w:t>Select the option 9 from the menu.</w:t>
+            </w:r>
+          </w:p>
+          <w:p/>
+          <w:p>
+            <w:r>
+              <w:t>Enter “y” to confirm that you want to exit</w:t>
+            </w:r>
+          </w:p>
+        </w:tc>
+        <w:tc>
+          <w:tcPr>
+            <w:tcW w:w="2700" w:type="dxa"/>
+          </w:tcPr>
+          <w:p>
+            <w:pPr>
+              <w:pStyle w:val="HTMLPreformatted"/>
+              <w:shd w:val="clear" w:color="auto" w:fill="FFFFFF"/>
+              <w:rPr>
+                <w:rFonts w:asciiTheme="minorHAnsi" w:hAnsiTheme="minorHAnsi" w:cstheme="minorHAnsi"/>
+                <w:sz w:val="22"/>
+                <w:szCs w:val="22"/>
+              </w:rPr>
+            </w:pPr>
+            <w:r>
+              <w:rPr>
+                <w:rFonts w:asciiTheme="minorHAnsi" w:hAnsiTheme="minorHAnsi" w:cstheme="minorHAnsi"/>
+                <w:sz w:val="22"/>
+                <w:szCs w:val="22"/>
+              </w:rPr>
+              <w:t>This will display the following message</w:t>
+            </w:r>
+          </w:p>
+          <w:p>
+            <w:pPr>
+              <w:pStyle w:val="HTMLPreformatted"/>
+              <w:shd w:val="clear" w:color="auto" w:fill="FFFFFF"/>
+              <w:rPr>
+                <w:rFonts w:asciiTheme="minorHAnsi" w:hAnsiTheme="minorHAnsi" w:cstheme="minorHAnsi"/>
+                <w:sz w:val="22"/>
+                <w:szCs w:val="22"/>
+              </w:rPr>
+            </w:pPr>
+            <w:r>
+              <w:rPr>
+                <w:rFonts w:asciiTheme="minorHAnsi" w:hAnsiTheme="minorHAnsi" w:cstheme="minorHAnsi"/>
+                <w:sz w:val="22"/>
+                <w:szCs w:val="22"/>
+              </w:rPr>
+              <w:t>“Saving data ...”</w:t>
+            </w:r>
+          </w:p>
+          <w:p>
+            <w:pPr>
+              <w:pStyle w:val="HTMLPreformatted"/>
+              <w:shd w:val="clear" w:color="auto" w:fill="FFFFFF"/>
+              <w:rPr>
+                <w:rFonts w:asciiTheme="minorHAnsi" w:hAnsiTheme="minorHAnsi" w:cstheme="minorHAnsi"/>
+                <w:sz w:val="22"/>
+                <w:szCs w:val="22"/>
+              </w:rPr>
+            </w:pPr>
+            <w:r>
+              <w:rPr>
+                <w:rFonts w:asciiTheme="minorHAnsi" w:hAnsiTheme="minorHAnsi" w:cstheme="minorHAnsi"/>
+                <w:sz w:val="22"/>
+                <w:szCs w:val="22"/>
+              </w:rPr>
+              <w:t>“Exiting program…”</w:t>
+            </w:r>
+          </w:p>
+          <w:p>
+            <w:pPr>
+              <w:pStyle w:val="HTMLPreformatted"/>
+              <w:shd w:val="clear" w:color="auto" w:fill="FFFFFF"/>
+              <w:rPr>
+                <w:rFonts w:asciiTheme="minorHAnsi" w:hAnsiTheme="minorHAnsi" w:cstheme="minorHAnsi"/>
+                <w:sz w:val="22"/>
+                <w:szCs w:val="22"/>
+              </w:rPr>
+            </w:pPr>
+            <w:r>
+              <w:rPr>
+                <w:rFonts w:asciiTheme="minorHAnsi" w:hAnsiTheme="minorHAnsi" w:cstheme="minorHAnsi"/>
+                <w:sz w:val="22"/>
+                <w:szCs w:val="22"/>
+              </w:rPr>
+              <w:t xml:space="preserve">The program will exit </w:t>
+            </w:r>
+          </w:p>
+          <w:p>
+            <w:pPr>
+              <w:pStyle w:val="HTMLPreformatted"/>
+              <w:shd w:val="clear" w:color="auto" w:fill="FFFFFF"/>
+              <w:rPr>
+                <w:rFonts w:asciiTheme="minorHAnsi" w:hAnsiTheme="minorHAnsi" w:cstheme="minorHAnsi"/>
+                <w:sz w:val="22"/>
+                <w:szCs w:val="22"/>
+              </w:rPr>
+            </w:pPr>
+          </w:p>
+          <w:p>
+            <w:pPr>
+              <w:pStyle w:val="HTMLPreformatted"/>
+              <w:shd w:val="clear" w:color="auto" w:fill="FFFFFF"/>
+              <w:rPr>
+                <w:rFonts w:asciiTheme="minorHAnsi" w:hAnsiTheme="minorHAnsi" w:cstheme="minorHAnsi"/>
+                <w:sz w:val="22"/>
+                <w:szCs w:val="22"/>
+              </w:rPr>
+            </w:pPr>
+          </w:p>
+        </w:tc>
+        <w:tc>
+          <w:tcPr>
+            <w:tcW w:w="2700" w:type="dxa"/>
+          </w:tcPr>
+          <w:p>
+            <w:pPr>
+              <w:pStyle w:val="HTMLPreformatted"/>
+              <w:shd w:val="clear" w:color="auto" w:fill="FFFFFF"/>
+              <w:rPr>
+                <w:rFonts w:asciiTheme="minorHAnsi" w:hAnsiTheme="minorHAnsi" w:cstheme="minorHAnsi"/>
+                <w:sz w:val="22"/>
+                <w:szCs w:val="22"/>
+              </w:rPr>
+            </w:pPr>
+            <w:r>
+              <w:rPr>
+                <w:rFonts w:asciiTheme="minorHAnsi" w:hAnsiTheme="minorHAnsi" w:cstheme="minorHAnsi"/>
+                <w:sz w:val="22"/>
+                <w:szCs w:val="22"/>
+              </w:rPr>
+              <w:t>This will display the following message</w:t>
+            </w:r>
+          </w:p>
+          <w:p>
+            <w:pPr>
+              <w:pStyle w:val="HTMLPreformatted"/>
+              <w:shd w:val="clear" w:color="auto" w:fill="FFFFFF"/>
+              <w:rPr>
+                <w:rFonts w:asciiTheme="minorHAnsi" w:hAnsiTheme="minorHAnsi" w:cstheme="minorHAnsi"/>
+                <w:sz w:val="22"/>
+                <w:szCs w:val="22"/>
+              </w:rPr>
+            </w:pPr>
+            <w:r>
+              <w:rPr>
+                <w:rFonts w:asciiTheme="minorHAnsi" w:hAnsiTheme="minorHAnsi" w:cstheme="minorHAnsi"/>
+                <w:sz w:val="22"/>
+                <w:szCs w:val="22"/>
+              </w:rPr>
+              <w:t>“Saving data ...”</w:t>
+            </w:r>
+          </w:p>
+          <w:p>
+            <w:pPr>
+              <w:pStyle w:val="HTMLPreformatted"/>
+              <w:shd w:val="clear" w:color="auto" w:fill="FFFFFF"/>
+              <w:rPr>
+                <w:rFonts w:asciiTheme="minorHAnsi" w:hAnsiTheme="minorHAnsi" w:cstheme="minorHAnsi"/>
+                <w:sz w:val="22"/>
+                <w:szCs w:val="22"/>
+              </w:rPr>
+            </w:pPr>
+            <w:r>
+              <w:rPr>
+                <w:rFonts w:asciiTheme="minorHAnsi" w:hAnsiTheme="minorHAnsi" w:cstheme="minorHAnsi"/>
+                <w:sz w:val="22"/>
+                <w:szCs w:val="22"/>
+              </w:rPr>
+              <w:t>“Exiting program…”</w:t>
+            </w:r>
+          </w:p>
+          <w:p>
+            <w:pPr>
+              <w:pStyle w:val="HTMLPreformatted"/>
+              <w:shd w:val="clear" w:color="auto" w:fill="FFFFFF"/>
+              <w:rPr>
+                <w:rFonts w:asciiTheme="minorHAnsi" w:hAnsiTheme="minorHAnsi" w:cstheme="minorHAnsi"/>
+                <w:sz w:val="22"/>
+                <w:szCs w:val="22"/>
+              </w:rPr>
+            </w:pPr>
+            <w:r>
+              <w:rPr>
+                <w:rFonts w:asciiTheme="minorHAnsi" w:hAnsiTheme="minorHAnsi" w:cstheme="minorHAnsi"/>
+                <w:sz w:val="22"/>
+                <w:szCs w:val="22"/>
+              </w:rPr>
+              <w:t xml:space="preserve">The program will exit </w:t>
+            </w:r>
+          </w:p>
+          <w:p>
+            <w:pPr>
+              <w:pStyle w:val="HTMLPreformatted"/>
+              <w:shd w:val="clear" w:color="auto" w:fill="FFFFFF"/>
+              <w:rPr>
+                <w:rFonts w:asciiTheme="minorHAnsi" w:hAnsiTheme="minorHAnsi"/>
+                <w:sz w:val="22"/>
+                <w:szCs w:val="22"/>
+              </w:rPr>
+            </w:pPr>
+          </w:p>
+        </w:tc>
+        <w:tc>
+          <w:tcPr>
+            <w:tcW w:w="900" w:type="dxa"/>
+          </w:tcPr>
+          <w:p>
+            <w:pPr>
+              <w:pStyle w:val="HTMLPreformatted"/>
+              <w:shd w:val="clear" w:color="auto" w:fill="FFFFFF"/>
+              <w:rPr>
+                <w:rFonts w:asciiTheme="minorHAnsi" w:hAnsiTheme="minorHAnsi" w:cstheme="minorHAnsi"/>
+                <w:sz w:val="22"/>
+                <w:szCs w:val="22"/>
+              </w:rPr>
+            </w:pPr>
+            <w:r>
+              <w:rPr>
+                <w:rFonts w:asciiTheme="minorHAnsi" w:hAnsiTheme="minorHAnsi" w:cstheme="minorHAnsi"/>
+                <w:sz w:val="22"/>
+                <w:szCs w:val="22"/>
+              </w:rPr>
+              <w:t>Pass</w:t>
+            </w:r>
           </w:p>
         </w:tc>
       </w:tr>
@@ -3773,7 +5894,6 @@
   <w:style w:type="character" w:default="1" w:styleId="DefaultParagraphFont">
     <w:name w:val="Default Paragraph Font"/>
     <w:uiPriority w:val="1"/>
-    <w:semiHidden/>
     <w:unhideWhenUsed/>
   </w:style>
   <w:style w:type="table" w:default="1" w:styleId="TableNormal">

</xml_diff>

<commit_message>
working on the validation test cases
</commit_message>
<xml_diff>
--- a/OOP CW Diagrams/Test Cases.docx
+++ b/OOP CW Diagrams/Test Cases.docx
@@ -5019,6 +5019,1225 @@
         </w:rPr>
       </w:pPr>
     </w:p>
+    <w:p>
+      <w:pPr>
+        <w:pStyle w:val="Heading1"/>
+      </w:pPr>
+      <w:r>
+        <w:t>Validation Test Cases</w:t>
+      </w:r>
+    </w:p>
+    <w:p>
+      <w:r>
+        <w:t>(make sure the txt file is empty before running these tests)</w:t>
+      </w:r>
+    </w:p>
+    <w:tbl>
+      <w:tblPr>
+        <w:tblStyle w:val="TableGrid"/>
+        <w:tblW w:w="11160" w:type="dxa"/>
+        <w:tblInd w:w="-905" w:type="dxa"/>
+        <w:tblLook w:val="04A0" w:firstRow="1" w:lastRow="0" w:firstColumn="1" w:lastColumn="0" w:noHBand="0" w:noVBand="1"/>
+      </w:tblPr>
+      <w:tblGrid>
+        <w:gridCol w:w="810"/>
+        <w:gridCol w:w="1890"/>
+        <w:gridCol w:w="2160"/>
+        <w:gridCol w:w="2700"/>
+        <w:gridCol w:w="2700"/>
+        <w:gridCol w:w="900"/>
+      </w:tblGrid>
+      <w:tr>
+        <w:tc>
+          <w:tcPr>
+            <w:tcW w:w="810" w:type="dxa"/>
+          </w:tcPr>
+          <w:p>
+            <w:r>
+              <w:rPr>
+                <w:b/>
+                <w:bCs/>
+                <w:sz w:val="24"/>
+                <w:szCs w:val="24"/>
+              </w:rPr>
+              <w:t>Test Case ID</w:t>
+            </w:r>
+          </w:p>
+        </w:tc>
+        <w:tc>
+          <w:tcPr>
+            <w:tcW w:w="1890" w:type="dxa"/>
+          </w:tcPr>
+          <w:p>
+            <w:r>
+              <w:rPr>
+                <w:b/>
+                <w:bCs/>
+                <w:sz w:val="24"/>
+                <w:szCs w:val="24"/>
+              </w:rPr>
+              <w:t>Test Case</w:t>
+            </w:r>
+          </w:p>
+        </w:tc>
+        <w:tc>
+          <w:tcPr>
+            <w:tcW w:w="2160" w:type="dxa"/>
+          </w:tcPr>
+          <w:p>
+            <w:r>
+              <w:rPr>
+                <w:b/>
+                <w:bCs/>
+                <w:sz w:val="24"/>
+                <w:szCs w:val="24"/>
+              </w:rPr>
+              <w:t>Input data</w:t>
+            </w:r>
+          </w:p>
+        </w:tc>
+        <w:tc>
+          <w:tcPr>
+            <w:tcW w:w="2700" w:type="dxa"/>
+          </w:tcPr>
+          <w:p>
+            <w:r>
+              <w:rPr>
+                <w:b/>
+                <w:bCs/>
+                <w:sz w:val="24"/>
+                <w:szCs w:val="24"/>
+              </w:rPr>
+              <w:t>Expected Output</w:t>
+            </w:r>
+          </w:p>
+        </w:tc>
+        <w:tc>
+          <w:tcPr>
+            <w:tcW w:w="2700" w:type="dxa"/>
+          </w:tcPr>
+          <w:p>
+            <w:r>
+              <w:rPr>
+                <w:b/>
+                <w:bCs/>
+                <w:sz w:val="24"/>
+                <w:szCs w:val="24"/>
+              </w:rPr>
+              <w:t>Actual Output</w:t>
+            </w:r>
+          </w:p>
+        </w:tc>
+        <w:tc>
+          <w:tcPr>
+            <w:tcW w:w="900" w:type="dxa"/>
+          </w:tcPr>
+          <w:p>
+            <w:pPr>
+              <w:jc w:val="center"/>
+              <w:rPr>
+                <w:b/>
+                <w:bCs/>
+                <w:sz w:val="24"/>
+                <w:szCs w:val="24"/>
+              </w:rPr>
+            </w:pPr>
+            <w:r>
+              <w:rPr>
+                <w:b/>
+                <w:bCs/>
+                <w:sz w:val="24"/>
+                <w:szCs w:val="24"/>
+              </w:rPr>
+              <w:t>Pass/</w:t>
+            </w:r>
+          </w:p>
+          <w:p>
+            <w:r>
+              <w:rPr>
+                <w:b/>
+                <w:bCs/>
+                <w:sz w:val="24"/>
+                <w:szCs w:val="24"/>
+              </w:rPr>
+              <w:t>Fail</w:t>
+            </w:r>
+          </w:p>
+        </w:tc>
+      </w:tr>
+      <w:tr>
+        <w:tc>
+          <w:tcPr>
+            <w:tcW w:w="810" w:type="dxa"/>
+          </w:tcPr>
+          <w:p>
+            <w:pPr>
+              <w:jc w:val="center"/>
+            </w:pPr>
+            <w:r>
+              <w:t>1</w:t>
+            </w:r>
+          </w:p>
+        </w:tc>
+        <w:tc>
+          <w:tcPr>
+            <w:tcW w:w="1890" w:type="dxa"/>
+          </w:tcPr>
+          <w:p>
+            <w:r>
+              <w:t>Validating the menu options.</w:t>
+            </w:r>
+          </w:p>
+        </w:tc>
+        <w:tc>
+          <w:tcPr>
+            <w:tcW w:w="2160" w:type="dxa"/>
+          </w:tcPr>
+          <w:p>
+            <w:r>
+              <w:t>10</w:t>
+            </w:r>
+          </w:p>
+        </w:tc>
+        <w:tc>
+          <w:tcPr>
+            <w:tcW w:w="2700" w:type="dxa"/>
+          </w:tcPr>
+          <w:p>
+            <w:r>
+              <w:t>Displays the message below</w:t>
+            </w:r>
+          </w:p>
+          <w:p>
+            <w:r>
+              <w:t xml:space="preserve"> “</w:t>
+            </w:r>
+            <w:r>
+              <w:t>You have entered an</w:t>
+            </w:r>
+            <w:r>
+              <w:t xml:space="preserve"> </w:t>
+            </w:r>
+            <w:r>
+              <w:t>invalid option!</w:t>
+            </w:r>
+            <w:r>
+              <w:t xml:space="preserve"> </w:t>
+            </w:r>
+            <w:r>
+              <w:t>Please check the menu properly and re-enter!</w:t>
+            </w:r>
+            <w:r>
+              <w:t>”</w:t>
+            </w:r>
+          </w:p>
+          <w:p/>
+          <w:p>
+            <w:r>
+              <w:t>And asks for user input again</w:t>
+            </w:r>
+          </w:p>
+          <w:p/>
+        </w:tc>
+        <w:tc>
+          <w:tcPr>
+            <w:tcW w:w="2700" w:type="dxa"/>
+          </w:tcPr>
+          <w:p>
+            <w:r>
+              <w:t>Displays the message below</w:t>
+            </w:r>
+          </w:p>
+          <w:p>
+            <w:r>
+              <w:t xml:space="preserve"> “</w:t>
+            </w:r>
+            <w:r>
+              <w:t>You have entered an</w:t>
+            </w:r>
+            <w:r>
+              <w:t xml:space="preserve"> </w:t>
+            </w:r>
+            <w:r>
+              <w:t>invalid option!</w:t>
+            </w:r>
+            <w:r>
+              <w:t xml:space="preserve"> </w:t>
+            </w:r>
+            <w:r>
+              <w:t>Please check the menu properly and re-enter!</w:t>
+            </w:r>
+            <w:r>
+              <w:t>”</w:t>
+            </w:r>
+          </w:p>
+          <w:p/>
+          <w:p>
+            <w:r>
+              <w:t>And asks for user input again</w:t>
+            </w:r>
+          </w:p>
+        </w:tc>
+        <w:tc>
+          <w:tcPr>
+            <w:tcW w:w="900" w:type="dxa"/>
+          </w:tcPr>
+          <w:p>
+            <w:pPr>
+              <w:jc w:val="center"/>
+            </w:pPr>
+            <w:r>
+              <w:t>Pass</w:t>
+            </w:r>
+          </w:p>
+        </w:tc>
+      </w:tr>
+      <w:tr>
+        <w:tc>
+          <w:tcPr>
+            <w:tcW w:w="810" w:type="dxa"/>
+          </w:tcPr>
+          <w:p>
+            <w:pPr>
+              <w:jc w:val="center"/>
+            </w:pPr>
+            <w:r>
+              <w:t>2</w:t>
+            </w:r>
+          </w:p>
+        </w:tc>
+        <w:tc>
+          <w:tcPr>
+            <w:tcW w:w="1890" w:type="dxa"/>
+          </w:tcPr>
+          <w:p>
+            <w:r>
+              <w:t>Validating Integers.</w:t>
+            </w:r>
+          </w:p>
+        </w:tc>
+        <w:tc>
+          <w:tcPr>
+            <w:tcW w:w="2160" w:type="dxa"/>
+          </w:tcPr>
+          <w:p>
+            <w:r>
+              <w:t>1.2</w:t>
+            </w:r>
+          </w:p>
+        </w:tc>
+        <w:tc>
+          <w:tcPr>
+            <w:tcW w:w="2700" w:type="dxa"/>
+          </w:tcPr>
+          <w:p/>
+        </w:tc>
+        <w:tc>
+          <w:tcPr>
+            <w:tcW w:w="2700" w:type="dxa"/>
+          </w:tcPr>
+          <w:p/>
+        </w:tc>
+        <w:tc>
+          <w:tcPr>
+            <w:tcW w:w="900" w:type="dxa"/>
+          </w:tcPr>
+          <w:p>
+            <w:pPr>
+              <w:jc w:val="center"/>
+            </w:pPr>
+            <w:r>
+              <w:t>Pass</w:t>
+            </w:r>
+          </w:p>
+        </w:tc>
+      </w:tr>
+      <w:tr>
+        <w:tc>
+          <w:tcPr>
+            <w:tcW w:w="810" w:type="dxa"/>
+          </w:tcPr>
+          <w:p>
+            <w:pPr>
+              <w:jc w:val="center"/>
+            </w:pPr>
+            <w:r>
+              <w:t>3</w:t>
+            </w:r>
+          </w:p>
+        </w:tc>
+        <w:tc>
+          <w:tcPr>
+            <w:tcW w:w="1890" w:type="dxa"/>
+          </w:tcPr>
+          <w:p>
+            <w:r>
+              <w:t>Validating same club names entered again to create a new club</w:t>
+            </w:r>
+          </w:p>
+        </w:tc>
+        <w:tc>
+          <w:tcPr>
+            <w:tcW w:w="2160" w:type="dxa"/>
+          </w:tcPr>
+          <w:p>
+            <w:r>
+              <w:t>Select the Option 1 and create a club with the name “Juventus” and fill all the other prompts with any random data.</w:t>
+            </w:r>
+          </w:p>
+          <w:p/>
+          <w:p>
+            <w:r>
+              <w:t>Again, select Option 1 and create a club with the same name “Juventus”</w:t>
+            </w:r>
+          </w:p>
+          <w:p/>
+        </w:tc>
+        <w:tc>
+          <w:tcPr>
+            <w:tcW w:w="2700" w:type="dxa"/>
+          </w:tcPr>
+          <w:p>
+            <w:r>
+              <w:t>Displays the message below</w:t>
+            </w:r>
+          </w:p>
+          <w:p>
+            <w:r>
+              <w:t>“</w:t>
+            </w:r>
+            <w:r>
+              <w:t>There is already a team with the name 'Juventus', please enter another name</w:t>
+            </w:r>
+          </w:p>
+          <w:p>
+            <w:r>
+              <w:t>”</w:t>
+            </w:r>
+          </w:p>
+          <w:p/>
+          <w:p>
+            <w:r>
+              <w:t>And asks for user input again</w:t>
+            </w:r>
+          </w:p>
+          <w:p/>
+          <w:p/>
+          <w:p/>
+          <w:p/>
+          <w:p/>
+        </w:tc>
+        <w:tc>
+          <w:tcPr>
+            <w:tcW w:w="2700" w:type="dxa"/>
+          </w:tcPr>
+          <w:p>
+            <w:r>
+              <w:t>Displays the message below</w:t>
+            </w:r>
+          </w:p>
+          <w:p>
+            <w:r>
+              <w:t>“</w:t>
+            </w:r>
+            <w:r>
+              <w:t>There is already a team with the name 'Juventus', please enter another name</w:t>
+            </w:r>
+          </w:p>
+          <w:p>
+            <w:r>
+              <w:t>”</w:t>
+            </w:r>
+          </w:p>
+          <w:p/>
+          <w:p>
+            <w:r>
+              <w:t>And asks for user input again</w:t>
+            </w:r>
+          </w:p>
+        </w:tc>
+        <w:tc>
+          <w:tcPr>
+            <w:tcW w:w="900" w:type="dxa"/>
+          </w:tcPr>
+          <w:p>
+            <w:pPr>
+              <w:jc w:val="center"/>
+            </w:pPr>
+            <w:r>
+              <w:t>Pass</w:t>
+            </w:r>
+          </w:p>
+        </w:tc>
+      </w:tr>
+      <w:tr>
+        <w:tc>
+          <w:tcPr>
+            <w:tcW w:w="810" w:type="dxa"/>
+          </w:tcPr>
+          <w:p>
+            <w:pPr>
+              <w:jc w:val="center"/>
+            </w:pPr>
+            <w:r>
+              <w:t>4</w:t>
+            </w:r>
+          </w:p>
+        </w:tc>
+        <w:tc>
+          <w:tcPr>
+            <w:tcW w:w="1890" w:type="dxa"/>
+          </w:tcPr>
+          <w:p>
+            <w:r>
+              <w:t>Validating same club names entered twice for adding a played match</w:t>
+            </w:r>
+          </w:p>
+        </w:tc>
+        <w:tc>
+          <w:tcPr>
+            <w:tcW w:w="2160" w:type="dxa"/>
+          </w:tcPr>
+          <w:p>
+            <w:r>
+              <w:t>Select the Option 1 and create a club with the name “</w:t>
+            </w:r>
+            <w:r>
+              <w:t>Barca</w:t>
+            </w:r>
+            <w:r>
+              <w:t>” and fill all the other prompts with any random data.</w:t>
+            </w:r>
+          </w:p>
+          <w:p/>
+          <w:p>
+            <w:r>
+              <w:t>Select Option 5 and added the first club name as “Juventus” with any score and again “Juventus” for the other(opponent) club name as well.</w:t>
+            </w:r>
+          </w:p>
+          <w:p/>
+        </w:tc>
+        <w:tc>
+          <w:tcPr>
+            <w:tcW w:w="2700" w:type="dxa"/>
+          </w:tcPr>
+          <w:p/>
+          <w:p/>
+        </w:tc>
+        <w:tc>
+          <w:tcPr>
+            <w:tcW w:w="2700" w:type="dxa"/>
+          </w:tcPr>
+          <w:p/>
+          <w:p/>
+        </w:tc>
+        <w:tc>
+          <w:tcPr>
+            <w:tcW w:w="900" w:type="dxa"/>
+          </w:tcPr>
+          <w:p>
+            <w:pPr>
+              <w:jc w:val="center"/>
+            </w:pPr>
+            <w:r>
+              <w:t>Pass</w:t>
+            </w:r>
+          </w:p>
+        </w:tc>
+      </w:tr>
+      <w:tr>
+        <w:tc>
+          <w:tcPr>
+            <w:tcW w:w="810" w:type="dxa"/>
+          </w:tcPr>
+          <w:p>
+            <w:pPr>
+              <w:jc w:val="center"/>
+            </w:pPr>
+            <w:r>
+              <w:t>5</w:t>
+            </w:r>
+          </w:p>
+        </w:tc>
+        <w:tc>
+          <w:tcPr>
+            <w:tcW w:w="1890" w:type="dxa"/>
+          </w:tcPr>
+          <w:p>
+            <w:r>
+              <w:t>Validating clubs entered for add played matches, checks if the club name entered is valid</w:t>
+            </w:r>
+          </w:p>
+        </w:tc>
+        <w:tc>
+          <w:tcPr>
+            <w:tcW w:w="2160" w:type="dxa"/>
+          </w:tcPr>
+          <w:p>
+            <w:r>
+              <w:t>Select the option 5 from the menu.</w:t>
+            </w:r>
+          </w:p>
+          <w:p/>
+          <w:p>
+            <w:r>
+              <w:t>For the club name 1, enter “Manchester”</w:t>
+            </w:r>
+          </w:p>
+        </w:tc>
+        <w:tc>
+          <w:tcPr>
+            <w:tcW w:w="2700" w:type="dxa"/>
+          </w:tcPr>
+          <w:p>
+            <w:r>
+              <w:t>Displays the message below</w:t>
+            </w:r>
+          </w:p>
+          <w:p>
+            <w:r>
+              <w:t>“</w:t>
+            </w:r>
+            <w:r>
+              <w:t>There is no team with the name 'Manchester', please enter another name</w:t>
+            </w:r>
+            <w:r>
+              <w:t>”</w:t>
+            </w:r>
+          </w:p>
+          <w:p/>
+          <w:p>
+            <w:r>
+              <w:t>And asks for the user input again.</w:t>
+            </w:r>
+          </w:p>
+          <w:p/>
+        </w:tc>
+        <w:tc>
+          <w:tcPr>
+            <w:tcW w:w="2700" w:type="dxa"/>
+          </w:tcPr>
+          <w:p>
+            <w:r>
+              <w:t>Displays the message below</w:t>
+            </w:r>
+          </w:p>
+          <w:p>
+            <w:r>
+              <w:t>“</w:t>
+            </w:r>
+            <w:r>
+              <w:t>There is no team with the name 'Manchester', please enter another name</w:t>
+            </w:r>
+            <w:r>
+              <w:t>”</w:t>
+            </w:r>
+          </w:p>
+          <w:p/>
+          <w:p>
+            <w:r>
+              <w:t>And asks for the user input again.</w:t>
+            </w:r>
+          </w:p>
+        </w:tc>
+        <w:tc>
+          <w:tcPr>
+            <w:tcW w:w="900" w:type="dxa"/>
+          </w:tcPr>
+          <w:p>
+            <w:pPr>
+              <w:jc w:val="center"/>
+            </w:pPr>
+            <w:r>
+              <w:t>Pass</w:t>
+            </w:r>
+          </w:p>
+        </w:tc>
+      </w:tr>
+      <w:tr>
+        <w:tc>
+          <w:tcPr>
+            <w:tcW w:w="810" w:type="dxa"/>
+          </w:tcPr>
+          <w:p>
+            <w:pPr>
+              <w:jc w:val="center"/>
+            </w:pPr>
+            <w:r>
+              <w:t>6</w:t>
+            </w:r>
+          </w:p>
+        </w:tc>
+        <w:tc>
+          <w:tcPr>
+            <w:tcW w:w="1890" w:type="dxa"/>
+          </w:tcPr>
+          <w:p>
+            <w:r>
+              <w:t>Validating the day entered with a valid range or not</w:t>
+            </w:r>
+          </w:p>
+        </w:tc>
+        <w:tc>
+          <w:tcPr>
+            <w:tcW w:w="2160" w:type="dxa"/>
+          </w:tcPr>
+          <w:p>
+            <w:r>
+              <w:t>Select the option 5</w:t>
+            </w:r>
+          </w:p>
+          <w:p/>
+          <w:p>
+            <w:r>
+              <w:t>Enter the first club name as “Juventus” with any random score</w:t>
+            </w:r>
+          </w:p>
+          <w:p/>
+          <w:p>
+            <w:r>
+              <w:t>Enter the second club name as “Barca” with any random score</w:t>
+            </w:r>
+          </w:p>
+          <w:p/>
+          <w:p>
+            <w:r>
+              <w:t>Enter -5 or 35 for the day input</w:t>
+            </w:r>
+          </w:p>
+          <w:p/>
+        </w:tc>
+        <w:tc>
+          <w:tcPr>
+            <w:tcW w:w="2700" w:type="dxa"/>
+          </w:tcPr>
+          <w:p/>
+        </w:tc>
+        <w:tc>
+          <w:tcPr>
+            <w:tcW w:w="2700" w:type="dxa"/>
+          </w:tcPr>
+          <w:p/>
+        </w:tc>
+        <w:tc>
+          <w:tcPr>
+            <w:tcW w:w="900" w:type="dxa"/>
+          </w:tcPr>
+          <w:p>
+            <w:pPr>
+              <w:jc w:val="center"/>
+            </w:pPr>
+            <w:r>
+              <w:t>Pass</w:t>
+            </w:r>
+          </w:p>
+        </w:tc>
+      </w:tr>
+      <w:tr>
+        <w:tc>
+          <w:tcPr>
+            <w:tcW w:w="810" w:type="dxa"/>
+          </w:tcPr>
+          <w:p>
+            <w:pPr>
+              <w:jc w:val="center"/>
+            </w:pPr>
+            <w:r>
+              <w:t>7</w:t>
+            </w:r>
+          </w:p>
+        </w:tc>
+        <w:tc>
+          <w:tcPr>
+            <w:tcW w:w="1890" w:type="dxa"/>
+          </w:tcPr>
+          <w:p>
+            <w:r>
+              <w:t xml:space="preserve">Validating the </w:t>
+            </w:r>
+            <w:r>
+              <w:t>month</w:t>
+            </w:r>
+            <w:r>
+              <w:t xml:space="preserve"> entered with a valid range or not</w:t>
+            </w:r>
+          </w:p>
+        </w:tc>
+        <w:tc>
+          <w:tcPr>
+            <w:tcW w:w="2160" w:type="dxa"/>
+          </w:tcPr>
+          <w:p>
+            <w:r>
+              <w:t>Select the option 5</w:t>
+            </w:r>
+          </w:p>
+          <w:p/>
+          <w:p>
+            <w:r>
+              <w:t>Enter the first club name as “Juventus” with any random score</w:t>
+            </w:r>
+          </w:p>
+          <w:p/>
+          <w:p>
+            <w:r>
+              <w:t>Enter the second club name as “Barca” with any random score</w:t>
+            </w:r>
+          </w:p>
+          <w:p/>
+          <w:p>
+            <w:r>
+              <w:t xml:space="preserve">Enter </w:t>
+            </w:r>
+            <w:r>
+              <w:t>14</w:t>
+            </w:r>
+            <w:r>
+              <w:t xml:space="preserve"> for the day input</w:t>
+            </w:r>
+          </w:p>
+          <w:p/>
+          <w:p>
+            <w:r>
+              <w:t>Enter -5 or 13 for the month</w:t>
+            </w:r>
+          </w:p>
+        </w:tc>
+        <w:tc>
+          <w:tcPr>
+            <w:tcW w:w="2700" w:type="dxa"/>
+          </w:tcPr>
+          <w:p/>
+        </w:tc>
+        <w:tc>
+          <w:tcPr>
+            <w:tcW w:w="2700" w:type="dxa"/>
+          </w:tcPr>
+          <w:p/>
+        </w:tc>
+        <w:tc>
+          <w:tcPr>
+            <w:tcW w:w="900" w:type="dxa"/>
+          </w:tcPr>
+          <w:p>
+            <w:pPr>
+              <w:jc w:val="center"/>
+            </w:pPr>
+            <w:r>
+              <w:t>Pass</w:t>
+            </w:r>
+          </w:p>
+        </w:tc>
+      </w:tr>
+      <w:tr>
+        <w:tc>
+          <w:tcPr>
+            <w:tcW w:w="810" w:type="dxa"/>
+          </w:tcPr>
+          <w:p>
+            <w:pPr>
+              <w:jc w:val="center"/>
+            </w:pPr>
+            <w:r>
+              <w:lastRenderedPageBreak/>
+              <w:t>8</w:t>
+            </w:r>
+          </w:p>
+        </w:tc>
+        <w:tc>
+          <w:tcPr>
+            <w:tcW w:w="1890" w:type="dxa"/>
+          </w:tcPr>
+          <w:p>
+            <w:r>
+              <w:t xml:space="preserve">Validating the </w:t>
+            </w:r>
+            <w:r>
+              <w:t>year</w:t>
+            </w:r>
+            <w:r>
+              <w:t xml:space="preserve"> entered with a valid range or not</w:t>
+            </w:r>
+            <w:r>
+              <w:t xml:space="preserve"> (assumed range 1000 - 3000)</w:t>
+            </w:r>
+          </w:p>
+        </w:tc>
+        <w:tc>
+          <w:tcPr>
+            <w:tcW w:w="2160" w:type="dxa"/>
+          </w:tcPr>
+          <w:p>
+            <w:r>
+              <w:t>Select the option 5</w:t>
+            </w:r>
+          </w:p>
+          <w:p/>
+          <w:p>
+            <w:r>
+              <w:t>Enter the first club name as “Juventus” with any random score</w:t>
+            </w:r>
+          </w:p>
+          <w:p/>
+          <w:p>
+            <w:r>
+              <w:t>Enter the second club name as “Barca” with any random score</w:t>
+            </w:r>
+          </w:p>
+          <w:p/>
+          <w:p>
+            <w:r>
+              <w:t>Enter 14 for the day input</w:t>
+            </w:r>
+          </w:p>
+          <w:p/>
+          <w:p>
+            <w:r>
+              <w:t xml:space="preserve">Enter </w:t>
+            </w:r>
+            <w:r>
+              <w:t>12</w:t>
+            </w:r>
+            <w:r>
+              <w:t xml:space="preserve"> for the </w:t>
+            </w:r>
+            <w:r>
+              <w:t>month</w:t>
+            </w:r>
+            <w:r>
+              <w:t xml:space="preserve"> input</w:t>
+            </w:r>
+          </w:p>
+          <w:p/>
+          <w:p>
+            <w:r>
+              <w:t>Enter 14 for the day input</w:t>
+            </w:r>
+          </w:p>
+          <w:p/>
+          <w:p>
+            <w:r>
+              <w:t xml:space="preserve">Enter </w:t>
+            </w:r>
+            <w:r>
+              <w:t>999</w:t>
+            </w:r>
+            <w:r>
+              <w:t xml:space="preserve"> or 3</w:t>
+            </w:r>
+            <w:r>
+              <w:t>001</w:t>
+            </w:r>
+            <w:r>
+              <w:t xml:space="preserve"> for the month</w:t>
+            </w:r>
+          </w:p>
+          <w:p/>
+        </w:tc>
+        <w:tc>
+          <w:tcPr>
+            <w:tcW w:w="2700" w:type="dxa"/>
+          </w:tcPr>
+          <w:p/>
+        </w:tc>
+        <w:tc>
+          <w:tcPr>
+            <w:tcW w:w="2700" w:type="dxa"/>
+          </w:tcPr>
+          <w:p/>
+        </w:tc>
+        <w:tc>
+          <w:tcPr>
+            <w:tcW w:w="900" w:type="dxa"/>
+          </w:tcPr>
+          <w:p>
+            <w:pPr>
+              <w:jc w:val="center"/>
+            </w:pPr>
+            <w:r>
+              <w:t>Pass</w:t>
+            </w:r>
+          </w:p>
+        </w:tc>
+      </w:tr>
+      <w:tr>
+        <w:tc>
+          <w:tcPr>
+            <w:tcW w:w="810" w:type="dxa"/>
+          </w:tcPr>
+          <w:p>
+            <w:pPr>
+              <w:jc w:val="center"/>
+            </w:pPr>
+            <w:r>
+              <w:t>9</w:t>
+            </w:r>
+          </w:p>
+        </w:tc>
+        <w:tc>
+          <w:tcPr>
+            <w:tcW w:w="1890" w:type="dxa"/>
+          </w:tcPr>
+          <w:p>
+            <w:r>
+              <w:t>Validating the season selected by the user when adding a played match</w:t>
+            </w:r>
+          </w:p>
+          <w:p/>
+        </w:tc>
+        <w:tc>
+          <w:tcPr>
+            <w:tcW w:w="2160" w:type="dxa"/>
+          </w:tcPr>
+          <w:p>
+            <w:r>
+              <w:t>Select the option 5</w:t>
+            </w:r>
+          </w:p>
+          <w:p/>
+          <w:p>
+            <w:r>
+              <w:t>Enter the first club name as “Juventus” with any random score</w:t>
+            </w:r>
+          </w:p>
+          <w:p/>
+          <w:p>
+            <w:r>
+              <w:t>Enter the second club name as “Barca” with any random score</w:t>
+            </w:r>
+          </w:p>
+          <w:p/>
+          <w:p>
+            <w:r>
+              <w:t>Enter 14 for the day input</w:t>
+            </w:r>
+          </w:p>
+          <w:p/>
+          <w:p>
+            <w:r>
+              <w:t>Enter 12 for the month input</w:t>
+            </w:r>
+          </w:p>
+          <w:p/>
+          <w:p>
+            <w:r>
+              <w:t>Enter 14 for the day input</w:t>
+            </w:r>
+          </w:p>
+          <w:p/>
+          <w:p>
+            <w:r>
+              <w:t xml:space="preserve">Enter </w:t>
+            </w:r>
+            <w:r>
+              <w:t>2020</w:t>
+            </w:r>
+            <w:r>
+              <w:t xml:space="preserve"> for the month</w:t>
+            </w:r>
+          </w:p>
+          <w:p/>
+          <w:p>
+            <w:r>
+              <w:t xml:space="preserve">Enter any number other than 1 and 2 </w:t>
+            </w:r>
+            <w:r>
+              <w:lastRenderedPageBreak/>
+              <w:t>for the, select season option</w:t>
+            </w:r>
+          </w:p>
+          <w:p/>
+        </w:tc>
+        <w:tc>
+          <w:tcPr>
+            <w:tcW w:w="2700" w:type="dxa"/>
+          </w:tcPr>
+          <w:p/>
+        </w:tc>
+        <w:tc>
+          <w:tcPr>
+            <w:tcW w:w="2700" w:type="dxa"/>
+          </w:tcPr>
+          <w:p/>
+        </w:tc>
+        <w:tc>
+          <w:tcPr>
+            <w:tcW w:w="900" w:type="dxa"/>
+          </w:tcPr>
+          <w:p>
+            <w:pPr>
+              <w:jc w:val="center"/>
+            </w:pPr>
+            <w:r>
+              <w:t>Pass</w:t>
+            </w:r>
+          </w:p>
+        </w:tc>
+      </w:tr>
+      <w:tr>
+        <w:tc>
+          <w:tcPr>
+            <w:tcW w:w="810" w:type="dxa"/>
+          </w:tcPr>
+          <w:p>
+            <w:pPr>
+              <w:jc w:val="center"/>
+            </w:pPr>
+            <w:r>
+              <w:t>10</w:t>
+            </w:r>
+          </w:p>
+        </w:tc>
+        <w:tc>
+          <w:tcPr>
+            <w:tcW w:w="1890" w:type="dxa"/>
+          </w:tcPr>
+          <w:p>
+            <w:r>
+              <w:t xml:space="preserve">Validating the type of match played </w:t>
+            </w:r>
+          </w:p>
+        </w:tc>
+        <w:tc>
+          <w:tcPr>
+            <w:tcW w:w="2160" w:type="dxa"/>
+          </w:tcPr>
+          <w:p>
+            <w:r>
+              <w:t>Select the option 5</w:t>
+            </w:r>
+          </w:p>
+          <w:p/>
+          <w:p>
+            <w:r>
+              <w:t>Enter the first club name as “Juventus” with any random score</w:t>
+            </w:r>
+          </w:p>
+          <w:p/>
+          <w:p>
+            <w:r>
+              <w:t>Enter the second club name as “Barca” with any random score</w:t>
+            </w:r>
+          </w:p>
+          <w:p/>
+          <w:p>
+            <w:r>
+              <w:t>Enter 14 for the day input</w:t>
+            </w:r>
+          </w:p>
+          <w:p/>
+          <w:p>
+            <w:r>
+              <w:t>Enter 12 for the month input</w:t>
+            </w:r>
+          </w:p>
+          <w:p/>
+          <w:p>
+            <w:r>
+              <w:t>Enter 14 for the day input</w:t>
+            </w:r>
+          </w:p>
+          <w:p/>
+          <w:p>
+            <w:r>
+              <w:t>Enter 2020 for the month</w:t>
+            </w:r>
+          </w:p>
+          <w:p/>
+          <w:p>
+            <w:r>
+              <w:t>Enter 1 for the select season option</w:t>
+            </w:r>
+          </w:p>
+          <w:p/>
+          <w:p>
+            <w:r>
+              <w:t>Enter any thing other than “home” and “away” for the type of match played</w:t>
+            </w:r>
+          </w:p>
+          <w:p/>
+        </w:tc>
+        <w:tc>
+          <w:tcPr>
+            <w:tcW w:w="2700" w:type="dxa"/>
+          </w:tcPr>
+          <w:p/>
+        </w:tc>
+        <w:tc>
+          <w:tcPr>
+            <w:tcW w:w="2700" w:type="dxa"/>
+          </w:tcPr>
+          <w:p/>
+        </w:tc>
+        <w:tc>
+          <w:tcPr>
+            <w:tcW w:w="900" w:type="dxa"/>
+          </w:tcPr>
+          <w:p>
+            <w:pPr>
+              <w:jc w:val="center"/>
+            </w:pPr>
+            <w:r>
+              <w:t>Pass</w:t>
+            </w:r>
+          </w:p>
+        </w:tc>
+      </w:tr>
+      <w:tr>
+        <w:tc>
+          <w:tcPr>
+            <w:tcW w:w="810" w:type="dxa"/>
+          </w:tcPr>
+          <w:p>
+            <w:pPr>
+              <w:jc w:val="center"/>
+            </w:pPr>
+            <w:r>
+              <w:t>11</w:t>
+            </w:r>
+          </w:p>
+        </w:tc>
+        <w:tc>
+          <w:tcPr>
+            <w:tcW w:w="1890" w:type="dxa"/>
+          </w:tcPr>
+          <w:p/>
+        </w:tc>
+        <w:tc>
+          <w:tcPr>
+            <w:tcW w:w="2160" w:type="dxa"/>
+          </w:tcPr>
+          <w:p/>
+        </w:tc>
+        <w:tc>
+          <w:tcPr>
+            <w:tcW w:w="2700" w:type="dxa"/>
+          </w:tcPr>
+          <w:p/>
+        </w:tc>
+        <w:tc>
+          <w:tcPr>
+            <w:tcW w:w="2700" w:type="dxa"/>
+          </w:tcPr>
+          <w:p/>
+        </w:tc>
+        <w:tc>
+          <w:tcPr>
+            <w:tcW w:w="900" w:type="dxa"/>
+          </w:tcPr>
+          <w:p>
+            <w:pPr>
+              <w:jc w:val="center"/>
+            </w:pPr>
+            <w:r>
+              <w:t>Pass</w:t>
+            </w:r>
+          </w:p>
+        </w:tc>
+      </w:tr>
+    </w:tbl>
+    <w:p/>
+    <w:p/>
     <w:sectPr>
       <w:pgSz w:w="12240" w:h="15840"/>
       <w:pgMar w:top="1440" w:right="1440" w:bottom="1440" w:left="1440" w:header="720" w:footer="720" w:gutter="0"/>

</xml_diff>

<commit_message>
updated the validation test cases
</commit_message>
<xml_diff>
--- a/OOP CW Diagrams/Test Cases.docx
+++ b/OOP CW Diagrams/Test Cases.docx
@@ -3508,13 +3508,7 @@
           <w:p/>
           <w:p>
             <w:r>
-              <w:t>Enter “20</w:t>
-            </w:r>
-            <w:r>
-              <w:t>19-20</w:t>
-            </w:r>
-            <w:r>
-              <w:t>” as the season</w:t>
+              <w:t>Enter “2019-20” as the season</w:t>
             </w:r>
           </w:p>
           <w:p/>
@@ -3536,10 +3530,7 @@
               <w:t xml:space="preserve">Displays the Premier League Table for the season </w:t>
             </w:r>
             <w:r>
-              <w:t>2019-20</w:t>
-            </w:r>
-            <w:r>
-              <w:t xml:space="preserve"> </w:t>
+              <w:t xml:space="preserve">2019-20 </w:t>
             </w:r>
             <w:r>
               <w:rPr>
@@ -3566,10 +3557,7 @@
               <w:t xml:space="preserve">Displays the Premier League Table for the season </w:t>
             </w:r>
             <w:r>
-              <w:t>2019-20</w:t>
-            </w:r>
-            <w:r>
-              <w:t xml:space="preserve"> </w:t>
+              <w:t xml:space="preserve">2019-20 </w:t>
             </w:r>
             <w:r>
               <w:rPr>
@@ -3608,10 +3596,7 @@
               <w:jc w:val="center"/>
             </w:pPr>
             <w:r>
-              <w:t>1</w:t>
-            </w:r>
-            <w:r>
-              <w:t>6</w:t>
+              <w:t>16</w:t>
             </w:r>
           </w:p>
         </w:tc>
@@ -3637,19 +3622,7 @@
           <w:p/>
           <w:p>
             <w:r>
-              <w:t>Enter “201</w:t>
-            </w:r>
-            <w:r>
-              <w:t>8</w:t>
-            </w:r>
-            <w:r>
-              <w:t>-</w:t>
-            </w:r>
-            <w:r>
-              <w:t>19</w:t>
-            </w:r>
-            <w:r>
-              <w:t>” as the season</w:t>
+              <w:t>Enter “2018-19” as the season</w:t>
             </w:r>
           </w:p>
           <w:p/>
@@ -3671,10 +3644,7 @@
               <w:t xml:space="preserve">Displays the Premier League Table for the season </w:t>
             </w:r>
             <w:r>
-              <w:t>2018-19</w:t>
-            </w:r>
-            <w:r>
-              <w:t xml:space="preserve"> </w:t>
+              <w:t xml:space="preserve">2018-19 </w:t>
             </w:r>
             <w:r>
               <w:rPr>
@@ -3701,10 +3671,7 @@
               <w:t xml:space="preserve">Displays the Premier League Table for the season </w:t>
             </w:r>
             <w:r>
-              <w:t>2018-19</w:t>
-            </w:r>
-            <w:r>
-              <w:t xml:space="preserve"> </w:t>
+              <w:t xml:space="preserve">2018-19 </w:t>
             </w:r>
             <w:r>
               <w:rPr>
@@ -4081,13 +4048,7 @@
           </w:tcPr>
           <w:p>
             <w:r>
-              <w:t xml:space="preserve">Select the </w:t>
-            </w:r>
-            <w:r>
-              <w:t>“matches”</w:t>
-            </w:r>
-            <w:r>
-              <w:t xml:space="preserve"> option from the nav bar from the GUI</w:t>
+              <w:t>Select the “matches” option from the nav bar from the GUI</w:t>
             </w:r>
           </w:p>
         </w:tc>
@@ -5382,7 +5343,13 @@
           </w:tcPr>
           <w:p>
             <w:r>
-              <w:t>Select the Option 1 and create a club with the name “Juventus” and fill all the other prompts with any random data.</w:t>
+              <w:t xml:space="preserve">Select the Option 1 </w:t>
+            </w:r>
+            <w:r>
+              <w:t xml:space="preserve">from the menu and again select option 1 for normal football club </w:t>
+            </w:r>
+            <w:r>
+              <w:t>and create a club with the name “Juventus” and fill all the other prompts with any random data.</w:t>
             </w:r>
           </w:p>
           <w:p/>
@@ -5490,7 +5457,11 @@
           </w:tcPr>
           <w:p>
             <w:r>
-              <w:t>Validating same club names entered twice for adding a played match</w:t>
+              <w:t xml:space="preserve">Validating same club names entered twice for </w:t>
+            </w:r>
+            <w:r>
+              <w:lastRenderedPageBreak/>
+              <w:t>adding a played match</w:t>
             </w:r>
           </w:p>
         </w:tc>
@@ -5500,7 +5471,15 @@
           </w:tcPr>
           <w:p>
             <w:r>
-              <w:t>Select the Option 1 and create a club with the name “</w:t>
+              <w:lastRenderedPageBreak/>
+              <w:t xml:space="preserve">Select the Option 1 from the menu and again select option 1 for normal football </w:t>
+            </w:r>
+            <w:r>
+              <w:lastRenderedPageBreak/>
+              <w:t xml:space="preserve">club and </w:t>
+            </w:r>
+            <w:r>
+              <w:t>create a club with the name “</w:t>
             </w:r>
             <w:r>
               <w:t>Barca</w:t>
@@ -5753,13 +5732,7 @@
           </w:tcPr>
           <w:p>
             <w:r>
-              <w:t xml:space="preserve">Validating the </w:t>
-            </w:r>
-            <w:r>
-              <w:t>month</w:t>
-            </w:r>
-            <w:r>
-              <w:t xml:space="preserve"> entered with a valid range or not</w:t>
+              <w:t>Validating the month entered with a valid range or not</w:t>
             </w:r>
           </w:p>
         </w:tc>
@@ -5787,13 +5760,8 @@
           <w:p/>
           <w:p>
             <w:r>
-              <w:t xml:space="preserve">Enter </w:t>
-            </w:r>
-            <w:r>
-              <w:t>14</w:t>
-            </w:r>
-            <w:r>
-              <w:t xml:space="preserve"> for the day input</w:t>
+              <w:lastRenderedPageBreak/>
+              <w:t>Enter 14 for the day input</w:t>
             </w:r>
           </w:p>
           <w:p/>
@@ -5839,7 +5807,6 @@
               <w:jc w:val="center"/>
             </w:pPr>
             <w:r>
-              <w:lastRenderedPageBreak/>
               <w:t>8</w:t>
             </w:r>
           </w:p>
@@ -5850,16 +5817,7 @@
           </w:tcPr>
           <w:p>
             <w:r>
-              <w:t xml:space="preserve">Validating the </w:t>
-            </w:r>
-            <w:r>
-              <w:t>year</w:t>
-            </w:r>
-            <w:r>
-              <w:t xml:space="preserve"> entered with a valid range or not</w:t>
-            </w:r>
-            <w:r>
-              <w:t xml:space="preserve"> (assumed range 1000 - 3000)</w:t>
+              <w:t>Validating the year entered with a valid range or not (assumed range 1000 - 3000)</w:t>
             </w:r>
           </w:p>
         </w:tc>
@@ -5893,19 +5851,7 @@
           <w:p/>
           <w:p>
             <w:r>
-              <w:t xml:space="preserve">Enter </w:t>
-            </w:r>
-            <w:r>
-              <w:t>12</w:t>
-            </w:r>
-            <w:r>
-              <w:t xml:space="preserve"> for the </w:t>
-            </w:r>
-            <w:r>
-              <w:t>month</w:t>
-            </w:r>
-            <w:r>
-              <w:t xml:space="preserve"> input</w:t>
+              <w:t>Enter 12 for the month input</w:t>
             </w:r>
           </w:p>
           <w:p/>
@@ -6027,23 +5973,14 @@
           <w:p/>
           <w:p>
             <w:r>
-              <w:t xml:space="preserve">Enter </w:t>
-            </w:r>
-            <w:r>
-              <w:t>2020</w:t>
-            </w:r>
-            <w:r>
-              <w:t xml:space="preserve"> for the month</w:t>
-            </w:r>
-          </w:p>
-          <w:p/>
-          <w:p>
-            <w:r>
-              <w:t xml:space="preserve">Enter any number other than 1 and 2 </w:t>
-            </w:r>
-            <w:r>
               <w:lastRenderedPageBreak/>
-              <w:t>for the, select season option</w:t>
+              <w:t>Enter 2020 for the month</w:t>
+            </w:r>
+          </w:p>
+          <w:p/>
+          <w:p>
+            <w:r>
+              <w:t>Enter any number other than 1 and 2 for the, select season option</w:t>
             </w:r>
           </w:p>
           <w:p/>
@@ -6201,12 +6138,25 @@
           <w:tcPr>
             <w:tcW w:w="1890" w:type="dxa"/>
           </w:tcPr>
+          <w:p>
+            <w:r>
+              <w:t>Validating season entered for displaying the premier league table</w:t>
+            </w:r>
+          </w:p>
           <w:p/>
         </w:tc>
         <w:tc>
           <w:tcPr>
             <w:tcW w:w="2160" w:type="dxa"/>
           </w:tcPr>
+          <w:p>
+            <w:r>
+              <w:t xml:space="preserve">Select option 4 from the menu and enter ‘20-2021’ as the season input </w:t>
+            </w:r>
+          </w:p>
+          <w:p/>
+          <w:p/>
+          <w:p/>
           <w:p/>
         </w:tc>
         <w:tc>
@@ -6220,6 +6170,200 @@
             <w:tcW w:w="2700" w:type="dxa"/>
           </w:tcPr>
           <w:p/>
+        </w:tc>
+        <w:tc>
+          <w:tcPr>
+            <w:tcW w:w="900" w:type="dxa"/>
+          </w:tcPr>
+          <w:p>
+            <w:pPr>
+              <w:jc w:val="center"/>
+            </w:pPr>
+            <w:r>
+              <w:t>Pass</w:t>
+            </w:r>
+          </w:p>
+        </w:tc>
+      </w:tr>
+      <w:tr>
+        <w:tc>
+          <w:tcPr>
+            <w:tcW w:w="810" w:type="dxa"/>
+          </w:tcPr>
+          <w:p>
+            <w:pPr>
+              <w:jc w:val="center"/>
+            </w:pPr>
+            <w:r>
+              <w:lastRenderedPageBreak/>
+              <w:t>12</w:t>
+            </w:r>
+          </w:p>
+        </w:tc>
+        <w:tc>
+          <w:tcPr>
+            <w:tcW w:w="1890" w:type="dxa"/>
+          </w:tcPr>
+          <w:p>
+            <w:r>
+              <w:t>Validating Strings inputs</w:t>
+            </w:r>
+          </w:p>
+          <w:p/>
+        </w:tc>
+        <w:tc>
+          <w:tcPr>
+            <w:tcW w:w="2160" w:type="dxa"/>
+          </w:tcPr>
+          <w:p>
+            <w:r>
+              <w:t>Select the Option 1 from the menu and again select option 1 for normal football club and create a football club with:</w:t>
+            </w:r>
+          </w:p>
+          <w:p/>
+          <w:p>
+            <w:r>
+              <w:t>Club name: Madrid</w:t>
+            </w:r>
+          </w:p>
+          <w:p>
+            <w:r>
+              <w:t>Location: Spain</w:t>
+            </w:r>
+          </w:p>
+          <w:p>
+            <w:r>
+              <w:t>Coach Name: n@12x</w:t>
+            </w:r>
+          </w:p>
+          <w:p/>
+        </w:tc>
+        <w:tc>
+          <w:tcPr>
+            <w:tcW w:w="2700" w:type="dxa"/>
+          </w:tcPr>
+          <w:p/>
+        </w:tc>
+        <w:tc>
+          <w:tcPr>
+            <w:tcW w:w="2700" w:type="dxa"/>
+          </w:tcPr>
+          <w:p/>
+        </w:tc>
+        <w:tc>
+          <w:tcPr>
+            <w:tcW w:w="900" w:type="dxa"/>
+          </w:tcPr>
+          <w:p>
+            <w:pPr>
+              <w:jc w:val="center"/>
+            </w:pPr>
+            <w:r>
+              <w:t>Pass</w:t>
+            </w:r>
+          </w:p>
+        </w:tc>
+      </w:tr>
+      <w:tr>
+        <w:tc>
+          <w:tcPr>
+            <w:tcW w:w="810" w:type="dxa"/>
+          </w:tcPr>
+          <w:p>
+            <w:pPr>
+              <w:jc w:val="center"/>
+            </w:pPr>
+            <w:r>
+              <w:t>13</w:t>
+            </w:r>
+          </w:p>
+        </w:tc>
+        <w:tc>
+          <w:tcPr>
+            <w:tcW w:w="1890" w:type="dxa"/>
+          </w:tcPr>
+          <w:p>
+            <w:r>
+              <w:t>Validating Club Names when creating new Clubs</w:t>
+            </w:r>
+          </w:p>
+        </w:tc>
+        <w:tc>
+          <w:tcPr>
+            <w:tcW w:w="2160" w:type="dxa"/>
+          </w:tcPr>
+          <w:p>
+            <w:r>
+              <w:t>Select the Option 1 from the menu and again select option 1 for normal football club and create a football club with:</w:t>
+            </w:r>
+          </w:p>
+          <w:p/>
+          <w:p>
+            <w:r>
+              <w:t xml:space="preserve">Club name: </w:t>
+            </w:r>
+            <w:proofErr w:type="spellStart"/>
+            <w:r>
+              <w:t>aVeNgErS</w:t>
+            </w:r>
+            <w:proofErr w:type="spellEnd"/>
+          </w:p>
+          <w:p>
+            <w:r>
+              <w:t>Location: Spain</w:t>
+            </w:r>
+          </w:p>
+          <w:p>
+            <w:r>
+              <w:t xml:space="preserve">Coach Name: </w:t>
+            </w:r>
+            <w:r>
+              <w:t>Nazhim</w:t>
+            </w:r>
+          </w:p>
+          <w:p/>
+          <w:p>
+            <w:r>
+              <w:t>Select the Option 4 and enter the season as “2020-21”</w:t>
+            </w:r>
+          </w:p>
+          <w:p/>
+        </w:tc>
+        <w:tc>
+          <w:tcPr>
+            <w:tcW w:w="2700" w:type="dxa"/>
+          </w:tcPr>
+          <w:p>
+            <w:r>
+              <w:t>Displays the club name entered by user as “</w:t>
+            </w:r>
+            <w:proofErr w:type="spellStart"/>
+            <w:r>
+              <w:t>aVeNgErS</w:t>
+            </w:r>
+            <w:proofErr w:type="spellEnd"/>
+            <w:r>
+              <w:t>” into “Avengers” in a proper format in the table</w:t>
+            </w:r>
+          </w:p>
+        </w:tc>
+        <w:tc>
+          <w:tcPr>
+            <w:tcW w:w="2700" w:type="dxa"/>
+          </w:tcPr>
+          <w:p>
+            <w:r>
+              <w:t>Displays the club name entered by user as “</w:t>
+            </w:r>
+            <w:proofErr w:type="spellStart"/>
+            <w:r>
+              <w:t>aVeNgErS</w:t>
+            </w:r>
+            <w:proofErr w:type="spellEnd"/>
+            <w:r>
+              <w:t>” into “Avengers” in a proper format in the table</w:t>
+            </w:r>
+          </w:p>
         </w:tc>
         <w:tc>
           <w:tcPr>
@@ -7113,6 +7257,7 @@
   <w:style w:type="character" w:default="1" w:styleId="DefaultParagraphFont">
     <w:name w:val="Default Paragraph Font"/>
     <w:uiPriority w:val="1"/>
+    <w:semiHidden/>
     <w:unhideWhenUsed/>
   </w:style>
   <w:style w:type="table" w:default="1" w:styleId="TableNormal">

</xml_diff>

<commit_message>
added styles for the table
</commit_message>
<xml_diff>
--- a/OOP CW Diagrams/Test Cases.docx
+++ b/OOP CW Diagrams/Test Cases.docx
@@ -269,23 +269,13 @@
             <w:r>
               <w:t xml:space="preserve"> Coach Name: </w:t>
             </w:r>
-            <w:proofErr w:type="spellStart"/>
             <w:r>
               <w:rPr>
                 <w:rFonts w:cs="Arial"/>
                 <w:color w:val="202124"/>
                 <w:shd w:val="clear" w:color="auto" w:fill="FFFFFF"/>
               </w:rPr>
-              <w:t>Arsene</w:t>
-            </w:r>
-            <w:proofErr w:type="spellEnd"/>
-            <w:r>
-              <w:rPr>
-                <w:rFonts w:cs="Arial"/>
-                <w:color w:val="202124"/>
-                <w:shd w:val="clear" w:color="auto" w:fill="FFFFFF"/>
-              </w:rPr>
-              <w:t>]</w:t>
+              <w:t>Arsene]</w:t>
             </w:r>
             <w:r>
               <w:t xml:space="preserve">, </w:t>
@@ -1370,7 +1360,10 @@
                 </w:p>
                 <w:p>
                   <w:r>
-                    <w:t>Goal Scored: 8</w:t>
+                    <w:t xml:space="preserve">Goal Scored: </w:t>
+                  </w:r>
+                  <w:r>
+                    <w:t>6</w:t>
                   </w:r>
                 </w:p>
                 <w:p>
@@ -2786,7 +2779,31 @@
               <w:rPr>
                 <w:rFonts w:cstheme="minorHAnsi"/>
               </w:rPr>
-              <w:t>Displays the Premier League Table for the season 2020-21 sort in descending order of points</w:t>
+              <w:t xml:space="preserve">Displays the Premier League Table for the season 2020-21 </w:t>
+            </w:r>
+            <w:r>
+              <w:rPr>
+                <w:rFonts w:cstheme="minorHAnsi"/>
+              </w:rPr>
+              <w:t xml:space="preserve">records </w:t>
+            </w:r>
+            <w:r>
+              <w:rPr>
+                <w:rFonts w:cstheme="minorHAnsi"/>
+              </w:rPr>
+              <w:t>sort</w:t>
+            </w:r>
+            <w:r>
+              <w:rPr>
+                <w:rFonts w:cstheme="minorHAnsi"/>
+              </w:rPr>
+              <w:t>ed</w:t>
+            </w:r>
+            <w:r>
+              <w:rPr>
+                <w:rFonts w:cstheme="minorHAnsi"/>
+              </w:rPr>
+              <w:t xml:space="preserve"> in descending order of points</w:t>
             </w:r>
           </w:p>
         </w:tc>
@@ -2804,7 +2821,31 @@
               <w:rPr>
                 <w:rFonts w:cstheme="minorHAnsi"/>
               </w:rPr>
-              <w:t>Displays the Premier League Table for the season 2020-21 sort in descending order of points</w:t>
+              <w:t xml:space="preserve">Displays the Premier League Table for the season 2020-21 </w:t>
+            </w:r>
+            <w:r>
+              <w:rPr>
+                <w:rFonts w:cstheme="minorHAnsi"/>
+              </w:rPr>
+              <w:t xml:space="preserve">records </w:t>
+            </w:r>
+            <w:r>
+              <w:rPr>
+                <w:rFonts w:cstheme="minorHAnsi"/>
+              </w:rPr>
+              <w:t>sort</w:t>
+            </w:r>
+            <w:r>
+              <w:rPr>
+                <w:rFonts w:cstheme="minorHAnsi"/>
+              </w:rPr>
+              <w:t>ed</w:t>
+            </w:r>
+            <w:r>
+              <w:rPr>
+                <w:rFonts w:cstheme="minorHAnsi"/>
+              </w:rPr>
+              <w:t xml:space="preserve"> in descending order of points</w:t>
             </w:r>
           </w:p>
         </w:tc>
@@ -3077,7 +3118,10 @@
                 </w:p>
                 <w:p>
                   <w:r>
-                    <w:t>Club name 2: Juventus</w:t>
+                    <w:t xml:space="preserve">Club name 2: </w:t>
+                  </w:r>
+                  <w:r>
+                    <w:t>Arsenal</w:t>
                   </w:r>
                 </w:p>
                 <w:p>
@@ -5850,15 +5894,7 @@
               <w:t>“</w:t>
             </w:r>
             <w:r>
-              <w:t xml:space="preserve">Invalid day </w:t>
-            </w:r>
-            <w:proofErr w:type="gramStart"/>
-            <w:r>
-              <w:t>entered,</w:t>
-            </w:r>
-            <w:proofErr w:type="gramEnd"/>
-            <w:r>
-              <w:t xml:space="preserve"> day entered should be with in the range of (1 to 31)!</w:t>
+              <w:t>Invalid day entered, day entered should be with in the range of (1 to 31)!</w:t>
             </w:r>
             <w:r>
               <w:t>”</w:t>
@@ -5886,23 +5922,7 @@
               <w:t>“</w:t>
             </w:r>
             <w:r>
-              <w:t xml:space="preserve">Invalid day </w:t>
-            </w:r>
-            <w:proofErr w:type="gramStart"/>
-            <w:r>
-              <w:t>entered,</w:t>
-            </w:r>
-            <w:proofErr w:type="gramEnd"/>
-            <w:r>
-              <w:t xml:space="preserve"> day entered should be </w:t>
-            </w:r>
-            <w:proofErr w:type="spellStart"/>
-            <w:r>
-              <w:t>with in</w:t>
-            </w:r>
-            <w:proofErr w:type="spellEnd"/>
-            <w:r>
-              <w:t xml:space="preserve"> the range of (1 to 31)!</w:t>
+              <w:t>Invalid day entered, day entered should be with in the range of (1 to 31)!</w:t>
             </w:r>
             <w:r>
               <w:t>”</w:t>
@@ -6003,23 +6023,7 @@
               <w:t>“</w:t>
             </w:r>
             <w:r>
-              <w:t xml:space="preserve">Invalid month </w:t>
-            </w:r>
-            <w:proofErr w:type="gramStart"/>
-            <w:r>
-              <w:t>entered,</w:t>
-            </w:r>
-            <w:proofErr w:type="gramEnd"/>
-            <w:r>
-              <w:t xml:space="preserve"> month entered should be </w:t>
-            </w:r>
-            <w:proofErr w:type="spellStart"/>
-            <w:r>
-              <w:t>with in</w:t>
-            </w:r>
-            <w:proofErr w:type="spellEnd"/>
-            <w:r>
-              <w:t xml:space="preserve"> the range of (1 to 12)!</w:t>
+              <w:t>Invalid month entered, month entered should be with in the range of (1 to 12)!</w:t>
             </w:r>
           </w:p>
           <w:p/>
@@ -6044,23 +6048,7 @@
               <w:t>“</w:t>
             </w:r>
             <w:r>
-              <w:t xml:space="preserve">Invalid month </w:t>
-            </w:r>
-            <w:proofErr w:type="gramStart"/>
-            <w:r>
-              <w:t>entered,</w:t>
-            </w:r>
-            <w:proofErr w:type="gramEnd"/>
-            <w:r>
-              <w:t xml:space="preserve"> month entered should be </w:t>
-            </w:r>
-            <w:proofErr w:type="spellStart"/>
-            <w:r>
-              <w:t>with in</w:t>
-            </w:r>
-            <w:proofErr w:type="spellEnd"/>
-            <w:r>
-              <w:t xml:space="preserve"> the range of (1 to 12)!</w:t>
+              <w:t>Invalid month entered, month entered should be with in the range of (1 to 12)!</w:t>
             </w:r>
             <w:r>
               <w:t>”</w:t>
@@ -6168,23 +6156,7 @@
               <w:t>“</w:t>
             </w:r>
             <w:r>
-              <w:t xml:space="preserve">Invalid year </w:t>
-            </w:r>
-            <w:proofErr w:type="gramStart"/>
-            <w:r>
-              <w:t>entered,</w:t>
-            </w:r>
-            <w:proofErr w:type="gramEnd"/>
-            <w:r>
-              <w:t xml:space="preserve"> year entered should be </w:t>
-            </w:r>
-            <w:proofErr w:type="spellStart"/>
-            <w:r>
-              <w:t>with in</w:t>
-            </w:r>
-            <w:proofErr w:type="spellEnd"/>
-            <w:r>
-              <w:t xml:space="preserve"> the range of (1000 to 3000)!</w:t>
+              <w:t>Invalid year entered, year entered should be with in the range of (1000 to 3000)!</w:t>
             </w:r>
             <w:r>
               <w:t>”</w:t>
@@ -6212,23 +6184,7 @@
               <w:t>“</w:t>
             </w:r>
             <w:r>
-              <w:t xml:space="preserve">Invalid year </w:t>
-            </w:r>
-            <w:proofErr w:type="gramStart"/>
-            <w:r>
-              <w:t>entered,</w:t>
-            </w:r>
-            <w:proofErr w:type="gramEnd"/>
-            <w:r>
-              <w:t xml:space="preserve"> year entered should be </w:t>
-            </w:r>
-            <w:proofErr w:type="spellStart"/>
-            <w:r>
-              <w:t>with in</w:t>
-            </w:r>
-            <w:proofErr w:type="spellEnd"/>
-            <w:r>
-              <w:t xml:space="preserve"> the range of (1000 to 3000)!</w:t>
+              <w:t>Invalid year entered, year entered should be with in the range of (1000 to 3000)!</w:t>
             </w:r>
             <w:r>
               <w:t>”</w:t>
@@ -6603,20 +6559,7 @@
           </w:p>
           <w:p>
             <w:r>
-              <w:t xml:space="preserve"> Season played (</w:t>
-            </w:r>
-            <w:proofErr w:type="spellStart"/>
-            <w:proofErr w:type="gramStart"/>
-            <w:r>
-              <w:t>eg</w:t>
-            </w:r>
-            <w:proofErr w:type="spellEnd"/>
-            <w:r>
-              <w:t>:-</w:t>
-            </w:r>
-            <w:proofErr w:type="gramEnd"/>
-            <w:r>
-              <w:t xml:space="preserve"> '2018-19')”</w:t>
+              <w:t xml:space="preserve"> Season played (eg:- '2018-19')”</w:t>
             </w:r>
           </w:p>
           <w:p/>
@@ -6643,20 +6586,7 @@
           </w:p>
           <w:p>
             <w:r>
-              <w:t xml:space="preserve"> Season played (</w:t>
-            </w:r>
-            <w:proofErr w:type="spellStart"/>
-            <w:proofErr w:type="gramStart"/>
-            <w:r>
-              <w:t>eg</w:t>
-            </w:r>
-            <w:proofErr w:type="spellEnd"/>
-            <w:r>
-              <w:t>:-</w:t>
-            </w:r>
-            <w:proofErr w:type="gramEnd"/>
-            <w:r>
-              <w:t xml:space="preserve"> '2018-19')”</w:t>
+              <w:t xml:space="preserve"> Season played (eg:- '2018-19')”</w:t>
             </w:r>
           </w:p>
           <w:p/>
@@ -6828,13 +6758,8 @@
           <w:p/>
           <w:p>
             <w:r>
-              <w:t xml:space="preserve">Club name: </w:t>
-            </w:r>
-            <w:proofErr w:type="spellStart"/>
-            <w:r>
-              <w:t>aVeNgErS</w:t>
-            </w:r>
-            <w:proofErr w:type="spellEnd"/>
+              <w:t>Club name: aVeNgErS</w:t>
+            </w:r>
           </w:p>
           <w:p>
             <w:r>
@@ -6861,15 +6786,7 @@
           <w:p>
             <w:r>
               <w:lastRenderedPageBreak/>
-              <w:t>Displays the club name entered by user as “</w:t>
-            </w:r>
-            <w:proofErr w:type="spellStart"/>
-            <w:r>
-              <w:t>aVeNgErS</w:t>
-            </w:r>
-            <w:proofErr w:type="spellEnd"/>
-            <w:r>
-              <w:t>” into “Avengers” in a proper format in the table</w:t>
+              <w:t>Displays the club name entered by user as “aVeNgErS” into “Avengers” in a proper format in the table</w:t>
             </w:r>
           </w:p>
         </w:tc>
@@ -6879,15 +6796,7 @@
           </w:tcPr>
           <w:p>
             <w:r>
-              <w:t>Displays the club name entered by user as “</w:t>
-            </w:r>
-            <w:proofErr w:type="spellStart"/>
-            <w:r>
-              <w:t>aVeNgErS</w:t>
-            </w:r>
-            <w:proofErr w:type="spellEnd"/>
-            <w:r>
-              <w:t>” into “Avengers” in a proper format in the table</w:t>
+              <w:t>Displays the club name entered by user as “aVeNgErS” into “Avengers” in a proper format in the table</w:t>
             </w:r>
           </w:p>
         </w:tc>
@@ -7001,6 +6910,16 @@
       </w:tr>
     </w:tbl>
     <w:p/>
+    <w:p>
+      <w:r>
+        <w:t>Check if u added the validations for the gui (make a new table for this)</w:t>
+      </w:r>
+    </w:p>
+    <w:p>
+      <w:r>
+        <w:t>Put CLI and GUI I brackets for each test case</w:t>
+      </w:r>
+    </w:p>
     <w:sectPr>
       <w:pgSz w:w="12240" w:h="15840"/>
       <w:pgMar w:top="1440" w:right="1440" w:bottom="1440" w:left="1440" w:header="720" w:footer="720" w:gutter="0"/>

</xml_diff>

<commit_message>
completed the test cases
</commit_message>
<xml_diff>
--- a/OOP CW Diagrams/Test Cases.docx
+++ b/OOP CW Diagrams/Test Cases.docx
@@ -12,7 +12,17 @@
       </w:r>
     </w:p>
     <w:p>
+      <w:pPr>
+        <w:rPr>
+          <w:b/>
+          <w:bCs/>
+        </w:rPr>
+      </w:pPr>
       <w:r>
+        <w:rPr>
+          <w:b/>
+          <w:bCs/>
+        </w:rPr>
         <w:t>(make sure the txt file is empty before running these tests)</w:t>
       </w:r>
     </w:p>
@@ -226,6 +236,35 @@
               <w:t>Create Club (Normal)</w:t>
             </w:r>
           </w:p>
+          <w:p>
+            <w:pPr>
+              <w:rPr>
+                <w:b/>
+                <w:bCs/>
+              </w:rPr>
+            </w:pPr>
+            <w:r>
+              <w:rPr>
+                <w:b/>
+                <w:bCs/>
+              </w:rPr>
+              <w:t>(</w:t>
+            </w:r>
+            <w:r>
+              <w:rPr>
+                <w:b/>
+                <w:bCs/>
+              </w:rPr>
+              <w:t xml:space="preserve">from </w:t>
+            </w:r>
+            <w:r>
+              <w:rPr>
+                <w:b/>
+                <w:bCs/>
+              </w:rPr>
+              <w:t>CLI)</w:t>
+            </w:r>
+          </w:p>
         </w:tc>
         <w:tc>
           <w:tcPr>
@@ -269,39 +308,49 @@
             <w:r>
               <w:t xml:space="preserve"> Coach Name: </w:t>
             </w:r>
+            <w:proofErr w:type="spellStart"/>
             <w:r>
               <w:rPr>
                 <w:rFonts w:cs="Arial"/>
                 <w:color w:val="202124"/>
                 <w:shd w:val="clear" w:color="auto" w:fill="FFFFFF"/>
               </w:rPr>
-              <w:t>Arsene]</w:t>
-            </w:r>
-            <w:r>
-              <w:t xml:space="preserve">, </w:t>
-            </w:r>
-          </w:p>
-          <w:p/>
-          <w:p>
-            <w:r>
-              <w:t>[ Club name: Barnsley</w:t>
-            </w:r>
-          </w:p>
-          <w:p>
-            <w:r>
-              <w:t xml:space="preserve"> Location: Aston Villa</w:t>
-            </w:r>
-          </w:p>
-          <w:p>
-            <w:r>
-              <w:t xml:space="preserve"> Coach Name: </w:t>
-            </w:r>
+              <w:t>Arsene</w:t>
+            </w:r>
+            <w:proofErr w:type="spellEnd"/>
             <w:r>
               <w:rPr>
                 <w:rFonts w:cs="Arial"/>
                 <w:color w:val="202124"/>
                 <w:shd w:val="clear" w:color="auto" w:fill="FFFFFF"/>
               </w:rPr>
+              <w:t>]</w:t>
+            </w:r>
+            <w:r>
+              <w:t xml:space="preserve">, </w:t>
+            </w:r>
+          </w:p>
+          <w:p/>
+          <w:p>
+            <w:r>
+              <w:t>[ Club name: Barnsley</w:t>
+            </w:r>
+          </w:p>
+          <w:p>
+            <w:r>
+              <w:t xml:space="preserve"> Location: Aston Villa</w:t>
+            </w:r>
+          </w:p>
+          <w:p>
+            <w:r>
+              <w:t xml:space="preserve"> Coach Name: </w:t>
+            </w:r>
+            <w:r>
+              <w:rPr>
+                <w:rFonts w:cs="Arial"/>
+                <w:color w:val="202124"/>
+                <w:shd w:val="clear" w:color="auto" w:fill="FFFFFF"/>
+              </w:rPr>
               <w:t>Mikel]</w:t>
             </w:r>
             <w:r>
@@ -403,6 +452,27 @@
           <w:p>
             <w:r>
               <w:t>Create Club (University)</w:t>
+            </w:r>
+            <w:r>
+              <w:rPr>
+                <w:b/>
+                <w:bCs/>
+              </w:rPr>
+              <w:t xml:space="preserve"> (</w:t>
+            </w:r>
+            <w:r>
+              <w:rPr>
+                <w:b/>
+                <w:bCs/>
+              </w:rPr>
+              <w:t xml:space="preserve">from </w:t>
+            </w:r>
+            <w:r>
+              <w:rPr>
+                <w:b/>
+                <w:bCs/>
+              </w:rPr>
+              <w:t>CLI)</w:t>
             </w:r>
           </w:p>
         </w:tc>
@@ -539,6 +609,29 @@
               <w:t>Create Club (School)</w:t>
             </w:r>
           </w:p>
+          <w:p>
+            <w:r>
+              <w:rPr>
+                <w:b/>
+                <w:bCs/>
+              </w:rPr>
+              <w:t>(</w:t>
+            </w:r>
+            <w:r>
+              <w:rPr>
+                <w:b/>
+                <w:bCs/>
+              </w:rPr>
+              <w:t xml:space="preserve">from </w:t>
+            </w:r>
+            <w:r>
+              <w:rPr>
+                <w:b/>
+                <w:bCs/>
+              </w:rPr>
+              <w:t>CLI)</w:t>
+            </w:r>
+          </w:p>
         </w:tc>
         <w:tc>
           <w:tcPr>
@@ -694,6 +787,29 @@
               <w:t>Delete Club</w:t>
             </w:r>
           </w:p>
+          <w:p>
+            <w:r>
+              <w:rPr>
+                <w:b/>
+                <w:bCs/>
+              </w:rPr>
+              <w:t>(</w:t>
+            </w:r>
+            <w:r>
+              <w:rPr>
+                <w:b/>
+                <w:bCs/>
+              </w:rPr>
+              <w:t xml:space="preserve">from </w:t>
+            </w:r>
+            <w:r>
+              <w:rPr>
+                <w:b/>
+                <w:bCs/>
+              </w:rPr>
+              <w:t>CLI)</w:t>
+            </w:r>
+          </w:p>
         </w:tc>
         <w:tc>
           <w:tcPr>
@@ -796,6 +912,29 @@
               <w:t>Display club statistics</w:t>
             </w:r>
           </w:p>
+          <w:p>
+            <w:r>
+              <w:rPr>
+                <w:b/>
+                <w:bCs/>
+              </w:rPr>
+              <w:t>(</w:t>
+            </w:r>
+            <w:r>
+              <w:rPr>
+                <w:b/>
+                <w:bCs/>
+              </w:rPr>
+              <w:t xml:space="preserve">from </w:t>
+            </w:r>
+            <w:r>
+              <w:rPr>
+                <w:b/>
+                <w:bCs/>
+              </w:rPr>
+              <w:t>CLI)</w:t>
+            </w:r>
+          </w:p>
         </w:tc>
         <w:tc>
           <w:tcPr>
@@ -893,6 +1032,29 @@
               <w:t>Display Premier League Table</w:t>
             </w:r>
           </w:p>
+          <w:p>
+            <w:r>
+              <w:rPr>
+                <w:b/>
+                <w:bCs/>
+              </w:rPr>
+              <w:t>(</w:t>
+            </w:r>
+            <w:r>
+              <w:rPr>
+                <w:b/>
+                <w:bCs/>
+              </w:rPr>
+              <w:t xml:space="preserve">from </w:t>
+            </w:r>
+            <w:r>
+              <w:rPr>
+                <w:b/>
+                <w:bCs/>
+              </w:rPr>
+              <w:t>CLI)</w:t>
+            </w:r>
+          </w:p>
         </w:tc>
         <w:tc>
           <w:tcPr>
@@ -999,6 +1161,29 @@
           <w:p>
             <w:r>
               <w:t>Add Played Match</w:t>
+            </w:r>
+          </w:p>
+          <w:p>
+            <w:r>
+              <w:rPr>
+                <w:b/>
+                <w:bCs/>
+              </w:rPr>
+              <w:t>(</w:t>
+            </w:r>
+            <w:r>
+              <w:rPr>
+                <w:b/>
+                <w:bCs/>
+              </w:rPr>
+              <w:t xml:space="preserve">from </w:t>
+            </w:r>
+            <w:r>
+              <w:rPr>
+                <w:b/>
+                <w:bCs/>
+              </w:rPr>
+              <w:t>CLI)</w:t>
             </w:r>
           </w:p>
         </w:tc>
@@ -2304,6 +2489,29 @@
               <w:t xml:space="preserve">Display Club Statistics </w:t>
             </w:r>
           </w:p>
+          <w:p>
+            <w:r>
+              <w:rPr>
+                <w:b/>
+                <w:bCs/>
+              </w:rPr>
+              <w:t>(</w:t>
+            </w:r>
+            <w:r>
+              <w:rPr>
+                <w:b/>
+                <w:bCs/>
+              </w:rPr>
+              <w:t xml:space="preserve">from </w:t>
+            </w:r>
+            <w:r>
+              <w:rPr>
+                <w:b/>
+                <w:bCs/>
+              </w:rPr>
+              <w:t>CLI)</w:t>
+            </w:r>
+          </w:p>
         </w:tc>
         <w:tc>
           <w:tcPr>
@@ -2403,6 +2611,29 @@
               <w:t>Display Club Statistics</w:t>
             </w:r>
           </w:p>
+          <w:p>
+            <w:r>
+              <w:rPr>
+                <w:b/>
+                <w:bCs/>
+              </w:rPr>
+              <w:t>(</w:t>
+            </w:r>
+            <w:r>
+              <w:rPr>
+                <w:b/>
+                <w:bCs/>
+              </w:rPr>
+              <w:t xml:space="preserve">from </w:t>
+            </w:r>
+            <w:r>
+              <w:rPr>
+                <w:b/>
+                <w:bCs/>
+              </w:rPr>
+              <w:t>CLI)</w:t>
+            </w:r>
+          </w:p>
         </w:tc>
         <w:tc>
           <w:tcPr>
@@ -2518,6 +2749,29 @@
               <w:t>Display Club Statistics</w:t>
             </w:r>
           </w:p>
+          <w:p>
+            <w:r>
+              <w:rPr>
+                <w:b/>
+                <w:bCs/>
+              </w:rPr>
+              <w:t>(</w:t>
+            </w:r>
+            <w:r>
+              <w:rPr>
+                <w:b/>
+                <w:bCs/>
+              </w:rPr>
+              <w:t xml:space="preserve">from </w:t>
+            </w:r>
+            <w:r>
+              <w:rPr>
+                <w:b/>
+                <w:bCs/>
+              </w:rPr>
+              <w:t>CLI)</w:t>
+            </w:r>
+          </w:p>
         </w:tc>
         <w:tc>
           <w:tcPr>
@@ -2632,6 +2886,29 @@
               <w:t>Display Club Statistics</w:t>
             </w:r>
           </w:p>
+          <w:p>
+            <w:r>
+              <w:rPr>
+                <w:b/>
+                <w:bCs/>
+              </w:rPr>
+              <w:t>(</w:t>
+            </w:r>
+            <w:r>
+              <w:rPr>
+                <w:b/>
+                <w:bCs/>
+              </w:rPr>
+              <w:t xml:space="preserve">from </w:t>
+            </w:r>
+            <w:r>
+              <w:rPr>
+                <w:b/>
+                <w:bCs/>
+              </w:rPr>
+              <w:t>CLI)</w:t>
+            </w:r>
+          </w:p>
         </w:tc>
         <w:tc>
           <w:tcPr>
@@ -2747,6 +3024,29 @@
               <w:t>Display Premier League Table</w:t>
             </w:r>
           </w:p>
+          <w:p>
+            <w:r>
+              <w:rPr>
+                <w:b/>
+                <w:bCs/>
+              </w:rPr>
+              <w:t>(</w:t>
+            </w:r>
+            <w:r>
+              <w:rPr>
+                <w:b/>
+                <w:bCs/>
+              </w:rPr>
+              <w:t xml:space="preserve">from </w:t>
+            </w:r>
+            <w:r>
+              <w:rPr>
+                <w:b/>
+                <w:bCs/>
+              </w:rPr>
+              <w:t>CLI)</w:t>
+            </w:r>
+          </w:p>
         </w:tc>
         <w:tc>
           <w:tcPr>
@@ -2889,6 +3189,29 @@
           <w:p>
             <w:r>
               <w:t>Add Played Match</w:t>
+            </w:r>
+          </w:p>
+          <w:p>
+            <w:r>
+              <w:rPr>
+                <w:b/>
+                <w:bCs/>
+              </w:rPr>
+              <w:t>(</w:t>
+            </w:r>
+            <w:r>
+              <w:rPr>
+                <w:b/>
+                <w:bCs/>
+              </w:rPr>
+              <w:t xml:space="preserve">from </w:t>
+            </w:r>
+            <w:r>
+              <w:rPr>
+                <w:b/>
+                <w:bCs/>
+              </w:rPr>
+              <w:t>CLI)</w:t>
             </w:r>
           </w:p>
         </w:tc>
@@ -3284,6 +3607,29 @@
               <w:t xml:space="preserve">Display Club Statistics </w:t>
             </w:r>
           </w:p>
+          <w:p>
+            <w:r>
+              <w:rPr>
+                <w:b/>
+                <w:bCs/>
+              </w:rPr>
+              <w:t>(</w:t>
+            </w:r>
+            <w:r>
+              <w:rPr>
+                <w:b/>
+                <w:bCs/>
+              </w:rPr>
+              <w:t xml:space="preserve">from </w:t>
+            </w:r>
+            <w:r>
+              <w:rPr>
+                <w:b/>
+                <w:bCs/>
+              </w:rPr>
+              <w:t>CLI)</w:t>
+            </w:r>
+          </w:p>
         </w:tc>
         <w:tc>
           <w:tcPr>
@@ -3583,6 +3929,29 @@
               <w:t>Display Premier League Table</w:t>
             </w:r>
           </w:p>
+          <w:p>
+            <w:r>
+              <w:rPr>
+                <w:b/>
+                <w:bCs/>
+              </w:rPr>
+              <w:t>(</w:t>
+            </w:r>
+            <w:r>
+              <w:rPr>
+                <w:b/>
+                <w:bCs/>
+              </w:rPr>
+              <w:t xml:space="preserve">from </w:t>
+            </w:r>
+            <w:r>
+              <w:rPr>
+                <w:b/>
+                <w:bCs/>
+              </w:rPr>
+              <w:t>CLI)</w:t>
+            </w:r>
+          </w:p>
         </w:tc>
         <w:tc>
           <w:tcPr>
@@ -3697,6 +4066,29 @@
               <w:t>Display Premier League Table</w:t>
             </w:r>
           </w:p>
+          <w:p>
+            <w:r>
+              <w:rPr>
+                <w:b/>
+                <w:bCs/>
+              </w:rPr>
+              <w:t>(</w:t>
+            </w:r>
+            <w:r>
+              <w:rPr>
+                <w:b/>
+                <w:bCs/>
+              </w:rPr>
+              <w:t xml:space="preserve">from </w:t>
+            </w:r>
+            <w:r>
+              <w:rPr>
+                <w:b/>
+                <w:bCs/>
+              </w:rPr>
+              <w:t>CLI)</w:t>
+            </w:r>
+          </w:p>
         </w:tc>
         <w:tc>
           <w:tcPr>
@@ -3809,6 +4201,29 @@
           <w:p>
             <w:r>
               <w:t>Display GUI</w:t>
+            </w:r>
+          </w:p>
+          <w:p>
+            <w:r>
+              <w:rPr>
+                <w:b/>
+                <w:bCs/>
+              </w:rPr>
+              <w:t>(</w:t>
+            </w:r>
+            <w:r>
+              <w:rPr>
+                <w:b/>
+                <w:bCs/>
+              </w:rPr>
+              <w:t xml:space="preserve">from </w:t>
+            </w:r>
+            <w:r>
+              <w:rPr>
+                <w:b/>
+                <w:bCs/>
+              </w:rPr>
+              <w:t>CLI)</w:t>
             </w:r>
           </w:p>
         </w:tc>
@@ -3988,6 +4403,29 @@
               <w:t>Display table in the GUI</w:t>
             </w:r>
           </w:p>
+          <w:p>
+            <w:r>
+              <w:rPr>
+                <w:b/>
+                <w:bCs/>
+              </w:rPr>
+              <w:t>(</w:t>
+            </w:r>
+            <w:r>
+              <w:rPr>
+                <w:b/>
+                <w:bCs/>
+              </w:rPr>
+              <w:t>from GUI</w:t>
+            </w:r>
+            <w:r>
+              <w:rPr>
+                <w:b/>
+                <w:bCs/>
+              </w:rPr>
+              <w:t>)</w:t>
+            </w:r>
+          </w:p>
         </w:tc>
         <w:tc>
           <w:tcPr>
@@ -4128,6 +4566,29 @@
               <w:t xml:space="preserve">Display matches in the GUI </w:t>
             </w:r>
           </w:p>
+          <w:p>
+            <w:r>
+              <w:rPr>
+                <w:b/>
+                <w:bCs/>
+              </w:rPr>
+              <w:t>(</w:t>
+            </w:r>
+            <w:r>
+              <w:rPr>
+                <w:b/>
+                <w:bCs/>
+              </w:rPr>
+              <w:t>from GUI</w:t>
+            </w:r>
+            <w:r>
+              <w:rPr>
+                <w:b/>
+                <w:bCs/>
+              </w:rPr>
+              <w:t>)</w:t>
+            </w:r>
+          </w:p>
         </w:tc>
         <w:tc>
           <w:tcPr>
@@ -4288,6 +4749,29 @@
               <w:t>Save data to file</w:t>
             </w:r>
           </w:p>
+          <w:p>
+            <w:r>
+              <w:rPr>
+                <w:b/>
+                <w:bCs/>
+              </w:rPr>
+              <w:t>(</w:t>
+            </w:r>
+            <w:r>
+              <w:rPr>
+                <w:b/>
+                <w:bCs/>
+              </w:rPr>
+              <w:t xml:space="preserve">from </w:t>
+            </w:r>
+            <w:r>
+              <w:rPr>
+                <w:b/>
+                <w:bCs/>
+              </w:rPr>
+              <w:t>CLI)</w:t>
+            </w:r>
+          </w:p>
         </w:tc>
         <w:tc>
           <w:tcPr>
@@ -4564,6 +5048,29 @@
               <w:t>Clear data from file</w:t>
             </w:r>
           </w:p>
+          <w:p>
+            <w:r>
+              <w:rPr>
+                <w:b/>
+                <w:bCs/>
+              </w:rPr>
+              <w:t>(</w:t>
+            </w:r>
+            <w:r>
+              <w:rPr>
+                <w:b/>
+                <w:bCs/>
+              </w:rPr>
+              <w:t xml:space="preserve">from </w:t>
+            </w:r>
+            <w:r>
+              <w:rPr>
+                <w:b/>
+                <w:bCs/>
+              </w:rPr>
+              <w:t>CLI)</w:t>
+            </w:r>
+          </w:p>
         </w:tc>
         <w:tc>
           <w:tcPr>
@@ -4838,6 +5345,29 @@
           <w:p>
             <w:r>
               <w:t>Exit Program</w:t>
+            </w:r>
+          </w:p>
+          <w:p>
+            <w:r>
+              <w:rPr>
+                <w:b/>
+                <w:bCs/>
+              </w:rPr>
+              <w:t>(</w:t>
+            </w:r>
+            <w:r>
+              <w:rPr>
+                <w:b/>
+                <w:bCs/>
+              </w:rPr>
+              <w:t xml:space="preserve">from </w:t>
+            </w:r>
+            <w:r>
+              <w:rPr>
+                <w:b/>
+                <w:bCs/>
+              </w:rPr>
+              <w:t>CLI)</w:t>
             </w:r>
           </w:p>
         </w:tc>
@@ -5095,7 +5625,17 @@
       </w:r>
     </w:p>
     <w:p>
+      <w:pPr>
+        <w:rPr>
+          <w:b/>
+          <w:bCs/>
+        </w:rPr>
+      </w:pPr>
       <w:r>
+        <w:rPr>
+          <w:b/>
+          <w:bCs/>
+        </w:rPr>
         <w:t>(make sure the txt file is empty before running these tests)</w:t>
       </w:r>
     </w:p>
@@ -5255,6 +5795,29 @@
               <w:t>Validating the menu options.</w:t>
             </w:r>
           </w:p>
+          <w:p>
+            <w:r>
+              <w:rPr>
+                <w:b/>
+                <w:bCs/>
+              </w:rPr>
+              <w:t>(</w:t>
+            </w:r>
+            <w:r>
+              <w:rPr>
+                <w:b/>
+                <w:bCs/>
+              </w:rPr>
+              <w:t xml:space="preserve">from </w:t>
+            </w:r>
+            <w:r>
+              <w:rPr>
+                <w:b/>
+                <w:bCs/>
+              </w:rPr>
+              <w:t>CLI)</w:t>
+            </w:r>
+          </w:p>
         </w:tc>
         <w:tc>
           <w:tcPr>
@@ -5392,6 +5955,29 @@
               <w:t>Validating Integers.</w:t>
             </w:r>
           </w:p>
+          <w:p>
+            <w:r>
+              <w:rPr>
+                <w:b/>
+                <w:bCs/>
+              </w:rPr>
+              <w:t>(</w:t>
+            </w:r>
+            <w:r>
+              <w:rPr>
+                <w:b/>
+                <w:bCs/>
+              </w:rPr>
+              <w:t xml:space="preserve">from </w:t>
+            </w:r>
+            <w:r>
+              <w:rPr>
+                <w:b/>
+                <w:bCs/>
+              </w:rPr>
+              <w:t>CLI)</w:t>
+            </w:r>
+          </w:p>
         </w:tc>
         <w:tc>
           <w:tcPr>
@@ -5484,6 +6070,29 @@
               <w:t>Validating same club names entered again to create a new club</w:t>
             </w:r>
           </w:p>
+          <w:p>
+            <w:r>
+              <w:rPr>
+                <w:b/>
+                <w:bCs/>
+              </w:rPr>
+              <w:t>(</w:t>
+            </w:r>
+            <w:r>
+              <w:rPr>
+                <w:b/>
+                <w:bCs/>
+              </w:rPr>
+              <w:t xml:space="preserve">from </w:t>
+            </w:r>
+            <w:r>
+              <w:rPr>
+                <w:b/>
+                <w:bCs/>
+              </w:rPr>
+              <w:t>CLI)</w:t>
+            </w:r>
+          </w:p>
         </w:tc>
         <w:tc>
           <w:tcPr>
@@ -5608,6 +6217,29 @@
               <w:t>Validating same club names entered twice for adding a played match</w:t>
             </w:r>
           </w:p>
+          <w:p>
+            <w:r>
+              <w:rPr>
+                <w:b/>
+                <w:bCs/>
+              </w:rPr>
+              <w:t>(</w:t>
+            </w:r>
+            <w:r>
+              <w:rPr>
+                <w:b/>
+                <w:bCs/>
+              </w:rPr>
+              <w:t xml:space="preserve">from </w:t>
+            </w:r>
+            <w:r>
+              <w:rPr>
+                <w:b/>
+                <w:bCs/>
+              </w:rPr>
+              <w:t>CLI)</w:t>
+            </w:r>
+          </w:p>
         </w:tc>
         <w:tc>
           <w:tcPr>
@@ -5734,6 +6366,29 @@
               <w:t>checks if the club name entered is valid</w:t>
             </w:r>
           </w:p>
+          <w:p>
+            <w:r>
+              <w:rPr>
+                <w:b/>
+                <w:bCs/>
+              </w:rPr>
+              <w:t>(</w:t>
+            </w:r>
+            <w:r>
+              <w:rPr>
+                <w:b/>
+                <w:bCs/>
+              </w:rPr>
+              <w:t xml:space="preserve">from </w:t>
+            </w:r>
+            <w:r>
+              <w:rPr>
+                <w:b/>
+                <w:bCs/>
+              </w:rPr>
+              <w:t>CLI)</w:t>
+            </w:r>
+          </w:p>
         </w:tc>
         <w:tc>
           <w:tcPr>
@@ -5850,6 +6505,29 @@
               <w:t>Validating the day entered with a valid range or not</w:t>
             </w:r>
           </w:p>
+          <w:p>
+            <w:r>
+              <w:rPr>
+                <w:b/>
+                <w:bCs/>
+              </w:rPr>
+              <w:t>(</w:t>
+            </w:r>
+            <w:r>
+              <w:rPr>
+                <w:b/>
+                <w:bCs/>
+              </w:rPr>
+              <w:t xml:space="preserve">from </w:t>
+            </w:r>
+            <w:r>
+              <w:rPr>
+                <w:b/>
+                <w:bCs/>
+              </w:rPr>
+              <w:t>CLI)</w:t>
+            </w:r>
+          </w:p>
         </w:tc>
         <w:tc>
           <w:tcPr>
@@ -5894,7 +6572,23 @@
               <w:t>“</w:t>
             </w:r>
             <w:r>
-              <w:t>Invalid day entered, day entered should be with in the range of (1 to 31)!</w:t>
+              <w:t xml:space="preserve">Invalid day </w:t>
+            </w:r>
+            <w:proofErr w:type="gramStart"/>
+            <w:r>
+              <w:t>entered,</w:t>
+            </w:r>
+            <w:proofErr w:type="gramEnd"/>
+            <w:r>
+              <w:t xml:space="preserve"> day entered should be </w:t>
+            </w:r>
+            <w:proofErr w:type="spellStart"/>
+            <w:r>
+              <w:t>with in</w:t>
+            </w:r>
+            <w:proofErr w:type="spellEnd"/>
+            <w:r>
+              <w:t xml:space="preserve"> the range of (1 to 31)!</w:t>
             </w:r>
             <w:r>
               <w:t>”</w:t>
@@ -5922,7 +6616,23 @@
               <w:t>“</w:t>
             </w:r>
             <w:r>
-              <w:t>Invalid day entered, day entered should be with in the range of (1 to 31)!</w:t>
+              <w:t xml:space="preserve">Invalid day </w:t>
+            </w:r>
+            <w:proofErr w:type="gramStart"/>
+            <w:r>
+              <w:t>entered,</w:t>
+            </w:r>
+            <w:proofErr w:type="gramEnd"/>
+            <w:r>
+              <w:t xml:space="preserve"> day entered should be </w:t>
+            </w:r>
+            <w:proofErr w:type="spellStart"/>
+            <w:r>
+              <w:t>with in</w:t>
+            </w:r>
+            <w:proofErr w:type="spellEnd"/>
+            <w:r>
+              <w:t xml:space="preserve"> the range of (1 to 31)!</w:t>
             </w:r>
             <w:r>
               <w:t>”</w:t>
@@ -5973,6 +6683,29 @@
               <w:t>Validating the month entered with a valid range or not</w:t>
             </w:r>
           </w:p>
+          <w:p>
+            <w:r>
+              <w:rPr>
+                <w:b/>
+                <w:bCs/>
+              </w:rPr>
+              <w:t>(</w:t>
+            </w:r>
+            <w:r>
+              <w:rPr>
+                <w:b/>
+                <w:bCs/>
+              </w:rPr>
+              <w:t xml:space="preserve">from </w:t>
+            </w:r>
+            <w:r>
+              <w:rPr>
+                <w:b/>
+                <w:bCs/>
+              </w:rPr>
+              <w:t>CLI)</w:t>
+            </w:r>
+          </w:p>
         </w:tc>
         <w:tc>
           <w:tcPr>
@@ -6023,7 +6756,23 @@
               <w:t>“</w:t>
             </w:r>
             <w:r>
-              <w:t>Invalid month entered, month entered should be with in the range of (1 to 12)!</w:t>
+              <w:t xml:space="preserve">Invalid month </w:t>
+            </w:r>
+            <w:proofErr w:type="gramStart"/>
+            <w:r>
+              <w:t>entered,</w:t>
+            </w:r>
+            <w:proofErr w:type="gramEnd"/>
+            <w:r>
+              <w:t xml:space="preserve"> month entered should be </w:t>
+            </w:r>
+            <w:proofErr w:type="spellStart"/>
+            <w:r>
+              <w:t>with in</w:t>
+            </w:r>
+            <w:proofErr w:type="spellEnd"/>
+            <w:r>
+              <w:t xml:space="preserve"> the range of (1 to 12)!</w:t>
             </w:r>
           </w:p>
           <w:p/>
@@ -6048,7 +6797,23 @@
               <w:t>“</w:t>
             </w:r>
             <w:r>
-              <w:t>Invalid month entered, month entered should be with in the range of (1 to 12)!</w:t>
+              <w:t xml:space="preserve">Invalid month </w:t>
+            </w:r>
+            <w:proofErr w:type="gramStart"/>
+            <w:r>
+              <w:t>entered,</w:t>
+            </w:r>
+            <w:proofErr w:type="gramEnd"/>
+            <w:r>
+              <w:t xml:space="preserve"> month entered should be </w:t>
+            </w:r>
+            <w:proofErr w:type="spellStart"/>
+            <w:r>
+              <w:t>with in</w:t>
+            </w:r>
+            <w:proofErr w:type="spellEnd"/>
+            <w:r>
+              <w:t xml:space="preserve"> the range of (1 to 12)!</w:t>
             </w:r>
             <w:r>
               <w:t>”</w:t>
@@ -6099,6 +6864,29 @@
               <w:t>Validating the year entered with a valid range or not (assumed range 1000 - 3000)</w:t>
             </w:r>
           </w:p>
+          <w:p>
+            <w:r>
+              <w:rPr>
+                <w:b/>
+                <w:bCs/>
+              </w:rPr>
+              <w:t>(</w:t>
+            </w:r>
+            <w:r>
+              <w:rPr>
+                <w:b/>
+                <w:bCs/>
+              </w:rPr>
+              <w:t xml:space="preserve">from </w:t>
+            </w:r>
+            <w:r>
+              <w:rPr>
+                <w:b/>
+                <w:bCs/>
+              </w:rPr>
+              <w:t>CLI)</w:t>
+            </w:r>
+          </w:p>
         </w:tc>
         <w:tc>
           <w:tcPr>
@@ -6156,7 +6944,23 @@
               <w:t>“</w:t>
             </w:r>
             <w:r>
-              <w:t>Invalid year entered, year entered should be with in the range of (1000 to 3000)!</w:t>
+              <w:t xml:space="preserve">Invalid year </w:t>
+            </w:r>
+            <w:proofErr w:type="gramStart"/>
+            <w:r>
+              <w:t>entered,</w:t>
+            </w:r>
+            <w:proofErr w:type="gramEnd"/>
+            <w:r>
+              <w:t xml:space="preserve"> year entered should be </w:t>
+            </w:r>
+            <w:proofErr w:type="spellStart"/>
+            <w:r>
+              <w:t>with in</w:t>
+            </w:r>
+            <w:proofErr w:type="spellEnd"/>
+            <w:r>
+              <w:t xml:space="preserve"> the range of (1000 to 3000)!</w:t>
             </w:r>
             <w:r>
               <w:t>”</w:t>
@@ -6184,7 +6988,23 @@
               <w:t>“</w:t>
             </w:r>
             <w:r>
-              <w:t>Invalid year entered, year entered should be with in the range of (1000 to 3000)!</w:t>
+              <w:t xml:space="preserve">Invalid year </w:t>
+            </w:r>
+            <w:proofErr w:type="gramStart"/>
+            <w:r>
+              <w:t>entered,</w:t>
+            </w:r>
+            <w:proofErr w:type="gramEnd"/>
+            <w:r>
+              <w:t xml:space="preserve"> year entered should be </w:t>
+            </w:r>
+            <w:proofErr w:type="spellStart"/>
+            <w:r>
+              <w:t>with in</w:t>
+            </w:r>
+            <w:proofErr w:type="spellEnd"/>
+            <w:r>
+              <w:t xml:space="preserve"> the range of (1000 to 3000)!</w:t>
             </w:r>
             <w:r>
               <w:t>”</w:t>
@@ -6235,7 +7055,29 @@
               <w:t>Validating the season selected by the user when adding a played match</w:t>
             </w:r>
           </w:p>
-          <w:p/>
+          <w:p>
+            <w:r>
+              <w:rPr>
+                <w:b/>
+                <w:bCs/>
+              </w:rPr>
+              <w:t>(</w:t>
+            </w:r>
+            <w:r>
+              <w:rPr>
+                <w:b/>
+                <w:bCs/>
+              </w:rPr>
+              <w:t xml:space="preserve">from </w:t>
+            </w:r>
+            <w:r>
+              <w:rPr>
+                <w:b/>
+                <w:bCs/>
+              </w:rPr>
+              <w:t>CLI)</w:t>
+            </w:r>
+          </w:p>
         </w:tc>
         <w:tc>
           <w:tcPr>
@@ -6378,6 +7220,29 @@
               <w:t xml:space="preserve">Validating the type of match played </w:t>
             </w:r>
           </w:p>
+          <w:p>
+            <w:r>
+              <w:rPr>
+                <w:b/>
+                <w:bCs/>
+              </w:rPr>
+              <w:t>(</w:t>
+            </w:r>
+            <w:r>
+              <w:rPr>
+                <w:b/>
+                <w:bCs/>
+              </w:rPr>
+              <w:t xml:space="preserve">from </w:t>
+            </w:r>
+            <w:r>
+              <w:rPr>
+                <w:b/>
+                <w:bCs/>
+              </w:rPr>
+              <w:t>CLI)</w:t>
+            </w:r>
+          </w:p>
         </w:tc>
         <w:tc>
           <w:tcPr>
@@ -6428,7 +7293,15 @@
           <w:p/>
           <w:p>
             <w:r>
-              <w:t>Enter any thing other than “home” and “away” for the type of match played</w:t>
+              <w:t xml:space="preserve">Enter </w:t>
+            </w:r>
+            <w:proofErr w:type="spellStart"/>
+            <w:r>
+              <w:t>any thing</w:t>
+            </w:r>
+            <w:proofErr w:type="spellEnd"/>
+            <w:r>
+              <w:t xml:space="preserve"> other than “home” and “away” for the type of match played</w:t>
             </w:r>
           </w:p>
           <w:p/>
@@ -6527,6 +7400,29 @@
               <w:t>Validating season entered for displaying the premier league table</w:t>
             </w:r>
           </w:p>
+          <w:p>
+            <w:r>
+              <w:rPr>
+                <w:b/>
+                <w:bCs/>
+              </w:rPr>
+              <w:t>(</w:t>
+            </w:r>
+            <w:r>
+              <w:rPr>
+                <w:b/>
+                <w:bCs/>
+              </w:rPr>
+              <w:t xml:space="preserve">from </w:t>
+            </w:r>
+            <w:r>
+              <w:rPr>
+                <w:b/>
+                <w:bCs/>
+              </w:rPr>
+              <w:t>CLI)</w:t>
+            </w:r>
+          </w:p>
           <w:p/>
         </w:tc>
         <w:tc>
@@ -6559,7 +7455,20 @@
           </w:p>
           <w:p>
             <w:r>
-              <w:t xml:space="preserve"> Season played (eg:- '2018-19')”</w:t>
+              <w:t xml:space="preserve"> Season played (</w:t>
+            </w:r>
+            <w:proofErr w:type="spellStart"/>
+            <w:proofErr w:type="gramStart"/>
+            <w:r>
+              <w:t>eg</w:t>
+            </w:r>
+            <w:proofErr w:type="spellEnd"/>
+            <w:r>
+              <w:t>:-</w:t>
+            </w:r>
+            <w:proofErr w:type="gramEnd"/>
+            <w:r>
+              <w:t xml:space="preserve"> '2018-19')”</w:t>
             </w:r>
           </w:p>
           <w:p/>
@@ -6586,7 +7495,20 @@
           </w:p>
           <w:p>
             <w:r>
-              <w:t xml:space="preserve"> Season played (eg:- '2018-19')”</w:t>
+              <w:t xml:space="preserve"> Season played (</w:t>
+            </w:r>
+            <w:proofErr w:type="spellStart"/>
+            <w:proofErr w:type="gramStart"/>
+            <w:r>
+              <w:t>eg</w:t>
+            </w:r>
+            <w:proofErr w:type="spellEnd"/>
+            <w:r>
+              <w:t>:-</w:t>
+            </w:r>
+            <w:proofErr w:type="gramEnd"/>
+            <w:r>
+              <w:t xml:space="preserve"> '2018-19')”</w:t>
             </w:r>
           </w:p>
           <w:p/>
@@ -6633,6 +7555,29 @@
               <w:t>Validating Strings inputs</w:t>
             </w:r>
           </w:p>
+          <w:p>
+            <w:r>
+              <w:rPr>
+                <w:b/>
+                <w:bCs/>
+              </w:rPr>
+              <w:t>(</w:t>
+            </w:r>
+            <w:r>
+              <w:rPr>
+                <w:b/>
+                <w:bCs/>
+              </w:rPr>
+              <w:t xml:space="preserve">from </w:t>
+            </w:r>
+            <w:r>
+              <w:rPr>
+                <w:b/>
+                <w:bCs/>
+              </w:rPr>
+              <w:t>CLI)</w:t>
+            </w:r>
+          </w:p>
           <w:p/>
         </w:tc>
         <w:tc>
@@ -6745,6 +7690,29 @@
               <w:t>Validating Club Names when creating new Clubs</w:t>
             </w:r>
           </w:p>
+          <w:p>
+            <w:r>
+              <w:rPr>
+                <w:b/>
+                <w:bCs/>
+              </w:rPr>
+              <w:t>(</w:t>
+            </w:r>
+            <w:r>
+              <w:rPr>
+                <w:b/>
+                <w:bCs/>
+              </w:rPr>
+              <w:t xml:space="preserve">from </w:t>
+            </w:r>
+            <w:r>
+              <w:rPr>
+                <w:b/>
+                <w:bCs/>
+              </w:rPr>
+              <w:t>CLI)</w:t>
+            </w:r>
+          </w:p>
         </w:tc>
         <w:tc>
           <w:tcPr>
@@ -6758,8 +7726,13 @@
           <w:p/>
           <w:p>
             <w:r>
-              <w:t>Club name: aVeNgErS</w:t>
-            </w:r>
+              <w:t xml:space="preserve">Club name: </w:t>
+            </w:r>
+            <w:proofErr w:type="spellStart"/>
+            <w:r>
+              <w:t>aVeNgErS</w:t>
+            </w:r>
+            <w:proofErr w:type="spellEnd"/>
           </w:p>
           <w:p>
             <w:r>
@@ -6786,7 +7759,15 @@
           <w:p>
             <w:r>
               <w:lastRenderedPageBreak/>
-              <w:t>Displays the club name entered by user as “aVeNgErS” into “Avengers” in a proper format in the table</w:t>
+              <w:t>Displays the club name entered by user as “</w:t>
+            </w:r>
+            <w:proofErr w:type="spellStart"/>
+            <w:r>
+              <w:t>aVeNgErS</w:t>
+            </w:r>
+            <w:proofErr w:type="spellEnd"/>
+            <w:r>
+              <w:t>” into “Avengers” in a proper format in the table</w:t>
             </w:r>
           </w:p>
         </w:tc>
@@ -6796,7 +7777,15 @@
           </w:tcPr>
           <w:p>
             <w:r>
-              <w:t>Displays the club name entered by user as “aVeNgErS” into “Avengers” in a proper format in the table</w:t>
+              <w:t>Displays the club name entered by user as “</w:t>
+            </w:r>
+            <w:proofErr w:type="spellStart"/>
+            <w:r>
+              <w:t>aVeNgErS</w:t>
+            </w:r>
+            <w:proofErr w:type="spellEnd"/>
+            <w:r>
+              <w:t>” into “Avengers” in a proper format in the table</w:t>
             </w:r>
           </w:p>
         </w:tc>
@@ -6835,6 +7824,29 @@
           <w:p>
             <w:r>
               <w:t>Validating adding match when there is only one club present</w:t>
+            </w:r>
+          </w:p>
+          <w:p>
+            <w:r>
+              <w:rPr>
+                <w:b/>
+                <w:bCs/>
+              </w:rPr>
+              <w:t>(</w:t>
+            </w:r>
+            <w:r>
+              <w:rPr>
+                <w:b/>
+                <w:bCs/>
+              </w:rPr>
+              <w:t xml:space="preserve">from </w:t>
+            </w:r>
+            <w:r>
+              <w:rPr>
+                <w:b/>
+                <w:bCs/>
+              </w:rPr>
+              <w:t>CLI)</w:t>
             </w:r>
           </w:p>
           <w:p/>
@@ -6910,16 +7922,1152 @@
       </w:tr>
     </w:tbl>
     <w:p/>
+    <w:p/>
     <w:p>
+      <w:pPr>
+        <w:pStyle w:val="Heading1"/>
+      </w:pPr>
       <w:r>
-        <w:t>Check if u added the validations for the gui (make a new table for this)</w:t>
+        <w:t>Further test cases for GUI with validation test cases.</w:t>
       </w:r>
     </w:p>
-    <w:p>
-      <w:r>
-        <w:t>Put CLI and GUI I brackets for each test case</w:t>
-      </w:r>
-    </w:p>
+    <w:p/>
+    <w:tbl>
+      <w:tblPr>
+        <w:tblStyle w:val="TableGrid"/>
+        <w:tblW w:w="11250" w:type="dxa"/>
+        <w:tblInd w:w="-995" w:type="dxa"/>
+        <w:tblLook w:val="04A0" w:firstRow="1" w:lastRow="0" w:firstColumn="1" w:lastColumn="0" w:noHBand="0" w:noVBand="1"/>
+      </w:tblPr>
+      <w:tblGrid>
+        <w:gridCol w:w="990"/>
+        <w:gridCol w:w="1800"/>
+        <w:gridCol w:w="2160"/>
+        <w:gridCol w:w="2700"/>
+        <w:gridCol w:w="2700"/>
+        <w:gridCol w:w="900"/>
+      </w:tblGrid>
+      <w:tr>
+        <w:trPr>
+          <w:trHeight w:val="665"/>
+        </w:trPr>
+        <w:tc>
+          <w:tcPr>
+            <w:tcW w:w="990" w:type="dxa"/>
+          </w:tcPr>
+          <w:p>
+            <w:pPr>
+              <w:jc w:val="center"/>
+            </w:pPr>
+            <w:r>
+              <w:rPr>
+                <w:b/>
+                <w:bCs/>
+                <w:sz w:val="24"/>
+                <w:szCs w:val="24"/>
+              </w:rPr>
+              <w:t>Test Case ID</w:t>
+            </w:r>
+          </w:p>
+        </w:tc>
+        <w:tc>
+          <w:tcPr>
+            <w:tcW w:w="1800" w:type="dxa"/>
+          </w:tcPr>
+          <w:p>
+            <w:pPr>
+              <w:jc w:val="center"/>
+            </w:pPr>
+            <w:r>
+              <w:rPr>
+                <w:b/>
+                <w:bCs/>
+                <w:sz w:val="24"/>
+                <w:szCs w:val="24"/>
+              </w:rPr>
+              <w:t>Test Case</w:t>
+            </w:r>
+          </w:p>
+        </w:tc>
+        <w:tc>
+          <w:tcPr>
+            <w:tcW w:w="2160" w:type="dxa"/>
+          </w:tcPr>
+          <w:p>
+            <w:pPr>
+              <w:jc w:val="center"/>
+            </w:pPr>
+            <w:r>
+              <w:rPr>
+                <w:b/>
+                <w:bCs/>
+                <w:sz w:val="24"/>
+                <w:szCs w:val="24"/>
+              </w:rPr>
+              <w:t>Input data</w:t>
+            </w:r>
+          </w:p>
+        </w:tc>
+        <w:tc>
+          <w:tcPr>
+            <w:tcW w:w="2700" w:type="dxa"/>
+          </w:tcPr>
+          <w:p>
+            <w:pPr>
+              <w:jc w:val="center"/>
+            </w:pPr>
+            <w:r>
+              <w:rPr>
+                <w:b/>
+                <w:bCs/>
+                <w:sz w:val="24"/>
+                <w:szCs w:val="24"/>
+              </w:rPr>
+              <w:t>Expected Output</w:t>
+            </w:r>
+          </w:p>
+        </w:tc>
+        <w:tc>
+          <w:tcPr>
+            <w:tcW w:w="2700" w:type="dxa"/>
+          </w:tcPr>
+          <w:p>
+            <w:pPr>
+              <w:jc w:val="center"/>
+            </w:pPr>
+            <w:r>
+              <w:rPr>
+                <w:b/>
+                <w:bCs/>
+                <w:sz w:val="24"/>
+                <w:szCs w:val="24"/>
+              </w:rPr>
+              <w:t>Actual Output</w:t>
+            </w:r>
+          </w:p>
+        </w:tc>
+        <w:tc>
+          <w:tcPr>
+            <w:tcW w:w="900" w:type="dxa"/>
+          </w:tcPr>
+          <w:p>
+            <w:pPr>
+              <w:jc w:val="center"/>
+              <w:rPr>
+                <w:b/>
+                <w:bCs/>
+                <w:sz w:val="24"/>
+                <w:szCs w:val="24"/>
+              </w:rPr>
+            </w:pPr>
+            <w:r>
+              <w:rPr>
+                <w:b/>
+                <w:bCs/>
+                <w:sz w:val="24"/>
+                <w:szCs w:val="24"/>
+              </w:rPr>
+              <w:t>Pass/</w:t>
+            </w:r>
+          </w:p>
+          <w:p>
+            <w:pPr>
+              <w:jc w:val="center"/>
+            </w:pPr>
+            <w:r>
+              <w:rPr>
+                <w:b/>
+                <w:bCs/>
+                <w:sz w:val="24"/>
+                <w:szCs w:val="24"/>
+              </w:rPr>
+              <w:t>Fail</w:t>
+            </w:r>
+          </w:p>
+        </w:tc>
+      </w:tr>
+      <w:tr>
+        <w:trPr>
+          <w:trHeight w:val="665"/>
+        </w:trPr>
+        <w:tc>
+          <w:tcPr>
+            <w:tcW w:w="990" w:type="dxa"/>
+          </w:tcPr>
+          <w:p>
+            <w:pPr>
+              <w:jc w:val="center"/>
+            </w:pPr>
+            <w:r>
+              <w:t>1</w:t>
+            </w:r>
+          </w:p>
+        </w:tc>
+        <w:tc>
+          <w:tcPr>
+            <w:tcW w:w="1800" w:type="dxa"/>
+          </w:tcPr>
+          <w:p>
+            <w:r>
+              <w:t>Displaying table records (which is by default sorted by points)</w:t>
+            </w:r>
+          </w:p>
+          <w:p/>
+        </w:tc>
+        <w:tc>
+          <w:tcPr>
+            <w:tcW w:w="2160" w:type="dxa"/>
+          </w:tcPr>
+          <w:p>
+            <w:r>
+              <w:t>Select tables from the navigation bar</w:t>
+            </w:r>
+          </w:p>
+        </w:tc>
+        <w:tc>
+          <w:tcPr>
+            <w:tcW w:w="2700" w:type="dxa"/>
+          </w:tcPr>
+          <w:p>
+            <w:r>
+              <w:t>Displays the table records which are sorted by points</w:t>
+            </w:r>
+            <w:r>
+              <w:t xml:space="preserve"> for a specific season</w:t>
+            </w:r>
+            <w:r>
+              <w:t xml:space="preserve">, </w:t>
+            </w:r>
+            <w:r>
+              <w:t>in descending order</w:t>
+            </w:r>
+            <w:r>
+              <w:t>.</w:t>
+            </w:r>
+          </w:p>
+        </w:tc>
+        <w:tc>
+          <w:tcPr>
+            <w:tcW w:w="2700" w:type="dxa"/>
+          </w:tcPr>
+          <w:p>
+            <w:r>
+              <w:t>Displays the table records which are sorted by points for a specific season, in descending order.</w:t>
+            </w:r>
+          </w:p>
+        </w:tc>
+        <w:tc>
+          <w:tcPr>
+            <w:tcW w:w="900" w:type="dxa"/>
+          </w:tcPr>
+          <w:p>
+            <w:pPr>
+              <w:jc w:val="center"/>
+            </w:pPr>
+            <w:r>
+              <w:t>Pass</w:t>
+            </w:r>
+          </w:p>
+        </w:tc>
+      </w:tr>
+      <w:tr>
+        <w:trPr>
+          <w:trHeight w:val="665"/>
+        </w:trPr>
+        <w:tc>
+          <w:tcPr>
+            <w:tcW w:w="990" w:type="dxa"/>
+          </w:tcPr>
+          <w:p>
+            <w:pPr>
+              <w:jc w:val="center"/>
+            </w:pPr>
+            <w:r>
+              <w:t>2</w:t>
+            </w:r>
+          </w:p>
+        </w:tc>
+        <w:tc>
+          <w:tcPr>
+            <w:tcW w:w="1800" w:type="dxa"/>
+          </w:tcPr>
+          <w:p>
+            <w:r>
+              <w:t>Displaying table records (which are sorted by goals)</w:t>
+            </w:r>
+          </w:p>
+          <w:p/>
+        </w:tc>
+        <w:tc>
+          <w:tcPr>
+            <w:tcW w:w="2160" w:type="dxa"/>
+          </w:tcPr>
+          <w:p>
+            <w:r>
+              <w:t>From the “Sort By” drop down menu select “goals” option</w:t>
+            </w:r>
+            <w:r>
+              <w:t>, from the tables page</w:t>
+            </w:r>
+            <w:r>
+              <w:t xml:space="preserve"> </w:t>
+            </w:r>
+          </w:p>
+        </w:tc>
+        <w:tc>
+          <w:tcPr>
+            <w:tcW w:w="2700" w:type="dxa"/>
+          </w:tcPr>
+          <w:p>
+            <w:r>
+              <w:t>Displays the table records</w:t>
+            </w:r>
+            <w:r>
+              <w:t xml:space="preserve"> for a specific</w:t>
+            </w:r>
+            <w:r>
+              <w:t xml:space="preserve"> which are sorted by </w:t>
+            </w:r>
+            <w:r>
+              <w:t>goals</w:t>
+            </w:r>
+            <w:r>
+              <w:t xml:space="preserve"> </w:t>
+            </w:r>
+            <w:r>
+              <w:t>in descending order</w:t>
+            </w:r>
+            <w:r>
+              <w:t>.</w:t>
+            </w:r>
+          </w:p>
+        </w:tc>
+        <w:tc>
+          <w:tcPr>
+            <w:tcW w:w="2700" w:type="dxa"/>
+          </w:tcPr>
+          <w:p>
+            <w:r>
+              <w:t>Displays the table records for a specific which are sorted by goals in descending order.</w:t>
+            </w:r>
+          </w:p>
+        </w:tc>
+        <w:tc>
+          <w:tcPr>
+            <w:tcW w:w="900" w:type="dxa"/>
+          </w:tcPr>
+          <w:p>
+            <w:pPr>
+              <w:jc w:val="center"/>
+            </w:pPr>
+            <w:r>
+              <w:t>Pass</w:t>
+            </w:r>
+          </w:p>
+        </w:tc>
+      </w:tr>
+      <w:tr>
+        <w:trPr>
+          <w:trHeight w:val="665"/>
+        </w:trPr>
+        <w:tc>
+          <w:tcPr>
+            <w:tcW w:w="990" w:type="dxa"/>
+          </w:tcPr>
+          <w:p>
+            <w:pPr>
+              <w:jc w:val="center"/>
+            </w:pPr>
+            <w:r>
+              <w:t>3</w:t>
+            </w:r>
+          </w:p>
+        </w:tc>
+        <w:tc>
+          <w:tcPr>
+            <w:tcW w:w="1800" w:type="dxa"/>
+          </w:tcPr>
+          <w:p>
+            <w:r>
+              <w:t>Displaying table records (which are sorted by wins)</w:t>
+            </w:r>
+          </w:p>
+          <w:p/>
+        </w:tc>
+        <w:tc>
+          <w:tcPr>
+            <w:tcW w:w="2160" w:type="dxa"/>
+          </w:tcPr>
+          <w:p>
+            <w:r>
+              <w:t>From the “</w:t>
+            </w:r>
+            <w:r>
+              <w:t>S</w:t>
+            </w:r>
+            <w:r>
+              <w:t xml:space="preserve">ort </w:t>
+            </w:r>
+            <w:r>
+              <w:t>B</w:t>
+            </w:r>
+            <w:r>
+              <w:t>y” drop down menu select “</w:t>
+            </w:r>
+            <w:r>
+              <w:t>wins</w:t>
+            </w:r>
+            <w:r>
+              <w:t>” option</w:t>
+            </w:r>
+            <w:r>
+              <w:t>, from the tables page</w:t>
+            </w:r>
+          </w:p>
+        </w:tc>
+        <w:tc>
+          <w:tcPr>
+            <w:tcW w:w="2700" w:type="dxa"/>
+          </w:tcPr>
+          <w:p>
+            <w:r>
+              <w:t>Displays the table records</w:t>
+            </w:r>
+            <w:r>
+              <w:t xml:space="preserve"> </w:t>
+            </w:r>
+            <w:r>
+              <w:t>for a specific</w:t>
+            </w:r>
+            <w:r>
+              <w:t xml:space="preserve"> which are sorted by </w:t>
+            </w:r>
+            <w:r>
+              <w:t>wins</w:t>
+            </w:r>
+            <w:r>
+              <w:t xml:space="preserve"> </w:t>
+            </w:r>
+            <w:r>
+              <w:t>in descending order</w:t>
+            </w:r>
+            <w:r>
+              <w:t>.</w:t>
+            </w:r>
+            <w:r>
+              <w:t xml:space="preserve"> </w:t>
+            </w:r>
+          </w:p>
+        </w:tc>
+        <w:tc>
+          <w:tcPr>
+            <w:tcW w:w="2700" w:type="dxa"/>
+          </w:tcPr>
+          <w:p>
+            <w:r>
+              <w:t>Displays the table records for a specific which are sorted by wins in descending order.</w:t>
+            </w:r>
+          </w:p>
+        </w:tc>
+        <w:tc>
+          <w:tcPr>
+            <w:tcW w:w="900" w:type="dxa"/>
+          </w:tcPr>
+          <w:p>
+            <w:pPr>
+              <w:jc w:val="center"/>
+            </w:pPr>
+            <w:r>
+              <w:t>Pass</w:t>
+            </w:r>
+          </w:p>
+        </w:tc>
+      </w:tr>
+      <w:tr>
+        <w:trPr>
+          <w:trHeight w:val="665"/>
+        </w:trPr>
+        <w:tc>
+          <w:tcPr>
+            <w:tcW w:w="990" w:type="dxa"/>
+          </w:tcPr>
+          <w:p>
+            <w:pPr>
+              <w:jc w:val="center"/>
+            </w:pPr>
+            <w:r>
+              <w:lastRenderedPageBreak/>
+              <w:t>4</w:t>
+            </w:r>
+          </w:p>
+        </w:tc>
+        <w:tc>
+          <w:tcPr>
+            <w:tcW w:w="1800" w:type="dxa"/>
+          </w:tcPr>
+          <w:p>
+            <w:r>
+              <w:t xml:space="preserve">Displaying table records (which are sorted by </w:t>
+            </w:r>
+            <w:r>
+              <w:t>points</w:t>
+            </w:r>
+            <w:r>
+              <w:t>)</w:t>
+            </w:r>
+          </w:p>
+          <w:p/>
+        </w:tc>
+        <w:tc>
+          <w:tcPr>
+            <w:tcW w:w="2160" w:type="dxa"/>
+          </w:tcPr>
+          <w:p>
+            <w:r>
+              <w:t>From the “Sort By” drop down menu select “</w:t>
+            </w:r>
+            <w:r>
+              <w:t>points</w:t>
+            </w:r>
+            <w:r>
+              <w:t>” option</w:t>
+            </w:r>
+            <w:r>
+              <w:t xml:space="preserve">, from the </w:t>
+            </w:r>
+            <w:r>
+              <w:t>tables</w:t>
+            </w:r>
+            <w:r>
+              <w:t xml:space="preserve"> page</w:t>
+            </w:r>
+          </w:p>
+        </w:tc>
+        <w:tc>
+          <w:tcPr>
+            <w:tcW w:w="2700" w:type="dxa"/>
+          </w:tcPr>
+          <w:p>
+            <w:r>
+              <w:t>Displays the table records</w:t>
+            </w:r>
+            <w:r>
+              <w:t xml:space="preserve"> </w:t>
+            </w:r>
+            <w:r>
+              <w:t>for a specific</w:t>
+            </w:r>
+            <w:r>
+              <w:t xml:space="preserve"> which are sorted by </w:t>
+            </w:r>
+            <w:r>
+              <w:t>points</w:t>
+            </w:r>
+            <w:r>
+              <w:t xml:space="preserve"> in descending order</w:t>
+            </w:r>
+            <w:r>
+              <w:t>.</w:t>
+            </w:r>
+          </w:p>
+        </w:tc>
+        <w:tc>
+          <w:tcPr>
+            <w:tcW w:w="2700" w:type="dxa"/>
+          </w:tcPr>
+          <w:p>
+            <w:r>
+              <w:t>Displays the table records for a specific which are sorted by points in descending order.</w:t>
+            </w:r>
+          </w:p>
+        </w:tc>
+        <w:tc>
+          <w:tcPr>
+            <w:tcW w:w="900" w:type="dxa"/>
+          </w:tcPr>
+          <w:p>
+            <w:pPr>
+              <w:jc w:val="center"/>
+            </w:pPr>
+            <w:r>
+              <w:t>Pass</w:t>
+            </w:r>
+          </w:p>
+        </w:tc>
+      </w:tr>
+      <w:tr>
+        <w:trPr>
+          <w:trHeight w:val="665"/>
+        </w:trPr>
+        <w:tc>
+          <w:tcPr>
+            <w:tcW w:w="990" w:type="dxa"/>
+          </w:tcPr>
+          <w:p>
+            <w:pPr>
+              <w:jc w:val="center"/>
+            </w:pPr>
+            <w:r>
+              <w:t>ct</w:t>
+            </w:r>
+            <w:r>
+              <w:t>5</w:t>
+            </w:r>
+          </w:p>
+        </w:tc>
+        <w:tc>
+          <w:tcPr>
+            <w:tcW w:w="1800" w:type="dxa"/>
+          </w:tcPr>
+          <w:p>
+            <w:r>
+              <w:t>Displaying table records from different seasons</w:t>
+            </w:r>
+          </w:p>
+        </w:tc>
+        <w:tc>
+          <w:tcPr>
+            <w:tcW w:w="2160" w:type="dxa"/>
+          </w:tcPr>
+          <w:p>
+            <w:r>
+              <w:t>From the “Season” drop down menu select any season you wish</w:t>
+            </w:r>
+            <w:r>
+              <w:t xml:space="preserve">, from the </w:t>
+            </w:r>
+            <w:r>
+              <w:t>tables</w:t>
+            </w:r>
+            <w:r>
+              <w:t xml:space="preserve"> page</w:t>
+            </w:r>
+          </w:p>
+          <w:p/>
+        </w:tc>
+        <w:tc>
+          <w:tcPr>
+            <w:tcW w:w="2700" w:type="dxa"/>
+          </w:tcPr>
+          <w:p>
+            <w:r>
+              <w:t>Displays the table records for the selected season</w:t>
+            </w:r>
+            <w:r>
+              <w:t xml:space="preserve"> in descending order of points</w:t>
+            </w:r>
+          </w:p>
+        </w:tc>
+        <w:tc>
+          <w:tcPr>
+            <w:tcW w:w="2700" w:type="dxa"/>
+          </w:tcPr>
+          <w:p>
+            <w:r>
+              <w:t>Displays the table records for the selected season in descending order of points</w:t>
+            </w:r>
+          </w:p>
+        </w:tc>
+        <w:tc>
+          <w:tcPr>
+            <w:tcW w:w="900" w:type="dxa"/>
+          </w:tcPr>
+          <w:p>
+            <w:pPr>
+              <w:jc w:val="center"/>
+            </w:pPr>
+            <w:r>
+              <w:t>Pass</w:t>
+            </w:r>
+          </w:p>
+        </w:tc>
+      </w:tr>
+      <w:tr>
+        <w:trPr>
+          <w:trHeight w:val="665"/>
+        </w:trPr>
+        <w:tc>
+          <w:tcPr>
+            <w:tcW w:w="990" w:type="dxa"/>
+          </w:tcPr>
+          <w:p>
+            <w:pPr>
+              <w:jc w:val="center"/>
+            </w:pPr>
+            <w:r>
+              <w:t>6</w:t>
+            </w:r>
+          </w:p>
+        </w:tc>
+        <w:tc>
+          <w:tcPr>
+            <w:tcW w:w="1800" w:type="dxa"/>
+          </w:tcPr>
+          <w:p>
+            <w:r>
+              <w:t>Displaying the list of matches played</w:t>
+            </w:r>
+          </w:p>
+          <w:p/>
+        </w:tc>
+        <w:tc>
+          <w:tcPr>
+            <w:tcW w:w="2160" w:type="dxa"/>
+          </w:tcPr>
+          <w:p>
+            <w:r>
+              <w:t xml:space="preserve">Select </w:t>
+            </w:r>
+            <w:r>
+              <w:t>matches</w:t>
+            </w:r>
+            <w:r>
+              <w:t xml:space="preserve"> from the navigation bar</w:t>
+            </w:r>
+          </w:p>
+        </w:tc>
+        <w:tc>
+          <w:tcPr>
+            <w:tcW w:w="2700" w:type="dxa"/>
+          </w:tcPr>
+          <w:p>
+            <w:r>
+              <w:t>Displays the list of matches played for a specific season</w:t>
+            </w:r>
+            <w:r>
+              <w:t xml:space="preserve"> in ascending order of sorted date</w:t>
+            </w:r>
+          </w:p>
+          <w:p/>
+        </w:tc>
+        <w:tc>
+          <w:tcPr>
+            <w:tcW w:w="2700" w:type="dxa"/>
+          </w:tcPr>
+          <w:p>
+            <w:r>
+              <w:t>Displays the list of matches played for a specific season</w:t>
+            </w:r>
+            <w:r>
+              <w:t xml:space="preserve"> in ascending order of sorted date</w:t>
+            </w:r>
+          </w:p>
+        </w:tc>
+        <w:tc>
+          <w:tcPr>
+            <w:tcW w:w="900" w:type="dxa"/>
+          </w:tcPr>
+          <w:p>
+            <w:pPr>
+              <w:jc w:val="center"/>
+            </w:pPr>
+            <w:r>
+              <w:t>Pass</w:t>
+            </w:r>
+          </w:p>
+        </w:tc>
+      </w:tr>
+      <w:tr>
+        <w:trPr>
+          <w:trHeight w:val="665"/>
+        </w:trPr>
+        <w:tc>
+          <w:tcPr>
+            <w:tcW w:w="990" w:type="dxa"/>
+          </w:tcPr>
+          <w:p>
+            <w:pPr>
+              <w:jc w:val="center"/>
+            </w:pPr>
+            <w:r>
+              <w:t>7</w:t>
+            </w:r>
+          </w:p>
+        </w:tc>
+        <w:tc>
+          <w:tcPr>
+            <w:tcW w:w="1800" w:type="dxa"/>
+          </w:tcPr>
+          <w:p>
+            <w:r>
+              <w:t>Displaying the list of played matches for a selected season</w:t>
+            </w:r>
+          </w:p>
+        </w:tc>
+        <w:tc>
+          <w:tcPr>
+            <w:tcW w:w="2160" w:type="dxa"/>
+          </w:tcPr>
+          <w:p>
+            <w:r>
+              <w:t>Select the season drop down menu and select a season, from the matches page</w:t>
+            </w:r>
+          </w:p>
+          <w:p/>
+        </w:tc>
+        <w:tc>
+          <w:tcPr>
+            <w:tcW w:w="2700" w:type="dxa"/>
+          </w:tcPr>
+          <w:p>
+            <w:r>
+              <w:t>Displays a list of matches for the selected season</w:t>
+            </w:r>
+            <w:r>
+              <w:t xml:space="preserve"> in ascending order of sorted date</w:t>
+            </w:r>
+          </w:p>
+        </w:tc>
+        <w:tc>
+          <w:tcPr>
+            <w:tcW w:w="2700" w:type="dxa"/>
+          </w:tcPr>
+          <w:p>
+            <w:r>
+              <w:t>Displays a list of matches for the selected season in ascending order of sorted date</w:t>
+            </w:r>
+          </w:p>
+        </w:tc>
+        <w:tc>
+          <w:tcPr>
+            <w:tcW w:w="900" w:type="dxa"/>
+          </w:tcPr>
+          <w:p>
+            <w:pPr>
+              <w:jc w:val="center"/>
+            </w:pPr>
+            <w:r>
+              <w:t>Pass</w:t>
+            </w:r>
+          </w:p>
+        </w:tc>
+      </w:tr>
+      <w:tr>
+        <w:trPr>
+          <w:trHeight w:val="665"/>
+        </w:trPr>
+        <w:tc>
+          <w:tcPr>
+            <w:tcW w:w="990" w:type="dxa"/>
+          </w:tcPr>
+          <w:p>
+            <w:pPr>
+              <w:jc w:val="center"/>
+            </w:pPr>
+            <w:r>
+              <w:t>8</w:t>
+            </w:r>
+          </w:p>
+        </w:tc>
+        <w:tc>
+          <w:tcPr>
+            <w:tcW w:w="1800" w:type="dxa"/>
+          </w:tcPr>
+          <w:p>
+            <w:r>
+              <w:t>Displaying the list of matches by a specific date</w:t>
+            </w:r>
+          </w:p>
+        </w:tc>
+        <w:tc>
+          <w:tcPr>
+            <w:tcW w:w="2160" w:type="dxa"/>
+          </w:tcPr>
+          <w:p>
+            <w:r>
+              <w:t>Enter a date in proper format inside the text field for searching by date</w:t>
+            </w:r>
+          </w:p>
+          <w:p/>
+          <w:p>
+            <w:r>
+              <w:t>Click the search button</w:t>
+            </w:r>
+          </w:p>
+        </w:tc>
+        <w:tc>
+          <w:tcPr>
+            <w:tcW w:w="2700" w:type="dxa"/>
+          </w:tcPr>
+          <w:p>
+            <w:r>
+              <w:t>Displays a list of matches for a specific season with a specific date.</w:t>
+            </w:r>
+          </w:p>
+          <w:p/>
+          <w:p/>
+        </w:tc>
+        <w:tc>
+          <w:tcPr>
+            <w:tcW w:w="2700" w:type="dxa"/>
+          </w:tcPr>
+          <w:p>
+            <w:r>
+              <w:t>Displays a list of matches for a specific season with a specific date.</w:t>
+            </w:r>
+          </w:p>
+          <w:p/>
+        </w:tc>
+        <w:tc>
+          <w:tcPr>
+            <w:tcW w:w="900" w:type="dxa"/>
+          </w:tcPr>
+          <w:p>
+            <w:pPr>
+              <w:jc w:val="center"/>
+            </w:pPr>
+            <w:r>
+              <w:t>Pass</w:t>
+            </w:r>
+          </w:p>
+        </w:tc>
+      </w:tr>
+      <w:tr>
+        <w:trPr>
+          <w:trHeight w:val="665"/>
+        </w:trPr>
+        <w:tc>
+          <w:tcPr>
+            <w:tcW w:w="990" w:type="dxa"/>
+          </w:tcPr>
+          <w:p>
+            <w:pPr>
+              <w:jc w:val="center"/>
+            </w:pPr>
+            <w:r>
+              <w:t>9</w:t>
+            </w:r>
+          </w:p>
+        </w:tc>
+        <w:tc>
+          <w:tcPr>
+            <w:tcW w:w="1800" w:type="dxa"/>
+          </w:tcPr>
+          <w:p>
+            <w:r>
+              <w:t>Generating a new match and display with all the list of matches for a specific season</w:t>
+            </w:r>
+          </w:p>
+          <w:p/>
+        </w:tc>
+        <w:tc>
+          <w:tcPr>
+            <w:tcW w:w="2160" w:type="dxa"/>
+          </w:tcPr>
+          <w:p>
+            <w:r>
+              <w:t>Select any season you wish to generate a match.</w:t>
+            </w:r>
+          </w:p>
+          <w:p/>
+          <w:p>
+            <w:r>
+              <w:t>Click the “Generate Match” button</w:t>
+            </w:r>
+          </w:p>
+        </w:tc>
+        <w:tc>
+          <w:tcPr>
+            <w:tcW w:w="2700" w:type="dxa"/>
+          </w:tcPr>
+          <w:p>
+            <w:r>
+              <w:t>Displays a message that a match is generate and displays the total list of matches with the generated match for the season</w:t>
+            </w:r>
+          </w:p>
+        </w:tc>
+        <w:tc>
+          <w:tcPr>
+            <w:tcW w:w="2700" w:type="dxa"/>
+          </w:tcPr>
+          <w:p>
+            <w:r>
+              <w:t>Displays a message that a match is generate and displays the total list of matches with the generated match for the season</w:t>
+            </w:r>
+          </w:p>
+        </w:tc>
+        <w:tc>
+          <w:tcPr>
+            <w:tcW w:w="900" w:type="dxa"/>
+          </w:tcPr>
+          <w:p>
+            <w:pPr>
+              <w:jc w:val="center"/>
+            </w:pPr>
+            <w:r>
+              <w:t>Pass</w:t>
+            </w:r>
+          </w:p>
+        </w:tc>
+      </w:tr>
+      <w:tr>
+        <w:trPr>
+          <w:trHeight w:val="665"/>
+        </w:trPr>
+        <w:tc>
+          <w:tcPr>
+            <w:tcW w:w="990" w:type="dxa"/>
+          </w:tcPr>
+          <w:p>
+            <w:pPr>
+              <w:jc w:val="center"/>
+            </w:pPr>
+            <w:r>
+              <w:t>10</w:t>
+            </w:r>
+          </w:p>
+        </w:tc>
+        <w:tc>
+          <w:tcPr>
+            <w:tcW w:w="1800" w:type="dxa"/>
+          </w:tcPr>
+          <w:p>
+            <w:r>
+              <w:t>Validating if user enters date in invalid format</w:t>
+            </w:r>
+          </w:p>
+          <w:p/>
+        </w:tc>
+        <w:tc>
+          <w:tcPr>
+            <w:tcW w:w="2160" w:type="dxa"/>
+          </w:tcPr>
+          <w:p>
+            <w:r>
+              <w:t>Select the date text field and enter the following “2020-12-14e”</w:t>
+            </w:r>
+          </w:p>
+          <w:p/>
+          <w:p>
+            <w:r>
+              <w:t>Click Search button</w:t>
+            </w:r>
+          </w:p>
+          <w:p/>
+        </w:tc>
+        <w:tc>
+          <w:tcPr>
+            <w:tcW w:w="2700" w:type="dxa"/>
+          </w:tcPr>
+          <w:p>
+            <w:r>
+              <w:t>Display the message “Invalid date / format !”</w:t>
+            </w:r>
+          </w:p>
+        </w:tc>
+        <w:tc>
+          <w:tcPr>
+            <w:tcW w:w="2700" w:type="dxa"/>
+          </w:tcPr>
+          <w:p>
+            <w:r>
+              <w:t>Display the message “Invalid date / format !”</w:t>
+            </w:r>
+          </w:p>
+        </w:tc>
+        <w:tc>
+          <w:tcPr>
+            <w:tcW w:w="900" w:type="dxa"/>
+          </w:tcPr>
+          <w:p>
+            <w:pPr>
+              <w:jc w:val="center"/>
+            </w:pPr>
+            <w:r>
+              <w:t>Pass</w:t>
+            </w:r>
+          </w:p>
+        </w:tc>
+      </w:tr>
+      <w:tr>
+        <w:trPr>
+          <w:trHeight w:val="665"/>
+        </w:trPr>
+        <w:tc>
+          <w:tcPr>
+            <w:tcW w:w="990" w:type="dxa"/>
+          </w:tcPr>
+          <w:p>
+            <w:pPr>
+              <w:jc w:val="center"/>
+            </w:pPr>
+            <w:r>
+              <w:t>11</w:t>
+            </w:r>
+          </w:p>
+        </w:tc>
+        <w:tc>
+          <w:tcPr>
+            <w:tcW w:w="1800" w:type="dxa"/>
+          </w:tcPr>
+          <w:p>
+            <w:r>
+              <w:t>Validating generation of match when there is only 1 team available</w:t>
+            </w:r>
+          </w:p>
+          <w:p/>
+        </w:tc>
+        <w:tc>
+          <w:tcPr>
+            <w:tcW w:w="2160" w:type="dxa"/>
+          </w:tcPr>
+          <w:p>
+            <w:r>
+              <w:lastRenderedPageBreak/>
+              <w:t>“Assuming that there is only 1 club present”</w:t>
+            </w:r>
+          </w:p>
+          <w:p/>
+          <w:p>
+            <w:r>
+              <w:lastRenderedPageBreak/>
+              <w:t>Click the “Generate Match” button</w:t>
+            </w:r>
+          </w:p>
+          <w:p>
+            <w:r>
+              <w:t xml:space="preserve"> </w:t>
+            </w:r>
+          </w:p>
+        </w:tc>
+        <w:tc>
+          <w:tcPr>
+            <w:tcW w:w="2700" w:type="dxa"/>
+          </w:tcPr>
+          <w:p>
+            <w:r>
+              <w:lastRenderedPageBreak/>
+              <w:t>Display and error message indicating the issue</w:t>
+            </w:r>
+          </w:p>
+        </w:tc>
+        <w:tc>
+          <w:tcPr>
+            <w:tcW w:w="2700" w:type="dxa"/>
+          </w:tcPr>
+          <w:p>
+            <w:r>
+              <w:t>Display and error message indicating the issue</w:t>
+            </w:r>
+          </w:p>
+        </w:tc>
+        <w:tc>
+          <w:tcPr>
+            <w:tcW w:w="900" w:type="dxa"/>
+          </w:tcPr>
+          <w:p>
+            <w:pPr>
+              <w:jc w:val="center"/>
+            </w:pPr>
+            <w:r>
+              <w:t>Pass</w:t>
+            </w:r>
+          </w:p>
+        </w:tc>
+      </w:tr>
+    </w:tbl>
+    <w:p/>
+    <w:p/>
     <w:sectPr>
       <w:pgSz w:w="12240" w:h="15840"/>
       <w:pgMar w:top="1440" w:right="1440" w:bottom="1440" w:left="1440" w:header="720" w:footer="720" w:gutter="0"/>

</xml_diff>

<commit_message>
made massive changes to the CLI
</commit_message>
<xml_diff>
--- a/OOP CW Diagrams/Test Cases.docx
+++ b/OOP CW Diagrams/Test Cases.docx
@@ -8136,13 +8136,7 @@
               <w:t xml:space="preserve"> for a specific season</w:t>
             </w:r>
             <w:r>
-              <w:t xml:space="preserve">, </w:t>
-            </w:r>
-            <w:r>
-              <w:t>in descending order</w:t>
-            </w:r>
-            <w:r>
-              <w:t>.</w:t>
+              <w:t>, in descending order.</w:t>
             </w:r>
           </w:p>
         </w:tc>
@@ -8226,16 +8220,10 @@
               <w:t xml:space="preserve"> for a specific</w:t>
             </w:r>
             <w:r>
-              <w:t xml:space="preserve"> which are sorted by </w:t>
-            </w:r>
-            <w:r>
-              <w:t>goals</w:t>
-            </w:r>
-            <w:r>
-              <w:t xml:space="preserve"> </w:t>
-            </w:r>
-            <w:r>
-              <w:t>in descending order</w:t>
+              <w:t xml:space="preserve"> which are sorted by goals</w:t>
+            </w:r>
+            <w:r>
+              <w:t xml:space="preserve"> in descending order</w:t>
             </w:r>
             <w:r>
               <w:t>.</w:t>
@@ -8300,25 +8288,7 @@
           </w:tcPr>
           <w:p>
             <w:r>
-              <w:t>From the “</w:t>
-            </w:r>
-            <w:r>
-              <w:t>S</w:t>
-            </w:r>
-            <w:r>
-              <w:t xml:space="preserve">ort </w:t>
-            </w:r>
-            <w:r>
-              <w:t>B</w:t>
-            </w:r>
-            <w:r>
-              <w:t>y” drop down menu select “</w:t>
-            </w:r>
-            <w:r>
-              <w:t>wins</w:t>
-            </w:r>
-            <w:r>
-              <w:t>” option</w:t>
+              <w:t>From the “Sort By” drop down menu select “wins” option</w:t>
             </w:r>
             <w:r>
               <w:t>, from the tables page</w:t>
@@ -8334,22 +8304,13 @@
               <w:t>Displays the table records</w:t>
             </w:r>
             <w:r>
-              <w:t xml:space="preserve"> </w:t>
-            </w:r>
-            <w:r>
-              <w:t>for a specific</w:t>
-            </w:r>
-            <w:r>
-              <w:t xml:space="preserve"> which are sorted by </w:t>
-            </w:r>
-            <w:r>
-              <w:t>wins</w:t>
-            </w:r>
-            <w:r>
-              <w:t xml:space="preserve"> </w:t>
-            </w:r>
-            <w:r>
-              <w:t>in descending order</w:t>
+              <w:t xml:space="preserve"> for a specific</w:t>
+            </w:r>
+            <w:r>
+              <w:t xml:space="preserve"> which are sorted by wins</w:t>
+            </w:r>
+            <w:r>
+              <w:t xml:space="preserve"> in descending order</w:t>
             </w:r>
             <w:r>
               <w:t>.</w:t>
@@ -8407,13 +8368,7 @@
           </w:tcPr>
           <w:p>
             <w:r>
-              <w:t xml:space="preserve">Displaying table records (which are sorted by </w:t>
-            </w:r>
-            <w:r>
-              <w:t>points</w:t>
-            </w:r>
-            <w:r>
-              <w:t>)</w:t>
+              <w:t>Displaying table records (which are sorted by points)</w:t>
             </w:r>
           </w:p>
           <w:p/>
@@ -8424,22 +8379,10 @@
           </w:tcPr>
           <w:p>
             <w:r>
-              <w:t>From the “Sort By” drop down menu select “</w:t>
-            </w:r>
-            <w:r>
-              <w:t>points</w:t>
-            </w:r>
-            <w:r>
-              <w:t>” option</w:t>
-            </w:r>
-            <w:r>
-              <w:t xml:space="preserve">, from the </w:t>
-            </w:r>
-            <w:r>
-              <w:t>tables</w:t>
-            </w:r>
-            <w:r>
-              <w:t xml:space="preserve"> page</w:t>
+              <w:t>From the “Sort By” drop down menu select “points” option</w:t>
+            </w:r>
+            <w:r>
+              <w:t>, from the tables page</w:t>
             </w:r>
           </w:p>
         </w:tc>
@@ -8452,16 +8395,10 @@
               <w:t>Displays the table records</w:t>
             </w:r>
             <w:r>
-              <w:t xml:space="preserve"> </w:t>
-            </w:r>
-            <w:r>
-              <w:t>for a specific</w:t>
-            </w:r>
-            <w:r>
-              <w:t xml:space="preserve"> which are sorted by </w:t>
-            </w:r>
-            <w:r>
-              <w:t>points</w:t>
+              <w:t xml:space="preserve"> for a specific</w:t>
+            </w:r>
+            <w:r>
+              <w:t xml:space="preserve"> which are sorted by points</w:t>
             </w:r>
             <w:r>
               <w:t xml:space="preserve"> in descending order</w:t>
@@ -8534,13 +8471,7 @@
               <w:t>From the “Season” drop down menu select any season you wish</w:t>
             </w:r>
             <w:r>
-              <w:t xml:space="preserve">, from the </w:t>
-            </w:r>
-            <w:r>
-              <w:t>tables</w:t>
-            </w:r>
-            <w:r>
-              <w:t xml:space="preserve"> page</w:t>
+              <w:t>, from the tables page</w:t>
             </w:r>
           </w:p>
           <w:p/>
@@ -8616,13 +8547,7 @@
           </w:tcPr>
           <w:p>
             <w:r>
-              <w:t xml:space="preserve">Select </w:t>
-            </w:r>
-            <w:r>
-              <w:t>matches</w:t>
-            </w:r>
-            <w:r>
-              <w:t xml:space="preserve"> from the navigation bar</w:t>
+              <w:t>Select matches from the navigation bar</w:t>
             </w:r>
           </w:p>
         </w:tc>
@@ -8711,10 +8636,7 @@
           </w:tcPr>
           <w:p>
             <w:r>
-              <w:t>Displays a list of matches for the selected season</w:t>
-            </w:r>
-            <w:r>
-              <w:t xml:space="preserve"> in ascending order of sorted date</w:t>
+              <w:t>Displays a list of matches for the selected season in ascending order of sorted date</w:t>
             </w:r>
           </w:p>
         </w:tc>
@@ -9048,6 +8970,101 @@
           <w:p>
             <w:r>
               <w:t>Display and error message indicating the issue</w:t>
+            </w:r>
+          </w:p>
+        </w:tc>
+        <w:tc>
+          <w:tcPr>
+            <w:tcW w:w="900" w:type="dxa"/>
+          </w:tcPr>
+          <w:p>
+            <w:pPr>
+              <w:jc w:val="center"/>
+            </w:pPr>
+            <w:r>
+              <w:t>Pass</w:t>
+            </w:r>
+          </w:p>
+        </w:tc>
+      </w:tr>
+      <w:tr>
+        <w:trPr>
+          <w:trHeight w:val="665"/>
+        </w:trPr>
+        <w:tc>
+          <w:tcPr>
+            <w:tcW w:w="990" w:type="dxa"/>
+          </w:tcPr>
+          <w:p>
+            <w:pPr>
+              <w:jc w:val="center"/>
+            </w:pPr>
+            <w:r>
+              <w:t>12</w:t>
+            </w:r>
+          </w:p>
+        </w:tc>
+        <w:tc>
+          <w:tcPr>
+            <w:tcW w:w="1800" w:type="dxa"/>
+          </w:tcPr>
+          <w:p>
+            <w:r>
+              <w:t>Validating match generation, when the maximum number of matches played by a club is reached</w:t>
+            </w:r>
+          </w:p>
+        </w:tc>
+        <w:tc>
+          <w:tcPr>
+            <w:tcW w:w="2160" w:type="dxa"/>
+          </w:tcPr>
+          <w:p>
+            <w:r>
+              <w:t xml:space="preserve">“Assuming that there are only 2 clubs present for any given season at the moment”, so make sure that a season contains only 2 clubs </w:t>
+            </w:r>
+          </w:p>
+          <w:p/>
+          <w:p>
+            <w:r>
+              <w:t>Since the maximum number of matches can be played is 2 per club</w:t>
+            </w:r>
+          </w:p>
+          <w:p/>
+          <w:p>
+            <w:r>
+              <w:t xml:space="preserve">Keep clicking “Generate Match” button </w:t>
+            </w:r>
+          </w:p>
+        </w:tc>
+        <w:tc>
+          <w:tcPr>
+            <w:tcW w:w="2700" w:type="dxa"/>
+          </w:tcPr>
+          <w:p>
+            <w:r>
+              <w:t>Since this is a random process it might display the Error when a random club selected has reached its maximum matches played</w:t>
+            </w:r>
+          </w:p>
+          <w:p/>
+          <w:p>
+            <w:r>
+              <w:t>Displays the Error message to the user once all the 6 matches are played</w:t>
+            </w:r>
+          </w:p>
+        </w:tc>
+        <w:tc>
+          <w:tcPr>
+            <w:tcW w:w="2700" w:type="dxa"/>
+          </w:tcPr>
+          <w:p>
+            <w:r>
+              <w:t>Since this is a random process it might display the Error when a random club selected has reached its maximum matches played</w:t>
+            </w:r>
+          </w:p>
+          <w:p/>
+          <w:p>
+            <w:r>
+              <w:t>Displays the Error message to the user once all the 6 matches are played</w:t>
             </w:r>
           </w:p>
         </w:tc>

</xml_diff>

<commit_message>
completed testing the test case and all passed well
</commit_message>
<xml_diff>
--- a/OOP CW Diagrams/Test Cases.docx
+++ b/OOP CW Diagrams/Test Cases.docx
@@ -390,7 +390,7 @@
           </w:p>
           <w:p>
             <w:r>
-              <w:t xml:space="preserve"> Location: Aston </w:t>
+              <w:t xml:space="preserve"> Location: </w:t>
             </w:r>
             <w:r>
               <w:t>Italy</w:t>
@@ -1107,7 +1107,13 @@
               <w:spacing w:line="240" w:lineRule="auto"/>
             </w:pPr>
             <w:r>
-              <w:t>Create Club (University)</w:t>
+              <w:t>Create Club (</w:t>
+            </w:r>
+            <w:r>
+              <w:t>Normal</w:t>
+            </w:r>
+            <w:r>
+              <w:t>)</w:t>
             </w:r>
             <w:r>
               <w:rPr>
@@ -1205,54 +1211,210 @@
             <w:r>
               <w:t xml:space="preserve"> Coach Name: </w:t>
             </w:r>
-            <w:proofErr w:type="spellStart"/>
             <w:r>
               <w:rPr>
                 <w:rFonts w:cs="Arial"/>
                 <w:color w:val="202124"/>
                 <w:shd w:val="clear" w:color="auto" w:fill="FFFFFF"/>
               </w:rPr>
-              <w:t>Arteta</w:t>
-            </w:r>
-            <w:proofErr w:type="spellEnd"/>
-            <w:r>
+              <w:t>Arteta],</w:t>
+            </w:r>
+          </w:p>
+          <w:p/>
+          <w:p>
+            <w:r>
+              <w:t>[ Club name: Arsenal</w:t>
+            </w:r>
+          </w:p>
+          <w:p>
+            <w:r>
+              <w:t xml:space="preserve"> Location: London</w:t>
+            </w:r>
+          </w:p>
+          <w:p>
+            <w:pPr>
               <w:rPr>
                 <w:rFonts w:cs="Arial"/>
                 <w:color w:val="202124"/>
                 <w:shd w:val="clear" w:color="auto" w:fill="FFFFFF"/>
               </w:rPr>
-              <w:t>],</w:t>
-            </w:r>
-          </w:p>
-          <w:p/>
-          <w:p>
-            <w:r>
-              <w:t>[ Club name: Arsenal</w:t>
-            </w:r>
-          </w:p>
-          <w:p>
-            <w:r>
-              <w:t xml:space="preserve"> Location: London</w:t>
-            </w:r>
-          </w:p>
-          <w:p>
-            <w:pPr>
+            </w:pPr>
+            <w:r>
+              <w:t xml:space="preserve"> Coach Name: </w:t>
+            </w:r>
+            <w:r>
               <w:rPr>
                 <w:rFonts w:cs="Arial"/>
                 <w:color w:val="202124"/>
                 <w:shd w:val="clear" w:color="auto" w:fill="FFFFFF"/>
               </w:rPr>
-            </w:pPr>
-            <w:r>
-              <w:t xml:space="preserve"> Coach Name: </w:t>
-            </w:r>
-            <w:r>
+              <w:t>Smith]</w:t>
+            </w:r>
+          </w:p>
+          <w:p>
+            <w:pPr>
               <w:rPr>
                 <w:rFonts w:cs="Arial"/>
                 <w:color w:val="202124"/>
                 <w:shd w:val="clear" w:color="auto" w:fill="FFFFFF"/>
               </w:rPr>
-              <w:t>Smith]</w:t>
+            </w:pPr>
+          </w:p>
+        </w:tc>
+        <w:tc>
+          <w:tcPr>
+            <w:tcW w:w="2421" w:type="dxa"/>
+            <w:tcBorders>
+              <w:top w:val="single" w:sz="4" w:space="0" w:color="auto"/>
+              <w:left w:val="single" w:sz="4" w:space="0" w:color="auto"/>
+              <w:bottom w:val="single" w:sz="4" w:space="0" w:color="auto"/>
+              <w:right w:val="single" w:sz="4" w:space="0" w:color="auto"/>
+            </w:tcBorders>
+          </w:tcPr>
+          <w:p>
+            <w:pPr>
+              <w:spacing w:line="240" w:lineRule="auto"/>
+              <w:rPr>
+                <w:rFonts w:cstheme="minorHAnsi"/>
+              </w:rPr>
+            </w:pPr>
+            <w:r>
+              <w:rPr>
+                <w:rFonts w:cstheme="minorHAnsi"/>
+              </w:rPr>
+              <w:t>Displays “Clubs Successfully added!” for both the club details entered</w:t>
+            </w:r>
+          </w:p>
+        </w:tc>
+        <w:tc>
+          <w:tcPr>
+            <w:tcW w:w="2384" w:type="dxa"/>
+            <w:tcBorders>
+              <w:top w:val="single" w:sz="4" w:space="0" w:color="auto"/>
+              <w:left w:val="single" w:sz="4" w:space="0" w:color="auto"/>
+              <w:bottom w:val="single" w:sz="4" w:space="0" w:color="auto"/>
+              <w:right w:val="single" w:sz="4" w:space="0" w:color="auto"/>
+            </w:tcBorders>
+          </w:tcPr>
+          <w:p>
+            <w:pPr>
+              <w:spacing w:line="240" w:lineRule="auto"/>
+              <w:rPr>
+                <w:rFonts w:cstheme="minorHAnsi"/>
+              </w:rPr>
+            </w:pPr>
+            <w:r>
+              <w:rPr>
+                <w:rFonts w:cstheme="minorHAnsi"/>
+              </w:rPr>
+              <w:t>Displays “Clubs Successfully added!” for both the club details entered</w:t>
+            </w:r>
+          </w:p>
+        </w:tc>
+        <w:tc>
+          <w:tcPr>
+            <w:tcW w:w="757" w:type="dxa"/>
+            <w:tcBorders>
+              <w:top w:val="single" w:sz="4" w:space="0" w:color="auto"/>
+              <w:left w:val="single" w:sz="4" w:space="0" w:color="auto"/>
+              <w:bottom w:val="single" w:sz="4" w:space="0" w:color="auto"/>
+              <w:right w:val="single" w:sz="4" w:space="0" w:color="auto"/>
+            </w:tcBorders>
+          </w:tcPr>
+          <w:p>
+            <w:pPr>
+              <w:spacing w:line="240" w:lineRule="auto"/>
+              <w:jc w:val="center"/>
+            </w:pPr>
+            <w:r>
+              <w:t>Pass</w:t>
+            </w:r>
+          </w:p>
+        </w:tc>
+      </w:tr>
+      <w:tr>
+        <w:tc>
+          <w:tcPr>
+            <w:tcW w:w="985" w:type="dxa"/>
+            <w:tcBorders>
+              <w:top w:val="single" w:sz="4" w:space="0" w:color="auto"/>
+              <w:left w:val="single" w:sz="4" w:space="0" w:color="auto"/>
+              <w:bottom w:val="single" w:sz="4" w:space="0" w:color="auto"/>
+              <w:right w:val="single" w:sz="4" w:space="0" w:color="auto"/>
+            </w:tcBorders>
+          </w:tcPr>
+          <w:p>
+            <w:pPr>
+              <w:spacing w:line="240" w:lineRule="auto"/>
+              <w:jc w:val="center"/>
+            </w:pPr>
+            <w:r>
+              <w:t>6</w:t>
+            </w:r>
+          </w:p>
+        </w:tc>
+        <w:tc>
+          <w:tcPr>
+            <w:tcW w:w="1436" w:type="dxa"/>
+            <w:tcBorders>
+              <w:top w:val="single" w:sz="4" w:space="0" w:color="auto"/>
+              <w:left w:val="single" w:sz="4" w:space="0" w:color="auto"/>
+              <w:bottom w:val="single" w:sz="4" w:space="0" w:color="auto"/>
+              <w:right w:val="single" w:sz="4" w:space="0" w:color="auto"/>
+            </w:tcBorders>
+          </w:tcPr>
+          <w:p>
+            <w:pPr>
+              <w:spacing w:line="240" w:lineRule="auto"/>
+            </w:pPr>
+            <w:r>
+              <w:t>Create Club (University)</w:t>
+            </w:r>
+            <w:r>
+              <w:rPr>
+                <w:b/>
+                <w:bCs/>
+              </w:rPr>
+              <w:t xml:space="preserve"> (from CLI)</w:t>
+            </w:r>
+          </w:p>
+        </w:tc>
+        <w:tc>
+          <w:tcPr>
+            <w:tcW w:w="3177" w:type="dxa"/>
+            <w:tcBorders>
+              <w:top w:val="single" w:sz="4" w:space="0" w:color="auto"/>
+              <w:left w:val="single" w:sz="4" w:space="0" w:color="auto"/>
+              <w:bottom w:val="single" w:sz="4" w:space="0" w:color="auto"/>
+              <w:right w:val="single" w:sz="4" w:space="0" w:color="auto"/>
+            </w:tcBorders>
+          </w:tcPr>
+          <w:p>
+            <w:r>
+              <w:t>Select the option 1 from the menu</w:t>
+            </w:r>
+          </w:p>
+          <w:p/>
+          <w:p>
+            <w:r>
+              <w:t>Select option 2 from the football club types</w:t>
+            </w:r>
+          </w:p>
+          <w:p/>
+          <w:p>
+            <w:r>
+              <w:t>Enter the all the prompted information given below</w:t>
+            </w:r>
+          </w:p>
+          <w:p/>
+          <w:p>
+            <w:r>
+              <w:t>[ Club name: Burnley</w:t>
+            </w:r>
+          </w:p>
+          <w:p>
+            <w:r>
+              <w:t xml:space="preserve"> Location: Lancashire</w:t>
             </w:r>
           </w:p>
           <w:p>
@@ -1263,172 +1425,6 @@
                 <w:shd w:val="clear" w:color="auto" w:fill="FFFFFF"/>
               </w:rPr>
             </w:pPr>
-          </w:p>
-        </w:tc>
-        <w:tc>
-          <w:tcPr>
-            <w:tcW w:w="2421" w:type="dxa"/>
-            <w:tcBorders>
-              <w:top w:val="single" w:sz="4" w:space="0" w:color="auto"/>
-              <w:left w:val="single" w:sz="4" w:space="0" w:color="auto"/>
-              <w:bottom w:val="single" w:sz="4" w:space="0" w:color="auto"/>
-              <w:right w:val="single" w:sz="4" w:space="0" w:color="auto"/>
-            </w:tcBorders>
-          </w:tcPr>
-          <w:p>
-            <w:pPr>
-              <w:spacing w:line="240" w:lineRule="auto"/>
-              <w:rPr>
-                <w:rFonts w:cstheme="minorHAnsi"/>
-              </w:rPr>
-            </w:pPr>
-            <w:r>
-              <w:rPr>
-                <w:rFonts w:cstheme="minorHAnsi"/>
-              </w:rPr>
-              <w:t>Displays “Clubs Successfully added!” for both the club details entered</w:t>
-            </w:r>
-          </w:p>
-        </w:tc>
-        <w:tc>
-          <w:tcPr>
-            <w:tcW w:w="2384" w:type="dxa"/>
-            <w:tcBorders>
-              <w:top w:val="single" w:sz="4" w:space="0" w:color="auto"/>
-              <w:left w:val="single" w:sz="4" w:space="0" w:color="auto"/>
-              <w:bottom w:val="single" w:sz="4" w:space="0" w:color="auto"/>
-              <w:right w:val="single" w:sz="4" w:space="0" w:color="auto"/>
-            </w:tcBorders>
-          </w:tcPr>
-          <w:p>
-            <w:pPr>
-              <w:spacing w:line="240" w:lineRule="auto"/>
-              <w:rPr>
-                <w:rFonts w:cstheme="minorHAnsi"/>
-              </w:rPr>
-            </w:pPr>
-            <w:r>
-              <w:rPr>
-                <w:rFonts w:cstheme="minorHAnsi"/>
-              </w:rPr>
-              <w:t>Displays “Clubs Successfully added!” for both the club details entered</w:t>
-            </w:r>
-          </w:p>
-        </w:tc>
-        <w:tc>
-          <w:tcPr>
-            <w:tcW w:w="757" w:type="dxa"/>
-            <w:tcBorders>
-              <w:top w:val="single" w:sz="4" w:space="0" w:color="auto"/>
-              <w:left w:val="single" w:sz="4" w:space="0" w:color="auto"/>
-              <w:bottom w:val="single" w:sz="4" w:space="0" w:color="auto"/>
-              <w:right w:val="single" w:sz="4" w:space="0" w:color="auto"/>
-            </w:tcBorders>
-          </w:tcPr>
-          <w:p>
-            <w:pPr>
-              <w:spacing w:line="240" w:lineRule="auto"/>
-              <w:jc w:val="center"/>
-            </w:pPr>
-            <w:r>
-              <w:t>Pass</w:t>
-            </w:r>
-          </w:p>
-        </w:tc>
-      </w:tr>
-      <w:tr>
-        <w:tc>
-          <w:tcPr>
-            <w:tcW w:w="985" w:type="dxa"/>
-            <w:tcBorders>
-              <w:top w:val="single" w:sz="4" w:space="0" w:color="auto"/>
-              <w:left w:val="single" w:sz="4" w:space="0" w:color="auto"/>
-              <w:bottom w:val="single" w:sz="4" w:space="0" w:color="auto"/>
-              <w:right w:val="single" w:sz="4" w:space="0" w:color="auto"/>
-            </w:tcBorders>
-          </w:tcPr>
-          <w:p>
-            <w:pPr>
-              <w:spacing w:line="240" w:lineRule="auto"/>
-              <w:jc w:val="center"/>
-            </w:pPr>
-            <w:r>
-              <w:t>6</w:t>
-            </w:r>
-          </w:p>
-        </w:tc>
-        <w:tc>
-          <w:tcPr>
-            <w:tcW w:w="1436" w:type="dxa"/>
-            <w:tcBorders>
-              <w:top w:val="single" w:sz="4" w:space="0" w:color="auto"/>
-              <w:left w:val="single" w:sz="4" w:space="0" w:color="auto"/>
-              <w:bottom w:val="single" w:sz="4" w:space="0" w:color="auto"/>
-              <w:right w:val="single" w:sz="4" w:space="0" w:color="auto"/>
-            </w:tcBorders>
-          </w:tcPr>
-          <w:p>
-            <w:pPr>
-              <w:spacing w:line="240" w:lineRule="auto"/>
-            </w:pPr>
-            <w:r>
-              <w:t>Create Club (University)</w:t>
-            </w:r>
-            <w:r>
-              <w:rPr>
-                <w:b/>
-                <w:bCs/>
-              </w:rPr>
-              <w:t xml:space="preserve"> (from CLI)</w:t>
-            </w:r>
-          </w:p>
-        </w:tc>
-        <w:tc>
-          <w:tcPr>
-            <w:tcW w:w="3177" w:type="dxa"/>
-            <w:tcBorders>
-              <w:top w:val="single" w:sz="4" w:space="0" w:color="auto"/>
-              <w:left w:val="single" w:sz="4" w:space="0" w:color="auto"/>
-              <w:bottom w:val="single" w:sz="4" w:space="0" w:color="auto"/>
-              <w:right w:val="single" w:sz="4" w:space="0" w:color="auto"/>
-            </w:tcBorders>
-          </w:tcPr>
-          <w:p>
-            <w:r>
-              <w:t>Select the option 1 from the menu</w:t>
-            </w:r>
-          </w:p>
-          <w:p/>
-          <w:p>
-            <w:r>
-              <w:t>Select option 2 from the football club types</w:t>
-            </w:r>
-          </w:p>
-          <w:p/>
-          <w:p>
-            <w:r>
-              <w:t>Enter the all the prompted information given below</w:t>
-            </w:r>
-          </w:p>
-          <w:p/>
-          <w:p>
-            <w:r>
-              <w:t>[ Club name: Burnley</w:t>
-            </w:r>
-          </w:p>
-          <w:p>
-            <w:r>
-              <w:t xml:space="preserve"> Location: Lancashire</w:t>
-            </w:r>
-          </w:p>
-          <w:p>
-            <w:pPr>
-              <w:rPr>
-                <w:rFonts w:cs="Arial"/>
-                <w:color w:val="202124"/>
-                <w:shd w:val="clear" w:color="auto" w:fill="FFFFFF"/>
-              </w:rPr>
-            </w:pPr>
             <w:r>
               <w:t xml:space="preserve"> Coach Name: Frank</w:t>
             </w:r>
@@ -1793,6 +1789,12 @@
           <w:p>
             <w:r>
               <w:t>Enter “Liverpool” as the club name to display the statistics.</w:t>
+            </w:r>
+          </w:p>
+          <w:p/>
+          <w:p>
+            <w:r>
+              <w:t>(Likewise, you can enter other club names as well to view their current club statistics)</w:t>
             </w:r>
           </w:p>
           <w:p/>
@@ -2193,7 +2195,6 @@
                 <w:p/>
                 <w:p>
                   <w:r>
-                    <w:lastRenderedPageBreak/>
                     <w:t>Click ENTER key to add the match</w:t>
                   </w:r>
                 </w:p>
@@ -2384,6 +2385,7 @@
                 <w:p/>
                 <w:p>
                   <w:r>
+                    <w:lastRenderedPageBreak/>
                     <w:t>Select 2020-21 as the season</w:t>
                   </w:r>
                 </w:p>
@@ -2584,67 +2586,6 @@
                   </w:r>
                 </w:p>
                 <w:p/>
-              </w:tc>
-            </w:tr>
-            <w:tr>
-              <w:tc>
-                <w:tcPr>
-                  <w:tcW w:w="2951" w:type="dxa"/>
-                </w:tcPr>
-                <w:p>
-                  <w:r>
-                    <w:t xml:space="preserve">Club name 1: </w:t>
-                  </w:r>
-                  <w:r>
-                    <w:t>Liverpool</w:t>
-                  </w:r>
-                </w:p>
-                <w:p>
-                  <w:r>
-                    <w:t>Goal Scored: 0</w:t>
-                  </w:r>
-                </w:p>
-                <w:p>
-                  <w:r>
-                    <w:t xml:space="preserve">Club name 2: </w:t>
-                  </w:r>
-                  <w:r>
-                    <w:t>Chelsea</w:t>
-                  </w:r>
-                </w:p>
-                <w:p>
-                  <w:r>
-                    <w:t>Goal Scored: 0</w:t>
-                  </w:r>
-                </w:p>
-                <w:p>
-                  <w:r>
-                    <w:lastRenderedPageBreak/>
-                    <w:t>Day: 15</w:t>
-                  </w:r>
-                </w:p>
-                <w:p>
-                  <w:r>
-                    <w:t>Month: 11</w:t>
-                  </w:r>
-                </w:p>
-                <w:p>
-                  <w:r>
-                    <w:t>Year: 2020</w:t>
-                  </w:r>
-                </w:p>
-                <w:p/>
-                <w:p>
-                  <w:r>
-                    <w:t>Select 2020-21 as the season</w:t>
-                  </w:r>
-                </w:p>
-                <w:p/>
-                <w:p>
-                  <w:r>
-                    <w:t>Enter match type as “Away”</w:t>
-                  </w:r>
-                </w:p>
                 <w:p/>
               </w:tc>
             </w:tr>
@@ -2659,35 +2600,35 @@
                     <w:t xml:space="preserve">Club name 1: </w:t>
                   </w:r>
                   <w:r>
+                    <w:t>Liverpool</w:t>
+                  </w:r>
+                </w:p>
+                <w:p>
+                  <w:r>
+                    <w:t>Goal Scored: 0</w:t>
+                  </w:r>
+                </w:p>
+                <w:p>
+                  <w:r>
+                    <w:t xml:space="preserve">Club name 2: </w:t>
+                  </w:r>
+                  <w:r>
                     <w:t>Chelsea</w:t>
                   </w:r>
                 </w:p>
                 <w:p>
                   <w:r>
-                    <w:t>Goal Scored: 2</w:t>
-                  </w:r>
-                </w:p>
-                <w:p>
-                  <w:r>
-                    <w:t xml:space="preserve">Club name 2: </w:t>
-                  </w:r>
-                  <w:r>
-                    <w:t>Southampton</w:t>
-                  </w:r>
-                </w:p>
-                <w:p>
-                  <w:r>
                     <w:t>Goal Scored: 0</w:t>
                   </w:r>
                 </w:p>
                 <w:p>
                   <w:r>
-                    <w:t>Day: 14</w:t>
-                  </w:r>
-                </w:p>
-                <w:p>
-                  <w:r>
-                    <w:t>Month: 12</w:t>
+                    <w:t>Day: 15</w:t>
+                  </w:r>
+                </w:p>
+                <w:p>
+                  <w:r>
+                    <w:t>Month: 11</w:t>
                   </w:r>
                 </w:p>
                 <w:p>
@@ -2704,7 +2645,7 @@
                 <w:p/>
                 <w:p>
                   <w:r>
-                    <w:t>Enter match type as “Home”</w:t>
+                    <w:t>Enter match type as “Away”</w:t>
                   </w:r>
                 </w:p>
                 <w:p/>
@@ -2725,7 +2666,7 @@
                 </w:p>
                 <w:p>
                   <w:r>
-                    <w:t>Goal Scored: 1</w:t>
+                    <w:t>Goal Scored: 2</w:t>
                   </w:r>
                 </w:p>
                 <w:p>
@@ -2733,17 +2674,17 @@
                     <w:t xml:space="preserve">Club name 2: </w:t>
                   </w:r>
                   <w:r>
-                    <w:t>Arsenal</w:t>
-                  </w:r>
-                </w:p>
-                <w:p>
-                  <w:r>
-                    <w:t>Goal Scored: 1</w:t>
-                  </w:r>
-                </w:p>
-                <w:p>
-                  <w:r>
-                    <w:t>Day: 16</w:t>
+                    <w:t>Southampton</w:t>
+                  </w:r>
+                </w:p>
+                <w:p>
+                  <w:r>
+                    <w:t>Goal Scored: 0</w:t>
+                  </w:r>
+                </w:p>
+                <w:p>
+                  <w:r>
+                    <w:t>Day: 14</w:t>
                   </w:r>
                 </w:p>
                 <w:p>
@@ -2786,7 +2727,7 @@
                 </w:p>
                 <w:p>
                   <w:r>
-                    <w:t>Goal Scored: 2</w:t>
+                    <w:t>Goal Scored: 1</w:t>
                   </w:r>
                 </w:p>
                 <w:p>
@@ -2799,17 +2740,17 @@
                 </w:p>
                 <w:p>
                   <w:r>
-                    <w:t>Goal Scored: 2</w:t>
-                  </w:r>
-                </w:p>
-                <w:p>
-                  <w:r>
-                    <w:t>Day: 29</w:t>
-                  </w:r>
-                </w:p>
-                <w:p>
-                  <w:r>
-                    <w:t>Month: 10</w:t>
+                    <w:t>Goal Scored: 1</w:t>
+                  </w:r>
+                </w:p>
+                <w:p>
+                  <w:r>
+                    <w:t>Day: 16</w:t>
+                  </w:r>
+                </w:p>
+                <w:p>
+                  <w:r>
+                    <w:t>Month: 12</w:t>
                   </w:r>
                 </w:p>
                 <w:p>
@@ -2826,7 +2767,7 @@
                 <w:p/>
                 <w:p>
                   <w:r>
-                    <w:t>Enter match type as “Away”</w:t>
+                    <w:t>Enter match type as “Home”</w:t>
                   </w:r>
                 </w:p>
                 <w:p/>
@@ -2839,56 +2780,56 @@
                 </w:tcPr>
                 <w:p>
                   <w:r>
+                    <w:t xml:space="preserve">Club name 1: </w:t>
+                  </w:r>
+                  <w:r>
+                    <w:t>Chelsea</w:t>
+                  </w:r>
+                </w:p>
+                <w:p>
+                  <w:r>
+                    <w:t>Goal Scored: 2</w:t>
+                  </w:r>
+                </w:p>
+                <w:p>
+                  <w:r>
+                    <w:t xml:space="preserve">Club name 2: </w:t>
+                  </w:r>
+                  <w:r>
+                    <w:t>Arsenal</w:t>
+                  </w:r>
+                </w:p>
+                <w:p>
+                  <w:r>
+                    <w:t>Goal Scored: 2</w:t>
+                  </w:r>
+                </w:p>
+                <w:p>
+                  <w:r>
+                    <w:t>Day: 29</w:t>
+                  </w:r>
+                </w:p>
+                <w:p>
+                  <w:r>
+                    <w:t>Month: 10</w:t>
+                  </w:r>
+                </w:p>
+                <w:p>
+                  <w:r>
+                    <w:t>Year: 2020</w:t>
+                  </w:r>
+                </w:p>
+                <w:p/>
+                <w:p>
+                  <w:r>
                     <w:lastRenderedPageBreak/>
-                    <w:t xml:space="preserve">Club name 1: </w:t>
-                  </w:r>
-                  <w:r>
-                    <w:t>Chelsea</w:t>
-                  </w:r>
-                </w:p>
-                <w:p>
-                  <w:r>
-                    <w:t>Goal Scored: 0</w:t>
-                  </w:r>
-                </w:p>
-                <w:p>
-                  <w:r>
-                    <w:t xml:space="preserve">Club name 2: </w:t>
-                  </w:r>
-                  <w:r>
-                    <w:t>Everton</w:t>
-                  </w:r>
-                </w:p>
-                <w:p>
-                  <w:r>
-                    <w:t>Goal Scored: 0</w:t>
-                  </w:r>
-                </w:p>
-                <w:p>
-                  <w:r>
-                    <w:t>Day: 30</w:t>
-                  </w:r>
-                </w:p>
-                <w:p>
-                  <w:r>
-                    <w:t>Month: 9</w:t>
-                  </w:r>
-                </w:p>
-                <w:p>
-                  <w:r>
-                    <w:t>Year: 2020</w:t>
+                    <w:t>Select 2020-21 as the season</w:t>
                   </w:r>
                 </w:p>
                 <w:p/>
                 <w:p>
                   <w:r>
-                    <w:t>Select 2020-21 as the season</w:t>
-                  </w:r>
-                </w:p>
-                <w:p/>
-                <w:p>
-                  <w:r>
-                    <w:t>Enter match type as “Home”</w:t>
+                    <w:t>Enter match type as “Away”</w:t>
                   </w:r>
                 </w:p>
                 <w:p/>
@@ -2901,6 +2842,7 @@
                 </w:tcPr>
                 <w:p>
                   <w:r>
+                    <w:lastRenderedPageBreak/>
                     <w:t xml:space="preserve">Club name 1: </w:t>
                   </w:r>
                   <w:r>
@@ -2909,7 +2851,7 @@
                 </w:p>
                 <w:p>
                   <w:r>
-                    <w:t>Goal Scored: 1</w:t>
+                    <w:t>Goal Scored: 0</w:t>
                   </w:r>
                 </w:p>
                 <w:p>
@@ -2922,17 +2864,17 @@
                 </w:p>
                 <w:p>
                   <w:r>
-                    <w:t>Goal Scored: 1</w:t>
-                  </w:r>
-                </w:p>
-                <w:p>
-                  <w:r>
-                    <w:t>Day: 15</w:t>
-                  </w:r>
-                </w:p>
-                <w:p>
-                  <w:r>
-                    <w:t>Month: 12</w:t>
+                    <w:t>Goal Scored: 0</w:t>
+                  </w:r>
+                </w:p>
+                <w:p>
+                  <w:r>
+                    <w:t>Day: 30</w:t>
+                  </w:r>
+                </w:p>
+                <w:p>
+                  <w:r>
+                    <w:t>Month: 9</w:t>
                   </w:r>
                 </w:p>
                 <w:p>
@@ -2949,7 +2891,7 @@
                 <w:p/>
                 <w:p>
                   <w:r>
-                    <w:t>Enter match type as “Away”</w:t>
+                    <w:t>Enter match type as “Home”</w:t>
                   </w:r>
                 </w:p>
                 <w:p/>
@@ -2970,7 +2912,7 @@
                 </w:p>
                 <w:p>
                   <w:r>
-                    <w:t>Goal Scored: 2</w:t>
+                    <w:t>Goal Scored: 1</w:t>
                   </w:r>
                 </w:p>
                 <w:p>
@@ -2978,17 +2920,17 @@
                     <w:t xml:space="preserve">Club name 2: </w:t>
                   </w:r>
                   <w:r>
-                    <w:t>Burnley</w:t>
-                  </w:r>
-                </w:p>
-                <w:p>
-                  <w:r>
-                    <w:t>Goal Scored: 2</w:t>
-                  </w:r>
-                </w:p>
-                <w:p>
-                  <w:r>
-                    <w:t>Day: 12</w:t>
+                    <w:t>Everton</w:t>
+                  </w:r>
+                </w:p>
+                <w:p>
+                  <w:r>
+                    <w:t>Goal Scored: 1</w:t>
+                  </w:r>
+                </w:p>
+                <w:p>
+                  <w:r>
+                    <w:t>Day: 15</w:t>
                   </w:r>
                 </w:p>
                 <w:p>
@@ -3010,7 +2952,7 @@
                 <w:p/>
                 <w:p>
                   <w:r>
-                    <w:t>Enter match type as “Home”</w:t>
+                    <w:t>Enter match type as “Away”</w:t>
                   </w:r>
                 </w:p>
                 <w:p/>
@@ -3031,7 +2973,7 @@
                 </w:p>
                 <w:p>
                   <w:r>
-                    <w:t>Goal Scored: 1</w:t>
+                    <w:t>Goal Scored: 2</w:t>
                   </w:r>
                 </w:p>
                 <w:p>
@@ -3044,7 +2986,7 @@
                 </w:p>
                 <w:p>
                   <w:r>
-                    <w:t>Goal Scored: 1</w:t>
+                    <w:t>Goal Scored: 2</w:t>
                   </w:r>
                 </w:p>
                 <w:p>
@@ -3065,14 +3007,13 @@
                 <w:p/>
                 <w:p>
                   <w:r>
-                    <w:lastRenderedPageBreak/>
                     <w:t>Select 2020-21 as the season</w:t>
                   </w:r>
                 </w:p>
                 <w:p/>
                 <w:p>
                   <w:r>
-                    <w:t>Enter match type as “Away”</w:t>
+                    <w:t>Enter match type as “Home”</w:t>
                   </w:r>
                 </w:p>
                 <w:p/>
@@ -3085,6 +3026,68 @@
                 </w:tcPr>
                 <w:p>
                   <w:r>
+                    <w:t xml:space="preserve">Club name 1: </w:t>
+                  </w:r>
+                  <w:r>
+                    <w:t>Chelsea</w:t>
+                  </w:r>
+                </w:p>
+                <w:p>
+                  <w:r>
+                    <w:t>Goal Scored: 1</w:t>
+                  </w:r>
+                </w:p>
+                <w:p>
+                  <w:r>
+                    <w:t xml:space="preserve">Club name 2: </w:t>
+                  </w:r>
+                  <w:r>
+                    <w:t>Burnley</w:t>
+                  </w:r>
+                </w:p>
+                <w:p>
+                  <w:r>
+                    <w:t>Goal Scored: 1</w:t>
+                  </w:r>
+                </w:p>
+                <w:p>
+                  <w:r>
+                    <w:lastRenderedPageBreak/>
+                    <w:t>Day: 12</w:t>
+                  </w:r>
+                </w:p>
+                <w:p>
+                  <w:r>
+                    <w:t>Month: 12</w:t>
+                  </w:r>
+                </w:p>
+                <w:p>
+                  <w:r>
+                    <w:t>Year: 2020</w:t>
+                  </w:r>
+                </w:p>
+                <w:p/>
+                <w:p>
+                  <w:r>
+                    <w:t>Select 2020-21 as the season</w:t>
+                  </w:r>
+                </w:p>
+                <w:p/>
+                <w:p>
+                  <w:r>
+                    <w:t>Enter match type as “Away”</w:t>
+                  </w:r>
+                </w:p>
+                <w:p/>
+              </w:tc>
+            </w:tr>
+            <w:tr>
+              <w:tc>
+                <w:tcPr>
+                  <w:tcW w:w="2951" w:type="dxa"/>
+                </w:tcPr>
+                <w:p>
+                  <w:r>
                     <w:lastRenderedPageBreak/>
                     <w:t xml:space="preserve">Club name 1: </w:t>
                   </w:r>
@@ -3697,6 +3700,7 @@
           <w:p/>
           <w:p>
             <w:r>
+              <w:lastRenderedPageBreak/>
               <w:t>Add all the following matches by repeatedly selecting the “Add Played Match Option” for other seasons</w:t>
             </w:r>
           </w:p>
@@ -3717,7 +3721,6 @@
                 </w:tcPr>
                 <w:p>
                   <w:r>
-                    <w:lastRenderedPageBreak/>
                     <w:t xml:space="preserve">Club name 1: </w:t>
                   </w:r>
                   <w:r>
@@ -3897,6 +3900,7 @@
                 <w:p/>
                 <w:p>
                   <w:r>
+                    <w:lastRenderedPageBreak/>
                     <w:t>Select 2018-19 as the season</w:t>
                   </w:r>
                 </w:p>
@@ -3909,7 +3913,6 @@
                 <w:p/>
                 <w:p>
                   <w:r>
-                    <w:lastRenderedPageBreak/>
                     <w:t>Enter “Y” to make sure that the details entered are correct and to continue</w:t>
                   </w:r>
                 </w:p>
@@ -3956,6 +3959,7 @@
                 <w:rFonts w:cstheme="minorHAnsi"/>
                 <w:color w:val="000000" w:themeColor="text1"/>
               </w:rPr>
+              <w:lastRenderedPageBreak/>
               <w:t>“Match Successfully added!” for each of the matches added</w:t>
             </w:r>
           </w:p>
@@ -3982,6 +3986,7 @@
                 <w:rFonts w:cstheme="minorHAnsi"/>
                 <w:color w:val="000000" w:themeColor="text1"/>
               </w:rPr>
+              <w:lastRenderedPageBreak/>
               <w:t>Display the following message</w:t>
             </w:r>
           </w:p>
@@ -3996,6 +4001,7 @@
                 <w:rFonts w:cstheme="minorHAnsi"/>
                 <w:color w:val="000000" w:themeColor="text1"/>
               </w:rPr>
+              <w:lastRenderedPageBreak/>
               <w:t>“Match Successfully added!” for each of the matches added</w:t>
             </w:r>
           </w:p>
@@ -4016,6 +4022,7 @@
               <w:jc w:val="center"/>
             </w:pPr>
             <w:r>
+              <w:lastRenderedPageBreak/>
               <w:t>Pass</w:t>
             </w:r>
           </w:p>
@@ -4892,31 +4899,18 @@
                 <w:sz w:val="22"/>
                 <w:szCs w:val="22"/>
               </w:rPr>
-              <w:t>This displays a scrollable record table with the options such as sort by points, goals scored and wins. Moreover, it has an option to select the season to display the records.</w:t>
-            </w:r>
-          </w:p>
-          <w:p>
-            <w:pPr>
-              <w:pStyle w:val="HTMLPreformatted"/>
-              <w:shd w:val="clear" w:color="auto" w:fill="FFFFFF"/>
+              <w:t xml:space="preserve">This displays a scrollable record table with the options such as sort by points, goals scored and wins. Moreover, it has </w:t>
+            </w:r>
+            <w:r>
               <w:rPr>
                 <w:rFonts w:asciiTheme="minorHAnsi" w:hAnsiTheme="minorHAnsi" w:cstheme="minorHAnsi"/>
                 <w:sz w:val="22"/>
                 <w:szCs w:val="22"/>
               </w:rPr>
-            </w:pPr>
-          </w:p>
-        </w:tc>
-        <w:tc>
-          <w:tcPr>
-            <w:tcW w:w="2384" w:type="dxa"/>
-            <w:tcBorders>
-              <w:top w:val="single" w:sz="4" w:space="0" w:color="auto"/>
-              <w:left w:val="single" w:sz="4" w:space="0" w:color="auto"/>
-              <w:bottom w:val="single" w:sz="4" w:space="0" w:color="auto"/>
-              <w:right w:val="single" w:sz="4" w:space="0" w:color="auto"/>
-            </w:tcBorders>
-          </w:tcPr>
+              <w:lastRenderedPageBreak/>
+              <w:t>an option to select the season to display the records.</w:t>
+            </w:r>
+          </w:p>
           <w:p>
             <w:pPr>
               <w:pStyle w:val="HTMLPreformatted"/>
@@ -4927,24 +4921,56 @@
                 <w:szCs w:val="22"/>
               </w:rPr>
             </w:pPr>
-            <w:r>
+          </w:p>
+        </w:tc>
+        <w:tc>
+          <w:tcPr>
+            <w:tcW w:w="2384" w:type="dxa"/>
+            <w:tcBorders>
+              <w:top w:val="single" w:sz="4" w:space="0" w:color="auto"/>
+              <w:left w:val="single" w:sz="4" w:space="0" w:color="auto"/>
+              <w:bottom w:val="single" w:sz="4" w:space="0" w:color="auto"/>
+              <w:right w:val="single" w:sz="4" w:space="0" w:color="auto"/>
+            </w:tcBorders>
+          </w:tcPr>
+          <w:p>
+            <w:pPr>
+              <w:pStyle w:val="HTMLPreformatted"/>
+              <w:shd w:val="clear" w:color="auto" w:fill="FFFFFF"/>
               <w:rPr>
                 <w:rFonts w:asciiTheme="minorHAnsi" w:hAnsiTheme="minorHAnsi" w:cstheme="minorHAnsi"/>
                 <w:sz w:val="22"/>
                 <w:szCs w:val="22"/>
               </w:rPr>
-              <w:t>This displays the table with the options such as sort by points, goals scored and wins. Moreover, it has an option to select the season to display the records.</w:t>
-            </w:r>
-          </w:p>
-          <w:p>
-            <w:pPr>
-              <w:pStyle w:val="HTMLPreformatted"/>
-              <w:shd w:val="clear" w:color="auto" w:fill="FFFFFF"/>
+            </w:pPr>
+            <w:r>
               <w:rPr>
                 <w:rFonts w:asciiTheme="minorHAnsi" w:hAnsiTheme="minorHAnsi" w:cstheme="minorHAnsi"/>
                 <w:sz w:val="22"/>
                 <w:szCs w:val="22"/>
               </w:rPr>
+              <w:lastRenderedPageBreak/>
+              <w:t xml:space="preserve">This displays the table with the options such as sort by points, goals scored and wins. Moreover, it has an </w:t>
+            </w:r>
+            <w:r>
+              <w:rPr>
+                <w:rFonts w:asciiTheme="minorHAnsi" w:hAnsiTheme="minorHAnsi" w:cstheme="minorHAnsi"/>
+                <w:sz w:val="22"/>
+                <w:szCs w:val="22"/>
+              </w:rPr>
+              <w:lastRenderedPageBreak/>
+              <w:t>option to select the season to display the records.</w:t>
+            </w:r>
+          </w:p>
+          <w:p>
+            <w:pPr>
+              <w:pStyle w:val="HTMLPreformatted"/>
+              <w:shd w:val="clear" w:color="auto" w:fill="FFFFFF"/>
+              <w:rPr>
+                <w:rFonts w:asciiTheme="minorHAnsi" w:hAnsiTheme="minorHAnsi" w:cstheme="minorHAnsi"/>
+                <w:sz w:val="22"/>
+                <w:szCs w:val="22"/>
+              </w:rPr>
             </w:pPr>
           </w:p>
         </w:tc>
@@ -4967,6 +4993,7 @@
               <w:rPr>
                 <w:rFonts w:cstheme="minorHAnsi"/>
               </w:rPr>
+              <w:lastRenderedPageBreak/>
               <w:t>Pass</w:t>
             </w:r>
           </w:p>
@@ -4989,7 +5016,6 @@
               <w:jc w:val="center"/>
             </w:pPr>
             <w:r>
-              <w:lastRenderedPageBreak/>
               <w:t>19</w:t>
             </w:r>
           </w:p>
@@ -6133,7 +6159,6 @@
         <w:pStyle w:val="Heading1"/>
       </w:pPr>
       <w:r>
-        <w:lastRenderedPageBreak/>
         <w:t>Validation Test Cases</w:t>
       </w:r>
     </w:p>
@@ -6988,20 +7013,23 @@
               <w:spacing w:line="240" w:lineRule="auto"/>
             </w:pPr>
             <w:r>
-              <w:t>Select the Option 1 from the menu and again select option 1 for normal football club and create a club with the name “Barca” and fill all the other prompts with any random data.</w:t>
-            </w:r>
-          </w:p>
-          <w:p>
-            <w:pPr>
-              <w:spacing w:line="240" w:lineRule="auto"/>
-            </w:pPr>
-          </w:p>
-          <w:p>
-            <w:pPr>
-              <w:spacing w:line="240" w:lineRule="auto"/>
-            </w:pPr>
+              <w:t xml:space="preserve">Select the Option 1 from the menu and again select option 1 for normal football club and create a club with the name </w:t>
+            </w:r>
             <w:r>
               <w:lastRenderedPageBreak/>
+              <w:t>“Barca” and fill all the other prompts with any random data.</w:t>
+            </w:r>
+          </w:p>
+          <w:p>
+            <w:pPr>
+              <w:spacing w:line="240" w:lineRule="auto"/>
+            </w:pPr>
+          </w:p>
+          <w:p>
+            <w:pPr>
+              <w:spacing w:line="240" w:lineRule="auto"/>
+            </w:pPr>
+            <w:r>
               <w:t>Select Option 5 and added the first club name as “Juventus” with any score and again “Juventus” for the other(opponent) club name as well.</w:t>
             </w:r>
           </w:p>
@@ -7035,7 +7063,11 @@
               <w:spacing w:line="240" w:lineRule="auto"/>
             </w:pPr>
             <w:r>
-              <w:t>“There should be two different clubs to play a match and you have entered the same club twice!</w:t>
+              <w:t xml:space="preserve">“There should be two different clubs to play a match and you have </w:t>
+            </w:r>
+            <w:r>
+              <w:lastRenderedPageBreak/>
+              <w:t>entered the same club twice!</w:t>
             </w:r>
           </w:p>
           <w:p>
@@ -7056,7 +7088,6 @@
               <w:spacing w:line="240" w:lineRule="auto"/>
             </w:pPr>
             <w:r>
-              <w:lastRenderedPageBreak/>
               <w:t>And asks for user input again</w:t>
             </w:r>
           </w:p>
@@ -7110,7 +7141,11 @@
               <w:spacing w:line="240" w:lineRule="auto"/>
             </w:pPr>
             <w:r>
-              <w:t>“There should be two different clubs to play a match and you have entered the same club twice!</w:t>
+              <w:t xml:space="preserve">“There should be two different clubs to play a match and you have </w:t>
+            </w:r>
+            <w:r>
+              <w:lastRenderedPageBreak/>
+              <w:t>entered the same club twice!</w:t>
             </w:r>
           </w:p>
           <w:p>
@@ -7131,7 +7166,6 @@
               <w:spacing w:line="240" w:lineRule="auto"/>
             </w:pPr>
             <w:r>
-              <w:lastRenderedPageBreak/>
               <w:t>And asks for user input again</w:t>
             </w:r>
           </w:p>
@@ -7509,23 +7543,7 @@
               <w:spacing w:line="240" w:lineRule="auto"/>
             </w:pPr>
             <w:r>
-              <w:t xml:space="preserve">“Invalid day </w:t>
-            </w:r>
-            <w:proofErr w:type="gramStart"/>
-            <w:r>
-              <w:t>entered,</w:t>
-            </w:r>
-            <w:proofErr w:type="gramEnd"/>
-            <w:r>
-              <w:t xml:space="preserve"> day entered should be </w:t>
-            </w:r>
-            <w:proofErr w:type="spellStart"/>
-            <w:r>
-              <w:t>with in</w:t>
-            </w:r>
-            <w:proofErr w:type="spellEnd"/>
-            <w:r>
-              <w:t xml:space="preserve"> the range of (1 to 31)!”</w:t>
+              <w:t>“Invalid day entered, day entered should be with in the range of (1 to 31)!”</w:t>
             </w:r>
           </w:p>
           <w:p>
@@ -7570,23 +7588,7 @@
               <w:spacing w:line="240" w:lineRule="auto"/>
             </w:pPr>
             <w:r>
-              <w:t xml:space="preserve">“Invalid day </w:t>
-            </w:r>
-            <w:proofErr w:type="gramStart"/>
-            <w:r>
-              <w:t>entered,</w:t>
-            </w:r>
-            <w:proofErr w:type="gramEnd"/>
-            <w:r>
-              <w:t xml:space="preserve"> day entered should be </w:t>
-            </w:r>
-            <w:proofErr w:type="spellStart"/>
-            <w:r>
-              <w:t>with in</w:t>
-            </w:r>
-            <w:proofErr w:type="spellEnd"/>
-            <w:r>
-              <w:t xml:space="preserve"> the range of (1 to 31)!”</w:t>
+              <w:t>“Invalid day entered, day entered should be with in the range of (1 to 31)!”</w:t>
             </w:r>
           </w:p>
           <w:p>
@@ -7773,6 +7775,7 @@
               <w:spacing w:line="240" w:lineRule="auto"/>
             </w:pPr>
             <w:r>
+              <w:lastRenderedPageBreak/>
               <w:t>Displays the message below</w:t>
             </w:r>
           </w:p>
@@ -7781,23 +7784,7 @@
               <w:spacing w:line="240" w:lineRule="auto"/>
             </w:pPr>
             <w:r>
-              <w:t xml:space="preserve">“Invalid month </w:t>
-            </w:r>
-            <w:proofErr w:type="gramStart"/>
-            <w:r>
-              <w:t>entered,</w:t>
-            </w:r>
-            <w:proofErr w:type="gramEnd"/>
-            <w:r>
-              <w:t xml:space="preserve"> month entered should be </w:t>
-            </w:r>
-            <w:proofErr w:type="spellStart"/>
-            <w:r>
-              <w:t>with in</w:t>
-            </w:r>
-            <w:proofErr w:type="spellEnd"/>
-            <w:r>
-              <w:t xml:space="preserve"> the range of (1 to 12)!</w:t>
+              <w:t>“Invalid month entered, month entered should be with in the range of (1 to 12)!</w:t>
             </w:r>
           </w:p>
           <w:p>
@@ -7842,23 +7829,7 @@
               <w:spacing w:line="240" w:lineRule="auto"/>
             </w:pPr>
             <w:r>
-              <w:t xml:space="preserve">“Invalid month </w:t>
-            </w:r>
-            <w:proofErr w:type="gramStart"/>
-            <w:r>
-              <w:t>entered,</w:t>
-            </w:r>
-            <w:proofErr w:type="gramEnd"/>
-            <w:r>
-              <w:t xml:space="preserve"> month entered should be </w:t>
-            </w:r>
-            <w:proofErr w:type="spellStart"/>
-            <w:r>
-              <w:t>with in</w:t>
-            </w:r>
-            <w:proofErr w:type="spellEnd"/>
-            <w:r>
-              <w:t xml:space="preserve"> the range of (1 to 12)!”</w:t>
+              <w:t>“Invalid month entered, month entered should be with in the range of (1 to 12)!”</w:t>
             </w:r>
           </w:p>
           <w:p>
@@ -7918,7 +7889,6 @@
               <w:jc w:val="center"/>
             </w:pPr>
             <w:r>
-              <w:lastRenderedPageBreak/>
               <w:t>8</w:t>
             </w:r>
           </w:p>
@@ -8066,23 +8036,7 @@
               <w:spacing w:line="240" w:lineRule="auto"/>
             </w:pPr>
             <w:r>
-              <w:t xml:space="preserve">“Invalid year </w:t>
-            </w:r>
-            <w:proofErr w:type="gramStart"/>
-            <w:r>
-              <w:t>entered,</w:t>
-            </w:r>
-            <w:proofErr w:type="gramEnd"/>
-            <w:r>
-              <w:t xml:space="preserve"> year entered should be </w:t>
-            </w:r>
-            <w:proofErr w:type="spellStart"/>
-            <w:r>
-              <w:t>with in</w:t>
-            </w:r>
-            <w:proofErr w:type="spellEnd"/>
-            <w:r>
-              <w:t xml:space="preserve"> the range of (1000 to 3000)!”</w:t>
+              <w:t>“Invalid year entered, year entered should be with in the range of (1000 to 3000)!”</w:t>
             </w:r>
           </w:p>
           <w:p>
@@ -8127,23 +8081,7 @@
               <w:spacing w:line="240" w:lineRule="auto"/>
             </w:pPr>
             <w:r>
-              <w:t xml:space="preserve">“Invalid year </w:t>
-            </w:r>
-            <w:proofErr w:type="gramStart"/>
-            <w:r>
-              <w:t>entered,</w:t>
-            </w:r>
-            <w:proofErr w:type="gramEnd"/>
-            <w:r>
-              <w:t xml:space="preserve"> year entered should be </w:t>
-            </w:r>
-            <w:proofErr w:type="spellStart"/>
-            <w:r>
-              <w:t>with in</w:t>
-            </w:r>
-            <w:proofErr w:type="spellEnd"/>
-            <w:r>
-              <w:t xml:space="preserve"> the range of (1000 to 3000)!”</w:t>
+              <w:t>“Invalid year entered, year entered should be with in the range of (1000 to 3000)!”</w:t>
             </w:r>
           </w:p>
           <w:p>
@@ -8362,6 +8300,7 @@
               <w:spacing w:line="240" w:lineRule="auto"/>
             </w:pPr>
             <w:r>
+              <w:lastRenderedPageBreak/>
               <w:t>Displays the message below</w:t>
             </w:r>
           </w:p>
@@ -8476,7 +8415,6 @@
               <w:jc w:val="center"/>
             </w:pPr>
             <w:r>
-              <w:lastRenderedPageBreak/>
               <w:t>10</w:t>
             </w:r>
           </w:p>
@@ -8866,20 +8804,7 @@
               <w:spacing w:line="240" w:lineRule="auto"/>
             </w:pPr>
             <w:r>
-              <w:t xml:space="preserve"> Season played (</w:t>
-            </w:r>
-            <w:proofErr w:type="spellStart"/>
-            <w:proofErr w:type="gramStart"/>
-            <w:r>
-              <w:t>eg</w:t>
-            </w:r>
-            <w:proofErr w:type="spellEnd"/>
-            <w:r>
-              <w:t>:-</w:t>
-            </w:r>
-            <w:proofErr w:type="gramEnd"/>
-            <w:r>
-              <w:t xml:space="preserve"> '2018-19')”</w:t>
+              <w:t xml:space="preserve"> Season played (eg:- '2018-19')”</w:t>
             </w:r>
           </w:p>
           <w:p>
@@ -8932,20 +8857,7 @@
               <w:spacing w:line="240" w:lineRule="auto"/>
             </w:pPr>
             <w:r>
-              <w:t xml:space="preserve"> Season played (</w:t>
-            </w:r>
-            <w:proofErr w:type="spellStart"/>
-            <w:proofErr w:type="gramStart"/>
-            <w:r>
-              <w:t>eg</w:t>
-            </w:r>
-            <w:proofErr w:type="spellEnd"/>
-            <w:r>
-              <w:t>:-</w:t>
-            </w:r>
-            <w:proofErr w:type="gramEnd"/>
-            <w:r>
-              <w:t xml:space="preserve"> '2018-19')”</w:t>
+              <w:t xml:space="preserve"> Season played (eg:- '2018-19')”</w:t>
             </w:r>
           </w:p>
           <w:p>
@@ -9088,6 +9000,7 @@
               <w:spacing w:line="240" w:lineRule="auto"/>
             </w:pPr>
             <w:r>
+              <w:lastRenderedPageBreak/>
               <w:t>Displays the message below</w:t>
             </w:r>
           </w:p>
@@ -9109,6 +9022,7 @@
               <w:spacing w:line="240" w:lineRule="auto"/>
             </w:pPr>
             <w:r>
+              <w:lastRenderedPageBreak/>
               <w:t>And asks for the user input again.</w:t>
             </w:r>
           </w:p>
@@ -9128,6 +9042,7 @@
               <w:spacing w:line="240" w:lineRule="auto"/>
             </w:pPr>
             <w:r>
+              <w:lastRenderedPageBreak/>
               <w:t>Displays the message below</w:t>
             </w:r>
           </w:p>
@@ -9149,6 +9064,7 @@
               <w:spacing w:line="240" w:lineRule="auto"/>
             </w:pPr>
             <w:r>
+              <w:lastRenderedPageBreak/>
               <w:t>And asks for the user input again.</w:t>
             </w:r>
           </w:p>
@@ -9169,6 +9085,7 @@
               <w:jc w:val="center"/>
             </w:pPr>
             <w:r>
+              <w:lastRenderedPageBreak/>
               <w:t>Pass</w:t>
             </w:r>
           </w:p>
@@ -9192,7 +9109,6 @@
               <w:jc w:val="center"/>
             </w:pPr>
             <w:r>
-              <w:lastRenderedPageBreak/>
               <w:t>13</w:t>
             </w:r>
           </w:p>
@@ -9257,13 +9173,8 @@
               <w:spacing w:line="240" w:lineRule="auto"/>
             </w:pPr>
             <w:r>
-              <w:t xml:space="preserve">Club name: </w:t>
-            </w:r>
-            <w:proofErr w:type="spellStart"/>
-            <w:r>
-              <w:t>aVeNgErS</w:t>
-            </w:r>
-            <w:proofErr w:type="spellEnd"/>
+              <w:t>Club name: aVeNgErS</w:t>
+            </w:r>
           </w:p>
           <w:p>
             <w:pPr>
@@ -9316,15 +9227,7 @@
               <w:spacing w:line="240" w:lineRule="auto"/>
             </w:pPr>
             <w:r>
-              <w:t>Displays the club name entered by user as “</w:t>
-            </w:r>
-            <w:proofErr w:type="spellStart"/>
-            <w:r>
-              <w:t>aVeNgErS</w:t>
-            </w:r>
-            <w:proofErr w:type="spellEnd"/>
-            <w:r>
-              <w:t>” into “Avengers” in a proper format in the table</w:t>
+              <w:t>Displays the club name entered by user as “aVeNgErS” into “Avengers” in a proper format in the table</w:t>
             </w:r>
           </w:p>
         </w:tc>
@@ -9344,15 +9247,7 @@
               <w:spacing w:line="240" w:lineRule="auto"/>
             </w:pPr>
             <w:r>
-              <w:t>Displays the club name entered by user as “</w:t>
-            </w:r>
-            <w:proofErr w:type="spellStart"/>
-            <w:r>
-              <w:t>aVeNgErS</w:t>
-            </w:r>
-            <w:proofErr w:type="spellEnd"/>
-            <w:r>
-              <w:t>” into “Avengers” in a proper format in the table</w:t>
+              <w:t>Displays the club name entered by user as “aVeNgErS” into “Avengers” in a proper format in the table</w:t>
             </w:r>
           </w:p>
         </w:tc>
@@ -9544,7 +9439,753 @@
           </w:p>
         </w:tc>
       </w:tr>
+      <w:tr>
+        <w:tc>
+          <w:tcPr>
+            <w:tcW w:w="810" w:type="dxa"/>
+            <w:tcBorders>
+              <w:top w:val="single" w:sz="4" w:space="0" w:color="auto"/>
+              <w:left w:val="single" w:sz="4" w:space="0" w:color="auto"/>
+              <w:bottom w:val="single" w:sz="4" w:space="0" w:color="auto"/>
+              <w:right w:val="single" w:sz="4" w:space="0" w:color="auto"/>
+            </w:tcBorders>
+          </w:tcPr>
+          <w:p>
+            <w:pPr>
+              <w:spacing w:line="240" w:lineRule="auto"/>
+              <w:jc w:val="center"/>
+            </w:pPr>
+            <w:r>
+              <w:t>15</w:t>
+            </w:r>
+          </w:p>
+        </w:tc>
+        <w:tc>
+          <w:tcPr>
+            <w:tcW w:w="1890" w:type="dxa"/>
+            <w:tcBorders>
+              <w:top w:val="single" w:sz="4" w:space="0" w:color="auto"/>
+              <w:left w:val="single" w:sz="4" w:space="0" w:color="auto"/>
+              <w:bottom w:val="single" w:sz="4" w:space="0" w:color="auto"/>
+              <w:right w:val="single" w:sz="4" w:space="0" w:color="auto"/>
+            </w:tcBorders>
+          </w:tcPr>
+          <w:p>
+            <w:pPr>
+              <w:spacing w:line="240" w:lineRule="auto"/>
+            </w:pPr>
+            <w:r>
+              <w:t>Validating that no more than 20 clubs can be created.</w:t>
+            </w:r>
+          </w:p>
+          <w:p>
+            <w:pPr>
+              <w:spacing w:line="240" w:lineRule="auto"/>
+            </w:pPr>
+          </w:p>
+        </w:tc>
+        <w:tc>
+          <w:tcPr>
+            <w:tcW w:w="2160" w:type="dxa"/>
+            <w:tcBorders>
+              <w:top w:val="single" w:sz="4" w:space="0" w:color="auto"/>
+              <w:left w:val="single" w:sz="4" w:space="0" w:color="auto"/>
+              <w:bottom w:val="single" w:sz="4" w:space="0" w:color="auto"/>
+              <w:right w:val="single" w:sz="4" w:space="0" w:color="auto"/>
+            </w:tcBorders>
+          </w:tcPr>
+          <w:p>
+            <w:pPr>
+              <w:spacing w:line="240" w:lineRule="auto"/>
+            </w:pPr>
+            <w:r>
+              <w:t xml:space="preserve">Keep creating clubs by selecting the option number 1 and entering the necessary information, </w:t>
+            </w:r>
+            <w:r>
+              <w:t>until the</w:t>
+            </w:r>
+            <w:r>
+              <w:t xml:space="preserve"> </w:t>
+            </w:r>
+            <w:r>
+              <w:t>21</w:t>
+            </w:r>
+            <w:r>
+              <w:rPr>
+                <w:vertAlign w:val="superscript"/>
+              </w:rPr>
+              <w:t>st</w:t>
+            </w:r>
+            <w:r>
+              <w:t xml:space="preserve"> club details are entered </w:t>
+            </w:r>
+          </w:p>
+          <w:p>
+            <w:pPr>
+              <w:spacing w:line="240" w:lineRule="auto"/>
+            </w:pPr>
+          </w:p>
+        </w:tc>
+        <w:tc>
+          <w:tcPr>
+            <w:tcW w:w="2700" w:type="dxa"/>
+            <w:tcBorders>
+              <w:top w:val="single" w:sz="4" w:space="0" w:color="auto"/>
+              <w:left w:val="single" w:sz="4" w:space="0" w:color="auto"/>
+              <w:bottom w:val="single" w:sz="4" w:space="0" w:color="auto"/>
+              <w:right w:val="single" w:sz="4" w:space="0" w:color="auto"/>
+            </w:tcBorders>
+          </w:tcPr>
+          <w:p>
+            <w:pPr>
+              <w:pStyle w:val="HTMLPreformatted"/>
+              <w:shd w:val="clear" w:color="auto" w:fill="FFFFFF"/>
+              <w:rPr>
+                <w:rFonts w:asciiTheme="minorHAnsi" w:hAnsiTheme="minorHAnsi" w:cstheme="minorHAnsi"/>
+                <w:sz w:val="22"/>
+                <w:szCs w:val="22"/>
+              </w:rPr>
+            </w:pPr>
+            <w:r>
+              <w:rPr>
+                <w:rFonts w:asciiTheme="minorHAnsi" w:hAnsiTheme="minorHAnsi" w:cstheme="minorHAnsi"/>
+                <w:sz w:val="22"/>
+                <w:szCs w:val="22"/>
+              </w:rPr>
+              <w:t>Displays the following message to the user “</w:t>
+            </w:r>
+            <w:r>
+              <w:rPr>
+                <w:rFonts w:asciiTheme="minorHAnsi" w:hAnsiTheme="minorHAnsi" w:cstheme="minorHAnsi"/>
+                <w:sz w:val="22"/>
+                <w:szCs w:val="22"/>
+              </w:rPr>
+              <w:t>Sorry there is no room for a new club, the maximum number of club limit has been reached!</w:t>
+            </w:r>
+          </w:p>
+          <w:p>
+            <w:pPr>
+              <w:spacing w:line="240" w:lineRule="auto"/>
+            </w:pPr>
+            <w:r>
+              <w:rPr>
+                <w:rFonts w:cstheme="minorHAnsi"/>
+              </w:rPr>
+              <w:t>”</w:t>
+            </w:r>
+          </w:p>
+        </w:tc>
+        <w:tc>
+          <w:tcPr>
+            <w:tcW w:w="2700" w:type="dxa"/>
+            <w:tcBorders>
+              <w:top w:val="single" w:sz="4" w:space="0" w:color="auto"/>
+              <w:left w:val="single" w:sz="4" w:space="0" w:color="auto"/>
+              <w:bottom w:val="single" w:sz="4" w:space="0" w:color="auto"/>
+              <w:right w:val="single" w:sz="4" w:space="0" w:color="auto"/>
+            </w:tcBorders>
+          </w:tcPr>
+          <w:p>
+            <w:pPr>
+              <w:pStyle w:val="HTMLPreformatted"/>
+              <w:shd w:val="clear" w:color="auto" w:fill="FFFFFF"/>
+              <w:rPr>
+                <w:rFonts w:asciiTheme="minorHAnsi" w:hAnsiTheme="minorHAnsi" w:cstheme="minorHAnsi"/>
+                <w:sz w:val="22"/>
+                <w:szCs w:val="22"/>
+              </w:rPr>
+            </w:pPr>
+            <w:r>
+              <w:rPr>
+                <w:rFonts w:asciiTheme="minorHAnsi" w:hAnsiTheme="minorHAnsi" w:cstheme="minorHAnsi"/>
+                <w:sz w:val="22"/>
+                <w:szCs w:val="22"/>
+              </w:rPr>
+              <w:t>Displays the following message to the user “Sorry there is no room for a new club, the maximum number of club limit has been reached!</w:t>
+            </w:r>
+          </w:p>
+          <w:p>
+            <w:pPr>
+              <w:spacing w:line="240" w:lineRule="auto"/>
+            </w:pPr>
+            <w:r>
+              <w:rPr>
+                <w:rFonts w:cstheme="minorHAnsi"/>
+              </w:rPr>
+              <w:t>”</w:t>
+            </w:r>
+          </w:p>
+        </w:tc>
+        <w:tc>
+          <w:tcPr>
+            <w:tcW w:w="900" w:type="dxa"/>
+            <w:tcBorders>
+              <w:top w:val="single" w:sz="4" w:space="0" w:color="auto"/>
+              <w:left w:val="single" w:sz="4" w:space="0" w:color="auto"/>
+              <w:bottom w:val="single" w:sz="4" w:space="0" w:color="auto"/>
+              <w:right w:val="single" w:sz="4" w:space="0" w:color="auto"/>
+            </w:tcBorders>
+          </w:tcPr>
+          <w:p>
+            <w:pPr>
+              <w:spacing w:line="240" w:lineRule="auto"/>
+              <w:jc w:val="center"/>
+            </w:pPr>
+            <w:r>
+              <w:t>Pass</w:t>
+            </w:r>
+          </w:p>
+        </w:tc>
+      </w:tr>
+      <w:tr>
+        <w:tc>
+          <w:tcPr>
+            <w:tcW w:w="810" w:type="dxa"/>
+            <w:tcBorders>
+              <w:top w:val="single" w:sz="4" w:space="0" w:color="auto"/>
+              <w:left w:val="single" w:sz="4" w:space="0" w:color="auto"/>
+              <w:bottom w:val="single" w:sz="4" w:space="0" w:color="auto"/>
+              <w:right w:val="single" w:sz="4" w:space="0" w:color="auto"/>
+            </w:tcBorders>
+          </w:tcPr>
+          <w:p>
+            <w:pPr>
+              <w:spacing w:line="240" w:lineRule="auto"/>
+              <w:jc w:val="center"/>
+            </w:pPr>
+            <w:r>
+              <w:t>16</w:t>
+            </w:r>
+          </w:p>
+        </w:tc>
+        <w:tc>
+          <w:tcPr>
+            <w:tcW w:w="1890" w:type="dxa"/>
+            <w:tcBorders>
+              <w:top w:val="single" w:sz="4" w:space="0" w:color="auto"/>
+              <w:left w:val="single" w:sz="4" w:space="0" w:color="auto"/>
+              <w:bottom w:val="single" w:sz="4" w:space="0" w:color="auto"/>
+              <w:right w:val="single" w:sz="4" w:space="0" w:color="auto"/>
+            </w:tcBorders>
+          </w:tcPr>
+          <w:p>
+            <w:pPr>
+              <w:spacing w:line="240" w:lineRule="auto"/>
+            </w:pPr>
+            <w:r>
+              <w:t xml:space="preserve">Validating that a club cannot play the same type of match twice with </w:t>
+            </w:r>
+            <w:r>
+              <w:lastRenderedPageBreak/>
+              <w:t>the same club for the same season</w:t>
+            </w:r>
+          </w:p>
+          <w:p>
+            <w:pPr>
+              <w:spacing w:line="240" w:lineRule="auto"/>
+            </w:pPr>
+          </w:p>
+        </w:tc>
+        <w:tc>
+          <w:tcPr>
+            <w:tcW w:w="2160" w:type="dxa"/>
+            <w:tcBorders>
+              <w:top w:val="single" w:sz="4" w:space="0" w:color="auto"/>
+              <w:left w:val="single" w:sz="4" w:space="0" w:color="auto"/>
+              <w:bottom w:val="single" w:sz="4" w:space="0" w:color="auto"/>
+              <w:right w:val="single" w:sz="4" w:space="0" w:color="auto"/>
+            </w:tcBorders>
+          </w:tcPr>
+          <w:p>
+            <w:pPr>
+              <w:spacing w:line="240" w:lineRule="auto"/>
+            </w:pPr>
+            <w:r>
+              <w:lastRenderedPageBreak/>
+              <w:t>Get 2 clubs from the list which didn’t play a match so far with each other.</w:t>
+            </w:r>
+          </w:p>
+          <w:p>
+            <w:pPr>
+              <w:spacing w:line="240" w:lineRule="auto"/>
+            </w:pPr>
+          </w:p>
+          <w:p>
+            <w:pPr>
+              <w:spacing w:line="240" w:lineRule="auto"/>
+            </w:pPr>
+            <w:r>
+              <w:lastRenderedPageBreak/>
+              <w:t>Select option 5 to add a match of type “Home” for season “2020-21”</w:t>
+            </w:r>
+          </w:p>
+          <w:p>
+            <w:pPr>
+              <w:spacing w:line="240" w:lineRule="auto"/>
+            </w:pPr>
+          </w:p>
+          <w:p>
+            <w:pPr>
+              <w:spacing w:line="240" w:lineRule="auto"/>
+            </w:pPr>
+            <w:r>
+              <w:t>Repeat the same thing of adding match to the same season and match type</w:t>
+            </w:r>
+          </w:p>
+          <w:p>
+            <w:pPr>
+              <w:spacing w:line="240" w:lineRule="auto"/>
+            </w:pPr>
+          </w:p>
+        </w:tc>
+        <w:tc>
+          <w:tcPr>
+            <w:tcW w:w="2700" w:type="dxa"/>
+            <w:tcBorders>
+              <w:top w:val="single" w:sz="4" w:space="0" w:color="auto"/>
+              <w:left w:val="single" w:sz="4" w:space="0" w:color="auto"/>
+              <w:bottom w:val="single" w:sz="4" w:space="0" w:color="auto"/>
+              <w:right w:val="single" w:sz="4" w:space="0" w:color="auto"/>
+            </w:tcBorders>
+          </w:tcPr>
+          <w:p>
+            <w:pPr>
+              <w:spacing w:line="240" w:lineRule="auto"/>
+              <w:rPr>
+                <w:rFonts w:cstheme="minorHAnsi"/>
+              </w:rPr>
+            </w:pPr>
+            <w:r>
+              <w:rPr>
+                <w:rFonts w:cstheme="minorHAnsi"/>
+              </w:rPr>
+              <w:lastRenderedPageBreak/>
+              <w:t>Displays the following message to the user</w:t>
+            </w:r>
+          </w:p>
+          <w:p>
+            <w:pPr>
+              <w:pStyle w:val="HTMLPreformatted"/>
+              <w:shd w:val="clear" w:color="auto" w:fill="FFFFFF"/>
+              <w:rPr>
+                <w:rFonts w:asciiTheme="minorHAnsi" w:hAnsiTheme="minorHAnsi" w:cstheme="minorHAnsi"/>
+                <w:sz w:val="22"/>
+                <w:szCs w:val="22"/>
+              </w:rPr>
+            </w:pPr>
+            <w:r>
+              <w:rPr>
+                <w:rFonts w:asciiTheme="minorHAnsi" w:hAnsiTheme="minorHAnsi" w:cstheme="minorHAnsi"/>
+                <w:sz w:val="22"/>
+                <w:szCs w:val="22"/>
+              </w:rPr>
+              <w:t>“</w:t>
+            </w:r>
+            <w:r>
+              <w:rPr>
+                <w:rFonts w:asciiTheme="minorHAnsi" w:hAnsiTheme="minorHAnsi" w:cstheme="minorHAnsi"/>
+                <w:sz w:val="22"/>
+                <w:szCs w:val="22"/>
+              </w:rPr>
+              <w:t xml:space="preserve">Sorry can't add match, because it's already played </w:t>
+            </w:r>
+            <w:r>
+              <w:rPr>
+                <w:rFonts w:asciiTheme="minorHAnsi" w:hAnsiTheme="minorHAnsi" w:cstheme="minorHAnsi"/>
+                <w:sz w:val="22"/>
+                <w:szCs w:val="22"/>
+              </w:rPr>
+              <w:lastRenderedPageBreak/>
+              <w:t>for the given teams, season and</w:t>
+            </w:r>
+            <w:r>
+              <w:rPr>
+                <w:rFonts w:asciiTheme="minorHAnsi" w:hAnsiTheme="minorHAnsi" w:cstheme="minorHAnsi"/>
+                <w:sz w:val="22"/>
+                <w:szCs w:val="22"/>
+              </w:rPr>
+              <w:t xml:space="preserve"> </w:t>
+            </w:r>
+            <w:r>
+              <w:rPr>
+                <w:rFonts w:asciiTheme="minorHAnsi" w:hAnsiTheme="minorHAnsi" w:cstheme="minorHAnsi"/>
+                <w:sz w:val="22"/>
+                <w:szCs w:val="22"/>
+              </w:rPr>
+              <w:t>match type!</w:t>
+            </w:r>
+          </w:p>
+          <w:p>
+            <w:pPr>
+              <w:pStyle w:val="HTMLPreformatted"/>
+              <w:shd w:val="clear" w:color="auto" w:fill="FFFFFF"/>
+              <w:rPr>
+                <w:color w:val="080808"/>
+                <w:sz w:val="18"/>
+                <w:szCs w:val="18"/>
+              </w:rPr>
+            </w:pPr>
+            <w:r>
+              <w:rPr>
+                <w:rFonts w:asciiTheme="minorHAnsi" w:hAnsiTheme="minorHAnsi" w:cstheme="minorHAnsi"/>
+                <w:sz w:val="22"/>
+                <w:szCs w:val="22"/>
+              </w:rPr>
+              <w:t>”</w:t>
+            </w:r>
+          </w:p>
+        </w:tc>
+        <w:tc>
+          <w:tcPr>
+            <w:tcW w:w="2700" w:type="dxa"/>
+            <w:tcBorders>
+              <w:top w:val="single" w:sz="4" w:space="0" w:color="auto"/>
+              <w:left w:val="single" w:sz="4" w:space="0" w:color="auto"/>
+              <w:bottom w:val="single" w:sz="4" w:space="0" w:color="auto"/>
+              <w:right w:val="single" w:sz="4" w:space="0" w:color="auto"/>
+            </w:tcBorders>
+          </w:tcPr>
+          <w:p>
+            <w:pPr>
+              <w:spacing w:line="240" w:lineRule="auto"/>
+              <w:rPr>
+                <w:rFonts w:cstheme="minorHAnsi"/>
+              </w:rPr>
+            </w:pPr>
+            <w:r>
+              <w:rPr>
+                <w:rFonts w:cstheme="minorHAnsi"/>
+              </w:rPr>
+              <w:lastRenderedPageBreak/>
+              <w:t>Displays the following message to the user</w:t>
+            </w:r>
+          </w:p>
+          <w:p>
+            <w:pPr>
+              <w:pStyle w:val="HTMLPreformatted"/>
+              <w:shd w:val="clear" w:color="auto" w:fill="FFFFFF"/>
+              <w:rPr>
+                <w:rFonts w:asciiTheme="minorHAnsi" w:hAnsiTheme="minorHAnsi" w:cstheme="minorHAnsi"/>
+                <w:sz w:val="22"/>
+                <w:szCs w:val="22"/>
+              </w:rPr>
+            </w:pPr>
+            <w:r>
+              <w:rPr>
+                <w:rFonts w:asciiTheme="minorHAnsi" w:hAnsiTheme="minorHAnsi" w:cstheme="minorHAnsi"/>
+                <w:sz w:val="22"/>
+                <w:szCs w:val="22"/>
+              </w:rPr>
+              <w:t xml:space="preserve">“Sorry can't add match, because it's already played </w:t>
+            </w:r>
+            <w:r>
+              <w:rPr>
+                <w:rFonts w:asciiTheme="minorHAnsi" w:hAnsiTheme="minorHAnsi" w:cstheme="minorHAnsi"/>
+                <w:sz w:val="22"/>
+                <w:szCs w:val="22"/>
+              </w:rPr>
+              <w:lastRenderedPageBreak/>
+              <w:t>for the given teams, season and match type!</w:t>
+            </w:r>
+          </w:p>
+          <w:p>
+            <w:pPr>
+              <w:spacing w:line="240" w:lineRule="auto"/>
+            </w:pPr>
+            <w:r>
+              <w:rPr>
+                <w:rFonts w:cstheme="minorHAnsi"/>
+              </w:rPr>
+              <w:t>”</w:t>
+            </w:r>
+          </w:p>
+        </w:tc>
+        <w:tc>
+          <w:tcPr>
+            <w:tcW w:w="900" w:type="dxa"/>
+            <w:tcBorders>
+              <w:top w:val="single" w:sz="4" w:space="0" w:color="auto"/>
+              <w:left w:val="single" w:sz="4" w:space="0" w:color="auto"/>
+              <w:bottom w:val="single" w:sz="4" w:space="0" w:color="auto"/>
+              <w:right w:val="single" w:sz="4" w:space="0" w:color="auto"/>
+            </w:tcBorders>
+          </w:tcPr>
+          <w:p>
+            <w:pPr>
+              <w:spacing w:line="240" w:lineRule="auto"/>
+              <w:jc w:val="center"/>
+            </w:pPr>
+            <w:r>
+              <w:lastRenderedPageBreak/>
+              <w:t>Pass</w:t>
+            </w:r>
+          </w:p>
+        </w:tc>
+      </w:tr>
+      <w:tr>
+        <w:tc>
+          <w:tcPr>
+            <w:tcW w:w="810" w:type="dxa"/>
+            <w:tcBorders>
+              <w:top w:val="single" w:sz="4" w:space="0" w:color="auto"/>
+              <w:left w:val="single" w:sz="4" w:space="0" w:color="auto"/>
+              <w:bottom w:val="single" w:sz="4" w:space="0" w:color="auto"/>
+              <w:right w:val="single" w:sz="4" w:space="0" w:color="auto"/>
+            </w:tcBorders>
+          </w:tcPr>
+          <w:p>
+            <w:pPr>
+              <w:spacing w:line="240" w:lineRule="auto"/>
+              <w:jc w:val="center"/>
+            </w:pPr>
+            <w:r>
+              <w:t>17</w:t>
+            </w:r>
+          </w:p>
+        </w:tc>
+        <w:tc>
+          <w:tcPr>
+            <w:tcW w:w="1890" w:type="dxa"/>
+            <w:tcBorders>
+              <w:top w:val="single" w:sz="4" w:space="0" w:color="auto"/>
+              <w:left w:val="single" w:sz="4" w:space="0" w:color="auto"/>
+              <w:bottom w:val="single" w:sz="4" w:space="0" w:color="auto"/>
+              <w:right w:val="single" w:sz="4" w:space="0" w:color="auto"/>
+            </w:tcBorders>
+          </w:tcPr>
+          <w:p>
+            <w:pPr>
+              <w:spacing w:line="240" w:lineRule="auto"/>
+            </w:pPr>
+            <w:r>
+              <w:t>Validating delete club when the user enters an invalid club to be deleted</w:t>
+            </w:r>
+          </w:p>
+          <w:p>
+            <w:pPr>
+              <w:spacing w:line="240" w:lineRule="auto"/>
+            </w:pPr>
+          </w:p>
+        </w:tc>
+        <w:tc>
+          <w:tcPr>
+            <w:tcW w:w="2160" w:type="dxa"/>
+            <w:tcBorders>
+              <w:top w:val="single" w:sz="4" w:space="0" w:color="auto"/>
+              <w:left w:val="single" w:sz="4" w:space="0" w:color="auto"/>
+              <w:bottom w:val="single" w:sz="4" w:space="0" w:color="auto"/>
+              <w:right w:val="single" w:sz="4" w:space="0" w:color="auto"/>
+            </w:tcBorders>
+          </w:tcPr>
+          <w:p>
+            <w:pPr>
+              <w:spacing w:line="240" w:lineRule="auto"/>
+            </w:pPr>
+            <w:r>
+              <w:t>Select option 2 and enter a random club name which is not in the premier league club list</w:t>
+            </w:r>
+          </w:p>
+        </w:tc>
+        <w:tc>
+          <w:tcPr>
+            <w:tcW w:w="2700" w:type="dxa"/>
+            <w:tcBorders>
+              <w:top w:val="single" w:sz="4" w:space="0" w:color="auto"/>
+              <w:left w:val="single" w:sz="4" w:space="0" w:color="auto"/>
+              <w:bottom w:val="single" w:sz="4" w:space="0" w:color="auto"/>
+              <w:right w:val="single" w:sz="4" w:space="0" w:color="auto"/>
+            </w:tcBorders>
+          </w:tcPr>
+          <w:p>
+            <w:pPr>
+              <w:spacing w:line="240" w:lineRule="auto"/>
+            </w:pPr>
+            <w:r>
+              <w:t>Displays a message indicating that there is no club with the given name</w:t>
+            </w:r>
+          </w:p>
+        </w:tc>
+        <w:tc>
+          <w:tcPr>
+            <w:tcW w:w="2700" w:type="dxa"/>
+            <w:tcBorders>
+              <w:top w:val="single" w:sz="4" w:space="0" w:color="auto"/>
+              <w:left w:val="single" w:sz="4" w:space="0" w:color="auto"/>
+              <w:bottom w:val="single" w:sz="4" w:space="0" w:color="auto"/>
+              <w:right w:val="single" w:sz="4" w:space="0" w:color="auto"/>
+            </w:tcBorders>
+          </w:tcPr>
+          <w:p>
+            <w:pPr>
+              <w:spacing w:line="240" w:lineRule="auto"/>
+            </w:pPr>
+            <w:r>
+              <w:t>Displays a message indicating that there is no club with the given name</w:t>
+            </w:r>
+          </w:p>
+        </w:tc>
+        <w:tc>
+          <w:tcPr>
+            <w:tcW w:w="900" w:type="dxa"/>
+            <w:tcBorders>
+              <w:top w:val="single" w:sz="4" w:space="0" w:color="auto"/>
+              <w:left w:val="single" w:sz="4" w:space="0" w:color="auto"/>
+              <w:bottom w:val="single" w:sz="4" w:space="0" w:color="auto"/>
+              <w:right w:val="single" w:sz="4" w:space="0" w:color="auto"/>
+            </w:tcBorders>
+          </w:tcPr>
+          <w:p>
+            <w:pPr>
+              <w:spacing w:line="240" w:lineRule="auto"/>
+              <w:jc w:val="center"/>
+            </w:pPr>
+            <w:r>
+              <w:t>Pass</w:t>
+            </w:r>
+          </w:p>
+        </w:tc>
+      </w:tr>
+      <w:tr>
+        <w:tc>
+          <w:tcPr>
+            <w:tcW w:w="810" w:type="dxa"/>
+            <w:tcBorders>
+              <w:top w:val="single" w:sz="4" w:space="0" w:color="auto"/>
+              <w:left w:val="single" w:sz="4" w:space="0" w:color="auto"/>
+              <w:bottom w:val="single" w:sz="4" w:space="0" w:color="auto"/>
+              <w:right w:val="single" w:sz="4" w:space="0" w:color="auto"/>
+            </w:tcBorders>
+          </w:tcPr>
+          <w:p>
+            <w:pPr>
+              <w:spacing w:line="240" w:lineRule="auto"/>
+              <w:jc w:val="center"/>
+            </w:pPr>
+            <w:r>
+              <w:t>18</w:t>
+            </w:r>
+          </w:p>
+        </w:tc>
+        <w:tc>
+          <w:tcPr>
+            <w:tcW w:w="1890" w:type="dxa"/>
+            <w:tcBorders>
+              <w:top w:val="single" w:sz="4" w:space="0" w:color="auto"/>
+              <w:left w:val="single" w:sz="4" w:space="0" w:color="auto"/>
+              <w:bottom w:val="single" w:sz="4" w:space="0" w:color="auto"/>
+              <w:right w:val="single" w:sz="4" w:space="0" w:color="auto"/>
+            </w:tcBorders>
+          </w:tcPr>
+          <w:p>
+            <w:pPr>
+              <w:spacing w:line="240" w:lineRule="auto"/>
+            </w:pPr>
+            <w:r>
+              <w:t>Validating display statistics of an invalid club entered</w:t>
+            </w:r>
+          </w:p>
+          <w:p>
+            <w:pPr>
+              <w:spacing w:line="240" w:lineRule="auto"/>
+            </w:pPr>
+          </w:p>
+        </w:tc>
+        <w:tc>
+          <w:tcPr>
+            <w:tcW w:w="2160" w:type="dxa"/>
+            <w:tcBorders>
+              <w:top w:val="single" w:sz="4" w:space="0" w:color="auto"/>
+              <w:left w:val="single" w:sz="4" w:space="0" w:color="auto"/>
+              <w:bottom w:val="single" w:sz="4" w:space="0" w:color="auto"/>
+              <w:right w:val="single" w:sz="4" w:space="0" w:color="auto"/>
+            </w:tcBorders>
+          </w:tcPr>
+          <w:p>
+            <w:pPr>
+              <w:spacing w:line="240" w:lineRule="auto"/>
+            </w:pPr>
+            <w:r>
+              <w:t xml:space="preserve">Select option </w:t>
+            </w:r>
+            <w:r>
+              <w:t>3</w:t>
+            </w:r>
+            <w:r>
+              <w:t xml:space="preserve"> and enter a random club name which is not in the premier league club list</w:t>
+            </w:r>
+          </w:p>
+          <w:p>
+            <w:pPr>
+              <w:spacing w:line="240" w:lineRule="auto"/>
+            </w:pPr>
+          </w:p>
+        </w:tc>
+        <w:tc>
+          <w:tcPr>
+            <w:tcW w:w="2700" w:type="dxa"/>
+            <w:tcBorders>
+              <w:top w:val="single" w:sz="4" w:space="0" w:color="auto"/>
+              <w:left w:val="single" w:sz="4" w:space="0" w:color="auto"/>
+              <w:bottom w:val="single" w:sz="4" w:space="0" w:color="auto"/>
+              <w:right w:val="single" w:sz="4" w:space="0" w:color="auto"/>
+            </w:tcBorders>
+          </w:tcPr>
+          <w:p>
+            <w:pPr>
+              <w:spacing w:line="240" w:lineRule="auto"/>
+            </w:pPr>
+            <w:r>
+              <w:t>Displays a message indicating that there is no club with the given name</w:t>
+            </w:r>
+          </w:p>
+        </w:tc>
+        <w:tc>
+          <w:tcPr>
+            <w:tcW w:w="2700" w:type="dxa"/>
+            <w:tcBorders>
+              <w:top w:val="single" w:sz="4" w:space="0" w:color="auto"/>
+              <w:left w:val="single" w:sz="4" w:space="0" w:color="auto"/>
+              <w:bottom w:val="single" w:sz="4" w:space="0" w:color="auto"/>
+              <w:right w:val="single" w:sz="4" w:space="0" w:color="auto"/>
+            </w:tcBorders>
+          </w:tcPr>
+          <w:p>
+            <w:pPr>
+              <w:spacing w:line="240" w:lineRule="auto"/>
+            </w:pPr>
+            <w:r>
+              <w:t>Displays a message indicating that there is no club with the given name</w:t>
+            </w:r>
+          </w:p>
+        </w:tc>
+        <w:tc>
+          <w:tcPr>
+            <w:tcW w:w="900" w:type="dxa"/>
+            <w:tcBorders>
+              <w:top w:val="single" w:sz="4" w:space="0" w:color="auto"/>
+              <w:left w:val="single" w:sz="4" w:space="0" w:color="auto"/>
+              <w:bottom w:val="single" w:sz="4" w:space="0" w:color="auto"/>
+              <w:right w:val="single" w:sz="4" w:space="0" w:color="auto"/>
+            </w:tcBorders>
+          </w:tcPr>
+          <w:p>
+            <w:pPr>
+              <w:spacing w:line="240" w:lineRule="auto"/>
+              <w:jc w:val="center"/>
+            </w:pPr>
+            <w:r>
+              <w:t>Pass</w:t>
+            </w:r>
+          </w:p>
+        </w:tc>
+      </w:tr>
     </w:tbl>
+    <w:p/>
+    <w:p/>
+    <w:p/>
+    <w:p/>
+    <w:p/>
+    <w:p/>
     <w:p/>
     <w:p/>
     <w:p/>
@@ -10944,15 +11585,7 @@
               <w:spacing w:line="240" w:lineRule="auto"/>
             </w:pPr>
             <w:r>
-              <w:t xml:space="preserve">Displays a message that a match is generate (assuming that random data generated are all </w:t>
-            </w:r>
-            <w:proofErr w:type="gramStart"/>
-            <w:r>
-              <w:t>valid )and</w:t>
-            </w:r>
-            <w:proofErr w:type="gramEnd"/>
-            <w:r>
-              <w:t xml:space="preserve"> displays the total list of matches with the generated match for the season</w:t>
+              <w:t>Displays a message that a match is generate (assuming that random data generated are all valid )and displays the total list of matches with the generated match for the season</w:t>
             </w:r>
           </w:p>
         </w:tc>
@@ -10972,15 +11605,7 @@
               <w:spacing w:line="240" w:lineRule="auto"/>
             </w:pPr>
             <w:r>
-              <w:t xml:space="preserve">Displays a message that a match is generate (assuming that random data generated are all </w:t>
-            </w:r>
-            <w:proofErr w:type="gramStart"/>
-            <w:r>
-              <w:t>valid )and</w:t>
-            </w:r>
-            <w:proofErr w:type="gramEnd"/>
-            <w:r>
-              <w:t xml:space="preserve"> displays the total list of matches with the generated match for the season</w:t>
+              <w:t>Displays a message that a match is generate (assuming that random data generated are all valid )and displays the total list of matches with the generated match for the season</w:t>
             </w:r>
           </w:p>
         </w:tc>
@@ -11444,20 +12069,7 @@
               <w:t xml:space="preserve">there is a probability </w:t>
             </w:r>
             <w:r>
-              <w:t>that the same type of match being selected again. (</w:t>
-            </w:r>
-            <w:proofErr w:type="spellStart"/>
-            <w:proofErr w:type="gramStart"/>
-            <w:r>
-              <w:t>eg</w:t>
-            </w:r>
-            <w:proofErr w:type="spellEnd"/>
-            <w:r>
-              <w:t>:-</w:t>
-            </w:r>
-            <w:proofErr w:type="gramEnd"/>
-            <w:r>
-              <w:t xml:space="preserve"> Club A can play with Club B with 2 differnent match types such as “Home” and “Away”, they can play the same match type twice)</w:t>
+              <w:t>that the same type of match being selected again. (eg:- Club A can play with Club B with 2 differnent match types such as “Home” and “Away”, they can play the same match type twice)</w:t>
             </w:r>
           </w:p>
           <w:p>
@@ -11494,20 +12106,7 @@
               <w:spacing w:line="240" w:lineRule="auto"/>
             </w:pPr>
             <w:r>
-              <w:t>This may also Display an error message even before both the matches are played, this is because this is a random process and there is a probability that the same type of match being selected again. (</w:t>
-            </w:r>
-            <w:proofErr w:type="spellStart"/>
-            <w:proofErr w:type="gramStart"/>
-            <w:r>
-              <w:t>eg</w:t>
-            </w:r>
-            <w:proofErr w:type="spellEnd"/>
-            <w:r>
-              <w:t>:-</w:t>
-            </w:r>
-            <w:proofErr w:type="gramEnd"/>
-            <w:r>
-              <w:t xml:space="preserve"> Club A can play with Club B with 2 differnent match types such as “Home” and “Away”, they can play the same match type twice)</w:t>
+              <w:t>This may also Display an error message even before both the matches are played, this is because this is a random process and there is a probability that the same type of match being selected again. (eg:- Club A can play with Club B with 2 differnent match types such as “Home” and “Away”, they can play the same match type twice)</w:t>
             </w:r>
           </w:p>
         </w:tc>
@@ -11521,6 +12120,127 @@
               <w:right w:val="single" w:sz="4" w:space="0" w:color="auto"/>
             </w:tcBorders>
             <w:hideMark/>
+          </w:tcPr>
+          <w:p>
+            <w:pPr>
+              <w:spacing w:line="240" w:lineRule="auto"/>
+              <w:jc w:val="center"/>
+            </w:pPr>
+            <w:r>
+              <w:t>Pass</w:t>
+            </w:r>
+          </w:p>
+        </w:tc>
+      </w:tr>
+      <w:tr>
+        <w:trPr>
+          <w:trHeight w:val="665"/>
+        </w:trPr>
+        <w:tc>
+          <w:tcPr>
+            <w:tcW w:w="990" w:type="dxa"/>
+            <w:tcBorders>
+              <w:top w:val="single" w:sz="4" w:space="0" w:color="auto"/>
+              <w:left w:val="single" w:sz="4" w:space="0" w:color="auto"/>
+              <w:bottom w:val="single" w:sz="4" w:space="0" w:color="auto"/>
+              <w:right w:val="single" w:sz="4" w:space="0" w:color="auto"/>
+            </w:tcBorders>
+          </w:tcPr>
+          <w:p>
+            <w:pPr>
+              <w:spacing w:line="240" w:lineRule="auto"/>
+              <w:jc w:val="center"/>
+            </w:pPr>
+            <w:r>
+              <w:t>13</w:t>
+            </w:r>
+          </w:p>
+        </w:tc>
+        <w:tc>
+          <w:tcPr>
+            <w:tcW w:w="1800" w:type="dxa"/>
+            <w:tcBorders>
+              <w:top w:val="single" w:sz="4" w:space="0" w:color="auto"/>
+              <w:left w:val="single" w:sz="4" w:space="0" w:color="auto"/>
+              <w:bottom w:val="single" w:sz="4" w:space="0" w:color="auto"/>
+              <w:right w:val="single" w:sz="4" w:space="0" w:color="auto"/>
+            </w:tcBorders>
+          </w:tcPr>
+          <w:p>
+            <w:pPr>
+              <w:spacing w:line="240" w:lineRule="auto"/>
+            </w:pPr>
+            <w:r>
+              <w:t>Date Search Validation</w:t>
+            </w:r>
+          </w:p>
+        </w:tc>
+        <w:tc>
+          <w:tcPr>
+            <w:tcW w:w="2160" w:type="dxa"/>
+            <w:tcBorders>
+              <w:top w:val="single" w:sz="4" w:space="0" w:color="auto"/>
+              <w:left w:val="single" w:sz="4" w:space="0" w:color="auto"/>
+              <w:bottom w:val="single" w:sz="4" w:space="0" w:color="auto"/>
+              <w:right w:val="single" w:sz="4" w:space="0" w:color="auto"/>
+            </w:tcBorders>
+          </w:tcPr>
+          <w:p>
+            <w:pPr>
+              <w:spacing w:line="240" w:lineRule="auto"/>
+            </w:pPr>
+            <w:r>
+              <w:t>Leaving the Search input field empty and clicking the search button</w:t>
+            </w:r>
+          </w:p>
+        </w:tc>
+        <w:tc>
+          <w:tcPr>
+            <w:tcW w:w="2700" w:type="dxa"/>
+            <w:tcBorders>
+              <w:top w:val="single" w:sz="4" w:space="0" w:color="auto"/>
+              <w:left w:val="single" w:sz="4" w:space="0" w:color="auto"/>
+              <w:bottom w:val="single" w:sz="4" w:space="0" w:color="auto"/>
+              <w:right w:val="single" w:sz="4" w:space="0" w:color="auto"/>
+            </w:tcBorders>
+          </w:tcPr>
+          <w:p>
+            <w:pPr>
+              <w:spacing w:line="240" w:lineRule="auto"/>
+            </w:pPr>
+            <w:r>
+              <w:t xml:space="preserve">This will display a message indicating that invalid date entered </w:t>
+            </w:r>
+          </w:p>
+        </w:tc>
+        <w:tc>
+          <w:tcPr>
+            <w:tcW w:w="2700" w:type="dxa"/>
+            <w:tcBorders>
+              <w:top w:val="single" w:sz="4" w:space="0" w:color="auto"/>
+              <w:left w:val="single" w:sz="4" w:space="0" w:color="auto"/>
+              <w:bottom w:val="single" w:sz="4" w:space="0" w:color="auto"/>
+              <w:right w:val="single" w:sz="4" w:space="0" w:color="auto"/>
+            </w:tcBorders>
+          </w:tcPr>
+          <w:p>
+            <w:pPr>
+              <w:spacing w:line="240" w:lineRule="auto"/>
+            </w:pPr>
+            <w:r>
+              <w:t>This will display a message indicating that invalid date entered</w:t>
+            </w:r>
+          </w:p>
+        </w:tc>
+        <w:tc>
+          <w:tcPr>
+            <w:tcW w:w="900" w:type="dxa"/>
+            <w:tcBorders>
+              <w:top w:val="single" w:sz="4" w:space="0" w:color="auto"/>
+              <w:left w:val="single" w:sz="4" w:space="0" w:color="auto"/>
+              <w:bottom w:val="single" w:sz="4" w:space="0" w:color="auto"/>
+              <w:right w:val="single" w:sz="4" w:space="0" w:color="auto"/>
+            </w:tcBorders>
           </w:tcPr>
           <w:p>
             <w:pPr>
@@ -12415,6 +13135,7 @@
   <w:style w:type="character" w:default="1" w:styleId="DefaultParagraphFont">
     <w:name w:val="Default Paragraph Font"/>
     <w:uiPriority w:val="1"/>
+    <w:semiHidden/>
     <w:unhideWhenUsed/>
   </w:style>
   <w:style w:type="table" w:default="1" w:styleId="TableNormal">

</xml_diff>

<commit_message>
updated the GUI test cases
</commit_message>
<xml_diff>
--- a/OOP CW Diagrams/Test Cases.docx
+++ b/OOP CW Diagrams/Test Cases.docx
@@ -1211,13 +1211,23 @@
             <w:r>
               <w:t xml:space="preserve"> Coach Name: </w:t>
             </w:r>
+            <w:proofErr w:type="spellStart"/>
             <w:r>
               <w:rPr>
                 <w:rFonts w:cs="Arial"/>
                 <w:color w:val="202124"/>
                 <w:shd w:val="clear" w:color="auto" w:fill="FFFFFF"/>
               </w:rPr>
-              <w:t>Arteta],</w:t>
+              <w:t>Arteta</w:t>
+            </w:r>
+            <w:proofErr w:type="spellEnd"/>
+            <w:r>
+              <w:rPr>
+                <w:rFonts w:cs="Arial"/>
+                <w:color w:val="202124"/>
+                <w:shd w:val="clear" w:color="auto" w:fill="FFFFFF"/>
+              </w:rPr>
+              <w:t>],</w:t>
             </w:r>
           </w:p>
           <w:p/>
@@ -7543,7 +7553,23 @@
               <w:spacing w:line="240" w:lineRule="auto"/>
             </w:pPr>
             <w:r>
-              <w:t>“Invalid day entered, day entered should be with in the range of (1 to 31)!”</w:t>
+              <w:t xml:space="preserve">“Invalid day </w:t>
+            </w:r>
+            <w:proofErr w:type="gramStart"/>
+            <w:r>
+              <w:t>entered,</w:t>
+            </w:r>
+            <w:proofErr w:type="gramEnd"/>
+            <w:r>
+              <w:t xml:space="preserve"> day entered should be </w:t>
+            </w:r>
+            <w:proofErr w:type="spellStart"/>
+            <w:r>
+              <w:t>with in</w:t>
+            </w:r>
+            <w:proofErr w:type="spellEnd"/>
+            <w:r>
+              <w:t xml:space="preserve"> the range of (1 to 31)!”</w:t>
             </w:r>
           </w:p>
           <w:p>
@@ -7588,7 +7614,23 @@
               <w:spacing w:line="240" w:lineRule="auto"/>
             </w:pPr>
             <w:r>
-              <w:t>“Invalid day entered, day entered should be with in the range of (1 to 31)!”</w:t>
+              <w:t xml:space="preserve">“Invalid day </w:t>
+            </w:r>
+            <w:proofErr w:type="gramStart"/>
+            <w:r>
+              <w:t>entered,</w:t>
+            </w:r>
+            <w:proofErr w:type="gramEnd"/>
+            <w:r>
+              <w:t xml:space="preserve"> day entered should be </w:t>
+            </w:r>
+            <w:proofErr w:type="spellStart"/>
+            <w:r>
+              <w:t>with in</w:t>
+            </w:r>
+            <w:proofErr w:type="spellEnd"/>
+            <w:r>
+              <w:t xml:space="preserve"> the range of (1 to 31)!”</w:t>
             </w:r>
           </w:p>
           <w:p>
@@ -7784,7 +7826,23 @@
               <w:spacing w:line="240" w:lineRule="auto"/>
             </w:pPr>
             <w:r>
-              <w:t>“Invalid month entered, month entered should be with in the range of (1 to 12)!</w:t>
+              <w:t xml:space="preserve">“Invalid month </w:t>
+            </w:r>
+            <w:proofErr w:type="gramStart"/>
+            <w:r>
+              <w:t>entered,</w:t>
+            </w:r>
+            <w:proofErr w:type="gramEnd"/>
+            <w:r>
+              <w:t xml:space="preserve"> month entered should be </w:t>
+            </w:r>
+            <w:proofErr w:type="spellStart"/>
+            <w:r>
+              <w:t>with in</w:t>
+            </w:r>
+            <w:proofErr w:type="spellEnd"/>
+            <w:r>
+              <w:t xml:space="preserve"> the range of (1 to 12)!</w:t>
             </w:r>
           </w:p>
           <w:p>
@@ -7829,7 +7887,23 @@
               <w:spacing w:line="240" w:lineRule="auto"/>
             </w:pPr>
             <w:r>
-              <w:t>“Invalid month entered, month entered should be with in the range of (1 to 12)!”</w:t>
+              <w:t xml:space="preserve">“Invalid month </w:t>
+            </w:r>
+            <w:proofErr w:type="gramStart"/>
+            <w:r>
+              <w:t>entered,</w:t>
+            </w:r>
+            <w:proofErr w:type="gramEnd"/>
+            <w:r>
+              <w:t xml:space="preserve"> month entered should be </w:t>
+            </w:r>
+            <w:proofErr w:type="spellStart"/>
+            <w:r>
+              <w:t>with in</w:t>
+            </w:r>
+            <w:proofErr w:type="spellEnd"/>
+            <w:r>
+              <w:t xml:space="preserve"> the range of (1 to 12)!”</w:t>
             </w:r>
           </w:p>
           <w:p>
@@ -8036,7 +8110,23 @@
               <w:spacing w:line="240" w:lineRule="auto"/>
             </w:pPr>
             <w:r>
-              <w:t>“Invalid year entered, year entered should be with in the range of (1000 to 3000)!”</w:t>
+              <w:t xml:space="preserve">“Invalid year </w:t>
+            </w:r>
+            <w:proofErr w:type="gramStart"/>
+            <w:r>
+              <w:t>entered,</w:t>
+            </w:r>
+            <w:proofErr w:type="gramEnd"/>
+            <w:r>
+              <w:t xml:space="preserve"> year entered should be </w:t>
+            </w:r>
+            <w:proofErr w:type="spellStart"/>
+            <w:r>
+              <w:t>with in</w:t>
+            </w:r>
+            <w:proofErr w:type="spellEnd"/>
+            <w:r>
+              <w:t xml:space="preserve"> the range of (1000 to 3000)!”</w:t>
             </w:r>
           </w:p>
           <w:p>
@@ -8081,7 +8171,23 @@
               <w:spacing w:line="240" w:lineRule="auto"/>
             </w:pPr>
             <w:r>
-              <w:t>“Invalid year entered, year entered should be with in the range of (1000 to 3000)!”</w:t>
+              <w:t xml:space="preserve">“Invalid year </w:t>
+            </w:r>
+            <w:proofErr w:type="gramStart"/>
+            <w:r>
+              <w:t>entered,</w:t>
+            </w:r>
+            <w:proofErr w:type="gramEnd"/>
+            <w:r>
+              <w:t xml:space="preserve"> year entered should be </w:t>
+            </w:r>
+            <w:proofErr w:type="spellStart"/>
+            <w:r>
+              <w:t>with in</w:t>
+            </w:r>
+            <w:proofErr w:type="spellEnd"/>
+            <w:r>
+              <w:t xml:space="preserve"> the range of (1000 to 3000)!”</w:t>
             </w:r>
           </w:p>
           <w:p>
@@ -8804,7 +8910,20 @@
               <w:spacing w:line="240" w:lineRule="auto"/>
             </w:pPr>
             <w:r>
-              <w:t xml:space="preserve"> Season played (eg:- '2018-19')”</w:t>
+              <w:t xml:space="preserve"> Season played (</w:t>
+            </w:r>
+            <w:proofErr w:type="spellStart"/>
+            <w:proofErr w:type="gramStart"/>
+            <w:r>
+              <w:t>eg</w:t>
+            </w:r>
+            <w:proofErr w:type="spellEnd"/>
+            <w:r>
+              <w:t>:-</w:t>
+            </w:r>
+            <w:proofErr w:type="gramEnd"/>
+            <w:r>
+              <w:t xml:space="preserve"> '2018-19')”</w:t>
             </w:r>
           </w:p>
           <w:p>
@@ -8857,7 +8976,20 @@
               <w:spacing w:line="240" w:lineRule="auto"/>
             </w:pPr>
             <w:r>
-              <w:t xml:space="preserve"> Season played (eg:- '2018-19')”</w:t>
+              <w:t xml:space="preserve"> Season played (</w:t>
+            </w:r>
+            <w:proofErr w:type="spellStart"/>
+            <w:proofErr w:type="gramStart"/>
+            <w:r>
+              <w:t>eg</w:t>
+            </w:r>
+            <w:proofErr w:type="spellEnd"/>
+            <w:r>
+              <w:t>:-</w:t>
+            </w:r>
+            <w:proofErr w:type="gramEnd"/>
+            <w:r>
+              <w:t xml:space="preserve"> '2018-19')”</w:t>
             </w:r>
           </w:p>
           <w:p>
@@ -9173,8 +9305,13 @@
               <w:spacing w:line="240" w:lineRule="auto"/>
             </w:pPr>
             <w:r>
-              <w:t>Club name: aVeNgErS</w:t>
-            </w:r>
+              <w:t xml:space="preserve">Club name: </w:t>
+            </w:r>
+            <w:proofErr w:type="spellStart"/>
+            <w:r>
+              <w:t>aVeNgErS</w:t>
+            </w:r>
+            <w:proofErr w:type="spellEnd"/>
           </w:p>
           <w:p>
             <w:pPr>
@@ -9227,7 +9364,15 @@
               <w:spacing w:line="240" w:lineRule="auto"/>
             </w:pPr>
             <w:r>
-              <w:t>Displays the club name entered by user as “aVeNgErS” into “Avengers” in a proper format in the table</w:t>
+              <w:t>Displays the club name entered by user as “</w:t>
+            </w:r>
+            <w:proofErr w:type="spellStart"/>
+            <w:r>
+              <w:t>aVeNgErS</w:t>
+            </w:r>
+            <w:proofErr w:type="spellEnd"/>
+            <w:r>
+              <w:t>” into “Avengers” in a proper format in the table</w:t>
             </w:r>
           </w:p>
         </w:tc>
@@ -9247,7 +9392,15 @@
               <w:spacing w:line="240" w:lineRule="auto"/>
             </w:pPr>
             <w:r>
-              <w:t>Displays the club name entered by user as “aVeNgErS” into “Avengers” in a proper format in the table</w:t>
+              <w:t>Displays the club name entered by user as “</w:t>
+            </w:r>
+            <w:proofErr w:type="spellStart"/>
+            <w:r>
+              <w:t>aVeNgErS</w:t>
+            </w:r>
+            <w:proofErr w:type="spellEnd"/>
+            <w:r>
+              <w:t>” into “Avengers” in a proper format in the table</w:t>
             </w:r>
           </w:p>
         </w:tc>
@@ -9476,6 +9629,18 @@
             </w:pPr>
             <w:r>
               <w:t>Validating that no more than 20 clubs can be created.</w:t>
+            </w:r>
+          </w:p>
+          <w:p>
+            <w:pPr>
+              <w:spacing w:line="240" w:lineRule="auto"/>
+            </w:pPr>
+            <w:r>
+              <w:rPr>
+                <w:b/>
+                <w:bCs/>
+              </w:rPr>
+              <w:t>(from CLI)</w:t>
             </w:r>
           </w:p>
           <w:p>
@@ -9552,259 +9717,311 @@
                 <w:sz w:val="22"/>
                 <w:szCs w:val="22"/>
               </w:rPr>
-              <w:t>Displays the following message to the user “</w:t>
-            </w:r>
-            <w:r>
+              <w:t>Displays the following message to the user “Sorry there is no room for a new club, the maximum number of club limit has been reached!</w:t>
+            </w:r>
+          </w:p>
+          <w:p>
+            <w:pPr>
+              <w:spacing w:line="240" w:lineRule="auto"/>
+            </w:pPr>
+            <w:r>
+              <w:rPr>
+                <w:rFonts w:cstheme="minorHAnsi"/>
+              </w:rPr>
+              <w:t>”</w:t>
+            </w:r>
+          </w:p>
+        </w:tc>
+        <w:tc>
+          <w:tcPr>
+            <w:tcW w:w="2700" w:type="dxa"/>
+            <w:tcBorders>
+              <w:top w:val="single" w:sz="4" w:space="0" w:color="auto"/>
+              <w:left w:val="single" w:sz="4" w:space="0" w:color="auto"/>
+              <w:bottom w:val="single" w:sz="4" w:space="0" w:color="auto"/>
+              <w:right w:val="single" w:sz="4" w:space="0" w:color="auto"/>
+            </w:tcBorders>
+          </w:tcPr>
+          <w:p>
+            <w:pPr>
+              <w:pStyle w:val="HTMLPreformatted"/>
+              <w:shd w:val="clear" w:color="auto" w:fill="FFFFFF"/>
               <w:rPr>
                 <w:rFonts w:asciiTheme="minorHAnsi" w:hAnsiTheme="minorHAnsi" w:cstheme="minorHAnsi"/>
                 <w:sz w:val="22"/>
                 <w:szCs w:val="22"/>
               </w:rPr>
-              <w:t>Sorry there is no room for a new club, the maximum number of club limit has been reached!</w:t>
-            </w:r>
-          </w:p>
-          <w:p>
-            <w:pPr>
-              <w:spacing w:line="240" w:lineRule="auto"/>
-            </w:pPr>
-            <w:r>
-              <w:rPr>
-                <w:rFonts w:cstheme="minorHAnsi"/>
-              </w:rPr>
-              <w:t>”</w:t>
-            </w:r>
-          </w:p>
-        </w:tc>
-        <w:tc>
-          <w:tcPr>
-            <w:tcW w:w="2700" w:type="dxa"/>
-            <w:tcBorders>
-              <w:top w:val="single" w:sz="4" w:space="0" w:color="auto"/>
-              <w:left w:val="single" w:sz="4" w:space="0" w:color="auto"/>
-              <w:bottom w:val="single" w:sz="4" w:space="0" w:color="auto"/>
-              <w:right w:val="single" w:sz="4" w:space="0" w:color="auto"/>
-            </w:tcBorders>
-          </w:tcPr>
-          <w:p>
-            <w:pPr>
-              <w:pStyle w:val="HTMLPreformatted"/>
-              <w:shd w:val="clear" w:color="auto" w:fill="FFFFFF"/>
+            </w:pPr>
+            <w:r>
               <w:rPr>
                 <w:rFonts w:asciiTheme="minorHAnsi" w:hAnsiTheme="minorHAnsi" w:cstheme="minorHAnsi"/>
                 <w:sz w:val="22"/>
                 <w:szCs w:val="22"/>
               </w:rPr>
-            </w:pPr>
-            <w:r>
+              <w:t>Displays the following message to the user “Sorry there is no room for a new club, the maximum number of club limit has been reached!</w:t>
+            </w:r>
+          </w:p>
+          <w:p>
+            <w:pPr>
+              <w:spacing w:line="240" w:lineRule="auto"/>
+            </w:pPr>
+            <w:r>
+              <w:rPr>
+                <w:rFonts w:cstheme="minorHAnsi"/>
+              </w:rPr>
+              <w:t>”</w:t>
+            </w:r>
+          </w:p>
+        </w:tc>
+        <w:tc>
+          <w:tcPr>
+            <w:tcW w:w="900" w:type="dxa"/>
+            <w:tcBorders>
+              <w:top w:val="single" w:sz="4" w:space="0" w:color="auto"/>
+              <w:left w:val="single" w:sz="4" w:space="0" w:color="auto"/>
+              <w:bottom w:val="single" w:sz="4" w:space="0" w:color="auto"/>
+              <w:right w:val="single" w:sz="4" w:space="0" w:color="auto"/>
+            </w:tcBorders>
+          </w:tcPr>
+          <w:p>
+            <w:pPr>
+              <w:spacing w:line="240" w:lineRule="auto"/>
+              <w:jc w:val="center"/>
+            </w:pPr>
+            <w:r>
+              <w:t>Pass</w:t>
+            </w:r>
+          </w:p>
+        </w:tc>
+      </w:tr>
+      <w:tr>
+        <w:tc>
+          <w:tcPr>
+            <w:tcW w:w="810" w:type="dxa"/>
+            <w:tcBorders>
+              <w:top w:val="single" w:sz="4" w:space="0" w:color="auto"/>
+              <w:left w:val="single" w:sz="4" w:space="0" w:color="auto"/>
+              <w:bottom w:val="single" w:sz="4" w:space="0" w:color="auto"/>
+              <w:right w:val="single" w:sz="4" w:space="0" w:color="auto"/>
+            </w:tcBorders>
+          </w:tcPr>
+          <w:p>
+            <w:pPr>
+              <w:spacing w:line="240" w:lineRule="auto"/>
+              <w:jc w:val="center"/>
+            </w:pPr>
+            <w:r>
+              <w:t>16</w:t>
+            </w:r>
+          </w:p>
+        </w:tc>
+        <w:tc>
+          <w:tcPr>
+            <w:tcW w:w="1890" w:type="dxa"/>
+            <w:tcBorders>
+              <w:top w:val="single" w:sz="4" w:space="0" w:color="auto"/>
+              <w:left w:val="single" w:sz="4" w:space="0" w:color="auto"/>
+              <w:bottom w:val="single" w:sz="4" w:space="0" w:color="auto"/>
+              <w:right w:val="single" w:sz="4" w:space="0" w:color="auto"/>
+            </w:tcBorders>
+          </w:tcPr>
+          <w:p>
+            <w:pPr>
+              <w:spacing w:line="240" w:lineRule="auto"/>
+            </w:pPr>
+            <w:r>
+              <w:t xml:space="preserve">Validating that a club cannot play the same type of match twice with </w:t>
+            </w:r>
+            <w:r>
+              <w:lastRenderedPageBreak/>
+              <w:t>the same club for the same season</w:t>
+            </w:r>
+          </w:p>
+          <w:p>
+            <w:pPr>
+              <w:spacing w:line="240" w:lineRule="auto"/>
+            </w:pPr>
+            <w:r>
+              <w:rPr>
+                <w:b/>
+                <w:bCs/>
+              </w:rPr>
+              <w:t>(from CLI)</w:t>
+            </w:r>
+          </w:p>
+          <w:p>
+            <w:pPr>
+              <w:spacing w:line="240" w:lineRule="auto"/>
+            </w:pPr>
+          </w:p>
+        </w:tc>
+        <w:tc>
+          <w:tcPr>
+            <w:tcW w:w="2160" w:type="dxa"/>
+            <w:tcBorders>
+              <w:top w:val="single" w:sz="4" w:space="0" w:color="auto"/>
+              <w:left w:val="single" w:sz="4" w:space="0" w:color="auto"/>
+              <w:bottom w:val="single" w:sz="4" w:space="0" w:color="auto"/>
+              <w:right w:val="single" w:sz="4" w:space="0" w:color="auto"/>
+            </w:tcBorders>
+          </w:tcPr>
+          <w:p>
+            <w:pPr>
+              <w:spacing w:line="240" w:lineRule="auto"/>
+            </w:pPr>
+            <w:r>
+              <w:lastRenderedPageBreak/>
+              <w:t>Get 2 clubs from the list which didn’t play a match so far with each other.</w:t>
+            </w:r>
+          </w:p>
+          <w:p>
+            <w:pPr>
+              <w:spacing w:line="240" w:lineRule="auto"/>
+            </w:pPr>
+          </w:p>
+          <w:p>
+            <w:pPr>
+              <w:spacing w:line="240" w:lineRule="auto"/>
+            </w:pPr>
+            <w:r>
+              <w:lastRenderedPageBreak/>
+              <w:t>Select option 5 to add a match of type “Home” for season “2020-21”</w:t>
+            </w:r>
+          </w:p>
+          <w:p>
+            <w:pPr>
+              <w:spacing w:line="240" w:lineRule="auto"/>
+            </w:pPr>
+          </w:p>
+          <w:p>
+            <w:pPr>
+              <w:spacing w:line="240" w:lineRule="auto"/>
+            </w:pPr>
+            <w:r>
+              <w:t>Repeat the same thing of adding match to the same season and match type</w:t>
+            </w:r>
+          </w:p>
+          <w:p>
+            <w:pPr>
+              <w:spacing w:line="240" w:lineRule="auto"/>
+            </w:pPr>
+          </w:p>
+        </w:tc>
+        <w:tc>
+          <w:tcPr>
+            <w:tcW w:w="2700" w:type="dxa"/>
+            <w:tcBorders>
+              <w:top w:val="single" w:sz="4" w:space="0" w:color="auto"/>
+              <w:left w:val="single" w:sz="4" w:space="0" w:color="auto"/>
+              <w:bottom w:val="single" w:sz="4" w:space="0" w:color="auto"/>
+              <w:right w:val="single" w:sz="4" w:space="0" w:color="auto"/>
+            </w:tcBorders>
+          </w:tcPr>
+          <w:p>
+            <w:pPr>
+              <w:spacing w:line="240" w:lineRule="auto"/>
+              <w:rPr>
+                <w:rFonts w:cstheme="minorHAnsi"/>
+              </w:rPr>
+            </w:pPr>
+            <w:r>
+              <w:rPr>
+                <w:rFonts w:cstheme="minorHAnsi"/>
+              </w:rPr>
+              <w:lastRenderedPageBreak/>
+              <w:t>Displays the following message to the user</w:t>
+            </w:r>
+          </w:p>
+          <w:p>
+            <w:pPr>
+              <w:pStyle w:val="HTMLPreformatted"/>
+              <w:shd w:val="clear" w:color="auto" w:fill="FFFFFF"/>
               <w:rPr>
                 <w:rFonts w:asciiTheme="minorHAnsi" w:hAnsiTheme="minorHAnsi" w:cstheme="minorHAnsi"/>
                 <w:sz w:val="22"/>
                 <w:szCs w:val="22"/>
               </w:rPr>
-              <w:t>Displays the following message to the user “Sorry there is no room for a new club, the maximum number of club limit has been reached!</w:t>
-            </w:r>
-          </w:p>
-          <w:p>
-            <w:pPr>
-              <w:spacing w:line="240" w:lineRule="auto"/>
-            </w:pPr>
-            <w:r>
-              <w:rPr>
-                <w:rFonts w:cstheme="minorHAnsi"/>
-              </w:rPr>
-              <w:t>”</w:t>
-            </w:r>
-          </w:p>
-        </w:tc>
-        <w:tc>
-          <w:tcPr>
-            <w:tcW w:w="900" w:type="dxa"/>
-            <w:tcBorders>
-              <w:top w:val="single" w:sz="4" w:space="0" w:color="auto"/>
-              <w:left w:val="single" w:sz="4" w:space="0" w:color="auto"/>
-              <w:bottom w:val="single" w:sz="4" w:space="0" w:color="auto"/>
-              <w:right w:val="single" w:sz="4" w:space="0" w:color="auto"/>
-            </w:tcBorders>
-          </w:tcPr>
-          <w:p>
-            <w:pPr>
-              <w:spacing w:line="240" w:lineRule="auto"/>
-              <w:jc w:val="center"/>
-            </w:pPr>
-            <w:r>
-              <w:t>Pass</w:t>
-            </w:r>
-          </w:p>
-        </w:tc>
-      </w:tr>
-      <w:tr>
-        <w:tc>
-          <w:tcPr>
-            <w:tcW w:w="810" w:type="dxa"/>
-            <w:tcBorders>
-              <w:top w:val="single" w:sz="4" w:space="0" w:color="auto"/>
-              <w:left w:val="single" w:sz="4" w:space="0" w:color="auto"/>
-              <w:bottom w:val="single" w:sz="4" w:space="0" w:color="auto"/>
-              <w:right w:val="single" w:sz="4" w:space="0" w:color="auto"/>
-            </w:tcBorders>
-          </w:tcPr>
-          <w:p>
-            <w:pPr>
-              <w:spacing w:line="240" w:lineRule="auto"/>
-              <w:jc w:val="center"/>
-            </w:pPr>
-            <w:r>
-              <w:t>16</w:t>
-            </w:r>
-          </w:p>
-        </w:tc>
-        <w:tc>
-          <w:tcPr>
-            <w:tcW w:w="1890" w:type="dxa"/>
-            <w:tcBorders>
-              <w:top w:val="single" w:sz="4" w:space="0" w:color="auto"/>
-              <w:left w:val="single" w:sz="4" w:space="0" w:color="auto"/>
-              <w:bottom w:val="single" w:sz="4" w:space="0" w:color="auto"/>
-              <w:right w:val="single" w:sz="4" w:space="0" w:color="auto"/>
-            </w:tcBorders>
-          </w:tcPr>
-          <w:p>
-            <w:pPr>
-              <w:spacing w:line="240" w:lineRule="auto"/>
-            </w:pPr>
-            <w:r>
-              <w:t xml:space="preserve">Validating that a club cannot play the same type of match twice with </w:t>
-            </w:r>
-            <w:r>
-              <w:lastRenderedPageBreak/>
-              <w:t>the same club for the same season</w:t>
-            </w:r>
-          </w:p>
-          <w:p>
-            <w:pPr>
-              <w:spacing w:line="240" w:lineRule="auto"/>
-            </w:pPr>
-          </w:p>
-        </w:tc>
-        <w:tc>
-          <w:tcPr>
-            <w:tcW w:w="2160" w:type="dxa"/>
-            <w:tcBorders>
-              <w:top w:val="single" w:sz="4" w:space="0" w:color="auto"/>
-              <w:left w:val="single" w:sz="4" w:space="0" w:color="auto"/>
-              <w:bottom w:val="single" w:sz="4" w:space="0" w:color="auto"/>
-              <w:right w:val="single" w:sz="4" w:space="0" w:color="auto"/>
-            </w:tcBorders>
-          </w:tcPr>
-          <w:p>
-            <w:pPr>
-              <w:spacing w:line="240" w:lineRule="auto"/>
-            </w:pPr>
-            <w:r>
-              <w:lastRenderedPageBreak/>
-              <w:t>Get 2 clubs from the list which didn’t play a match so far with each other.</w:t>
-            </w:r>
-          </w:p>
-          <w:p>
-            <w:pPr>
-              <w:spacing w:line="240" w:lineRule="auto"/>
-            </w:pPr>
-          </w:p>
-          <w:p>
-            <w:pPr>
-              <w:spacing w:line="240" w:lineRule="auto"/>
-            </w:pPr>
-            <w:r>
-              <w:lastRenderedPageBreak/>
-              <w:t>Select option 5 to add a match of type “Home” for season “2020-21”</w:t>
-            </w:r>
-          </w:p>
-          <w:p>
-            <w:pPr>
-              <w:spacing w:line="240" w:lineRule="auto"/>
-            </w:pPr>
-          </w:p>
-          <w:p>
-            <w:pPr>
-              <w:spacing w:line="240" w:lineRule="auto"/>
-            </w:pPr>
-            <w:r>
-              <w:t>Repeat the same thing of adding match to the same season and match type</w:t>
-            </w:r>
-          </w:p>
-          <w:p>
-            <w:pPr>
-              <w:spacing w:line="240" w:lineRule="auto"/>
-            </w:pPr>
-          </w:p>
-        </w:tc>
-        <w:tc>
-          <w:tcPr>
-            <w:tcW w:w="2700" w:type="dxa"/>
-            <w:tcBorders>
-              <w:top w:val="single" w:sz="4" w:space="0" w:color="auto"/>
-              <w:left w:val="single" w:sz="4" w:space="0" w:color="auto"/>
-              <w:bottom w:val="single" w:sz="4" w:space="0" w:color="auto"/>
-              <w:right w:val="single" w:sz="4" w:space="0" w:color="auto"/>
-            </w:tcBorders>
-          </w:tcPr>
-          <w:p>
-            <w:pPr>
-              <w:spacing w:line="240" w:lineRule="auto"/>
-              <w:rPr>
-                <w:rFonts w:cstheme="minorHAnsi"/>
-              </w:rPr>
-            </w:pPr>
-            <w:r>
-              <w:rPr>
-                <w:rFonts w:cstheme="minorHAnsi"/>
-              </w:rPr>
-              <w:lastRenderedPageBreak/>
-              <w:t>Displays the following message to the user</w:t>
-            </w:r>
-          </w:p>
-          <w:p>
-            <w:pPr>
-              <w:pStyle w:val="HTMLPreformatted"/>
-              <w:shd w:val="clear" w:color="auto" w:fill="FFFFFF"/>
+            </w:pPr>
+            <w:r>
               <w:rPr>
                 <w:rFonts w:asciiTheme="minorHAnsi" w:hAnsiTheme="minorHAnsi" w:cstheme="minorHAnsi"/>
                 <w:sz w:val="22"/>
                 <w:szCs w:val="22"/>
               </w:rPr>
-            </w:pPr>
+              <w:t xml:space="preserve">“Sorry can't add match, because it's already played </w:t>
+            </w:r>
             <w:r>
               <w:rPr>
                 <w:rFonts w:asciiTheme="minorHAnsi" w:hAnsiTheme="minorHAnsi" w:cstheme="minorHAnsi"/>
                 <w:sz w:val="22"/>
                 <w:szCs w:val="22"/>
               </w:rPr>
-              <w:t>“</w:t>
-            </w:r>
+              <w:lastRenderedPageBreak/>
+              <w:t>for the given teams, season and match type!</w:t>
+            </w:r>
+          </w:p>
+          <w:p>
+            <w:pPr>
+              <w:pStyle w:val="HTMLPreformatted"/>
+              <w:shd w:val="clear" w:color="auto" w:fill="FFFFFF"/>
+              <w:rPr>
+                <w:color w:val="080808"/>
+                <w:sz w:val="18"/>
+                <w:szCs w:val="18"/>
+              </w:rPr>
+            </w:pPr>
             <w:r>
               <w:rPr>
                 <w:rFonts w:asciiTheme="minorHAnsi" w:hAnsiTheme="minorHAnsi" w:cstheme="minorHAnsi"/>
                 <w:sz w:val="22"/>
                 <w:szCs w:val="22"/>
               </w:rPr>
-              <w:t xml:space="preserve">Sorry can't add match, because it's already played </w:t>
-            </w:r>
-            <w:r>
+              <w:t>”</w:t>
+            </w:r>
+          </w:p>
+        </w:tc>
+        <w:tc>
+          <w:tcPr>
+            <w:tcW w:w="2700" w:type="dxa"/>
+            <w:tcBorders>
+              <w:top w:val="single" w:sz="4" w:space="0" w:color="auto"/>
+              <w:left w:val="single" w:sz="4" w:space="0" w:color="auto"/>
+              <w:bottom w:val="single" w:sz="4" w:space="0" w:color="auto"/>
+              <w:right w:val="single" w:sz="4" w:space="0" w:color="auto"/>
+            </w:tcBorders>
+          </w:tcPr>
+          <w:p>
+            <w:pPr>
+              <w:spacing w:line="240" w:lineRule="auto"/>
+              <w:rPr>
+                <w:rFonts w:cstheme="minorHAnsi"/>
+              </w:rPr>
+            </w:pPr>
+            <w:r>
+              <w:rPr>
+                <w:rFonts w:cstheme="minorHAnsi"/>
+              </w:rPr>
+              <w:lastRenderedPageBreak/>
+              <w:t>Displays the following message to the user</w:t>
+            </w:r>
+          </w:p>
+          <w:p>
+            <w:pPr>
+              <w:pStyle w:val="HTMLPreformatted"/>
+              <w:shd w:val="clear" w:color="auto" w:fill="FFFFFF"/>
               <w:rPr>
                 <w:rFonts w:asciiTheme="minorHAnsi" w:hAnsiTheme="minorHAnsi" w:cstheme="minorHAnsi"/>
                 <w:sz w:val="22"/>
                 <w:szCs w:val="22"/>
               </w:rPr>
-              <w:lastRenderedPageBreak/>
-              <w:t>for the given teams, season and</w:t>
-            </w:r>
+            </w:pPr>
             <w:r>
               <w:rPr>
                 <w:rFonts w:asciiTheme="minorHAnsi" w:hAnsiTheme="minorHAnsi" w:cstheme="minorHAnsi"/>
                 <w:sz w:val="22"/>
                 <w:szCs w:val="22"/>
               </w:rPr>
-              <w:t xml:space="preserve"> </w:t>
+              <w:t xml:space="preserve">“Sorry can't add match, because it's already played </w:t>
             </w:r>
             <w:r>
               <w:rPr>
@@ -9812,78 +10029,6 @@
                 <w:sz w:val="22"/>
                 <w:szCs w:val="22"/>
               </w:rPr>
-              <w:t>match type!</w:t>
-            </w:r>
-          </w:p>
-          <w:p>
-            <w:pPr>
-              <w:pStyle w:val="HTMLPreformatted"/>
-              <w:shd w:val="clear" w:color="auto" w:fill="FFFFFF"/>
-              <w:rPr>
-                <w:color w:val="080808"/>
-                <w:sz w:val="18"/>
-                <w:szCs w:val="18"/>
-              </w:rPr>
-            </w:pPr>
-            <w:r>
-              <w:rPr>
-                <w:rFonts w:asciiTheme="minorHAnsi" w:hAnsiTheme="minorHAnsi" w:cstheme="minorHAnsi"/>
-                <w:sz w:val="22"/>
-                <w:szCs w:val="22"/>
-              </w:rPr>
-              <w:t>”</w:t>
-            </w:r>
-          </w:p>
-        </w:tc>
-        <w:tc>
-          <w:tcPr>
-            <w:tcW w:w="2700" w:type="dxa"/>
-            <w:tcBorders>
-              <w:top w:val="single" w:sz="4" w:space="0" w:color="auto"/>
-              <w:left w:val="single" w:sz="4" w:space="0" w:color="auto"/>
-              <w:bottom w:val="single" w:sz="4" w:space="0" w:color="auto"/>
-              <w:right w:val="single" w:sz="4" w:space="0" w:color="auto"/>
-            </w:tcBorders>
-          </w:tcPr>
-          <w:p>
-            <w:pPr>
-              <w:spacing w:line="240" w:lineRule="auto"/>
-              <w:rPr>
-                <w:rFonts w:cstheme="minorHAnsi"/>
-              </w:rPr>
-            </w:pPr>
-            <w:r>
-              <w:rPr>
-                <w:rFonts w:cstheme="minorHAnsi"/>
-              </w:rPr>
-              <w:lastRenderedPageBreak/>
-              <w:t>Displays the following message to the user</w:t>
-            </w:r>
-          </w:p>
-          <w:p>
-            <w:pPr>
-              <w:pStyle w:val="HTMLPreformatted"/>
-              <w:shd w:val="clear" w:color="auto" w:fill="FFFFFF"/>
-              <w:rPr>
-                <w:rFonts w:asciiTheme="minorHAnsi" w:hAnsiTheme="minorHAnsi" w:cstheme="minorHAnsi"/>
-                <w:sz w:val="22"/>
-                <w:szCs w:val="22"/>
-              </w:rPr>
-            </w:pPr>
-            <w:r>
-              <w:rPr>
-                <w:rFonts w:asciiTheme="minorHAnsi" w:hAnsiTheme="minorHAnsi" w:cstheme="minorHAnsi"/>
-                <w:sz w:val="22"/>
-                <w:szCs w:val="22"/>
-              </w:rPr>
-              <w:t xml:space="preserve">“Sorry can't add match, because it's already played </w:t>
-            </w:r>
-            <w:r>
-              <w:rPr>
-                <w:rFonts w:asciiTheme="minorHAnsi" w:hAnsiTheme="minorHAnsi" w:cstheme="minorHAnsi"/>
-                <w:sz w:val="22"/>
-                <w:szCs w:val="22"/>
-              </w:rPr>
               <w:lastRenderedPageBreak/>
               <w:t>for the given teams, season and match type!</w:t>
             </w:r>
@@ -9965,6 +10110,18 @@
             <w:pPr>
               <w:spacing w:line="240" w:lineRule="auto"/>
             </w:pPr>
+            <w:r>
+              <w:rPr>
+                <w:b/>
+                <w:bCs/>
+              </w:rPr>
+              <w:t>(from CLI)</w:t>
+            </w:r>
+          </w:p>
+          <w:p>
+            <w:pPr>
+              <w:spacing w:line="240" w:lineRule="auto"/>
+            </w:pPr>
           </w:p>
         </w:tc>
         <w:tc>
@@ -10088,6 +10245,18 @@
             <w:pPr>
               <w:spacing w:line="240" w:lineRule="auto"/>
             </w:pPr>
+            <w:r>
+              <w:rPr>
+                <w:b/>
+                <w:bCs/>
+              </w:rPr>
+              <w:t>(from CLI)</w:t>
+            </w:r>
+          </w:p>
+          <w:p>
+            <w:pPr>
+              <w:spacing w:line="240" w:lineRule="auto"/>
+            </w:pPr>
           </w:p>
         </w:tc>
         <w:tc>
@@ -10105,13 +10274,7 @@
               <w:spacing w:line="240" w:lineRule="auto"/>
             </w:pPr>
             <w:r>
-              <w:t xml:space="preserve">Select option </w:t>
-            </w:r>
-            <w:r>
-              <w:t>3</w:t>
-            </w:r>
-            <w:r>
-              <w:t xml:space="preserve"> and enter a random club name which is not in the premier league club list</w:t>
+              <w:t>Select option 3 and enter a random club name which is not in the premier league club list</w:t>
             </w:r>
           </w:p>
           <w:p>
@@ -10200,7 +10363,6 @@
         <w:pStyle w:val="Heading1"/>
       </w:pPr>
       <w:r>
-        <w:lastRenderedPageBreak/>
         <w:t>Further test cases for GUI with validation test cases.</w:t>
       </w:r>
     </w:p>
@@ -10213,12 +10375,12 @@
         <w:tblLook w:val="04A0" w:firstRow="1" w:lastRow="0" w:firstColumn="1" w:lastColumn="0" w:noHBand="0" w:noVBand="1"/>
       </w:tblPr>
       <w:tblGrid>
-        <w:gridCol w:w="990"/>
-        <w:gridCol w:w="1800"/>
-        <w:gridCol w:w="2160"/>
-        <w:gridCol w:w="2700"/>
-        <w:gridCol w:w="2700"/>
-        <w:gridCol w:w="900"/>
+        <w:gridCol w:w="956"/>
+        <w:gridCol w:w="1738"/>
+        <w:gridCol w:w="2602"/>
+        <w:gridCol w:w="2535"/>
+        <w:gridCol w:w="2535"/>
+        <w:gridCol w:w="884"/>
       </w:tblGrid>
       <w:tr>
         <w:trPr>
@@ -11457,6 +11619,7 @@
               <w:spacing w:line="240" w:lineRule="auto"/>
             </w:pPr>
             <w:r>
+              <w:lastRenderedPageBreak/>
               <w:t>Displays a list of matches for a specific season with a specific date.</w:t>
             </w:r>
           </w:p>
@@ -11585,7 +11748,15 @@
               <w:spacing w:line="240" w:lineRule="auto"/>
             </w:pPr>
             <w:r>
-              <w:t>Displays a message that a match is generate (assuming that random data generated are all valid )and displays the total list of matches with the generated match for the season</w:t>
+              <w:t xml:space="preserve">Displays a message that a match is generate (assuming that random data generated are all </w:t>
+            </w:r>
+            <w:proofErr w:type="gramStart"/>
+            <w:r>
+              <w:t>valid )and</w:t>
+            </w:r>
+            <w:proofErr w:type="gramEnd"/>
+            <w:r>
+              <w:t xml:space="preserve"> displays the total list of matches with the generated match for the season</w:t>
             </w:r>
           </w:p>
         </w:tc>
@@ -11605,7 +11776,15 @@
               <w:spacing w:line="240" w:lineRule="auto"/>
             </w:pPr>
             <w:r>
-              <w:t>Displays a message that a match is generate (assuming that random data generated are all valid )and displays the total list of matches with the generated match for the season</w:t>
+              <w:t xml:space="preserve">Displays a message that a match is generate (assuming that random data generated are all </w:t>
+            </w:r>
+            <w:proofErr w:type="gramStart"/>
+            <w:r>
+              <w:t>valid )and</w:t>
+            </w:r>
+            <w:proofErr w:type="gramEnd"/>
+            <w:r>
+              <w:t xml:space="preserve"> displays the total list of matches with the generated match for the season</w:t>
             </w:r>
           </w:p>
         </w:tc>
@@ -12069,7 +12248,20 @@
               <w:t xml:space="preserve">there is a probability </w:t>
             </w:r>
             <w:r>
-              <w:t>that the same type of match being selected again. (eg:- Club A can play with Club B with 2 differnent match types such as “Home” and “Away”, they can play the same match type twice)</w:t>
+              <w:t>that the same type of match being selected again. (</w:t>
+            </w:r>
+            <w:proofErr w:type="spellStart"/>
+            <w:proofErr w:type="gramStart"/>
+            <w:r>
+              <w:t>eg</w:t>
+            </w:r>
+            <w:proofErr w:type="spellEnd"/>
+            <w:r>
+              <w:t>:-</w:t>
+            </w:r>
+            <w:proofErr w:type="gramEnd"/>
+            <w:r>
+              <w:t xml:space="preserve"> Club A can play with Club B with 2 differnent match types such as “Home” and “Away”, they can play the same match type twice)</w:t>
             </w:r>
           </w:p>
           <w:p>
@@ -12106,7 +12298,20 @@
               <w:spacing w:line="240" w:lineRule="auto"/>
             </w:pPr>
             <w:r>
-              <w:t>This may also Display an error message even before both the matches are played, this is because this is a random process and there is a probability that the same type of match being selected again. (eg:- Club A can play with Club B with 2 differnent match types such as “Home” and “Away”, they can play the same match type twice)</w:t>
+              <w:t>This may also Display an error message even before both the matches are played, this is because this is a random process and there is a probability that the same type of match being selected again. (</w:t>
+            </w:r>
+            <w:proofErr w:type="spellStart"/>
+            <w:proofErr w:type="gramStart"/>
+            <w:r>
+              <w:t>eg</w:t>
+            </w:r>
+            <w:proofErr w:type="spellEnd"/>
+            <w:r>
+              <w:t>:-</w:t>
+            </w:r>
+            <w:proofErr w:type="gramEnd"/>
+            <w:r>
+              <w:t xml:space="preserve"> Club A can play with Club B with 2 differnent match types such as “Home” and “Away”, they can play the same match type twice)</w:t>
             </w:r>
           </w:p>
         </w:tc>
@@ -12229,6 +12434,141 @@
             </w:pPr>
             <w:r>
               <w:t>This will display a message indicating that invalid date entered</w:t>
+            </w:r>
+          </w:p>
+        </w:tc>
+        <w:tc>
+          <w:tcPr>
+            <w:tcW w:w="900" w:type="dxa"/>
+            <w:tcBorders>
+              <w:top w:val="single" w:sz="4" w:space="0" w:color="auto"/>
+              <w:left w:val="single" w:sz="4" w:space="0" w:color="auto"/>
+              <w:bottom w:val="single" w:sz="4" w:space="0" w:color="auto"/>
+              <w:right w:val="single" w:sz="4" w:space="0" w:color="auto"/>
+            </w:tcBorders>
+          </w:tcPr>
+          <w:p>
+            <w:pPr>
+              <w:spacing w:line="240" w:lineRule="auto"/>
+              <w:jc w:val="center"/>
+            </w:pPr>
+            <w:r>
+              <w:t>Pass</w:t>
+            </w:r>
+          </w:p>
+        </w:tc>
+      </w:tr>
+      <w:tr>
+        <w:trPr>
+          <w:trHeight w:val="665"/>
+        </w:trPr>
+        <w:tc>
+          <w:tcPr>
+            <w:tcW w:w="990" w:type="dxa"/>
+            <w:tcBorders>
+              <w:top w:val="single" w:sz="4" w:space="0" w:color="auto"/>
+              <w:left w:val="single" w:sz="4" w:space="0" w:color="auto"/>
+              <w:bottom w:val="single" w:sz="4" w:space="0" w:color="auto"/>
+              <w:right w:val="single" w:sz="4" w:space="0" w:color="auto"/>
+            </w:tcBorders>
+          </w:tcPr>
+          <w:p>
+            <w:pPr>
+              <w:spacing w:line="240" w:lineRule="auto"/>
+              <w:jc w:val="center"/>
+            </w:pPr>
+            <w:r>
+              <w:lastRenderedPageBreak/>
+              <w:t>14</w:t>
+            </w:r>
+          </w:p>
+        </w:tc>
+        <w:tc>
+          <w:tcPr>
+            <w:tcW w:w="1800" w:type="dxa"/>
+            <w:tcBorders>
+              <w:top w:val="single" w:sz="4" w:space="0" w:color="auto"/>
+              <w:left w:val="single" w:sz="4" w:space="0" w:color="auto"/>
+              <w:bottom w:val="single" w:sz="4" w:space="0" w:color="auto"/>
+              <w:right w:val="single" w:sz="4" w:space="0" w:color="auto"/>
+            </w:tcBorders>
+          </w:tcPr>
+          <w:p>
+            <w:pPr>
+              <w:spacing w:line="240" w:lineRule="auto"/>
+            </w:pPr>
+            <w:r>
+              <w:t>Handling invalid URL Route entered by the user in case.</w:t>
+            </w:r>
+          </w:p>
+          <w:p>
+            <w:pPr>
+              <w:spacing w:line="240" w:lineRule="auto"/>
+            </w:pPr>
+          </w:p>
+        </w:tc>
+        <w:tc>
+          <w:tcPr>
+            <w:tcW w:w="2160" w:type="dxa"/>
+            <w:tcBorders>
+              <w:top w:val="single" w:sz="4" w:space="0" w:color="auto"/>
+              <w:left w:val="single" w:sz="4" w:space="0" w:color="auto"/>
+              <w:bottom w:val="single" w:sz="4" w:space="0" w:color="auto"/>
+              <w:right w:val="single" w:sz="4" w:space="0" w:color="auto"/>
+            </w:tcBorders>
+          </w:tcPr>
+          <w:p>
+            <w:pPr>
+              <w:spacing w:line="240" w:lineRule="auto"/>
+            </w:pPr>
+            <w:r>
+              <w:t>Select the browser URL and change it to the following</w:t>
+            </w:r>
+          </w:p>
+          <w:p>
+            <w:pPr>
+              <w:spacing w:line="240" w:lineRule="auto"/>
+            </w:pPr>
+            <w:r>
+              <w:t>http://localhost:4200/fake</w:t>
+            </w:r>
+          </w:p>
+        </w:tc>
+        <w:tc>
+          <w:tcPr>
+            <w:tcW w:w="2700" w:type="dxa"/>
+            <w:tcBorders>
+              <w:top w:val="single" w:sz="4" w:space="0" w:color="auto"/>
+              <w:left w:val="single" w:sz="4" w:space="0" w:color="auto"/>
+              <w:bottom w:val="single" w:sz="4" w:space="0" w:color="auto"/>
+              <w:right w:val="single" w:sz="4" w:space="0" w:color="auto"/>
+            </w:tcBorders>
+          </w:tcPr>
+          <w:p>
+            <w:pPr>
+              <w:spacing w:line="240" w:lineRule="auto"/>
+            </w:pPr>
+            <w:r>
+              <w:t>Display an error page to the user</w:t>
+            </w:r>
+          </w:p>
+        </w:tc>
+        <w:tc>
+          <w:tcPr>
+            <w:tcW w:w="2700" w:type="dxa"/>
+            <w:tcBorders>
+              <w:top w:val="single" w:sz="4" w:space="0" w:color="auto"/>
+              <w:left w:val="single" w:sz="4" w:space="0" w:color="auto"/>
+              <w:bottom w:val="single" w:sz="4" w:space="0" w:color="auto"/>
+              <w:right w:val="single" w:sz="4" w:space="0" w:color="auto"/>
+            </w:tcBorders>
+          </w:tcPr>
+          <w:p>
+            <w:pPr>
+              <w:spacing w:line="240" w:lineRule="auto"/>
+            </w:pPr>
+            <w:r>
+              <w:t>Display an error page to the user</w:t>
             </w:r>
           </w:p>
         </w:tc>

</xml_diff>

<commit_message>
updated the report aswell
</commit_message>
<xml_diff>
--- a/OOP CW Diagrams/Test Cases.docx
+++ b/OOP CW Diagrams/Test Cases.docx
@@ -2474,64 +2474,9 @@
                   </w:r>
                 </w:p>
                 <w:p/>
-              </w:tc>
-            </w:tr>
-            <w:tr>
-              <w:tc>
-                <w:tcPr>
-                  <w:tcW w:w="2951" w:type="dxa"/>
-                </w:tcPr>
-                <w:p>
-                  <w:r>
-                    <w:t xml:space="preserve">Club name 1: </w:t>
-                  </w:r>
-                  <w:r>
-                    <w:t>Liverpool</w:t>
-                  </w:r>
-                </w:p>
-                <w:p>
-                  <w:r>
-                    <w:t>Goal Scored: 2</w:t>
-                  </w:r>
-                </w:p>
-                <w:p>
-                  <w:r>
-                    <w:t xml:space="preserve">Club name 2: </w:t>
-                  </w:r>
-                  <w:r>
-                    <w:t>Arsenal</w:t>
-                  </w:r>
-                </w:p>
-                <w:p>
-                  <w:r>
-                    <w:t>Goal Scored: 2</w:t>
-                  </w:r>
-                </w:p>
-                <w:p>
-                  <w:r>
-                    <w:t>Day: 10</w:t>
-                  </w:r>
-                </w:p>
-                <w:p>
-                  <w:r>
-                    <w:t>Month: 10</w:t>
-                  </w:r>
-                </w:p>
-                <w:p>
-                  <w:r>
-                    <w:t>Year: 2020</w:t>
-                  </w:r>
-                </w:p>
-                <w:p/>
-                <w:p>
-                  <w:r>
-                    <w:t>Select 2020-21 as the season</w:t>
-                  </w:r>
-                </w:p>
-                <w:p/>
-                <w:p>
-                  <w:r>
-                    <w:t>Enter match type as “Away”</w:t>
+                <w:p>
+                  <w:r>
+                    <w:t>Click ENTER key to add the match</w:t>
                   </w:r>
                 </w:p>
                 <w:p/>
@@ -2552,7 +2497,7 @@
                 </w:p>
                 <w:p>
                   <w:r>
-                    <w:t>Goal Scored: 0</w:t>
+                    <w:t>Goal Scored: 2</w:t>
                   </w:r>
                 </w:p>
                 <w:p>
@@ -2560,22 +2505,22 @@
                     <w:t xml:space="preserve">Club name 2: </w:t>
                   </w:r>
                   <w:r>
-                    <w:t>Everton</w:t>
-                  </w:r>
-                </w:p>
-                <w:p>
-                  <w:r>
-                    <w:t>Goal Scored: 0</w:t>
-                  </w:r>
-                </w:p>
-                <w:p>
-                  <w:r>
-                    <w:t>Day: 14</w:t>
-                  </w:r>
-                </w:p>
-                <w:p>
-                  <w:r>
-                    <w:t>Month: 12</w:t>
+                    <w:t>Arsenal</w:t>
+                  </w:r>
+                </w:p>
+                <w:p>
+                  <w:r>
+                    <w:t>Goal Scored: 2</w:t>
+                  </w:r>
+                </w:p>
+                <w:p>
+                  <w:r>
+                    <w:t>Day: 10</w:t>
+                  </w:r>
+                </w:p>
+                <w:p>
+                  <w:r>
+                    <w:t>Month: 10</w:t>
                   </w:r>
                 </w:p>
                 <w:p>
@@ -2592,10 +2537,15 @@
                 <w:p/>
                 <w:p>
                   <w:r>
-                    <w:t>Enter match type as “Home”</w:t>
+                    <w:t>Enter match type as “Away”</w:t>
                   </w:r>
                 </w:p>
                 <w:p/>
+                <w:p>
+                  <w:r>
+                    <w:t>Click ENTER key to add the match</w:t>
+                  </w:r>
+                </w:p>
                 <w:p/>
               </w:tc>
             </w:tr>
@@ -2606,7 +2556,6 @@
                 </w:tcPr>
                 <w:p>
                   <w:r>
-                    <w:lastRenderedPageBreak/>
                     <w:t xml:space="preserve">Club name 1: </w:t>
                   </w:r>
                   <w:r>
@@ -2623,7 +2572,7 @@
                     <w:t xml:space="preserve">Club name 2: </w:t>
                   </w:r>
                   <w:r>
-                    <w:t>Chelsea</w:t>
+                    <w:t>Everton</w:t>
                   </w:r>
                 </w:p>
                 <w:p>
@@ -2633,12 +2582,12 @@
                 </w:p>
                 <w:p>
                   <w:r>
-                    <w:t>Day: 15</w:t>
-                  </w:r>
-                </w:p>
-                <w:p>
-                  <w:r>
-                    <w:t>Month: 11</w:t>
+                    <w:t>Day: 14</w:t>
+                  </w:r>
+                </w:p>
+                <w:p>
+                  <w:r>
+                    <w:t>Month: 12</w:t>
                   </w:r>
                 </w:p>
                 <w:p>
@@ -2655,7 +2604,13 @@
                 <w:p/>
                 <w:p>
                   <w:r>
-                    <w:t>Enter match type as “Away”</w:t>
+                    <w:t>Enter match type as “Home”</w:t>
+                  </w:r>
+                </w:p>
+                <w:p/>
+                <w:p>
+                  <w:r>
+                    <w:t>Click ENTER key to add the match</w:t>
                   </w:r>
                 </w:p>
                 <w:p/>
@@ -2668,38 +2623,39 @@
                 </w:tcPr>
                 <w:p>
                   <w:r>
+                    <w:lastRenderedPageBreak/>
                     <w:t xml:space="preserve">Club name 1: </w:t>
                   </w:r>
                   <w:r>
+                    <w:t>Liverpool</w:t>
+                  </w:r>
+                </w:p>
+                <w:p>
+                  <w:r>
+                    <w:t>Goal Scored: 0</w:t>
+                  </w:r>
+                </w:p>
+                <w:p>
+                  <w:r>
+                    <w:t xml:space="preserve">Club name 2: </w:t>
+                  </w:r>
+                  <w:r>
                     <w:t>Chelsea</w:t>
                   </w:r>
                 </w:p>
                 <w:p>
                   <w:r>
-                    <w:t>Goal Scored: 2</w:t>
-                  </w:r>
-                </w:p>
-                <w:p>
-                  <w:r>
-                    <w:t xml:space="preserve">Club name 2: </w:t>
-                  </w:r>
-                  <w:r>
-                    <w:t>Southampton</w:t>
-                  </w:r>
-                </w:p>
-                <w:p>
-                  <w:r>
                     <w:t>Goal Scored: 0</w:t>
                   </w:r>
                 </w:p>
                 <w:p>
                   <w:r>
-                    <w:t>Day: 14</w:t>
-                  </w:r>
-                </w:p>
-                <w:p>
-                  <w:r>
-                    <w:t>Month: 12</w:t>
+                    <w:t>Day: 15</w:t>
+                  </w:r>
+                </w:p>
+                <w:p>
+                  <w:r>
+                    <w:t>Month: 11</w:t>
                   </w:r>
                 </w:p>
                 <w:p>
@@ -2716,7 +2672,13 @@
                 <w:p/>
                 <w:p>
                   <w:r>
-                    <w:t>Enter match type as “Home”</w:t>
+                    <w:t>Enter match type as “Away”</w:t>
+                  </w:r>
+                </w:p>
+                <w:p/>
+                <w:p>
+                  <w:r>
+                    <w:t>Click ENTER key to add the match</w:t>
                   </w:r>
                 </w:p>
                 <w:p/>
@@ -2737,7 +2699,7 @@
                 </w:p>
                 <w:p>
                   <w:r>
-                    <w:t>Goal Scored: 1</w:t>
+                    <w:t>Goal Scored: 2</w:t>
                   </w:r>
                 </w:p>
                 <w:p>
@@ -2745,17 +2707,17 @@
                     <w:t xml:space="preserve">Club name 2: </w:t>
                   </w:r>
                   <w:r>
-                    <w:t>Arsenal</w:t>
-                  </w:r>
-                </w:p>
-                <w:p>
-                  <w:r>
-                    <w:t>Goal Scored: 1</w:t>
-                  </w:r>
-                </w:p>
-                <w:p>
-                  <w:r>
-                    <w:t>Day: 16</w:t>
+                    <w:t>Southampton</w:t>
+                  </w:r>
+                </w:p>
+                <w:p>
+                  <w:r>
+                    <w:t>Goal Scored: 0</w:t>
+                  </w:r>
+                </w:p>
+                <w:p>
+                  <w:r>
+                    <w:t>Day: 14</w:t>
                   </w:r>
                 </w:p>
                 <w:p>
@@ -2778,6 +2740,12 @@
                 <w:p>
                   <w:r>
                     <w:t>Enter match type as “Home”</w:t>
+                  </w:r>
+                </w:p>
+                <w:p/>
+                <w:p>
+                  <w:r>
+                    <w:t>Click ENTER key to add the match</w:t>
                   </w:r>
                 </w:p>
                 <w:p/>
@@ -2798,7 +2766,7 @@
                 </w:p>
                 <w:p>
                   <w:r>
-                    <w:t>Goal Scored: 2</w:t>
+                    <w:t>Goal Scored: 1</w:t>
                   </w:r>
                 </w:p>
                 <w:p>
@@ -2811,35 +2779,41 @@
                 </w:p>
                 <w:p>
                   <w:r>
-                    <w:t>Goal Scored: 2</w:t>
-                  </w:r>
-                </w:p>
-                <w:p>
-                  <w:r>
-                    <w:t>Day: 29</w:t>
-                  </w:r>
-                </w:p>
-                <w:p>
-                  <w:r>
-                    <w:t>Month: 10</w:t>
-                  </w:r>
-                </w:p>
-                <w:p>
-                  <w:r>
+                    <w:t>Goal Scored: 1</w:t>
+                  </w:r>
+                </w:p>
+                <w:p>
+                  <w:r>
+                    <w:t>Day: 16</w:t>
+                  </w:r>
+                </w:p>
+                <w:p>
+                  <w:r>
+                    <w:t>Month: 12</w:t>
+                  </w:r>
+                </w:p>
+                <w:p>
+                  <w:r>
+                    <w:lastRenderedPageBreak/>
                     <w:t>Year: 2020</w:t>
                   </w:r>
                 </w:p>
                 <w:p/>
                 <w:p>
                   <w:r>
-                    <w:lastRenderedPageBreak/>
                     <w:t>Select 2020-21 as the season</w:t>
                   </w:r>
                 </w:p>
                 <w:p/>
                 <w:p>
                   <w:r>
-                    <w:t>Enter match type as “Away”</w:t>
+                    <w:t>Enter match type as “Home”</w:t>
+                  </w:r>
+                </w:p>
+                <w:p/>
+                <w:p>
+                  <w:r>
+                    <w:t>Click ENTER key to add the match</w:t>
                   </w:r>
                 </w:p>
                 <w:p/>
@@ -2861,7 +2835,7 @@
                 </w:p>
                 <w:p>
                   <w:r>
-                    <w:t>Goal Scored: 0</w:t>
+                    <w:t>Goal Scored: 2</w:t>
                   </w:r>
                 </w:p>
                 <w:p>
@@ -2869,22 +2843,22 @@
                     <w:t xml:space="preserve">Club name 2: </w:t>
                   </w:r>
                   <w:r>
-                    <w:t>Everton</w:t>
-                  </w:r>
-                </w:p>
-                <w:p>
-                  <w:r>
-                    <w:t>Goal Scored: 0</w:t>
-                  </w:r>
-                </w:p>
-                <w:p>
-                  <w:r>
-                    <w:t>Day: 30</w:t>
-                  </w:r>
-                </w:p>
-                <w:p>
-                  <w:r>
-                    <w:t>Month: 9</w:t>
+                    <w:t>Arsenal</w:t>
+                  </w:r>
+                </w:p>
+                <w:p>
+                  <w:r>
+                    <w:t>Goal Scored: 2</w:t>
+                  </w:r>
+                </w:p>
+                <w:p>
+                  <w:r>
+                    <w:t>Day: 29</w:t>
+                  </w:r>
+                </w:p>
+                <w:p>
+                  <w:r>
+                    <w:t>Month: 10</w:t>
                   </w:r>
                 </w:p>
                 <w:p>
@@ -2901,7 +2875,13 @@
                 <w:p/>
                 <w:p>
                   <w:r>
-                    <w:t>Enter match type as “Home”</w:t>
+                    <w:t>Enter match type as “Away”</w:t>
+                  </w:r>
+                </w:p>
+                <w:p/>
+                <w:p>
+                  <w:r>
+                    <w:t>Click ENTER key to add the match</w:t>
                   </w:r>
                 </w:p>
                 <w:p/>
@@ -2922,7 +2902,7 @@
                 </w:p>
                 <w:p>
                   <w:r>
-                    <w:t>Goal Scored: 1</w:t>
+                    <w:t>Goal Scored: 0</w:t>
                   </w:r>
                 </w:p>
                 <w:p>
@@ -2935,17 +2915,17 @@
                 </w:p>
                 <w:p>
                   <w:r>
-                    <w:t>Goal Scored: 1</w:t>
-                  </w:r>
-                </w:p>
-                <w:p>
-                  <w:r>
-                    <w:t>Day: 15</w:t>
-                  </w:r>
-                </w:p>
-                <w:p>
-                  <w:r>
-                    <w:t>Month: 12</w:t>
+                    <w:t>Goal Scored: 0</w:t>
+                  </w:r>
+                </w:p>
+                <w:p>
+                  <w:r>
+                    <w:t>Day: 30</w:t>
+                  </w:r>
+                </w:p>
+                <w:p>
+                  <w:r>
+                    <w:t>Month: 9</w:t>
                   </w:r>
                 </w:p>
                 <w:p>
@@ -2962,7 +2942,13 @@
                 <w:p/>
                 <w:p>
                   <w:r>
-                    <w:t>Enter match type as “Away”</w:t>
+                    <w:t>Enter match type as “Home”</w:t>
+                  </w:r>
+                </w:p>
+                <w:p/>
+                <w:p>
+                  <w:r>
+                    <w:t>Click ENTER key to add the match</w:t>
                   </w:r>
                 </w:p>
                 <w:p/>
@@ -2983,7 +2969,7 @@
                 </w:p>
                 <w:p>
                   <w:r>
-                    <w:t>Goal Scored: 2</w:t>
+                    <w:t>Goal Scored: 1</w:t>
                   </w:r>
                 </w:p>
                 <w:p>
@@ -2991,21 +2977,22 @@
                     <w:t xml:space="preserve">Club name 2: </w:t>
                   </w:r>
                   <w:r>
-                    <w:t>Burnley</w:t>
-                  </w:r>
-                </w:p>
-                <w:p>
-                  <w:r>
-                    <w:t>Goal Scored: 2</w:t>
-                  </w:r>
-                </w:p>
-                <w:p>
-                  <w:r>
-                    <w:t>Day: 12</w:t>
-                  </w:r>
-                </w:p>
-                <w:p>
-                  <w:r>
+                    <w:t>Everton</w:t>
+                  </w:r>
+                </w:p>
+                <w:p>
+                  <w:r>
+                    <w:t>Goal Scored: 1</w:t>
+                  </w:r>
+                </w:p>
+                <w:p>
+                  <w:r>
+                    <w:t>Day: 15</w:t>
+                  </w:r>
+                </w:p>
+                <w:p>
+                  <w:r>
+                    <w:lastRenderedPageBreak/>
                     <w:t>Month: 12</w:t>
                   </w:r>
                 </w:p>
@@ -3023,7 +3010,13 @@
                 <w:p/>
                 <w:p>
                   <w:r>
-                    <w:t>Enter match type as “Home”</w:t>
+                    <w:t>Enter match type as “Away”</w:t>
+                  </w:r>
+                </w:p>
+                <w:p/>
+                <w:p>
+                  <w:r>
+                    <w:t>Click ENTER key to add the match</w:t>
                   </w:r>
                 </w:p>
                 <w:p/>
@@ -3036,6 +3029,7 @@
                 </w:tcPr>
                 <w:p>
                   <w:r>
+                    <w:lastRenderedPageBreak/>
                     <w:t xml:space="preserve">Club name 1: </w:t>
                   </w:r>
                   <w:r>
@@ -3044,7 +3038,7 @@
                 </w:p>
                 <w:p>
                   <w:r>
-                    <w:t>Goal Scored: 1</w:t>
+                    <w:t>Goal Scored: 2</w:t>
                   </w:r>
                 </w:p>
                 <w:p>
@@ -3057,12 +3051,11 @@
                 </w:p>
                 <w:p>
                   <w:r>
-                    <w:t>Goal Scored: 1</w:t>
-                  </w:r>
-                </w:p>
-                <w:p>
-                  <w:r>
-                    <w:lastRenderedPageBreak/>
+                    <w:t>Goal Scored: 2</w:t>
+                  </w:r>
+                </w:p>
+                <w:p>
+                  <w:r>
                     <w:t>Day: 12</w:t>
                   </w:r>
                 </w:p>
@@ -3085,7 +3078,13 @@
                 <w:p/>
                 <w:p>
                   <w:r>
-                    <w:t>Enter match type as “Away”</w:t>
+                    <w:t>Enter match type as “Home”</w:t>
+                  </w:r>
+                </w:p>
+                <w:p/>
+                <w:p>
+                  <w:r>
+                    <w:t>Click ENTER key to add the match</w:t>
                   </w:r>
                 </w:p>
                 <w:p/>
@@ -3098,33 +3097,100 @@
                 </w:tcPr>
                 <w:p>
                   <w:r>
+                    <w:t xml:space="preserve">Club name 1: </w:t>
+                  </w:r>
+                  <w:r>
+                    <w:t>Chelsea</w:t>
+                  </w:r>
+                </w:p>
+                <w:p>
+                  <w:r>
+                    <w:t>Goal Scored: 1</w:t>
+                  </w:r>
+                </w:p>
+                <w:p>
+                  <w:r>
+                    <w:t xml:space="preserve">Club name 2: </w:t>
+                  </w:r>
+                  <w:r>
+                    <w:t>Burnley</w:t>
+                  </w:r>
+                </w:p>
+                <w:p>
+                  <w:r>
+                    <w:t>Goal Scored: 1</w:t>
+                  </w:r>
+                </w:p>
+                <w:p>
+                  <w:r>
+                    <w:t>Day: 12</w:t>
+                  </w:r>
+                </w:p>
+                <w:p>
+                  <w:r>
+                    <w:t>Month: 12</w:t>
+                  </w:r>
+                </w:p>
+                <w:p>
+                  <w:r>
+                    <w:t>Year: 2020</w:t>
+                  </w:r>
+                </w:p>
+                <w:p/>
+                <w:p>
+                  <w:r>
+                    <w:t>Select 2020-21 as the season</w:t>
+                  </w:r>
+                </w:p>
+                <w:p/>
+                <w:p>
+                  <w:r>
+                    <w:t>Enter match type as “Away”</w:t>
+                  </w:r>
+                </w:p>
+                <w:p/>
+                <w:p>
+                  <w:r>
+                    <w:t>Click ENTER key to add the match</w:t>
+                  </w:r>
+                </w:p>
+                <w:p/>
+              </w:tc>
+            </w:tr>
+            <w:tr>
+              <w:tc>
+                <w:tcPr>
+                  <w:tcW w:w="2951" w:type="dxa"/>
+                </w:tcPr>
+                <w:p>
+                  <w:r>
+                    <w:t xml:space="preserve">Club name 1: </w:t>
+                  </w:r>
+                  <w:r>
+                    <w:t>Chelsea</w:t>
+                  </w:r>
+                </w:p>
+                <w:p>
+                  <w:r>
+                    <w:t>Goal Scored: 2</w:t>
+                  </w:r>
+                </w:p>
+                <w:p>
+                  <w:r>
+                    <w:t xml:space="preserve">Club name 2: </w:t>
+                  </w:r>
+                  <w:r>
+                    <w:t>Liverpool</w:t>
+                  </w:r>
+                </w:p>
+                <w:p>
+                  <w:r>
+                    <w:t>Goal Scored: 2</w:t>
+                  </w:r>
+                </w:p>
+                <w:p>
+                  <w:r>
                     <w:lastRenderedPageBreak/>
-                    <w:t xml:space="preserve">Club name 1: </w:t>
-                  </w:r>
-                  <w:r>
-                    <w:t>Chelsea</w:t>
-                  </w:r>
-                </w:p>
-                <w:p>
-                  <w:r>
-                    <w:t>Goal Scored: 2</w:t>
-                  </w:r>
-                </w:p>
-                <w:p>
-                  <w:r>
-                    <w:t xml:space="preserve">Club name 2: </w:t>
-                  </w:r>
-                  <w:r>
-                    <w:t>Liverpool</w:t>
-                  </w:r>
-                </w:p>
-                <w:p>
-                  <w:r>
-                    <w:t>Goal Scored: 2</w:t>
-                  </w:r>
-                </w:p>
-                <w:p>
-                  <w:r>
                     <w:t>Day: 10</w:t>
                   </w:r>
                 </w:p>
@@ -3148,6 +3214,12 @@
                 <w:p>
                   <w:r>
                     <w:t>Enter match type as “Home”</w:t>
+                  </w:r>
+                </w:p>
+                <w:p/>
+                <w:p>
+                  <w:r>
+                    <w:t>Click ENTER key to add the match</w:t>
                   </w:r>
                 </w:p>
                 <w:p/>
@@ -3155,7 +3227,6 @@
             </w:tr>
           </w:tbl>
           <w:p/>
-          <w:p/>
         </w:tc>
         <w:tc>
           <w:tcPr>
@@ -3710,7 +3781,6 @@
           <w:p/>
           <w:p>
             <w:r>
-              <w:lastRenderedPageBreak/>
               <w:t>Add all the following matches by repeatedly selecting the “Add Played Match Option” for other seasons</w:t>
             </w:r>
           </w:p>
@@ -3788,7 +3858,7 @@
                 <w:p/>
                 <w:p>
                   <w:r>
-                    <w:t>Enter “Y” to make sure that the details entered are correct and to continue</w:t>
+                    <w:t>Click ENTER key to add the match</w:t>
                   </w:r>
                 </w:p>
                 <w:p/>
@@ -3801,6 +3871,7 @@
                 </w:tcPr>
                 <w:p>
                   <w:r>
+                    <w:lastRenderedPageBreak/>
                     <w:t xml:space="preserve">Club name 1: </w:t>
                   </w:r>
                   <w:r>
@@ -3855,7 +3926,7 @@
                 <w:p/>
                 <w:p>
                   <w:r>
-                    <w:t>Enter “Y” to make sure that the details entered are correct and to continue</w:t>
+                    <w:t>Click ENTER key to add the match</w:t>
                   </w:r>
                 </w:p>
                 <w:p/>
@@ -3910,7 +3981,6 @@
                 <w:p/>
                 <w:p>
                   <w:r>
-                    <w:lastRenderedPageBreak/>
                     <w:t>Select 2018-19 as the season</w:t>
                   </w:r>
                 </w:p>
@@ -3923,7 +3993,7 @@
                 <w:p/>
                 <w:p>
                   <w:r>
-                    <w:t>Enter “Y” to make sure that the details entered are correct and to continue</w:t>
+                    <w:t>Click ENTER key to add the match</w:t>
                   </w:r>
                 </w:p>
                 <w:p/>
@@ -3969,7 +4039,6 @@
                 <w:rFonts w:cstheme="minorHAnsi"/>
                 <w:color w:val="000000" w:themeColor="text1"/>
               </w:rPr>
-              <w:lastRenderedPageBreak/>
               <w:t>“Match Successfully added!” for each of the matches added</w:t>
             </w:r>
           </w:p>
@@ -3996,7 +4065,6 @@
                 <w:rFonts w:cstheme="minorHAnsi"/>
                 <w:color w:val="000000" w:themeColor="text1"/>
               </w:rPr>
-              <w:lastRenderedPageBreak/>
               <w:t>Display the following message</w:t>
             </w:r>
           </w:p>
@@ -4011,7 +4079,6 @@
                 <w:rFonts w:cstheme="minorHAnsi"/>
                 <w:color w:val="000000" w:themeColor="text1"/>
               </w:rPr>
-              <w:lastRenderedPageBreak/>
               <w:t>“Match Successfully added!” for each of the matches added</w:t>
             </w:r>
           </w:p>
@@ -4032,7 +4099,6 @@
               <w:jc w:val="center"/>
             </w:pPr>
             <w:r>
-              <w:lastRenderedPageBreak/>
               <w:t>Pass</w:t>
             </w:r>
           </w:p>
@@ -4122,6 +4188,7 @@
           <w:p/>
           <w:p>
             <w:r>
+              <w:lastRenderedPageBreak/>
               <w:t>Repeat this process for other clubs as well, which includes,</w:t>
             </w:r>
           </w:p>
@@ -4183,6 +4250,7 @@
               <w:rPr>
                 <w:rFonts w:cstheme="minorHAnsi"/>
               </w:rPr>
+              <w:lastRenderedPageBreak/>
               <w:t>Display all the statistics of the given club name</w:t>
             </w:r>
           </w:p>
@@ -4909,18 +4977,31 @@
                 <w:sz w:val="22"/>
                 <w:szCs w:val="22"/>
               </w:rPr>
-              <w:t xml:space="preserve">This displays a scrollable record table with the options such as sort by points, goals scored and wins. Moreover, it has </w:t>
-            </w:r>
-            <w:r>
+              <w:t>This displays a scrollable record table with the options such as sort by points, goals scored and wins. Moreover, it has an option to select the season to display the records.</w:t>
+            </w:r>
+          </w:p>
+          <w:p>
+            <w:pPr>
+              <w:pStyle w:val="HTMLPreformatted"/>
+              <w:shd w:val="clear" w:color="auto" w:fill="FFFFFF"/>
               <w:rPr>
                 <w:rFonts w:asciiTheme="minorHAnsi" w:hAnsiTheme="minorHAnsi" w:cstheme="minorHAnsi"/>
                 <w:sz w:val="22"/>
                 <w:szCs w:val="22"/>
               </w:rPr>
-              <w:lastRenderedPageBreak/>
-              <w:t>an option to select the season to display the records.</w:t>
-            </w:r>
-          </w:p>
+            </w:pPr>
+          </w:p>
+        </w:tc>
+        <w:tc>
+          <w:tcPr>
+            <w:tcW w:w="2384" w:type="dxa"/>
+            <w:tcBorders>
+              <w:top w:val="single" w:sz="4" w:space="0" w:color="auto"/>
+              <w:left w:val="single" w:sz="4" w:space="0" w:color="auto"/>
+              <w:bottom w:val="single" w:sz="4" w:space="0" w:color="auto"/>
+              <w:right w:val="single" w:sz="4" w:space="0" w:color="auto"/>
+            </w:tcBorders>
+          </w:tcPr>
           <w:p>
             <w:pPr>
               <w:pStyle w:val="HTMLPreformatted"/>
@@ -4931,162 +5012,148 @@
                 <w:szCs w:val="22"/>
               </w:rPr>
             </w:pPr>
-          </w:p>
-        </w:tc>
-        <w:tc>
-          <w:tcPr>
-            <w:tcW w:w="2384" w:type="dxa"/>
-            <w:tcBorders>
-              <w:top w:val="single" w:sz="4" w:space="0" w:color="auto"/>
-              <w:left w:val="single" w:sz="4" w:space="0" w:color="auto"/>
-              <w:bottom w:val="single" w:sz="4" w:space="0" w:color="auto"/>
-              <w:right w:val="single" w:sz="4" w:space="0" w:color="auto"/>
-            </w:tcBorders>
-          </w:tcPr>
-          <w:p>
-            <w:pPr>
-              <w:pStyle w:val="HTMLPreformatted"/>
-              <w:shd w:val="clear" w:color="auto" w:fill="FFFFFF"/>
+            <w:r>
               <w:rPr>
                 <w:rFonts w:asciiTheme="minorHAnsi" w:hAnsiTheme="minorHAnsi" w:cstheme="minorHAnsi"/>
                 <w:sz w:val="22"/>
                 <w:szCs w:val="22"/>
               </w:rPr>
-            </w:pPr>
-            <w:r>
+              <w:t>This displays the table with the options such as sort by points, goals scored and wins. Moreover, it has an option to select the season to display the records.</w:t>
+            </w:r>
+          </w:p>
+          <w:p>
+            <w:pPr>
+              <w:pStyle w:val="HTMLPreformatted"/>
+              <w:shd w:val="clear" w:color="auto" w:fill="FFFFFF"/>
               <w:rPr>
                 <w:rFonts w:asciiTheme="minorHAnsi" w:hAnsiTheme="minorHAnsi" w:cstheme="minorHAnsi"/>
                 <w:sz w:val="22"/>
                 <w:szCs w:val="22"/>
               </w:rPr>
-              <w:lastRenderedPageBreak/>
-              <w:t xml:space="preserve">This displays the table with the options such as sort by points, goals scored and wins. Moreover, it has an </w:t>
-            </w:r>
-            <w:r>
+            </w:pPr>
+          </w:p>
+        </w:tc>
+        <w:tc>
+          <w:tcPr>
+            <w:tcW w:w="757" w:type="dxa"/>
+            <w:tcBorders>
+              <w:top w:val="single" w:sz="4" w:space="0" w:color="auto"/>
+              <w:left w:val="single" w:sz="4" w:space="0" w:color="auto"/>
+              <w:bottom w:val="single" w:sz="4" w:space="0" w:color="auto"/>
+              <w:right w:val="single" w:sz="4" w:space="0" w:color="auto"/>
+            </w:tcBorders>
+          </w:tcPr>
+          <w:p>
+            <w:pPr>
+              <w:spacing w:line="240" w:lineRule="auto"/>
+              <w:jc w:val="center"/>
+            </w:pPr>
+            <w:r>
+              <w:rPr>
+                <w:rFonts w:cstheme="minorHAnsi"/>
+              </w:rPr>
+              <w:t>Pass</w:t>
+            </w:r>
+          </w:p>
+        </w:tc>
+      </w:tr>
+      <w:tr>
+        <w:tc>
+          <w:tcPr>
+            <w:tcW w:w="985" w:type="dxa"/>
+            <w:tcBorders>
+              <w:top w:val="single" w:sz="4" w:space="0" w:color="auto"/>
+              <w:left w:val="single" w:sz="4" w:space="0" w:color="auto"/>
+              <w:bottom w:val="single" w:sz="4" w:space="0" w:color="auto"/>
+              <w:right w:val="single" w:sz="4" w:space="0" w:color="auto"/>
+            </w:tcBorders>
+          </w:tcPr>
+          <w:p>
+            <w:pPr>
+              <w:spacing w:line="240" w:lineRule="auto"/>
+              <w:jc w:val="center"/>
+            </w:pPr>
+            <w:r>
+              <w:t>19</w:t>
+            </w:r>
+          </w:p>
+        </w:tc>
+        <w:tc>
+          <w:tcPr>
+            <w:tcW w:w="1436" w:type="dxa"/>
+            <w:tcBorders>
+              <w:top w:val="single" w:sz="4" w:space="0" w:color="auto"/>
+              <w:left w:val="single" w:sz="4" w:space="0" w:color="auto"/>
+              <w:bottom w:val="single" w:sz="4" w:space="0" w:color="auto"/>
+              <w:right w:val="single" w:sz="4" w:space="0" w:color="auto"/>
+            </w:tcBorders>
+          </w:tcPr>
+          <w:p>
+            <w:pPr>
+              <w:spacing w:line="240" w:lineRule="auto"/>
+            </w:pPr>
+            <w:r>
+              <w:t xml:space="preserve">Display matches in the GUI </w:t>
+            </w:r>
+          </w:p>
+          <w:p>
+            <w:pPr>
+              <w:spacing w:line="240" w:lineRule="auto"/>
+            </w:pPr>
+            <w:r>
+              <w:rPr>
+                <w:b/>
+                <w:bCs/>
+              </w:rPr>
+              <w:t>(from GUI)</w:t>
+            </w:r>
+          </w:p>
+        </w:tc>
+        <w:tc>
+          <w:tcPr>
+            <w:tcW w:w="3177" w:type="dxa"/>
+            <w:tcBorders>
+              <w:top w:val="single" w:sz="4" w:space="0" w:color="auto"/>
+              <w:left w:val="single" w:sz="4" w:space="0" w:color="auto"/>
+              <w:bottom w:val="single" w:sz="4" w:space="0" w:color="auto"/>
+              <w:right w:val="single" w:sz="4" w:space="0" w:color="auto"/>
+            </w:tcBorders>
+          </w:tcPr>
+          <w:p>
+            <w:r>
+              <w:t>Select the “matches” option from the nav bar from the GUI</w:t>
+            </w:r>
+          </w:p>
+        </w:tc>
+        <w:tc>
+          <w:tcPr>
+            <w:tcW w:w="2421" w:type="dxa"/>
+            <w:tcBorders>
+              <w:top w:val="single" w:sz="4" w:space="0" w:color="auto"/>
+              <w:left w:val="single" w:sz="4" w:space="0" w:color="auto"/>
+              <w:bottom w:val="single" w:sz="4" w:space="0" w:color="auto"/>
+              <w:right w:val="single" w:sz="4" w:space="0" w:color="auto"/>
+            </w:tcBorders>
+          </w:tcPr>
+          <w:p>
+            <w:pPr>
+              <w:pStyle w:val="HTMLPreformatted"/>
+              <w:shd w:val="clear" w:color="auto" w:fill="FFFFFF"/>
               <w:rPr>
                 <w:rFonts w:asciiTheme="minorHAnsi" w:hAnsiTheme="minorHAnsi" w:cstheme="minorHAnsi"/>
                 <w:sz w:val="22"/>
                 <w:szCs w:val="22"/>
               </w:rPr>
-              <w:lastRenderedPageBreak/>
-              <w:t>option to select the season to display the records.</w:t>
-            </w:r>
-          </w:p>
-          <w:p>
-            <w:pPr>
-              <w:pStyle w:val="HTMLPreformatted"/>
-              <w:shd w:val="clear" w:color="auto" w:fill="FFFFFF"/>
+            </w:pPr>
+            <w:r>
               <w:rPr>
                 <w:rFonts w:asciiTheme="minorHAnsi" w:hAnsiTheme="minorHAnsi" w:cstheme="minorHAnsi"/>
                 <w:sz w:val="22"/>
                 <w:szCs w:val="22"/>
               </w:rPr>
-            </w:pPr>
-          </w:p>
-        </w:tc>
-        <w:tc>
-          <w:tcPr>
-            <w:tcW w:w="757" w:type="dxa"/>
-            <w:tcBorders>
-              <w:top w:val="single" w:sz="4" w:space="0" w:color="auto"/>
-              <w:left w:val="single" w:sz="4" w:space="0" w:color="auto"/>
-              <w:bottom w:val="single" w:sz="4" w:space="0" w:color="auto"/>
-              <w:right w:val="single" w:sz="4" w:space="0" w:color="auto"/>
-            </w:tcBorders>
-          </w:tcPr>
-          <w:p>
-            <w:pPr>
-              <w:spacing w:line="240" w:lineRule="auto"/>
-              <w:jc w:val="center"/>
-            </w:pPr>
-            <w:r>
-              <w:rPr>
-                <w:rFonts w:cstheme="minorHAnsi"/>
-              </w:rPr>
-              <w:lastRenderedPageBreak/>
-              <w:t>Pass</w:t>
-            </w:r>
-          </w:p>
-        </w:tc>
-      </w:tr>
-      <w:tr>
-        <w:tc>
-          <w:tcPr>
-            <w:tcW w:w="985" w:type="dxa"/>
-            <w:tcBorders>
-              <w:top w:val="single" w:sz="4" w:space="0" w:color="auto"/>
-              <w:left w:val="single" w:sz="4" w:space="0" w:color="auto"/>
-              <w:bottom w:val="single" w:sz="4" w:space="0" w:color="auto"/>
-              <w:right w:val="single" w:sz="4" w:space="0" w:color="auto"/>
-            </w:tcBorders>
-          </w:tcPr>
-          <w:p>
-            <w:pPr>
-              <w:spacing w:line="240" w:lineRule="auto"/>
-              <w:jc w:val="center"/>
-            </w:pPr>
-            <w:r>
-              <w:t>19</w:t>
-            </w:r>
-          </w:p>
-        </w:tc>
-        <w:tc>
-          <w:tcPr>
-            <w:tcW w:w="1436" w:type="dxa"/>
-            <w:tcBorders>
-              <w:top w:val="single" w:sz="4" w:space="0" w:color="auto"/>
-              <w:left w:val="single" w:sz="4" w:space="0" w:color="auto"/>
-              <w:bottom w:val="single" w:sz="4" w:space="0" w:color="auto"/>
-              <w:right w:val="single" w:sz="4" w:space="0" w:color="auto"/>
-            </w:tcBorders>
-          </w:tcPr>
-          <w:p>
-            <w:pPr>
-              <w:spacing w:line="240" w:lineRule="auto"/>
-            </w:pPr>
-            <w:r>
-              <w:t xml:space="preserve">Display matches in the GUI </w:t>
-            </w:r>
-          </w:p>
-          <w:p>
-            <w:pPr>
-              <w:spacing w:line="240" w:lineRule="auto"/>
-            </w:pPr>
-            <w:r>
-              <w:rPr>
-                <w:b/>
-                <w:bCs/>
-              </w:rPr>
-              <w:t>(from GUI)</w:t>
-            </w:r>
-          </w:p>
-        </w:tc>
-        <w:tc>
-          <w:tcPr>
-            <w:tcW w:w="3177" w:type="dxa"/>
-            <w:tcBorders>
-              <w:top w:val="single" w:sz="4" w:space="0" w:color="auto"/>
-              <w:left w:val="single" w:sz="4" w:space="0" w:color="auto"/>
-              <w:bottom w:val="single" w:sz="4" w:space="0" w:color="auto"/>
-              <w:right w:val="single" w:sz="4" w:space="0" w:color="auto"/>
-            </w:tcBorders>
-          </w:tcPr>
-          <w:p>
-            <w:r>
-              <w:t>Select the “matches” option from the nav bar from the GUI</w:t>
-            </w:r>
-          </w:p>
-        </w:tc>
-        <w:tc>
-          <w:tcPr>
-            <w:tcW w:w="2421" w:type="dxa"/>
-            <w:tcBorders>
-              <w:top w:val="single" w:sz="4" w:space="0" w:color="auto"/>
-              <w:left w:val="single" w:sz="4" w:space="0" w:color="auto"/>
-              <w:bottom w:val="single" w:sz="4" w:space="0" w:color="auto"/>
-              <w:right w:val="single" w:sz="4" w:space="0" w:color="auto"/>
-            </w:tcBorders>
-          </w:tcPr>
+              <w:t>This displays a scrollable list of matches and the user will have the option to search matches by “date” and also select matches by season, Moreover the user is also able to generate a match as well.</w:t>
+            </w:r>
+          </w:p>
           <w:p>
             <w:pPr>
               <w:pStyle w:val="HTMLPreformatted"/>
@@ -5097,15 +5164,29 @@
                 <w:szCs w:val="22"/>
               </w:rPr>
             </w:pPr>
-            <w:r>
+          </w:p>
+          <w:p>
+            <w:pPr>
+              <w:pStyle w:val="HTMLPreformatted"/>
+              <w:shd w:val="clear" w:color="auto" w:fill="FFFFFF"/>
               <w:rPr>
                 <w:rFonts w:asciiTheme="minorHAnsi" w:hAnsiTheme="minorHAnsi" w:cstheme="minorHAnsi"/>
                 <w:sz w:val="22"/>
                 <w:szCs w:val="22"/>
               </w:rPr>
-              <w:t>This displays a scrollable list of matches and the user will have the option to search matches by “date” and also select matches by season, Moreover the user is also able to generate a match as well.</w:t>
-            </w:r>
-          </w:p>
+            </w:pPr>
+          </w:p>
+        </w:tc>
+        <w:tc>
+          <w:tcPr>
+            <w:tcW w:w="2384" w:type="dxa"/>
+            <w:tcBorders>
+              <w:top w:val="single" w:sz="4" w:space="0" w:color="auto"/>
+              <w:left w:val="single" w:sz="4" w:space="0" w:color="auto"/>
+              <w:bottom w:val="single" w:sz="4" w:space="0" w:color="auto"/>
+              <w:right w:val="single" w:sz="4" w:space="0" w:color="auto"/>
+            </w:tcBorders>
+          </w:tcPr>
           <w:p>
             <w:pPr>
               <w:pStyle w:val="HTMLPreformatted"/>
@@ -5116,45 +5197,13 @@
                 <w:szCs w:val="22"/>
               </w:rPr>
             </w:pPr>
-          </w:p>
-          <w:p>
-            <w:pPr>
-              <w:pStyle w:val="HTMLPreformatted"/>
-              <w:shd w:val="clear" w:color="auto" w:fill="FFFFFF"/>
+            <w:r>
               <w:rPr>
                 <w:rFonts w:asciiTheme="minorHAnsi" w:hAnsiTheme="minorHAnsi" w:cstheme="minorHAnsi"/>
                 <w:sz w:val="22"/>
                 <w:szCs w:val="22"/>
               </w:rPr>
-            </w:pPr>
-          </w:p>
-        </w:tc>
-        <w:tc>
-          <w:tcPr>
-            <w:tcW w:w="2384" w:type="dxa"/>
-            <w:tcBorders>
-              <w:top w:val="single" w:sz="4" w:space="0" w:color="auto"/>
-              <w:left w:val="single" w:sz="4" w:space="0" w:color="auto"/>
-              <w:bottom w:val="single" w:sz="4" w:space="0" w:color="auto"/>
-              <w:right w:val="single" w:sz="4" w:space="0" w:color="auto"/>
-            </w:tcBorders>
-          </w:tcPr>
-          <w:p>
-            <w:pPr>
-              <w:pStyle w:val="HTMLPreformatted"/>
-              <w:shd w:val="clear" w:color="auto" w:fill="FFFFFF"/>
-              <w:rPr>
-                <w:rFonts w:asciiTheme="minorHAnsi" w:hAnsiTheme="minorHAnsi" w:cstheme="minorHAnsi"/>
-                <w:sz w:val="22"/>
-                <w:szCs w:val="22"/>
-              </w:rPr>
-            </w:pPr>
-            <w:r>
-              <w:rPr>
-                <w:rFonts w:asciiTheme="minorHAnsi" w:hAnsiTheme="minorHAnsi" w:cstheme="minorHAnsi"/>
-                <w:sz w:val="22"/>
-                <w:szCs w:val="22"/>
-              </w:rPr>
+              <w:lastRenderedPageBreak/>
               <w:t>This displays a scrollable list of matches and the user will have the option to search matches by “date” and also select matches by season, Moreover the user is also able to generate a match as well.</w:t>
             </w:r>
           </w:p>
@@ -6479,7 +6528,11 @@
               <w:spacing w:line="240" w:lineRule="auto"/>
             </w:pPr>
             <w:r>
-              <w:t xml:space="preserve"> “You have entered an invalid option! Please check the menu properly and re-enter!”</w:t>
+              <w:t xml:space="preserve"> “You have entered an invalid option! Please check </w:t>
+            </w:r>
+            <w:r>
+              <w:lastRenderedPageBreak/>
+              <w:t>the menu properly and re-enter!”</w:t>
             </w:r>
           </w:p>
           <w:p>
@@ -6516,6 +6569,7 @@
               <w:spacing w:line="240" w:lineRule="auto"/>
             </w:pPr>
             <w:r>
+              <w:lastRenderedPageBreak/>
               <w:t>Displays the message below</w:t>
             </w:r>
           </w:p>
@@ -6524,7 +6578,11 @@
               <w:spacing w:line="240" w:lineRule="auto"/>
             </w:pPr>
             <w:r>
-              <w:t xml:space="preserve"> “You have entered an invalid option! Please check the menu properly and re-enter!”</w:t>
+              <w:t xml:space="preserve"> “You have entered an invalid option! Please check </w:t>
+            </w:r>
+            <w:r>
+              <w:lastRenderedPageBreak/>
+              <w:t>the menu properly and re-enter!”</w:t>
             </w:r>
           </w:p>
           <w:p>
@@ -6558,6 +6616,7 @@
               <w:jc w:val="center"/>
             </w:pPr>
             <w:r>
+              <w:lastRenderedPageBreak/>
               <w:t>Pass</w:t>
             </w:r>
           </w:p>
@@ -7023,30 +7082,279 @@
               <w:spacing w:line="240" w:lineRule="auto"/>
             </w:pPr>
             <w:r>
-              <w:t xml:space="preserve">Select the Option 1 from the menu and again select option 1 for normal football club and create a club with the name </w:t>
+              <w:t>Select the Option 1 from the menu and again select option 1 for normal football club and create a club with the name “Barca” and fill all the other prompts with any random data.</w:t>
+            </w:r>
+          </w:p>
+          <w:p>
+            <w:pPr>
+              <w:spacing w:line="240" w:lineRule="auto"/>
+            </w:pPr>
+          </w:p>
+          <w:p>
+            <w:pPr>
+              <w:spacing w:line="240" w:lineRule="auto"/>
+            </w:pPr>
+            <w:r>
+              <w:t>Select Option 5 and added the first club name as “Juventus” with any score and again “Juventus” for the other(opponent) club name as well.</w:t>
+            </w:r>
+          </w:p>
+          <w:p>
+            <w:pPr>
+              <w:spacing w:line="240" w:lineRule="auto"/>
+            </w:pPr>
+          </w:p>
+        </w:tc>
+        <w:tc>
+          <w:tcPr>
+            <w:tcW w:w="2700" w:type="dxa"/>
+            <w:tcBorders>
+              <w:top w:val="single" w:sz="4" w:space="0" w:color="auto"/>
+              <w:left w:val="single" w:sz="4" w:space="0" w:color="auto"/>
+              <w:bottom w:val="single" w:sz="4" w:space="0" w:color="auto"/>
+              <w:right w:val="single" w:sz="4" w:space="0" w:color="auto"/>
+            </w:tcBorders>
+          </w:tcPr>
+          <w:p>
+            <w:pPr>
+              <w:spacing w:line="240" w:lineRule="auto"/>
+            </w:pPr>
+            <w:r>
+              <w:t>Displays the message below</w:t>
+            </w:r>
+          </w:p>
+          <w:p>
+            <w:pPr>
+              <w:spacing w:line="240" w:lineRule="auto"/>
+            </w:pPr>
+            <w:r>
+              <w:t>“There should be two different clubs to play a match and you have entered the same club twice!</w:t>
+            </w:r>
+          </w:p>
+          <w:p>
+            <w:pPr>
+              <w:spacing w:line="240" w:lineRule="auto"/>
+            </w:pPr>
+            <w:r>
+              <w:t xml:space="preserve"> Please enter a different club name!”</w:t>
+            </w:r>
+          </w:p>
+          <w:p>
+            <w:pPr>
+              <w:spacing w:line="240" w:lineRule="auto"/>
+            </w:pPr>
+          </w:p>
+          <w:p>
+            <w:pPr>
+              <w:spacing w:line="240" w:lineRule="auto"/>
+            </w:pPr>
+            <w:r>
+              <w:t>And asks for user input again</w:t>
+            </w:r>
+          </w:p>
+          <w:p>
+            <w:pPr>
+              <w:spacing w:line="240" w:lineRule="auto"/>
+            </w:pPr>
+          </w:p>
+          <w:p>
+            <w:pPr>
+              <w:spacing w:line="240" w:lineRule="auto"/>
+            </w:pPr>
+          </w:p>
+          <w:p>
+            <w:pPr>
+              <w:spacing w:line="240" w:lineRule="auto"/>
+            </w:pPr>
+          </w:p>
+          <w:p>
+            <w:pPr>
+              <w:spacing w:line="240" w:lineRule="auto"/>
+            </w:pPr>
+          </w:p>
+          <w:p>
+            <w:pPr>
+              <w:spacing w:line="240" w:lineRule="auto"/>
+            </w:pPr>
+          </w:p>
+        </w:tc>
+        <w:tc>
+          <w:tcPr>
+            <w:tcW w:w="2700" w:type="dxa"/>
+            <w:tcBorders>
+              <w:top w:val="single" w:sz="4" w:space="0" w:color="auto"/>
+              <w:left w:val="single" w:sz="4" w:space="0" w:color="auto"/>
+              <w:bottom w:val="single" w:sz="4" w:space="0" w:color="auto"/>
+              <w:right w:val="single" w:sz="4" w:space="0" w:color="auto"/>
+            </w:tcBorders>
+          </w:tcPr>
+          <w:p>
+            <w:pPr>
+              <w:spacing w:line="240" w:lineRule="auto"/>
+            </w:pPr>
+            <w:r>
+              <w:t>Displays the message below</w:t>
+            </w:r>
+          </w:p>
+          <w:p>
+            <w:pPr>
+              <w:spacing w:line="240" w:lineRule="auto"/>
+            </w:pPr>
+            <w:r>
+              <w:t>“There should be two different clubs to play a match and you have entered the same club twice!</w:t>
+            </w:r>
+          </w:p>
+          <w:p>
+            <w:pPr>
+              <w:spacing w:line="240" w:lineRule="auto"/>
+            </w:pPr>
+            <w:r>
+              <w:t xml:space="preserve"> Please enter a different club name!”</w:t>
+            </w:r>
+          </w:p>
+          <w:p>
+            <w:pPr>
+              <w:spacing w:line="240" w:lineRule="auto"/>
+            </w:pPr>
+          </w:p>
+          <w:p>
+            <w:pPr>
+              <w:spacing w:line="240" w:lineRule="auto"/>
+            </w:pPr>
+            <w:r>
+              <w:t>And asks for user input again</w:t>
+            </w:r>
+          </w:p>
+          <w:p>
+            <w:pPr>
+              <w:spacing w:line="240" w:lineRule="auto"/>
+            </w:pPr>
+          </w:p>
+          <w:p>
+            <w:pPr>
+              <w:spacing w:line="240" w:lineRule="auto"/>
+            </w:pPr>
+          </w:p>
+          <w:p>
+            <w:pPr>
+              <w:spacing w:line="240" w:lineRule="auto"/>
+            </w:pPr>
+          </w:p>
+          <w:p>
+            <w:pPr>
+              <w:spacing w:line="240" w:lineRule="auto"/>
+            </w:pPr>
+          </w:p>
+        </w:tc>
+        <w:tc>
+          <w:tcPr>
+            <w:tcW w:w="900" w:type="dxa"/>
+            <w:tcBorders>
+              <w:top w:val="single" w:sz="4" w:space="0" w:color="auto"/>
+              <w:left w:val="single" w:sz="4" w:space="0" w:color="auto"/>
+              <w:bottom w:val="single" w:sz="4" w:space="0" w:color="auto"/>
+              <w:right w:val="single" w:sz="4" w:space="0" w:color="auto"/>
+            </w:tcBorders>
+            <w:hideMark/>
+          </w:tcPr>
+          <w:p>
+            <w:pPr>
+              <w:spacing w:line="240" w:lineRule="auto"/>
+              <w:jc w:val="center"/>
+            </w:pPr>
+            <w:r>
+              <w:t>Pass</w:t>
+            </w:r>
+          </w:p>
+        </w:tc>
+      </w:tr>
+      <w:tr>
+        <w:tc>
+          <w:tcPr>
+            <w:tcW w:w="810" w:type="dxa"/>
+            <w:tcBorders>
+              <w:top w:val="single" w:sz="4" w:space="0" w:color="auto"/>
+              <w:left w:val="single" w:sz="4" w:space="0" w:color="auto"/>
+              <w:bottom w:val="single" w:sz="4" w:space="0" w:color="auto"/>
+              <w:right w:val="single" w:sz="4" w:space="0" w:color="auto"/>
+            </w:tcBorders>
+          </w:tcPr>
+          <w:p>
+            <w:pPr>
+              <w:spacing w:line="240" w:lineRule="auto"/>
+              <w:jc w:val="center"/>
+            </w:pPr>
+            <w:r>
+              <w:t>5</w:t>
+            </w:r>
+          </w:p>
+        </w:tc>
+        <w:tc>
+          <w:tcPr>
+            <w:tcW w:w="1890" w:type="dxa"/>
+            <w:tcBorders>
+              <w:top w:val="single" w:sz="4" w:space="0" w:color="auto"/>
+              <w:left w:val="single" w:sz="4" w:space="0" w:color="auto"/>
+              <w:bottom w:val="single" w:sz="4" w:space="0" w:color="auto"/>
+              <w:right w:val="single" w:sz="4" w:space="0" w:color="auto"/>
+            </w:tcBorders>
+          </w:tcPr>
+          <w:p>
+            <w:pPr>
+              <w:spacing w:line="240" w:lineRule="auto"/>
+            </w:pPr>
+            <w:r>
+              <w:t xml:space="preserve">Validating clubs entered for add played matches, </w:t>
             </w:r>
             <w:r>
               <w:lastRenderedPageBreak/>
-              <w:t>“Barca” and fill all the other prompts with any random data.</w:t>
-            </w:r>
-          </w:p>
-          <w:p>
-            <w:pPr>
-              <w:spacing w:line="240" w:lineRule="auto"/>
-            </w:pPr>
-          </w:p>
-          <w:p>
-            <w:pPr>
-              <w:spacing w:line="240" w:lineRule="auto"/>
-            </w:pPr>
-            <w:r>
-              <w:t>Select Option 5 and added the first club name as “Juventus” with any score and again “Juventus” for the other(opponent) club name as well.</w:t>
-            </w:r>
-          </w:p>
-          <w:p>
-            <w:pPr>
-              <w:spacing w:line="240" w:lineRule="auto"/>
-            </w:pPr>
+              <w:t>checks if the club name entered is valid</w:t>
+            </w:r>
+          </w:p>
+          <w:p>
+            <w:pPr>
+              <w:spacing w:line="240" w:lineRule="auto"/>
+            </w:pPr>
+            <w:r>
+              <w:rPr>
+                <w:b/>
+                <w:bCs/>
+              </w:rPr>
+              <w:t>(from CLI)</w:t>
+            </w:r>
+          </w:p>
+        </w:tc>
+        <w:tc>
+          <w:tcPr>
+            <w:tcW w:w="2160" w:type="dxa"/>
+            <w:tcBorders>
+              <w:top w:val="single" w:sz="4" w:space="0" w:color="auto"/>
+              <w:left w:val="single" w:sz="4" w:space="0" w:color="auto"/>
+              <w:bottom w:val="single" w:sz="4" w:space="0" w:color="auto"/>
+              <w:right w:val="single" w:sz="4" w:space="0" w:color="auto"/>
+            </w:tcBorders>
+          </w:tcPr>
+          <w:p>
+            <w:pPr>
+              <w:spacing w:line="240" w:lineRule="auto"/>
+            </w:pPr>
+            <w:r>
+              <w:lastRenderedPageBreak/>
+              <w:t>Select the option 5 from the menu.</w:t>
+            </w:r>
+          </w:p>
+          <w:p>
+            <w:pPr>
+              <w:spacing w:line="240" w:lineRule="auto"/>
+            </w:pPr>
+          </w:p>
+          <w:p>
+            <w:pPr>
+              <w:spacing w:line="240" w:lineRule="auto"/>
+            </w:pPr>
+            <w:r>
+              <w:lastRenderedPageBreak/>
+              <w:t>For the club name 1, enter “Manchester”</w:t>
+            </w:r>
           </w:p>
         </w:tc>
         <w:tc>
@@ -7073,53 +7381,22 @@
               <w:spacing w:line="240" w:lineRule="auto"/>
             </w:pPr>
             <w:r>
-              <w:t xml:space="preserve">“There should be two different clubs to play a match and you have </w:t>
-            </w:r>
-            <w:r>
               <w:lastRenderedPageBreak/>
-              <w:t>entered the same club twice!</w:t>
-            </w:r>
-          </w:p>
-          <w:p>
-            <w:pPr>
-              <w:spacing w:line="240" w:lineRule="auto"/>
-            </w:pPr>
-            <w:r>
-              <w:t xml:space="preserve"> Please enter a different club name!”</w:t>
-            </w:r>
-          </w:p>
-          <w:p>
-            <w:pPr>
-              <w:spacing w:line="240" w:lineRule="auto"/>
-            </w:pPr>
-          </w:p>
-          <w:p>
-            <w:pPr>
-              <w:spacing w:line="240" w:lineRule="auto"/>
-            </w:pPr>
-            <w:r>
-              <w:t>And asks for user input again</w:t>
-            </w:r>
-          </w:p>
-          <w:p>
-            <w:pPr>
-              <w:spacing w:line="240" w:lineRule="auto"/>
-            </w:pPr>
-          </w:p>
-          <w:p>
-            <w:pPr>
-              <w:spacing w:line="240" w:lineRule="auto"/>
-            </w:pPr>
-          </w:p>
-          <w:p>
-            <w:pPr>
-              <w:spacing w:line="240" w:lineRule="auto"/>
-            </w:pPr>
-          </w:p>
-          <w:p>
-            <w:pPr>
-              <w:spacing w:line="240" w:lineRule="auto"/>
-            </w:pPr>
+              <w:t>“There is no team with the name 'Manchester', please enter another name”</w:t>
+            </w:r>
+          </w:p>
+          <w:p>
+            <w:pPr>
+              <w:spacing w:line="240" w:lineRule="auto"/>
+            </w:pPr>
+          </w:p>
+          <w:p>
+            <w:pPr>
+              <w:spacing w:line="240" w:lineRule="auto"/>
+            </w:pPr>
+            <w:r>
+              <w:t>And asks for the user input again.</w:t>
+            </w:r>
           </w:p>
           <w:p>
             <w:pPr>
@@ -7151,53 +7428,22 @@
               <w:spacing w:line="240" w:lineRule="auto"/>
             </w:pPr>
             <w:r>
-              <w:t xml:space="preserve">“There should be two different clubs to play a match and you have </w:t>
-            </w:r>
-            <w:r>
               <w:lastRenderedPageBreak/>
-              <w:t>entered the same club twice!</w:t>
-            </w:r>
-          </w:p>
-          <w:p>
-            <w:pPr>
-              <w:spacing w:line="240" w:lineRule="auto"/>
-            </w:pPr>
-            <w:r>
-              <w:t xml:space="preserve"> Please enter a different club name!”</w:t>
-            </w:r>
-          </w:p>
-          <w:p>
-            <w:pPr>
-              <w:spacing w:line="240" w:lineRule="auto"/>
-            </w:pPr>
-          </w:p>
-          <w:p>
-            <w:pPr>
-              <w:spacing w:line="240" w:lineRule="auto"/>
-            </w:pPr>
-            <w:r>
-              <w:t>And asks for user input again</w:t>
-            </w:r>
-          </w:p>
-          <w:p>
-            <w:pPr>
-              <w:spacing w:line="240" w:lineRule="auto"/>
-            </w:pPr>
-          </w:p>
-          <w:p>
-            <w:pPr>
-              <w:spacing w:line="240" w:lineRule="auto"/>
-            </w:pPr>
-          </w:p>
-          <w:p>
-            <w:pPr>
-              <w:spacing w:line="240" w:lineRule="auto"/>
-            </w:pPr>
-          </w:p>
-          <w:p>
-            <w:pPr>
-              <w:spacing w:line="240" w:lineRule="auto"/>
-            </w:pPr>
+              <w:t>“There is no team with the name 'Manchester', please enter another name”</w:t>
+            </w:r>
+          </w:p>
+          <w:p>
+            <w:pPr>
+              <w:spacing w:line="240" w:lineRule="auto"/>
+            </w:pPr>
+          </w:p>
+          <w:p>
+            <w:pPr>
+              <w:spacing w:line="240" w:lineRule="auto"/>
+            </w:pPr>
+            <w:r>
+              <w:t>And asks for the user input again.</w:t>
+            </w:r>
           </w:p>
         </w:tc>
         <w:tc>
@@ -7209,7 +7455,6 @@
               <w:bottom w:val="single" w:sz="4" w:space="0" w:color="auto"/>
               <w:right w:val="single" w:sz="4" w:space="0" w:color="auto"/>
             </w:tcBorders>
-            <w:hideMark/>
           </w:tcPr>
           <w:p>
             <w:pPr>
@@ -7233,6 +7478,7 @@
               <w:bottom w:val="single" w:sz="4" w:space="0" w:color="auto"/>
               <w:right w:val="single" w:sz="4" w:space="0" w:color="auto"/>
             </w:tcBorders>
+            <w:hideMark/>
           </w:tcPr>
           <w:p>
             <w:pPr>
@@ -7240,7 +7486,7 @@
               <w:jc w:val="center"/>
             </w:pPr>
             <w:r>
-              <w:t>5</w:t>
+              <w:t>6</w:t>
             </w:r>
           </w:p>
         </w:tc>
@@ -7253,13 +7499,14 @@
               <w:bottom w:val="single" w:sz="4" w:space="0" w:color="auto"/>
               <w:right w:val="single" w:sz="4" w:space="0" w:color="auto"/>
             </w:tcBorders>
-          </w:tcPr>
-          <w:p>
-            <w:pPr>
-              <w:spacing w:line="240" w:lineRule="auto"/>
-            </w:pPr>
-            <w:r>
-              <w:t>Validating clubs entered for add played matches, checks if the club name entered is valid</w:t>
+            <w:hideMark/>
+          </w:tcPr>
+          <w:p>
+            <w:pPr>
+              <w:spacing w:line="240" w:lineRule="auto"/>
+            </w:pPr>
+            <w:r>
+              <w:t>Validating the day entered with a valid range or not</w:t>
             </w:r>
           </w:p>
           <w:p>
@@ -7290,21 +7537,52 @@
               <w:spacing w:line="240" w:lineRule="auto"/>
             </w:pPr>
             <w:r>
-              <w:t>Select the option 5 from the menu.</w:t>
-            </w:r>
-          </w:p>
-          <w:p>
-            <w:pPr>
-              <w:spacing w:line="240" w:lineRule="auto"/>
-            </w:pPr>
-          </w:p>
-          <w:p>
-            <w:pPr>
-              <w:spacing w:line="240" w:lineRule="auto"/>
-            </w:pPr>
-            <w:r>
-              <w:t>For the club name 1, enter “Manchester”</w:t>
-            </w:r>
+              <w:t>Select the option 5</w:t>
+            </w:r>
+          </w:p>
+          <w:p>
+            <w:pPr>
+              <w:spacing w:line="240" w:lineRule="auto"/>
+            </w:pPr>
+          </w:p>
+          <w:p>
+            <w:pPr>
+              <w:spacing w:line="240" w:lineRule="auto"/>
+            </w:pPr>
+            <w:r>
+              <w:t>Enter the first club name as “Juventus” with any random score</w:t>
+            </w:r>
+          </w:p>
+          <w:p>
+            <w:pPr>
+              <w:spacing w:line="240" w:lineRule="auto"/>
+            </w:pPr>
+          </w:p>
+          <w:p>
+            <w:pPr>
+              <w:spacing w:line="240" w:lineRule="auto"/>
+            </w:pPr>
+            <w:r>
+              <w:t>Enter the second club name as “Barca” with any random score</w:t>
+            </w:r>
+          </w:p>
+          <w:p>
+            <w:pPr>
+              <w:spacing w:line="240" w:lineRule="auto"/>
+            </w:pPr>
+          </w:p>
+          <w:p>
+            <w:pPr>
+              <w:spacing w:line="240" w:lineRule="auto"/>
+            </w:pPr>
+            <w:r>
+              <w:t>Enter -5 or 35 for the day input</w:t>
+            </w:r>
+          </w:p>
+          <w:p>
+            <w:pPr>
+              <w:spacing w:line="240" w:lineRule="auto"/>
+            </w:pPr>
           </w:p>
         </w:tc>
         <w:tc>
@@ -7330,7 +7608,23 @@
               <w:spacing w:line="240" w:lineRule="auto"/>
             </w:pPr>
             <w:r>
-              <w:t>“There is no team with the name 'Manchester', please enter another name”</w:t>
+              <w:t xml:space="preserve">“Invalid day </w:t>
+            </w:r>
+            <w:proofErr w:type="gramStart"/>
+            <w:r>
+              <w:t>entered,</w:t>
+            </w:r>
+            <w:proofErr w:type="gramEnd"/>
+            <w:r>
+              <w:t xml:space="preserve"> day entered should be </w:t>
+            </w:r>
+            <w:proofErr w:type="spellStart"/>
+            <w:r>
+              <w:t>with in</w:t>
+            </w:r>
+            <w:proofErr w:type="spellEnd"/>
+            <w:r>
+              <w:t xml:space="preserve"> the range of (1 to 31)!”</w:t>
             </w:r>
           </w:p>
           <w:p>
@@ -7375,7 +7669,23 @@
               <w:spacing w:line="240" w:lineRule="auto"/>
             </w:pPr>
             <w:r>
-              <w:t>“There is no team with the name 'Manchester', please enter another name”</w:t>
+              <w:t xml:space="preserve">“Invalid day </w:t>
+            </w:r>
+            <w:proofErr w:type="gramStart"/>
+            <w:r>
+              <w:t>entered,</w:t>
+            </w:r>
+            <w:proofErr w:type="gramEnd"/>
+            <w:r>
+              <w:t xml:space="preserve"> day entered should be </w:t>
+            </w:r>
+            <w:proofErr w:type="spellStart"/>
+            <w:r>
+              <w:t>with in</w:t>
+            </w:r>
+            <w:proofErr w:type="spellEnd"/>
+            <w:r>
+              <w:t xml:space="preserve"> the range of (1 to 31)!”</w:t>
             </w:r>
           </w:p>
           <w:p>
@@ -7391,6 +7701,11 @@
               <w:t>And asks for the user input again.</w:t>
             </w:r>
           </w:p>
+          <w:p>
+            <w:pPr>
+              <w:spacing w:line="240" w:lineRule="auto"/>
+            </w:pPr>
+          </w:p>
         </w:tc>
         <w:tc>
           <w:tcPr>
@@ -7401,6 +7716,7 @@
               <w:bottom w:val="single" w:sz="4" w:space="0" w:color="auto"/>
               <w:right w:val="single" w:sz="4" w:space="0" w:color="auto"/>
             </w:tcBorders>
+            <w:hideMark/>
           </w:tcPr>
           <w:p>
             <w:pPr>
@@ -7423,7 +7739,6 @@
               <w:bottom w:val="single" w:sz="4" w:space="0" w:color="auto"/>
               <w:right w:val="single" w:sz="4" w:space="0" w:color="auto"/>
             </w:tcBorders>
-            <w:hideMark/>
           </w:tcPr>
           <w:p>
             <w:pPr>
@@ -7431,7 +7746,7 @@
               <w:jc w:val="center"/>
             </w:pPr>
             <w:r>
-              <w:t>6</w:t>
+              <w:t>7</w:t>
             </w:r>
           </w:p>
         </w:tc>
@@ -7444,14 +7759,13 @@
               <w:bottom w:val="single" w:sz="4" w:space="0" w:color="auto"/>
               <w:right w:val="single" w:sz="4" w:space="0" w:color="auto"/>
             </w:tcBorders>
-            <w:hideMark/>
-          </w:tcPr>
-          <w:p>
-            <w:pPr>
-              <w:spacing w:line="240" w:lineRule="auto"/>
-            </w:pPr>
-            <w:r>
-              <w:t>Validating the day entered with a valid range or not</w:t>
+          </w:tcPr>
+          <w:p>
+            <w:pPr>
+              <w:spacing w:line="240" w:lineRule="auto"/>
+            </w:pPr>
+            <w:r>
+              <w:t>Validating the month entered with a valid range or not</w:t>
             </w:r>
           </w:p>
           <w:p>
@@ -7521,7 +7835,20 @@
               <w:spacing w:line="240" w:lineRule="auto"/>
             </w:pPr>
             <w:r>
-              <w:t>Enter -5 or 35 for the day input</w:t>
+              <w:t>Enter 14 for the day input</w:t>
+            </w:r>
+          </w:p>
+          <w:p>
+            <w:pPr>
+              <w:spacing w:line="240" w:lineRule="auto"/>
+            </w:pPr>
+          </w:p>
+          <w:p>
+            <w:pPr>
+              <w:spacing w:line="240" w:lineRule="auto"/>
+            </w:pPr>
+            <w:r>
+              <w:t>Enter -5 or 13 for the month</w:t>
             </w:r>
           </w:p>
           <w:p>
@@ -7553,7 +7880,7 @@
               <w:spacing w:line="240" w:lineRule="auto"/>
             </w:pPr>
             <w:r>
-              <w:t xml:space="preserve">“Invalid day </w:t>
+              <w:t xml:space="preserve">“Invalid month </w:t>
             </w:r>
             <w:proofErr w:type="gramStart"/>
             <w:r>
@@ -7561,7 +7888,7 @@
             </w:r>
             <w:proofErr w:type="gramEnd"/>
             <w:r>
-              <w:t xml:space="preserve"> day entered should be </w:t>
+              <w:t xml:space="preserve"> month entered should be </w:t>
             </w:r>
             <w:proofErr w:type="spellStart"/>
             <w:r>
@@ -7569,7 +7896,7 @@
             </w:r>
             <w:proofErr w:type="spellEnd"/>
             <w:r>
-              <w:t xml:space="preserve"> the range of (1 to 31)!”</w:t>
+              <w:t xml:space="preserve"> the range of (1 to 12)!</w:t>
             </w:r>
           </w:p>
           <w:p>
@@ -7614,7 +7941,7 @@
               <w:spacing w:line="240" w:lineRule="auto"/>
             </w:pPr>
             <w:r>
-              <w:t xml:space="preserve">“Invalid day </w:t>
+              <w:t xml:space="preserve">“Invalid month </w:t>
             </w:r>
             <w:proofErr w:type="gramStart"/>
             <w:r>
@@ -7622,7 +7949,7 @@
             </w:r>
             <w:proofErr w:type="gramEnd"/>
             <w:r>
-              <w:t xml:space="preserve"> day entered should be </w:t>
+              <w:t xml:space="preserve"> month entered should be </w:t>
             </w:r>
             <w:proofErr w:type="spellStart"/>
             <w:r>
@@ -7630,7 +7957,7 @@
             </w:r>
             <w:proofErr w:type="spellEnd"/>
             <w:r>
-              <w:t xml:space="preserve"> the range of (1 to 31)!”</w:t>
+              <w:t xml:space="preserve"> the range of (1 to 12)!”</w:t>
             </w:r>
           </w:p>
           <w:p>
@@ -7661,7 +7988,6 @@
               <w:bottom w:val="single" w:sz="4" w:space="0" w:color="auto"/>
               <w:right w:val="single" w:sz="4" w:space="0" w:color="auto"/>
             </w:tcBorders>
-            <w:hideMark/>
           </w:tcPr>
           <w:p>
             <w:pPr>
@@ -7691,7 +8017,7 @@
               <w:jc w:val="center"/>
             </w:pPr>
             <w:r>
-              <w:t>7</w:t>
+              <w:t>8</w:t>
             </w:r>
           </w:p>
         </w:tc>
@@ -7710,7 +8036,7 @@
               <w:spacing w:line="240" w:lineRule="auto"/>
             </w:pPr>
             <w:r>
-              <w:t>Validating the month entered with a valid range or not</w:t>
+              <w:t>Validating the year entered with a valid range or not (assumed range 1000 - 3000)</w:t>
             </w:r>
           </w:p>
           <w:p>
@@ -7793,7 +8119,20 @@
               <w:spacing w:line="240" w:lineRule="auto"/>
             </w:pPr>
             <w:r>
-              <w:t>Enter -5 or 13 for the month</w:t>
+              <w:t>Enter 12 for the month input</w:t>
+            </w:r>
+          </w:p>
+          <w:p>
+            <w:pPr>
+              <w:spacing w:line="240" w:lineRule="auto"/>
+            </w:pPr>
+          </w:p>
+          <w:p>
+            <w:pPr>
+              <w:spacing w:line="240" w:lineRule="auto"/>
+            </w:pPr>
+            <w:r>
+              <w:t>Enter 999 or 3001 for the year</w:t>
             </w:r>
           </w:p>
           <w:p>
@@ -7826,7 +8165,7 @@
               <w:spacing w:line="240" w:lineRule="auto"/>
             </w:pPr>
             <w:r>
-              <w:t xml:space="preserve">“Invalid month </w:t>
+              <w:t xml:space="preserve">“Invalid year </w:t>
             </w:r>
             <w:proofErr w:type="gramStart"/>
             <w:r>
@@ -7834,7 +8173,7 @@
             </w:r>
             <w:proofErr w:type="gramEnd"/>
             <w:r>
-              <w:t xml:space="preserve"> month entered should be </w:t>
+              <w:t xml:space="preserve"> year entered should be </w:t>
             </w:r>
             <w:proofErr w:type="spellStart"/>
             <w:r>
@@ -7842,7 +8181,7 @@
             </w:r>
             <w:proofErr w:type="spellEnd"/>
             <w:r>
-              <w:t xml:space="preserve"> the range of (1 to 12)!</w:t>
+              <w:t xml:space="preserve"> the range of (1000 to 3000)!”</w:t>
             </w:r>
           </w:p>
           <w:p>
@@ -7887,7 +8226,7 @@
               <w:spacing w:line="240" w:lineRule="auto"/>
             </w:pPr>
             <w:r>
-              <w:t xml:space="preserve">“Invalid month </w:t>
+              <w:t xml:space="preserve">“Invalid year </w:t>
             </w:r>
             <w:proofErr w:type="gramStart"/>
             <w:r>
@@ -7895,7 +8234,7 @@
             </w:r>
             <w:proofErr w:type="gramEnd"/>
             <w:r>
-              <w:t xml:space="preserve"> month entered should be </w:t>
+              <w:t xml:space="preserve"> year entered should be </w:t>
             </w:r>
             <w:proofErr w:type="spellStart"/>
             <w:r>
@@ -7903,7 +8242,7 @@
             </w:r>
             <w:proofErr w:type="spellEnd"/>
             <w:r>
-              <w:t xml:space="preserve"> the range of (1 to 12)!”</w:t>
+              <w:t xml:space="preserve"> the range of (1000 to 3000)!”</w:t>
             </w:r>
           </w:p>
           <w:p>
@@ -7956,6 +8295,7 @@
               <w:bottom w:val="single" w:sz="4" w:space="0" w:color="auto"/>
               <w:right w:val="single" w:sz="4" w:space="0" w:color="auto"/>
             </w:tcBorders>
+            <w:hideMark/>
           </w:tcPr>
           <w:p>
             <w:pPr>
@@ -7963,7 +8303,7 @@
               <w:jc w:val="center"/>
             </w:pPr>
             <w:r>
-              <w:t>8</w:t>
+              <w:t>9</w:t>
             </w:r>
           </w:p>
         </w:tc>
@@ -7976,13 +8316,14 @@
               <w:bottom w:val="single" w:sz="4" w:space="0" w:color="auto"/>
               <w:right w:val="single" w:sz="4" w:space="0" w:color="auto"/>
             </w:tcBorders>
-          </w:tcPr>
-          <w:p>
-            <w:pPr>
-              <w:spacing w:line="240" w:lineRule="auto"/>
-            </w:pPr>
-            <w:r>
-              <w:t>Validating the year entered with a valid range or not (assumed range 1000 - 3000)</w:t>
+            <w:hideMark/>
+          </w:tcPr>
+          <w:p>
+            <w:pPr>
+              <w:spacing w:line="240" w:lineRule="auto"/>
+            </w:pPr>
+            <w:r>
+              <w:t>Validating the season selected by the user when adding a played match</w:t>
             </w:r>
           </w:p>
           <w:p>
@@ -8078,8 +8419,26 @@
               <w:spacing w:line="240" w:lineRule="auto"/>
             </w:pPr>
             <w:r>
-              <w:t>Enter 999 or 3001 for the year</w:t>
-            </w:r>
+              <w:t>Enter 2020 for the year</w:t>
+            </w:r>
+          </w:p>
+          <w:p>
+            <w:pPr>
+              <w:spacing w:line="240" w:lineRule="auto"/>
+            </w:pPr>
+          </w:p>
+          <w:p>
+            <w:pPr>
+              <w:spacing w:line="240" w:lineRule="auto"/>
+            </w:pPr>
+            <w:r>
+              <w:t>Enter any number other than 1 and 2 for the, select season option</w:t>
+            </w:r>
+          </w:p>
+          <w:p>
+            <w:pPr>
+              <w:spacing w:line="240" w:lineRule="auto"/>
+            </w:pPr>
           </w:p>
           <w:p>
             <w:pPr>
@@ -8110,23 +8469,7 @@
               <w:spacing w:line="240" w:lineRule="auto"/>
             </w:pPr>
             <w:r>
-              <w:t xml:space="preserve">“Invalid year </w:t>
-            </w:r>
-            <w:proofErr w:type="gramStart"/>
-            <w:r>
-              <w:t>entered,</w:t>
-            </w:r>
-            <w:proofErr w:type="gramEnd"/>
-            <w:r>
-              <w:t xml:space="preserve"> year entered should be </w:t>
-            </w:r>
-            <w:proofErr w:type="spellStart"/>
-            <w:r>
-              <w:t>with in</w:t>
-            </w:r>
-            <w:proofErr w:type="spellEnd"/>
-            <w:r>
-              <w:t xml:space="preserve"> the range of (1000 to 3000)!”</w:t>
+              <w:t>“Invalid Input, please only enter either '1' or '2' as the season option!”</w:t>
             </w:r>
           </w:p>
           <w:p>
@@ -8171,23 +8514,7 @@
               <w:spacing w:line="240" w:lineRule="auto"/>
             </w:pPr>
             <w:r>
-              <w:t xml:space="preserve">“Invalid year </w:t>
-            </w:r>
-            <w:proofErr w:type="gramStart"/>
-            <w:r>
-              <w:t>entered,</w:t>
-            </w:r>
-            <w:proofErr w:type="gramEnd"/>
-            <w:r>
-              <w:t xml:space="preserve"> year entered should be </w:t>
-            </w:r>
-            <w:proofErr w:type="spellStart"/>
-            <w:r>
-              <w:t>with in</w:t>
-            </w:r>
-            <w:proofErr w:type="spellEnd"/>
-            <w:r>
-              <w:t xml:space="preserve"> the range of (1000 to 3000)!”</w:t>
+              <w:t>“Invalid Input, please only enter either '1' or '2' as the season option!”</w:t>
             </w:r>
           </w:p>
           <w:p>
@@ -8218,6 +8545,7 @@
               <w:bottom w:val="single" w:sz="4" w:space="0" w:color="auto"/>
               <w:right w:val="single" w:sz="4" w:space="0" w:color="auto"/>
             </w:tcBorders>
+            <w:hideMark/>
           </w:tcPr>
           <w:p>
             <w:pPr>
@@ -8240,7 +8568,6 @@
               <w:bottom w:val="single" w:sz="4" w:space="0" w:color="auto"/>
               <w:right w:val="single" w:sz="4" w:space="0" w:color="auto"/>
             </w:tcBorders>
-            <w:hideMark/>
           </w:tcPr>
           <w:p>
             <w:pPr>
@@ -8248,7 +8575,7 @@
               <w:jc w:val="center"/>
             </w:pPr>
             <w:r>
-              <w:t>9</w:t>
+              <w:t>10</w:t>
             </w:r>
           </w:p>
         </w:tc>
@@ -8261,14 +8588,13 @@
               <w:bottom w:val="single" w:sz="4" w:space="0" w:color="auto"/>
               <w:right w:val="single" w:sz="4" w:space="0" w:color="auto"/>
             </w:tcBorders>
-            <w:hideMark/>
-          </w:tcPr>
-          <w:p>
-            <w:pPr>
-              <w:spacing w:line="240" w:lineRule="auto"/>
-            </w:pPr>
-            <w:r>
-              <w:t>Validating the season selected by the user when adding a played match</w:t>
+          </w:tcPr>
+          <w:p>
+            <w:pPr>
+              <w:spacing w:line="240" w:lineRule="auto"/>
+            </w:pPr>
+            <w:r>
+              <w:t xml:space="preserve">Validating the type of match played </w:t>
             </w:r>
           </w:p>
           <w:p>
@@ -8338,6 +8664,7 @@
               <w:spacing w:line="240" w:lineRule="auto"/>
             </w:pPr>
             <w:r>
+              <w:lastRenderedPageBreak/>
               <w:t>Enter 14 for the day input</w:t>
             </w:r>
           </w:p>
@@ -8377,13 +8704,21 @@
               <w:spacing w:line="240" w:lineRule="auto"/>
             </w:pPr>
             <w:r>
-              <w:t>Enter any number other than 1 and 2 for the, select season option</w:t>
-            </w:r>
-          </w:p>
-          <w:p>
-            <w:pPr>
-              <w:spacing w:line="240" w:lineRule="auto"/>
-            </w:pPr>
+              <w:t>Enter 1 for the select season option</w:t>
+            </w:r>
+          </w:p>
+          <w:p>
+            <w:pPr>
+              <w:spacing w:line="240" w:lineRule="auto"/>
+            </w:pPr>
+          </w:p>
+          <w:p>
+            <w:pPr>
+              <w:spacing w:line="240" w:lineRule="auto"/>
+            </w:pPr>
+            <w:r>
+              <w:t>Enter anything other than “home” and “away” for the type of match played</w:t>
+            </w:r>
           </w:p>
           <w:p>
             <w:pPr>
@@ -8415,7 +8750,7 @@
               <w:spacing w:line="240" w:lineRule="auto"/>
             </w:pPr>
             <w:r>
-              <w:t>“Invalid Input, please only enter either '1' or '2' as the season option!”</w:t>
+              <w:t>“Invalid match input, please only enter either 'HOME' or 'AWAY' as the match type!”</w:t>
             </w:r>
           </w:p>
           <w:p>
@@ -8460,7 +8795,7 @@
               <w:spacing w:line="240" w:lineRule="auto"/>
             </w:pPr>
             <w:r>
-              <w:t>“Invalid Input, please only enter either '1' or '2' as the season option!”</w:t>
+              <w:t>“Invalid match input, please only enter either 'HOME' or 'AWAY' as the match type!”</w:t>
             </w:r>
           </w:p>
           <w:p>
@@ -8491,7 +8826,6 @@
               <w:bottom w:val="single" w:sz="4" w:space="0" w:color="auto"/>
               <w:right w:val="single" w:sz="4" w:space="0" w:color="auto"/>
             </w:tcBorders>
-            <w:hideMark/>
           </w:tcPr>
           <w:p>
             <w:pPr>
@@ -8514,6 +8848,7 @@
               <w:bottom w:val="single" w:sz="4" w:space="0" w:color="auto"/>
               <w:right w:val="single" w:sz="4" w:space="0" w:color="auto"/>
             </w:tcBorders>
+            <w:hideMark/>
           </w:tcPr>
           <w:p>
             <w:pPr>
@@ -8521,7 +8856,7 @@
               <w:jc w:val="center"/>
             </w:pPr>
             <w:r>
-              <w:t>10</w:t>
+              <w:t>11</w:t>
             </w:r>
           </w:p>
         </w:tc>
@@ -8540,7 +8875,7 @@
               <w:spacing w:line="240" w:lineRule="auto"/>
             </w:pPr>
             <w:r>
-              <w:t xml:space="preserve">Validating the type of match played </w:t>
+              <w:t>Validating season entered for displaying the premier league table</w:t>
             </w:r>
           </w:p>
           <w:p>
@@ -8555,6 +8890,11 @@
               <w:t>(from CLI)</w:t>
             </w:r>
           </w:p>
+          <w:p>
+            <w:pPr>
+              <w:spacing w:line="240" w:lineRule="auto"/>
+            </w:pPr>
+          </w:p>
         </w:tc>
         <w:tc>
           <w:tcPr>
@@ -8571,99 +8911,23 @@
               <w:spacing w:line="240" w:lineRule="auto"/>
             </w:pPr>
             <w:r>
-              <w:t>Select the option 5</w:t>
-            </w:r>
-          </w:p>
-          <w:p>
-            <w:pPr>
-              <w:spacing w:line="240" w:lineRule="auto"/>
-            </w:pPr>
-          </w:p>
-          <w:p>
-            <w:pPr>
-              <w:spacing w:line="240" w:lineRule="auto"/>
-            </w:pPr>
-            <w:r>
-              <w:t>Enter the first club name as “Juventus” with any random score</w:t>
-            </w:r>
-          </w:p>
-          <w:p>
-            <w:pPr>
-              <w:spacing w:line="240" w:lineRule="auto"/>
-            </w:pPr>
-          </w:p>
-          <w:p>
-            <w:pPr>
-              <w:spacing w:line="240" w:lineRule="auto"/>
-            </w:pPr>
-            <w:r>
-              <w:t>Enter the second club name as “Barca” with any random score</w:t>
-            </w:r>
-          </w:p>
-          <w:p>
-            <w:pPr>
-              <w:spacing w:line="240" w:lineRule="auto"/>
-            </w:pPr>
-          </w:p>
-          <w:p>
-            <w:pPr>
-              <w:spacing w:line="240" w:lineRule="auto"/>
-            </w:pPr>
-            <w:r>
-              <w:t>Enter 14 for the day input</w:t>
-            </w:r>
-          </w:p>
-          <w:p>
-            <w:pPr>
-              <w:spacing w:line="240" w:lineRule="auto"/>
-            </w:pPr>
-          </w:p>
-          <w:p>
-            <w:pPr>
-              <w:spacing w:line="240" w:lineRule="auto"/>
-            </w:pPr>
-            <w:r>
-              <w:t>Enter 12 for the month input</w:t>
-            </w:r>
-          </w:p>
-          <w:p>
-            <w:pPr>
-              <w:spacing w:line="240" w:lineRule="auto"/>
-            </w:pPr>
-          </w:p>
-          <w:p>
-            <w:pPr>
-              <w:spacing w:line="240" w:lineRule="auto"/>
-            </w:pPr>
-            <w:r>
-              <w:t>Enter 2020 for the year</w:t>
-            </w:r>
-          </w:p>
-          <w:p>
-            <w:pPr>
-              <w:spacing w:line="240" w:lineRule="auto"/>
-            </w:pPr>
-          </w:p>
-          <w:p>
-            <w:pPr>
-              <w:spacing w:line="240" w:lineRule="auto"/>
-            </w:pPr>
-            <w:r>
-              <w:t>Enter 1 for the select season option</w:t>
-            </w:r>
-          </w:p>
-          <w:p>
-            <w:pPr>
-              <w:spacing w:line="240" w:lineRule="auto"/>
-            </w:pPr>
-          </w:p>
-          <w:p>
-            <w:pPr>
-              <w:spacing w:line="240" w:lineRule="auto"/>
-            </w:pPr>
-            <w:r>
-              <w:t>Enter anything other than “home” and “away” for the type of match played</w:t>
-            </w:r>
+              <w:t xml:space="preserve">Select option 4 from the menu and enter ‘20-2021’ as the season input </w:t>
+            </w:r>
+          </w:p>
+          <w:p>
+            <w:pPr>
+              <w:spacing w:line="240" w:lineRule="auto"/>
+            </w:pPr>
+          </w:p>
+          <w:p>
+            <w:pPr>
+              <w:spacing w:line="240" w:lineRule="auto"/>
+            </w:pPr>
+          </w:p>
+          <w:p>
+            <w:pPr>
+              <w:spacing w:line="240" w:lineRule="auto"/>
+            </w:pPr>
           </w:p>
           <w:p>
             <w:pPr>
@@ -8694,7 +8958,28 @@
               <w:spacing w:line="240" w:lineRule="auto"/>
             </w:pPr>
             <w:r>
-              <w:t>“Invalid match input, please only enter either 'HOME' or 'AWAY' as the match type!”</w:t>
+              <w:t xml:space="preserve">“Given input is not in proper format, use this format please (0000-00) with integers only! </w:t>
+            </w:r>
+          </w:p>
+          <w:p>
+            <w:pPr>
+              <w:spacing w:line="240" w:lineRule="auto"/>
+            </w:pPr>
+            <w:r>
+              <w:t xml:space="preserve"> Season played (</w:t>
+            </w:r>
+            <w:proofErr w:type="spellStart"/>
+            <w:proofErr w:type="gramStart"/>
+            <w:r>
+              <w:t>eg</w:t>
+            </w:r>
+            <w:proofErr w:type="spellEnd"/>
+            <w:r>
+              <w:t>:-</w:t>
+            </w:r>
+            <w:proofErr w:type="gramEnd"/>
+            <w:r>
+              <w:t xml:space="preserve"> '2018-19')”</w:t>
             </w:r>
           </w:p>
           <w:p>
@@ -8739,26 +9024,42 @@
               <w:spacing w:line="240" w:lineRule="auto"/>
             </w:pPr>
             <w:r>
-              <w:t>“Invalid match input, please only enter either 'HOME' or 'AWAY' as the match type!”</w:t>
-            </w:r>
-          </w:p>
-          <w:p>
-            <w:pPr>
-              <w:spacing w:line="240" w:lineRule="auto"/>
-            </w:pPr>
-          </w:p>
-          <w:p>
-            <w:pPr>
-              <w:spacing w:line="240" w:lineRule="auto"/>
-            </w:pPr>
-            <w:r>
-              <w:t>And asks for the user input again.</w:t>
-            </w:r>
-          </w:p>
-          <w:p>
-            <w:pPr>
-              <w:spacing w:line="240" w:lineRule="auto"/>
-            </w:pPr>
+              <w:t xml:space="preserve">“Given input is not in proper format, use this format please (0000-00) with integers only! </w:t>
+            </w:r>
+          </w:p>
+          <w:p>
+            <w:pPr>
+              <w:spacing w:line="240" w:lineRule="auto"/>
+            </w:pPr>
+            <w:r>
+              <w:t xml:space="preserve"> Season played (</w:t>
+            </w:r>
+            <w:proofErr w:type="spellStart"/>
+            <w:proofErr w:type="gramStart"/>
+            <w:r>
+              <w:t>eg</w:t>
+            </w:r>
+            <w:proofErr w:type="spellEnd"/>
+            <w:r>
+              <w:t>:-</w:t>
+            </w:r>
+            <w:proofErr w:type="gramEnd"/>
+            <w:r>
+              <w:t xml:space="preserve"> '2018-19')”</w:t>
+            </w:r>
+          </w:p>
+          <w:p>
+            <w:pPr>
+              <w:spacing w:line="240" w:lineRule="auto"/>
+            </w:pPr>
+          </w:p>
+          <w:p>
+            <w:pPr>
+              <w:spacing w:line="240" w:lineRule="auto"/>
+            </w:pPr>
+            <w:r>
+              <w:t>And asks for the user input again</w:t>
+            </w:r>
           </w:p>
         </w:tc>
         <w:tc>
@@ -8770,6 +9071,7 @@
               <w:bottom w:val="single" w:sz="4" w:space="0" w:color="auto"/>
               <w:right w:val="single" w:sz="4" w:space="0" w:color="auto"/>
             </w:tcBorders>
+            <w:hideMark/>
           </w:tcPr>
           <w:p>
             <w:pPr>
@@ -8792,7 +9094,6 @@
               <w:bottom w:val="single" w:sz="4" w:space="0" w:color="auto"/>
               <w:right w:val="single" w:sz="4" w:space="0" w:color="auto"/>
             </w:tcBorders>
-            <w:hideMark/>
           </w:tcPr>
           <w:p>
             <w:pPr>
@@ -8800,7 +9101,7 @@
               <w:jc w:val="center"/>
             </w:pPr>
             <w:r>
-              <w:t>11</w:t>
+              <w:t>12</w:t>
             </w:r>
           </w:p>
         </w:tc>
@@ -8819,7 +9120,7 @@
               <w:spacing w:line="240" w:lineRule="auto"/>
             </w:pPr>
             <w:r>
-              <w:t>Validating season entered for displaying the premier league table</w:t>
+              <w:t>Validating Strings inputs</w:t>
             </w:r>
           </w:p>
           <w:p>
@@ -8855,28 +9156,21 @@
               <w:spacing w:line="240" w:lineRule="auto"/>
             </w:pPr>
             <w:r>
-              <w:t xml:space="preserve">Select option 4 from the menu and enter ‘20-2021’ as the season input </w:t>
-            </w:r>
-          </w:p>
-          <w:p>
-            <w:pPr>
-              <w:spacing w:line="240" w:lineRule="auto"/>
-            </w:pPr>
-          </w:p>
-          <w:p>
-            <w:pPr>
-              <w:spacing w:line="240" w:lineRule="auto"/>
-            </w:pPr>
-          </w:p>
-          <w:p>
-            <w:pPr>
-              <w:spacing w:line="240" w:lineRule="auto"/>
-            </w:pPr>
-          </w:p>
-          <w:p>
-            <w:pPr>
-              <w:spacing w:line="240" w:lineRule="auto"/>
-            </w:pPr>
+              <w:t>Select the Option 1 from the menu and again select option 1 for normal football club and create a football club with:</w:t>
+            </w:r>
+          </w:p>
+          <w:p>
+            <w:pPr>
+              <w:spacing w:line="240" w:lineRule="auto"/>
+            </w:pPr>
+          </w:p>
+          <w:p>
+            <w:pPr>
+              <w:spacing w:line="240" w:lineRule="auto"/>
+            </w:pPr>
+            <w:r>
+              <w:t>Club name: n@12x</w:t>
+            </w:r>
           </w:p>
         </w:tc>
         <w:tc>
@@ -8902,28 +9196,7 @@
               <w:spacing w:line="240" w:lineRule="auto"/>
             </w:pPr>
             <w:r>
-              <w:t xml:space="preserve">“Given input is not in proper format, use this format please (0000-00) with integers only! </w:t>
-            </w:r>
-          </w:p>
-          <w:p>
-            <w:pPr>
-              <w:spacing w:line="240" w:lineRule="auto"/>
-            </w:pPr>
-            <w:r>
-              <w:t xml:space="preserve"> Season played (</w:t>
-            </w:r>
-            <w:proofErr w:type="spellStart"/>
-            <w:proofErr w:type="gramStart"/>
-            <w:r>
-              <w:t>eg</w:t>
-            </w:r>
-            <w:proofErr w:type="spellEnd"/>
-            <w:r>
-              <w:t>:-</w:t>
-            </w:r>
-            <w:proofErr w:type="gramEnd"/>
-            <w:r>
-              <w:t xml:space="preserve"> '2018-19')”</w:t>
+              <w:t>“Given input is not in proper format, only include alphabets please!”</w:t>
             </w:r>
           </w:p>
           <w:p>
@@ -8939,11 +9212,6 @@
               <w:t>And asks for the user input again.</w:t>
             </w:r>
           </w:p>
-          <w:p>
-            <w:pPr>
-              <w:spacing w:line="240" w:lineRule="auto"/>
-            </w:pPr>
-          </w:p>
         </w:tc>
         <w:tc>
           <w:tcPr>
@@ -8968,41 +9236,20 @@
               <w:spacing w:line="240" w:lineRule="auto"/>
             </w:pPr>
             <w:r>
-              <w:t xml:space="preserve">“Given input is not in proper format, use this format please (0000-00) with integers only! </w:t>
-            </w:r>
-          </w:p>
-          <w:p>
-            <w:pPr>
-              <w:spacing w:line="240" w:lineRule="auto"/>
-            </w:pPr>
-            <w:r>
-              <w:t xml:space="preserve"> Season played (</w:t>
-            </w:r>
-            <w:proofErr w:type="spellStart"/>
-            <w:proofErr w:type="gramStart"/>
-            <w:r>
-              <w:t>eg</w:t>
-            </w:r>
-            <w:proofErr w:type="spellEnd"/>
-            <w:r>
-              <w:t>:-</w:t>
-            </w:r>
-            <w:proofErr w:type="gramEnd"/>
-            <w:r>
-              <w:t xml:space="preserve"> '2018-19')”</w:t>
-            </w:r>
-          </w:p>
-          <w:p>
-            <w:pPr>
-              <w:spacing w:line="240" w:lineRule="auto"/>
-            </w:pPr>
-          </w:p>
-          <w:p>
-            <w:pPr>
-              <w:spacing w:line="240" w:lineRule="auto"/>
-            </w:pPr>
-            <w:r>
-              <w:t>And asks for the user input again</w:t>
+              <w:t>“Given input is not in proper format, only include alphabets please!”</w:t>
+            </w:r>
+          </w:p>
+          <w:p>
+            <w:pPr>
+              <w:spacing w:line="240" w:lineRule="auto"/>
+            </w:pPr>
+          </w:p>
+          <w:p>
+            <w:pPr>
+              <w:spacing w:line="240" w:lineRule="auto"/>
+            </w:pPr>
+            <w:r>
+              <w:t>And asks for the user input again.</w:t>
             </w:r>
           </w:p>
         </w:tc>
@@ -9015,7 +9262,6 @@
               <w:bottom w:val="single" w:sz="4" w:space="0" w:color="auto"/>
               <w:right w:val="single" w:sz="4" w:space="0" w:color="auto"/>
             </w:tcBorders>
-            <w:hideMark/>
           </w:tcPr>
           <w:p>
             <w:pPr>
@@ -9038,6 +9284,7 @@
               <w:bottom w:val="single" w:sz="4" w:space="0" w:color="auto"/>
               <w:right w:val="single" w:sz="4" w:space="0" w:color="auto"/>
             </w:tcBorders>
+            <w:hideMark/>
           </w:tcPr>
           <w:p>
             <w:pPr>
@@ -9045,7 +9292,7 @@
               <w:jc w:val="center"/>
             </w:pPr>
             <w:r>
-              <w:t>12</w:t>
+              <w:t>13</w:t>
             </w:r>
           </w:p>
         </w:tc>
@@ -9058,13 +9305,14 @@
               <w:bottom w:val="single" w:sz="4" w:space="0" w:color="auto"/>
               <w:right w:val="single" w:sz="4" w:space="0" w:color="auto"/>
             </w:tcBorders>
-          </w:tcPr>
-          <w:p>
-            <w:pPr>
-              <w:spacing w:line="240" w:lineRule="auto"/>
-            </w:pPr>
-            <w:r>
-              <w:t>Validating Strings inputs</w:t>
+            <w:hideMark/>
+          </w:tcPr>
+          <w:p>
+            <w:pPr>
+              <w:spacing w:line="240" w:lineRule="auto"/>
+            </w:pPr>
+            <w:r>
+              <w:t>Validating Club Names when creating new Clubs</w:t>
             </w:r>
           </w:p>
           <w:p>
@@ -9079,11 +9327,6 @@
               <w:t>(from CLI)</w:t>
             </w:r>
           </w:p>
-          <w:p>
-            <w:pPr>
-              <w:spacing w:line="240" w:lineRule="auto"/>
-            </w:pPr>
-          </w:p>
         </w:tc>
         <w:tc>
           <w:tcPr>
@@ -9113,8 +9356,48 @@
               <w:spacing w:line="240" w:lineRule="auto"/>
             </w:pPr>
             <w:r>
-              <w:t>Club name: n@12x</w:t>
-            </w:r>
+              <w:t xml:space="preserve">Club name: </w:t>
+            </w:r>
+            <w:proofErr w:type="spellStart"/>
+            <w:r>
+              <w:t>aVeNgErS</w:t>
+            </w:r>
+            <w:proofErr w:type="spellEnd"/>
+          </w:p>
+          <w:p>
+            <w:pPr>
+              <w:spacing w:line="240" w:lineRule="auto"/>
+            </w:pPr>
+            <w:r>
+              <w:t>Location: Spain</w:t>
+            </w:r>
+          </w:p>
+          <w:p>
+            <w:pPr>
+              <w:spacing w:line="240" w:lineRule="auto"/>
+            </w:pPr>
+            <w:r>
+              <w:t>Coach Name: Nazhim</w:t>
+            </w:r>
+          </w:p>
+          <w:p>
+            <w:pPr>
+              <w:spacing w:line="240" w:lineRule="auto"/>
+            </w:pPr>
+          </w:p>
+          <w:p>
+            <w:pPr>
+              <w:spacing w:line="240" w:lineRule="auto"/>
+            </w:pPr>
+            <w:r>
+              <w:lastRenderedPageBreak/>
+              <w:t>Select the Option 4 and enter the season as “2020-21”</w:t>
+            </w:r>
+          </w:p>
+          <w:p>
+            <w:pPr>
+              <w:spacing w:line="240" w:lineRule="auto"/>
+            </w:pPr>
           </w:p>
         </w:tc>
         <w:tc>
@@ -9126,6 +9409,7 @@
               <w:bottom w:val="single" w:sz="4" w:space="0" w:color="auto"/>
               <w:right w:val="single" w:sz="4" w:space="0" w:color="auto"/>
             </w:tcBorders>
+            <w:hideMark/>
           </w:tcPr>
           <w:p>
             <w:pPr>
@@ -9133,237 +9417,6 @@
             </w:pPr>
             <w:r>
               <w:lastRenderedPageBreak/>
-              <w:t>Displays the message below</w:t>
-            </w:r>
-          </w:p>
-          <w:p>
-            <w:pPr>
-              <w:spacing w:line="240" w:lineRule="auto"/>
-            </w:pPr>
-            <w:r>
-              <w:t>“Given input is not in proper format, only include alphabets please!”</w:t>
-            </w:r>
-          </w:p>
-          <w:p>
-            <w:pPr>
-              <w:spacing w:line="240" w:lineRule="auto"/>
-            </w:pPr>
-          </w:p>
-          <w:p>
-            <w:pPr>
-              <w:spacing w:line="240" w:lineRule="auto"/>
-            </w:pPr>
-            <w:r>
-              <w:lastRenderedPageBreak/>
-              <w:t>And asks for the user input again.</w:t>
-            </w:r>
-          </w:p>
-        </w:tc>
-        <w:tc>
-          <w:tcPr>
-            <w:tcW w:w="2700" w:type="dxa"/>
-            <w:tcBorders>
-              <w:top w:val="single" w:sz="4" w:space="0" w:color="auto"/>
-              <w:left w:val="single" w:sz="4" w:space="0" w:color="auto"/>
-              <w:bottom w:val="single" w:sz="4" w:space="0" w:color="auto"/>
-              <w:right w:val="single" w:sz="4" w:space="0" w:color="auto"/>
-            </w:tcBorders>
-          </w:tcPr>
-          <w:p>
-            <w:pPr>
-              <w:spacing w:line="240" w:lineRule="auto"/>
-            </w:pPr>
-            <w:r>
-              <w:lastRenderedPageBreak/>
-              <w:t>Displays the message below</w:t>
-            </w:r>
-          </w:p>
-          <w:p>
-            <w:pPr>
-              <w:spacing w:line="240" w:lineRule="auto"/>
-            </w:pPr>
-            <w:r>
-              <w:t>“Given input is not in proper format, only include alphabets please!”</w:t>
-            </w:r>
-          </w:p>
-          <w:p>
-            <w:pPr>
-              <w:spacing w:line="240" w:lineRule="auto"/>
-            </w:pPr>
-          </w:p>
-          <w:p>
-            <w:pPr>
-              <w:spacing w:line="240" w:lineRule="auto"/>
-            </w:pPr>
-            <w:r>
-              <w:lastRenderedPageBreak/>
-              <w:t>And asks for the user input again.</w:t>
-            </w:r>
-          </w:p>
-        </w:tc>
-        <w:tc>
-          <w:tcPr>
-            <w:tcW w:w="900" w:type="dxa"/>
-            <w:tcBorders>
-              <w:top w:val="single" w:sz="4" w:space="0" w:color="auto"/>
-              <w:left w:val="single" w:sz="4" w:space="0" w:color="auto"/>
-              <w:bottom w:val="single" w:sz="4" w:space="0" w:color="auto"/>
-              <w:right w:val="single" w:sz="4" w:space="0" w:color="auto"/>
-            </w:tcBorders>
-          </w:tcPr>
-          <w:p>
-            <w:pPr>
-              <w:spacing w:line="240" w:lineRule="auto"/>
-              <w:jc w:val="center"/>
-            </w:pPr>
-            <w:r>
-              <w:lastRenderedPageBreak/>
-              <w:t>Pass</w:t>
-            </w:r>
-          </w:p>
-        </w:tc>
-      </w:tr>
-      <w:tr>
-        <w:tc>
-          <w:tcPr>
-            <w:tcW w:w="810" w:type="dxa"/>
-            <w:tcBorders>
-              <w:top w:val="single" w:sz="4" w:space="0" w:color="auto"/>
-              <w:left w:val="single" w:sz="4" w:space="0" w:color="auto"/>
-              <w:bottom w:val="single" w:sz="4" w:space="0" w:color="auto"/>
-              <w:right w:val="single" w:sz="4" w:space="0" w:color="auto"/>
-            </w:tcBorders>
-            <w:hideMark/>
-          </w:tcPr>
-          <w:p>
-            <w:pPr>
-              <w:spacing w:line="240" w:lineRule="auto"/>
-              <w:jc w:val="center"/>
-            </w:pPr>
-            <w:r>
-              <w:t>13</w:t>
-            </w:r>
-          </w:p>
-        </w:tc>
-        <w:tc>
-          <w:tcPr>
-            <w:tcW w:w="1890" w:type="dxa"/>
-            <w:tcBorders>
-              <w:top w:val="single" w:sz="4" w:space="0" w:color="auto"/>
-              <w:left w:val="single" w:sz="4" w:space="0" w:color="auto"/>
-              <w:bottom w:val="single" w:sz="4" w:space="0" w:color="auto"/>
-              <w:right w:val="single" w:sz="4" w:space="0" w:color="auto"/>
-            </w:tcBorders>
-            <w:hideMark/>
-          </w:tcPr>
-          <w:p>
-            <w:pPr>
-              <w:spacing w:line="240" w:lineRule="auto"/>
-            </w:pPr>
-            <w:r>
-              <w:t>Validating Club Names when creating new Clubs</w:t>
-            </w:r>
-          </w:p>
-          <w:p>
-            <w:pPr>
-              <w:spacing w:line="240" w:lineRule="auto"/>
-            </w:pPr>
-            <w:r>
-              <w:rPr>
-                <w:b/>
-                <w:bCs/>
-              </w:rPr>
-              <w:t>(from CLI)</w:t>
-            </w:r>
-          </w:p>
-        </w:tc>
-        <w:tc>
-          <w:tcPr>
-            <w:tcW w:w="2160" w:type="dxa"/>
-            <w:tcBorders>
-              <w:top w:val="single" w:sz="4" w:space="0" w:color="auto"/>
-              <w:left w:val="single" w:sz="4" w:space="0" w:color="auto"/>
-              <w:bottom w:val="single" w:sz="4" w:space="0" w:color="auto"/>
-              <w:right w:val="single" w:sz="4" w:space="0" w:color="auto"/>
-            </w:tcBorders>
-          </w:tcPr>
-          <w:p>
-            <w:pPr>
-              <w:spacing w:line="240" w:lineRule="auto"/>
-            </w:pPr>
-            <w:r>
-              <w:t>Select the Option 1 from the menu and again select option 1 for normal football club and create a football club with:</w:t>
-            </w:r>
-          </w:p>
-          <w:p>
-            <w:pPr>
-              <w:spacing w:line="240" w:lineRule="auto"/>
-            </w:pPr>
-          </w:p>
-          <w:p>
-            <w:pPr>
-              <w:spacing w:line="240" w:lineRule="auto"/>
-            </w:pPr>
-            <w:r>
-              <w:t xml:space="preserve">Club name: </w:t>
-            </w:r>
-            <w:proofErr w:type="spellStart"/>
-            <w:r>
-              <w:t>aVeNgErS</w:t>
-            </w:r>
-            <w:proofErr w:type="spellEnd"/>
-          </w:p>
-          <w:p>
-            <w:pPr>
-              <w:spacing w:line="240" w:lineRule="auto"/>
-            </w:pPr>
-            <w:r>
-              <w:t>Location: Spain</w:t>
-            </w:r>
-          </w:p>
-          <w:p>
-            <w:pPr>
-              <w:spacing w:line="240" w:lineRule="auto"/>
-            </w:pPr>
-            <w:r>
-              <w:t>Coach Name: Nazhim</w:t>
-            </w:r>
-          </w:p>
-          <w:p>
-            <w:pPr>
-              <w:spacing w:line="240" w:lineRule="auto"/>
-            </w:pPr>
-          </w:p>
-          <w:p>
-            <w:pPr>
-              <w:spacing w:line="240" w:lineRule="auto"/>
-            </w:pPr>
-            <w:r>
-              <w:t>Select the Option 4 and enter the season as “2020-21”</w:t>
-            </w:r>
-          </w:p>
-          <w:p>
-            <w:pPr>
-              <w:spacing w:line="240" w:lineRule="auto"/>
-            </w:pPr>
-          </w:p>
-        </w:tc>
-        <w:tc>
-          <w:tcPr>
-            <w:tcW w:w="2700" w:type="dxa"/>
-            <w:tcBorders>
-              <w:top w:val="single" w:sz="4" w:space="0" w:color="auto"/>
-              <w:left w:val="single" w:sz="4" w:space="0" w:color="auto"/>
-              <w:bottom w:val="single" w:sz="4" w:space="0" w:color="auto"/>
-              <w:right w:val="single" w:sz="4" w:space="0" w:color="auto"/>
-            </w:tcBorders>
-            <w:hideMark/>
-          </w:tcPr>
-          <w:p>
-            <w:pPr>
-              <w:spacing w:line="240" w:lineRule="auto"/>
-            </w:pPr>
-            <w:r>
               <w:t>Displays the club name entered by user as “</w:t>
             </w:r>
             <w:proofErr w:type="spellStart"/>
@@ -9830,11 +9883,7 @@
               <w:spacing w:line="240" w:lineRule="auto"/>
             </w:pPr>
             <w:r>
-              <w:t xml:space="preserve">Validating that a club cannot play the same type of match twice with </w:t>
-            </w:r>
-            <w:r>
-              <w:lastRenderedPageBreak/>
-              <w:t>the same club for the same season</w:t>
+              <w:t>Validating that a club cannot play the same type of match twice with the same club for the same season</w:t>
             </w:r>
           </w:p>
           <w:p>
@@ -9870,7 +9919,6 @@
               <w:spacing w:line="240" w:lineRule="auto"/>
             </w:pPr>
             <w:r>
-              <w:lastRenderedPageBreak/>
               <w:t>Get 2 clubs from the list which didn’t play a match so far with each other.</w:t>
             </w:r>
           </w:p>
@@ -9884,7 +9932,6 @@
               <w:spacing w:line="240" w:lineRule="auto"/>
             </w:pPr>
             <w:r>
-              <w:lastRenderedPageBreak/>
               <w:t>Select option 5 to add a match of type “Home” for season “2020-21”</w:t>
             </w:r>
           </w:p>
@@ -9928,7 +9975,6 @@
               <w:rPr>
                 <w:rFonts w:cstheme="minorHAnsi"/>
               </w:rPr>
-              <w:lastRenderedPageBreak/>
               <w:t>Displays the following message to the user</w:t>
             </w:r>
           </w:p>
@@ -9948,89 +9994,70 @@
                 <w:sz w:val="22"/>
                 <w:szCs w:val="22"/>
               </w:rPr>
-              <w:t xml:space="preserve">“Sorry can't add match, because it's already played </w:t>
-            </w:r>
+              <w:t>“Sorry can't add match, because it's already played for the given teams, season and match type!</w:t>
+            </w:r>
+          </w:p>
+          <w:p>
+            <w:pPr>
+              <w:pStyle w:val="HTMLPreformatted"/>
+              <w:shd w:val="clear" w:color="auto" w:fill="FFFFFF"/>
+              <w:rPr>
+                <w:color w:val="080808"/>
+                <w:sz w:val="18"/>
+                <w:szCs w:val="18"/>
+              </w:rPr>
+            </w:pPr>
             <w:r>
               <w:rPr>
                 <w:rFonts w:asciiTheme="minorHAnsi" w:hAnsiTheme="minorHAnsi" w:cstheme="minorHAnsi"/>
                 <w:sz w:val="22"/>
                 <w:szCs w:val="22"/>
               </w:rPr>
-              <w:lastRenderedPageBreak/>
-              <w:t>for the given teams, season and match type!</w:t>
+              <w:t>”</w:t>
+            </w:r>
+          </w:p>
+        </w:tc>
+        <w:tc>
+          <w:tcPr>
+            <w:tcW w:w="2700" w:type="dxa"/>
+            <w:tcBorders>
+              <w:top w:val="single" w:sz="4" w:space="0" w:color="auto"/>
+              <w:left w:val="single" w:sz="4" w:space="0" w:color="auto"/>
+              <w:bottom w:val="single" w:sz="4" w:space="0" w:color="auto"/>
+              <w:right w:val="single" w:sz="4" w:space="0" w:color="auto"/>
+            </w:tcBorders>
+          </w:tcPr>
+          <w:p>
+            <w:pPr>
+              <w:spacing w:line="240" w:lineRule="auto"/>
+              <w:rPr>
+                <w:rFonts w:cstheme="minorHAnsi"/>
+              </w:rPr>
+            </w:pPr>
+            <w:r>
+              <w:rPr>
+                <w:rFonts w:cstheme="minorHAnsi"/>
+              </w:rPr>
+              <w:t>Displays the following message to the user</w:t>
             </w:r>
           </w:p>
           <w:p>
             <w:pPr>
               <w:pStyle w:val="HTMLPreformatted"/>
               <w:shd w:val="clear" w:color="auto" w:fill="FFFFFF"/>
-              <w:rPr>
-                <w:color w:val="080808"/>
-                <w:sz w:val="18"/>
-                <w:szCs w:val="18"/>
-              </w:rPr>
-            </w:pPr>
-            <w:r>
               <w:rPr>
                 <w:rFonts w:asciiTheme="minorHAnsi" w:hAnsiTheme="minorHAnsi" w:cstheme="minorHAnsi"/>
                 <w:sz w:val="22"/>
                 <w:szCs w:val="22"/>
               </w:rPr>
-              <w:t>”</w:t>
-            </w:r>
-          </w:p>
-        </w:tc>
-        <w:tc>
-          <w:tcPr>
-            <w:tcW w:w="2700" w:type="dxa"/>
-            <w:tcBorders>
-              <w:top w:val="single" w:sz="4" w:space="0" w:color="auto"/>
-              <w:left w:val="single" w:sz="4" w:space="0" w:color="auto"/>
-              <w:bottom w:val="single" w:sz="4" w:space="0" w:color="auto"/>
-              <w:right w:val="single" w:sz="4" w:space="0" w:color="auto"/>
-            </w:tcBorders>
-          </w:tcPr>
-          <w:p>
-            <w:pPr>
-              <w:spacing w:line="240" w:lineRule="auto"/>
-              <w:rPr>
-                <w:rFonts w:cstheme="minorHAnsi"/>
-              </w:rPr>
-            </w:pPr>
-            <w:r>
-              <w:rPr>
-                <w:rFonts w:cstheme="minorHAnsi"/>
-              </w:rPr>
-              <w:lastRenderedPageBreak/>
-              <w:t>Displays the following message to the user</w:t>
-            </w:r>
-          </w:p>
-          <w:p>
-            <w:pPr>
-              <w:pStyle w:val="HTMLPreformatted"/>
-              <w:shd w:val="clear" w:color="auto" w:fill="FFFFFF"/>
+            </w:pPr>
+            <w:r>
               <w:rPr>
                 <w:rFonts w:asciiTheme="minorHAnsi" w:hAnsiTheme="minorHAnsi" w:cstheme="minorHAnsi"/>
                 <w:sz w:val="22"/>
                 <w:szCs w:val="22"/>
               </w:rPr>
-            </w:pPr>
-            <w:r>
-              <w:rPr>
-                <w:rFonts w:asciiTheme="minorHAnsi" w:hAnsiTheme="minorHAnsi" w:cstheme="minorHAnsi"/>
-                <w:sz w:val="22"/>
-                <w:szCs w:val="22"/>
-              </w:rPr>
-              <w:t xml:space="preserve">“Sorry can't add match, because it's already played </w:t>
-            </w:r>
-            <w:r>
-              <w:rPr>
-                <w:rFonts w:asciiTheme="minorHAnsi" w:hAnsiTheme="minorHAnsi" w:cstheme="minorHAnsi"/>
-                <w:sz w:val="22"/>
-                <w:szCs w:val="22"/>
-              </w:rPr>
-              <w:lastRenderedPageBreak/>
-              <w:t>for the given teams, season and match type!</w:t>
+              <w:t>“Sorry can't add match, because it's already played for the given teams, season and match type!</w:t>
             </w:r>
           </w:p>
           <w:p>
@@ -10061,7 +10088,6 @@
               <w:jc w:val="center"/>
             </w:pPr>
             <w:r>
-              <w:lastRenderedPageBreak/>
               <w:t>Pass</w:t>
             </w:r>
           </w:p>
@@ -10084,6 +10110,7 @@
               <w:jc w:val="center"/>
             </w:pPr>
             <w:r>
+              <w:lastRenderedPageBreak/>
               <w:t>17</w:t>
             </w:r>
           </w:p>
@@ -10343,6 +10370,11 @@
         </w:tc>
       </w:tr>
     </w:tbl>
+    <w:p/>
+    <w:p/>
+    <w:p/>
+    <w:p/>
+    <w:p/>
     <w:p/>
     <w:p/>
     <w:p/>
@@ -10363,6 +10395,7 @@
         <w:pStyle w:val="Heading1"/>
       </w:pPr>
       <w:r>
+        <w:lastRenderedPageBreak/>
         <w:t>Further test cases for GUI with validation test cases.</w:t>
       </w:r>
     </w:p>
@@ -11569,7 +11602,6 @@
               <w:spacing w:line="240" w:lineRule="auto"/>
             </w:pPr>
             <w:r>
-              <w:lastRenderedPageBreak/>
               <w:t>Click the search button</w:t>
             </w:r>
           </w:p>
@@ -11589,7 +11621,6 @@
               <w:spacing w:line="240" w:lineRule="auto"/>
             </w:pPr>
             <w:r>
-              <w:lastRenderedPageBreak/>
               <w:t>Displays a list of matches for a specific season with a specific date.</w:t>
             </w:r>
           </w:p>
@@ -11619,7 +11650,6 @@
               <w:spacing w:line="240" w:lineRule="auto"/>
             </w:pPr>
             <w:r>
-              <w:lastRenderedPageBreak/>
               <w:t>Displays a list of matches for a specific season with a specific date.</w:t>
             </w:r>
           </w:p>
@@ -11672,6 +11702,7 @@
               <w:jc w:val="center"/>
             </w:pPr>
             <w:r>
+              <w:lastRenderedPageBreak/>
               <w:t>9</w:t>
             </w:r>
           </w:p>
@@ -12478,8 +12509,148 @@
               <w:jc w:val="center"/>
             </w:pPr>
             <w:r>
+              <w:t>14</w:t>
+            </w:r>
+          </w:p>
+        </w:tc>
+        <w:tc>
+          <w:tcPr>
+            <w:tcW w:w="1800" w:type="dxa"/>
+            <w:tcBorders>
+              <w:top w:val="single" w:sz="4" w:space="0" w:color="auto"/>
+              <w:left w:val="single" w:sz="4" w:space="0" w:color="auto"/>
+              <w:bottom w:val="single" w:sz="4" w:space="0" w:color="auto"/>
+              <w:right w:val="single" w:sz="4" w:space="0" w:color="auto"/>
+            </w:tcBorders>
+          </w:tcPr>
+          <w:p>
+            <w:pPr>
+              <w:spacing w:line="240" w:lineRule="auto"/>
+            </w:pPr>
+            <w:r>
+              <w:t xml:space="preserve">Handling invalid URL Route </w:t>
+            </w:r>
+            <w:r>
               <w:lastRenderedPageBreak/>
-              <w:t>14</w:t>
+              <w:t>entered by the user in case.</w:t>
+            </w:r>
+          </w:p>
+          <w:p>
+            <w:pPr>
+              <w:spacing w:line="240" w:lineRule="auto"/>
+            </w:pPr>
+          </w:p>
+        </w:tc>
+        <w:tc>
+          <w:tcPr>
+            <w:tcW w:w="2160" w:type="dxa"/>
+            <w:tcBorders>
+              <w:top w:val="single" w:sz="4" w:space="0" w:color="auto"/>
+              <w:left w:val="single" w:sz="4" w:space="0" w:color="auto"/>
+              <w:bottom w:val="single" w:sz="4" w:space="0" w:color="auto"/>
+              <w:right w:val="single" w:sz="4" w:space="0" w:color="auto"/>
+            </w:tcBorders>
+          </w:tcPr>
+          <w:p>
+            <w:pPr>
+              <w:spacing w:line="240" w:lineRule="auto"/>
+            </w:pPr>
+            <w:r>
+              <w:lastRenderedPageBreak/>
+              <w:t>Select the browser URL and change it to the following</w:t>
+            </w:r>
+          </w:p>
+          <w:p>
+            <w:pPr>
+              <w:spacing w:line="240" w:lineRule="auto"/>
+            </w:pPr>
+            <w:r>
+              <w:lastRenderedPageBreak/>
+              <w:t>http://localhost:4200/fake</w:t>
+            </w:r>
+          </w:p>
+        </w:tc>
+        <w:tc>
+          <w:tcPr>
+            <w:tcW w:w="2700" w:type="dxa"/>
+            <w:tcBorders>
+              <w:top w:val="single" w:sz="4" w:space="0" w:color="auto"/>
+              <w:left w:val="single" w:sz="4" w:space="0" w:color="auto"/>
+              <w:bottom w:val="single" w:sz="4" w:space="0" w:color="auto"/>
+              <w:right w:val="single" w:sz="4" w:space="0" w:color="auto"/>
+            </w:tcBorders>
+          </w:tcPr>
+          <w:p>
+            <w:pPr>
+              <w:spacing w:line="240" w:lineRule="auto"/>
+            </w:pPr>
+            <w:r>
+              <w:lastRenderedPageBreak/>
+              <w:t>Display an error page to the user</w:t>
+            </w:r>
+          </w:p>
+        </w:tc>
+        <w:tc>
+          <w:tcPr>
+            <w:tcW w:w="2700" w:type="dxa"/>
+            <w:tcBorders>
+              <w:top w:val="single" w:sz="4" w:space="0" w:color="auto"/>
+              <w:left w:val="single" w:sz="4" w:space="0" w:color="auto"/>
+              <w:bottom w:val="single" w:sz="4" w:space="0" w:color="auto"/>
+              <w:right w:val="single" w:sz="4" w:space="0" w:color="auto"/>
+            </w:tcBorders>
+          </w:tcPr>
+          <w:p>
+            <w:pPr>
+              <w:spacing w:line="240" w:lineRule="auto"/>
+            </w:pPr>
+            <w:r>
+              <w:t>Display an error page to the user</w:t>
+            </w:r>
+          </w:p>
+        </w:tc>
+        <w:tc>
+          <w:tcPr>
+            <w:tcW w:w="900" w:type="dxa"/>
+            <w:tcBorders>
+              <w:top w:val="single" w:sz="4" w:space="0" w:color="auto"/>
+              <w:left w:val="single" w:sz="4" w:space="0" w:color="auto"/>
+              <w:bottom w:val="single" w:sz="4" w:space="0" w:color="auto"/>
+              <w:right w:val="single" w:sz="4" w:space="0" w:color="auto"/>
+            </w:tcBorders>
+          </w:tcPr>
+          <w:p>
+            <w:pPr>
+              <w:spacing w:line="240" w:lineRule="auto"/>
+              <w:jc w:val="center"/>
+            </w:pPr>
+            <w:r>
+              <w:t>Pass</w:t>
+            </w:r>
+          </w:p>
+        </w:tc>
+      </w:tr>
+      <w:tr>
+        <w:trPr>
+          <w:trHeight w:val="665"/>
+        </w:trPr>
+        <w:tc>
+          <w:tcPr>
+            <w:tcW w:w="990" w:type="dxa"/>
+            <w:tcBorders>
+              <w:top w:val="single" w:sz="4" w:space="0" w:color="auto"/>
+              <w:left w:val="single" w:sz="4" w:space="0" w:color="auto"/>
+              <w:bottom w:val="single" w:sz="4" w:space="0" w:color="auto"/>
+              <w:right w:val="single" w:sz="4" w:space="0" w:color="auto"/>
+            </w:tcBorders>
+          </w:tcPr>
+          <w:p>
+            <w:pPr>
+              <w:spacing w:line="240" w:lineRule="auto"/>
+              <w:jc w:val="center"/>
+            </w:pPr>
+            <w:r>
+              <w:t>15</w:t>
             </w:r>
           </w:p>
         </w:tc>
@@ -12498,13 +12669,8 @@
               <w:spacing w:line="240" w:lineRule="auto"/>
             </w:pPr>
             <w:r>
-              <w:t>Handling invalid URL Route entered by the user in case.</w:t>
-            </w:r>
-          </w:p>
-          <w:p>
-            <w:pPr>
-              <w:spacing w:line="240" w:lineRule="auto"/>
-            </w:pPr>
+              <w:t>Handling search date where no matches are played</w:t>
+            </w:r>
           </w:p>
         </w:tc>
         <w:tc>
@@ -12522,16 +12688,13 @@
               <w:spacing w:line="240" w:lineRule="auto"/>
             </w:pPr>
             <w:r>
-              <w:t>Select the browser URL and change it to the following</w:t>
-            </w:r>
-          </w:p>
-          <w:p>
-            <w:pPr>
-              <w:spacing w:line="240" w:lineRule="auto"/>
-            </w:pPr>
-            <w:r>
-              <w:t>http://localhost:4200/fake</w:t>
-            </w:r>
+              <w:t>Select the search by date field from the matches page and enter a data where no matches are played and click the search button</w:t>
+            </w:r>
+          </w:p>
+          <w:p>
+            <w:pPr>
+              <w:spacing w:line="240" w:lineRule="auto"/>
+            </w:pPr>
           </w:p>
         </w:tc>
         <w:tc>
@@ -12549,7 +12712,7 @@
               <w:spacing w:line="240" w:lineRule="auto"/>
             </w:pPr>
             <w:r>
-              <w:t>Display an error page to the user</w:t>
+              <w:t>This displays a message to the user indicating that no matches have been played for that particular date</w:t>
             </w:r>
           </w:p>
         </w:tc>
@@ -12568,7 +12731,7 @@
               <w:spacing w:line="240" w:lineRule="auto"/>
             </w:pPr>
             <w:r>
-              <w:t>Display an error page to the user</w:t>
+              <w:t>This displays a message to the user indicating that no matches have been played for that particular date</w:t>
             </w:r>
           </w:p>
         </w:tc>

</xml_diff>